<commit_message>
updated text on discovery process
</commit_message>
<xml_diff>
--- a/Documents/Internal/CommLib detailed design document.docx
+++ b/Documents/Internal/CommLib detailed design document.docx
@@ -5967,10 +5967,10 @@
           <w:lang w:val="en-US"/>
         </w:rPr>
       </w:pPr>
-      <w:bookmarkStart w:id="3" w:name="Section_ASALabSystemArchitecture"/>
-      <w:bookmarkStart w:id="4" w:name="Section_DocumentTemplates"/>
-      <w:bookmarkStart w:id="5" w:name="_Toc221422203"/>
-      <w:bookmarkStart w:id="6" w:name="_Toc291229496"/>
+      <w:bookmarkStart w:id="3" w:name="_Toc221422203"/>
+      <w:bookmarkStart w:id="4" w:name="_Toc291229496"/>
+      <w:bookmarkStart w:id="5" w:name="Section_ASALabSystemArchitecture"/>
+      <w:bookmarkStart w:id="6" w:name="Section_DocumentTemplates"/>
       <w:bookmarkEnd w:id="2"/>
       <w:r>
         <w:rPr>
@@ -5978,8 +5978,8 @@
         </w:rPr>
         <w:t>References</w:t>
       </w:r>
-      <w:bookmarkEnd w:id="5"/>
-      <w:bookmarkEnd w:id="6"/>
+      <w:bookmarkEnd w:id="3"/>
+      <w:bookmarkEnd w:id="4"/>
     </w:p>
     <w:p>
       <w:pPr>
@@ -6032,60 +6032,24 @@
       <w:bookmarkEnd w:id="15"/>
       <w:bookmarkEnd w:id="16"/>
       <w:r>
-        <w:t>Node Discovery</w:t>
-      </w:r>
-    </w:p>
-    <w:p>
-      <w:r>
-        <w:t>In order to communicate with an appliance, you must first know of its existence. This is handled by discovery.</w:t>
-      </w:r>
-    </w:p>
-    <w:p>
-      <w:r>
-        <w:rPr>
-          <w:noProof/>
-        </w:rPr>
-        <w:drawing>
-          <wp:inline distT="0" distB="0" distL="0" distR="0" wp14:anchorId="25DD213D" wp14:editId="033C2CBB">
-            <wp:extent cx="5670550" cy="6254750"/>
-            <wp:effectExtent l="0" t="0" r="0" b="0"/>
-            <wp:docPr id="18" name="Picture 18"/>
-            <wp:cNvGraphicFramePr>
-              <a:graphicFrameLocks xmlns:a="http://schemas.openxmlformats.org/drawingml/2006/main" noChangeAspect="1"/>
-            </wp:cNvGraphicFramePr>
-            <a:graphic xmlns:a="http://schemas.openxmlformats.org/drawingml/2006/main">
-              <a:graphicData uri="http://schemas.openxmlformats.org/drawingml/2006/picture">
-                <pic:pic xmlns:pic="http://schemas.openxmlformats.org/drawingml/2006/picture">
-                  <pic:nvPicPr>
-                    <pic:cNvPr id="18" name="Screen Shot 2016-12-09 at 15.49.20.png"/>
-                    <pic:cNvPicPr/>
-                  </pic:nvPicPr>
-                  <pic:blipFill>
-                    <a:blip r:embed="rId12">
-                      <a:extLst>
-                        <a:ext uri="{28A0092B-C50C-407E-A947-70E740481C1C}">
-                          <a14:useLocalDpi xmlns:a14="http://schemas.microsoft.com/office/drawing/2010/main" val="0"/>
-                        </a:ext>
-                      </a:extLst>
-                    </a:blip>
-                    <a:stretch>
-                      <a:fillRect/>
-                    </a:stretch>
-                  </pic:blipFill>
-                  <pic:spPr>
-                    <a:xfrm>
-                      <a:off x="0" y="0"/>
-                      <a:ext cx="5670550" cy="6254750"/>
-                    </a:xfrm>
-                    <a:prstGeom prst="rect">
-                      <a:avLst/>
-                    </a:prstGeom>
-                  </pic:spPr>
-                </pic:pic>
-              </a:graphicData>
-            </a:graphic>
-          </wp:inline>
-        </w:drawing>
+        <w:t>Appliance</w:t>
+      </w:r>
+      <w:r>
+        <w:t xml:space="preserve"> Discovery</w:t>
+      </w:r>
+    </w:p>
+    <w:p>
+      <w:r>
+        <w:t>In order to communicate with an appliance, you must first know of its existen</w:t>
+      </w:r>
+      <w:r>
+        <w:t>ce. This is handled by a process called discovery</w:t>
+      </w:r>
+      <w:r>
+        <w:t>.</w:t>
+      </w:r>
+      <w:r>
+        <w:t xml:space="preserve"> Classes that play a role in this process are depicted in &lt;fig reference&gt; and discussed in further detail in paragraphs below.</w:t>
       </w:r>
     </w:p>
     <w:p>
@@ -6093,13 +6057,597 @@
         <w:pStyle w:val="Heading2"/>
       </w:pPr>
       <w:r>
+        <w:t>Discovery Strategies</w:t>
+      </w:r>
+    </w:p>
+    <w:p>
+      <w:pPr>
+        <w:rPr>
+          <w:lang w:val="en-GB"/>
+        </w:rPr>
+      </w:pPr>
+      <w:r>
+        <w:rPr>
+          <w:lang w:val="en-GB"/>
+        </w:rPr>
+        <w:t xml:space="preserve">Different communication </w:t>
+      </w:r>
+      <w:r>
+        <w:rPr>
+          <w:lang w:val="en-GB"/>
+        </w:rPr>
+        <w:t>channels</w:t>
+      </w:r>
+      <w:r>
+        <w:rPr>
+          <w:lang w:val="en-GB"/>
+        </w:rPr>
+        <w:t xml:space="preserve"> require different implementations of the discovery process. To hide the implementation details from the rest of the library, each discovery mechanism implements the same </w:t>
+      </w:r>
+      <w:proofErr w:type="spellStart"/>
+      <w:r>
+        <w:rPr>
+          <w:i/>
+          <w:lang w:val="en-GB"/>
+        </w:rPr>
+        <w:t>DiscoveryStrategy</w:t>
+      </w:r>
+      <w:proofErr w:type="spellEnd"/>
+      <w:r>
+        <w:rPr>
+          <w:lang w:val="en-GB"/>
+        </w:rPr>
+        <w:t xml:space="preserve"> interface. This interface enforces the following contract:</w:t>
+      </w:r>
+    </w:p>
+    <w:p>
+      <w:pPr>
+        <w:pStyle w:val="ListParagraph"/>
+        <w:numPr>
+          <w:ilvl w:val="0"/>
+          <w:numId w:val="50"/>
+        </w:numPr>
+        <w:rPr>
+          <w:lang w:val="en-GB"/>
+        </w:rPr>
+      </w:pPr>
+      <w:r>
+        <w:rPr>
+          <w:lang w:val="en-GB"/>
+        </w:rPr>
+        <w:t>Discovery can be started and stopped.</w:t>
+      </w:r>
+    </w:p>
+    <w:p>
+      <w:pPr>
+        <w:pStyle w:val="ListParagraph"/>
+        <w:numPr>
+          <w:ilvl w:val="0"/>
+          <w:numId w:val="50"/>
+        </w:numPr>
+        <w:rPr>
+          <w:lang w:val="en-GB"/>
+        </w:rPr>
+      </w:pPr>
+      <w:r>
+        <w:t xml:space="preserve">All </w:t>
+      </w:r>
+      <w:proofErr w:type="spellStart"/>
+      <w:r>
+        <w:rPr>
+          <w:i/>
+        </w:rPr>
+        <w:t>DiscoveryStrategies</w:t>
+      </w:r>
+      <w:proofErr w:type="spellEnd"/>
+      <w:r>
+        <w:rPr>
+          <w:i/>
+        </w:rPr>
+        <w:t xml:space="preserve"> </w:t>
+      </w:r>
+      <w:r>
+        <w:t xml:space="preserve">should communicate their discoveries in the form of </w:t>
+      </w:r>
+      <w:proofErr w:type="spellStart"/>
+      <w:r>
+        <w:rPr>
+          <w:i/>
+        </w:rPr>
+        <w:t>NetworkNodes</w:t>
+      </w:r>
+      <w:proofErr w:type="spellEnd"/>
+      <w:r>
+        <w:t>, and nothing else.</w:t>
+      </w:r>
+    </w:p>
+    <w:p>
+      <w:pPr>
+        <w:pStyle w:val="ListParagraph"/>
+        <w:numPr>
+          <w:ilvl w:val="0"/>
+          <w:numId w:val="50"/>
+        </w:numPr>
+        <w:rPr>
+          <w:lang w:val="en-GB"/>
+        </w:rPr>
+      </w:pPr>
+      <w:r>
+        <w:rPr>
+          <w:lang w:val="en-GB"/>
+        </w:rPr>
+        <w:t xml:space="preserve">Observer pattern is used to update interested parties of changes in discovered </w:t>
+      </w:r>
+      <w:proofErr w:type="spellStart"/>
+      <w:r>
+        <w:rPr>
+          <w:i/>
+          <w:lang w:val="en-GB"/>
+        </w:rPr>
+        <w:t>NetworkNodes</w:t>
+      </w:r>
+      <w:proofErr w:type="spellEnd"/>
+      <w:r>
+        <w:rPr>
+          <w:lang w:val="en-GB"/>
+        </w:rPr>
+        <w:t xml:space="preserve">. Each </w:t>
+      </w:r>
+      <w:r>
+        <w:rPr>
+          <w:lang w:val="en-GB"/>
+        </w:rPr>
+        <w:t xml:space="preserve">node should be </w:t>
+      </w:r>
+      <w:r>
+        <w:rPr>
+          <w:b/>
+          <w:lang w:val="en-GB"/>
+        </w:rPr>
+        <w:t>found only once and updated thereafter</w:t>
+      </w:r>
+      <w:r>
+        <w:rPr>
+          <w:lang w:val="en-GB"/>
+        </w:rPr>
+        <w:t>.</w:t>
+      </w:r>
+    </w:p>
+    <w:p>
+      <w:pPr>
+        <w:pStyle w:val="ListParagraph"/>
+        <w:numPr>
+          <w:ilvl w:val="0"/>
+          <w:numId w:val="50"/>
+        </w:numPr>
+        <w:rPr>
+          <w:lang w:val="en-GB"/>
+        </w:rPr>
+      </w:pPr>
+      <w:proofErr w:type="gramStart"/>
+      <w:r>
+        <w:rPr>
+          <w:b/>
+        </w:rPr>
+        <w:t>TODO:DEFINE</w:t>
+      </w:r>
+      <w:proofErr w:type="gramEnd"/>
+      <w:r>
+        <w:rPr>
+          <w:b/>
+        </w:rPr>
+        <w:t xml:space="preserve"> FILTERING</w:t>
+      </w:r>
+      <w:r>
+        <w:rPr>
+          <w:b/>
+        </w:rPr>
+        <w:t xml:space="preserve"> </w:t>
+      </w:r>
+      <w:r>
+        <w:t xml:space="preserve">Suggestion: </w:t>
+      </w:r>
+      <w:r>
+        <w:t xml:space="preserve">Provide list of appliance model strings to </w:t>
+      </w:r>
+      <w:proofErr w:type="spellStart"/>
+      <w:r>
+        <w:rPr>
+          <w:i/>
+        </w:rPr>
+        <w:t>DiscoveryStrategy</w:t>
+      </w:r>
+      <w:r>
+        <w:rPr>
+          <w:i/>
+        </w:rPr>
+        <w:t>.start</w:t>
+      </w:r>
+      <w:proofErr w:type="spellEnd"/>
+      <w:r>
+        <w:rPr>
+          <w:i/>
+        </w:rPr>
+        <w:t>()</w:t>
+      </w:r>
+      <w:r>
+        <w:t xml:space="preserve"> method.</w:t>
+      </w:r>
+      <w:r>
+        <w:t xml:space="preserve"> The discovery strategies should only report back discovered </w:t>
+      </w:r>
+      <w:proofErr w:type="spellStart"/>
+      <w:r>
+        <w:t>NetworkNodes</w:t>
+      </w:r>
+      <w:proofErr w:type="spellEnd"/>
+      <w:r>
+        <w:t xml:space="preserve"> that pass the filter.</w:t>
+      </w:r>
+    </w:p>
+    <w:p>
+      <w:pPr>
+        <w:rPr>
+          <w:lang w:val="en-GB"/>
+        </w:rPr>
+      </w:pPr>
+      <w:r>
+        <w:rPr>
+          <w:lang w:val="en-GB"/>
+        </w:rPr>
+        <w:t>Each strategy is responsible for monitoring availability of the commu</w:t>
+      </w:r>
+      <w:r>
+        <w:rPr>
+          <w:lang w:val="en-GB"/>
+        </w:rPr>
+        <w:t xml:space="preserve">nication </w:t>
+      </w:r>
+      <w:r>
+        <w:rPr>
+          <w:lang w:val="en-GB"/>
+        </w:rPr>
+        <w:t>channel</w:t>
+      </w:r>
+      <w:r>
+        <w:rPr>
+          <w:lang w:val="en-GB"/>
+        </w:rPr>
+        <w:t xml:space="preserve"> it requires, like network or Bluetooth, and should automatically </w:t>
+      </w:r>
+      <w:r>
+        <w:rPr>
+          <w:lang w:val="en-GB"/>
+        </w:rPr>
+        <w:t>resume its function when (1) it was previously started and (2) the communication channel becomes available</w:t>
+      </w:r>
+      <w:r>
+        <w:rPr>
+          <w:lang w:val="en-GB"/>
+        </w:rPr>
+        <w:t>.</w:t>
+      </w:r>
+      <w:r>
+        <w:rPr>
+          <w:lang w:val="en-GB"/>
+        </w:rPr>
+        <w:t xml:space="preserve"> In other words: strategies are stateful.</w:t>
+      </w:r>
+    </w:p>
+    <w:p>
+      <w:pPr>
+        <w:rPr>
+          <w:lang w:val="en-GB"/>
+        </w:rPr>
+      </w:pPr>
+      <w:proofErr w:type="spellStart"/>
+      <w:r>
+        <w:rPr>
+          <w:i/>
+          <w:lang w:val="en-GB"/>
+        </w:rPr>
+        <w:t>DiscoveryStrategies</w:t>
+      </w:r>
+      <w:proofErr w:type="spellEnd"/>
+      <w:r>
+        <w:rPr>
+          <w:lang w:val="en-GB"/>
+        </w:rPr>
+        <w:t xml:space="preserve"> can also mark previously discovered nodes as “lost”</w:t>
+      </w:r>
+      <w:r>
+        <w:rPr>
+          <w:lang w:val="en-GB"/>
+        </w:rPr>
+        <w:t>, for instance when it has not responded to poll requests for some time, or no KEEP_ALIVE messages were received</w:t>
+      </w:r>
+      <w:r>
+        <w:rPr>
+          <w:lang w:val="en-GB"/>
+        </w:rPr>
+        <w:t xml:space="preserve">, etc. This information is stored in the </w:t>
+      </w:r>
+      <w:proofErr w:type="spellStart"/>
+      <w:r>
+        <w:rPr>
+          <w:i/>
+          <w:lang w:val="en-GB"/>
+        </w:rPr>
+        <w:t>NetworkNode</w:t>
+      </w:r>
+      <w:proofErr w:type="spellEnd"/>
+      <w:r>
+        <w:rPr>
+          <w:lang w:val="en-GB"/>
+        </w:rPr>
+        <w:t xml:space="preserve"> so that communication may be optimized in the future based on this.</w:t>
+      </w:r>
+    </w:p>
+    <w:p>
+      <w:pPr>
+        <w:pStyle w:val="Heading2"/>
+      </w:pPr>
+      <w:r>
+        <w:t>Appliance manager</w:t>
+      </w:r>
+    </w:p>
+    <w:p>
+      <w:pPr>
+        <w:rPr>
+          <w:lang w:val="en-GB"/>
+        </w:rPr>
+      </w:pPr>
+      <w:r>
+        <w:rPr>
+          <w:lang w:val="en-GB"/>
+        </w:rPr>
+        <w:t xml:space="preserve">In the discovery process the </w:t>
+      </w:r>
+      <w:proofErr w:type="spellStart"/>
+      <w:r>
+        <w:rPr>
+          <w:i/>
+          <w:lang w:val="en-GB"/>
+        </w:rPr>
+        <w:t>ApplianceManager</w:t>
+      </w:r>
+      <w:proofErr w:type="spellEnd"/>
+      <w:r>
+        <w:rPr>
+          <w:lang w:val="en-GB"/>
+        </w:rPr>
+        <w:t xml:space="preserve"> de-duplicates </w:t>
+      </w:r>
+      <w:proofErr w:type="spellStart"/>
+      <w:r>
+        <w:rPr>
+          <w:i/>
+          <w:lang w:val="en-GB"/>
+        </w:rPr>
+        <w:t>NetworkNodes</w:t>
+      </w:r>
+      <w:proofErr w:type="spellEnd"/>
+      <w:r>
+        <w:rPr>
+          <w:lang w:val="en-GB"/>
+        </w:rPr>
+        <w:t xml:space="preserve"> that are found</w:t>
+      </w:r>
+      <w:r>
+        <w:rPr>
+          <w:lang w:val="en-GB"/>
+        </w:rPr>
+        <w:t xml:space="preserve"> by more than one </w:t>
+      </w:r>
+      <w:proofErr w:type="spellStart"/>
+      <w:r>
+        <w:rPr>
+          <w:i/>
+          <w:lang w:val="en-GB"/>
+        </w:rPr>
+        <w:t>DiscoveryStrategy</w:t>
+      </w:r>
+      <w:proofErr w:type="spellEnd"/>
+      <w:r>
+        <w:rPr>
+          <w:lang w:val="en-GB"/>
+        </w:rPr>
+        <w:t xml:space="preserve">. It does this based on the </w:t>
+      </w:r>
+      <w:proofErr w:type="spellStart"/>
+      <w:r>
+        <w:rPr>
+          <w:i/>
+          <w:lang w:val="en-GB"/>
+        </w:rPr>
+        <w:t>cppId</w:t>
+      </w:r>
+      <w:proofErr w:type="spellEnd"/>
+      <w:r>
+        <w:rPr>
+          <w:lang w:val="en-GB"/>
+        </w:rPr>
+        <w:t xml:space="preserve"> field of the node: if this id is the same, the information contained in the two nodes should be merged.</w:t>
+      </w:r>
+    </w:p>
+    <w:p>
+      <w:pPr>
+        <w:pStyle w:val="Heading2"/>
+      </w:pPr>
+      <w:r>
         <w:lastRenderedPageBreak/>
-        <w:t>Discovery Strategies</w:t>
-      </w:r>
-    </w:p>
-    <w:p>
-      <w:r>
-        <w:t>Explain the strategy pattern implemented to let the app developer choose how appliances are to be discovered (i.e. which communication channels to use for discovery).</w:t>
+        <w:t>Network Nodes</w:t>
+      </w:r>
+    </w:p>
+    <w:p>
+      <w:r>
+        <w:t xml:space="preserve">The </w:t>
+      </w:r>
+      <w:proofErr w:type="spellStart"/>
+      <w:r>
+        <w:rPr>
+          <w:i/>
+        </w:rPr>
+        <w:t>NetworkNode</w:t>
+      </w:r>
+      <w:proofErr w:type="spellEnd"/>
+      <w:r>
+        <w:t xml:space="preserve"> class </w:t>
+      </w:r>
+      <w:r>
+        <w:t>holds all data needed for (1) identifying an appliance and (2) achieve communication with that same appliance using the various communicat</w:t>
+      </w:r>
+      <w:r>
+        <w:t>ion strategies (see chapter 3).</w:t>
+      </w:r>
+      <w:r>
+        <w:t xml:space="preserve"> This means that in the current setup the </w:t>
+      </w:r>
+      <w:proofErr w:type="spellStart"/>
+      <w:r>
+        <w:rPr>
+          <w:i/>
+        </w:rPr>
+        <w:t>NetworkNode</w:t>
+      </w:r>
+      <w:proofErr w:type="spellEnd"/>
+      <w:r>
+        <w:t xml:space="preserve"> will need to be extended whenever a new communication channel is added to the library. This flaw has been accepted, since it is not expected to happen often.</w:t>
+      </w:r>
+    </w:p>
+    <w:p>
+      <w:r>
+        <w:t xml:space="preserve">To make clear what information is stored, consider the following example of </w:t>
+      </w:r>
+      <w:proofErr w:type="spellStart"/>
+      <w:r>
+        <w:rPr>
+          <w:i/>
+        </w:rPr>
+        <w:t>NetworkNode</w:t>
+      </w:r>
+      <w:proofErr w:type="spellEnd"/>
+      <w:r>
+        <w:t xml:space="preserve"> data:</w:t>
+      </w:r>
+    </w:p>
+    <w:p>
+      <w:pPr>
+        <w:pStyle w:val="ListParagraph"/>
+        <w:numPr>
+          <w:ilvl w:val="0"/>
+          <w:numId w:val="50"/>
+        </w:numPr>
+      </w:pPr>
+      <w:r>
+        <w:t xml:space="preserve">Appliance </w:t>
+      </w:r>
+      <w:proofErr w:type="spellStart"/>
+      <w:r>
+        <w:t>cppId</w:t>
+      </w:r>
+      <w:proofErr w:type="spellEnd"/>
+    </w:p>
+    <w:p>
+      <w:pPr>
+        <w:pStyle w:val="ListParagraph"/>
+        <w:numPr>
+          <w:ilvl w:val="0"/>
+          <w:numId w:val="50"/>
+        </w:numPr>
+      </w:pPr>
+      <w:r>
+        <w:t>Appliance user friendly name</w:t>
+      </w:r>
+    </w:p>
+    <w:p>
+      <w:pPr>
+        <w:pStyle w:val="ListParagraph"/>
+        <w:numPr>
+          <w:ilvl w:val="0"/>
+          <w:numId w:val="50"/>
+        </w:numPr>
+      </w:pPr>
+      <w:r>
+        <w:t>Appliance model number</w:t>
+      </w:r>
+    </w:p>
+    <w:p>
+      <w:pPr>
+        <w:pStyle w:val="ListParagraph"/>
+        <w:numPr>
+          <w:ilvl w:val="0"/>
+          <w:numId w:val="50"/>
+        </w:numPr>
+      </w:pPr>
+      <w:r>
+        <w:t>BLE mac address</w:t>
+      </w:r>
+    </w:p>
+    <w:p>
+      <w:pPr>
+        <w:pStyle w:val="ListParagraph"/>
+        <w:numPr>
+          <w:ilvl w:val="0"/>
+          <w:numId w:val="50"/>
+        </w:numPr>
+      </w:pPr>
+      <w:r>
+        <w:t>BLE discovery status</w:t>
+      </w:r>
+    </w:p>
+    <w:p>
+      <w:pPr>
+        <w:pStyle w:val="ListParagraph"/>
+        <w:numPr>
+          <w:ilvl w:val="0"/>
+          <w:numId w:val="50"/>
+        </w:numPr>
+      </w:pPr>
+      <w:r>
+        <w:t xml:space="preserve">LAN </w:t>
+      </w:r>
+      <w:proofErr w:type="spellStart"/>
+      <w:r>
+        <w:t>ip</w:t>
+      </w:r>
+      <w:proofErr w:type="spellEnd"/>
+      <w:r>
+        <w:t xml:space="preserve"> address</w:t>
+      </w:r>
+    </w:p>
+    <w:p>
+      <w:pPr>
+        <w:pStyle w:val="ListParagraph"/>
+        <w:numPr>
+          <w:ilvl w:val="0"/>
+          <w:numId w:val="50"/>
+        </w:numPr>
+      </w:pPr>
+      <w:r>
+        <w:t>LAN discovery status</w:t>
+      </w:r>
+    </w:p>
+    <w:p>
+      <w:pPr>
+        <w:pStyle w:val="ListParagraph"/>
+        <w:numPr>
+          <w:ilvl w:val="0"/>
+          <w:numId w:val="50"/>
+        </w:numPr>
+      </w:pPr>
+      <w:r>
+        <w:t>…</w:t>
+      </w:r>
+    </w:p>
+    <w:p>
+      <w:pPr>
+        <w:pStyle w:val="Heading1"/>
+      </w:pPr>
+      <w:bookmarkStart w:id="18" w:name="_GoBack"/>
+      <w:bookmarkEnd w:id="18"/>
+      <w:r>
+        <w:t>Communication</w:t>
       </w:r>
     </w:p>
     <w:p>
@@ -6107,12 +6655,7 @@
         <w:pStyle w:val="Heading2"/>
       </w:pPr>
       <w:r>
-        <w:t>Starting/Stopping discovery</w:t>
-      </w:r>
-    </w:p>
-    <w:p>
-      <w:r>
-        <w:t>Left to the app</w:t>
+        <w:t>Ports</w:t>
       </w:r>
     </w:p>
     <w:p>
@@ -6120,131 +6663,6 @@
         <w:pStyle w:val="Heading2"/>
       </w:pPr>
       <w:r>
-        <w:t>Filtering</w:t>
-      </w:r>
-    </w:p>
-    <w:p>
-      <w:r>
-        <w:t xml:space="preserve">Provide list of appliance model strings to </w:t>
-      </w:r>
-      <w:proofErr w:type="spellStart"/>
-      <w:r>
-        <w:rPr>
-          <w:i/>
-        </w:rPr>
-        <w:t>DeviceDiscovery.start</w:t>
-      </w:r>
-      <w:proofErr w:type="spellEnd"/>
-      <w:r>
-        <w:rPr>
-          <w:i/>
-        </w:rPr>
-        <w:t>()</w:t>
-      </w:r>
-      <w:r>
-        <w:t xml:space="preserve"> method.</w:t>
-      </w:r>
-      <w:r>
-        <w:t xml:space="preserve"> The discovery strategies should only report back discovered </w:t>
-      </w:r>
-      <w:proofErr w:type="spellStart"/>
-      <w:r>
-        <w:t>NetworkNodes</w:t>
-      </w:r>
-      <w:proofErr w:type="spellEnd"/>
-      <w:r>
-        <w:t xml:space="preserve"> that pass the filter.</w:t>
-      </w:r>
-    </w:p>
-    <w:p>
-      <w:pPr>
-        <w:pStyle w:val="Heading2"/>
-      </w:pPr>
-      <w:r>
-        <w:t>Network Nodes</w:t>
-      </w:r>
-    </w:p>
-    <w:p>
-      <w:r>
-        <w:t xml:space="preserve">The </w:t>
-      </w:r>
-      <w:proofErr w:type="spellStart"/>
-      <w:r>
-        <w:t>NetworkNode</w:t>
-      </w:r>
-      <w:proofErr w:type="spellEnd"/>
-      <w:r>
-        <w:t xml:space="preserve"> class </w:t>
-      </w:r>
-      <w:r>
-        <w:t xml:space="preserve">holds all data needed for (1) identifying an appliance and (2) achieve communication with that same appliance using the various communication strategies (see chapter 3). All </w:t>
-      </w:r>
-      <w:proofErr w:type="spellStart"/>
-      <w:r>
-        <w:rPr>
-          <w:i/>
-        </w:rPr>
-        <w:t>DiscoveryStrategies</w:t>
-      </w:r>
-      <w:proofErr w:type="spellEnd"/>
-      <w:r>
-        <w:rPr>
-          <w:i/>
-        </w:rPr>
-        <w:t xml:space="preserve"> </w:t>
-      </w:r>
-      <w:r>
-        <w:t xml:space="preserve">should communicate their discoveries in the form of </w:t>
-      </w:r>
-      <w:proofErr w:type="spellStart"/>
-      <w:r>
-        <w:rPr>
-          <w:i/>
-        </w:rPr>
-        <w:t>NetworkNodes</w:t>
-      </w:r>
-      <w:proofErr w:type="spellEnd"/>
-      <w:r>
-        <w:t>.</w:t>
-      </w:r>
-    </w:p>
-    <w:p>
-      <w:pPr>
-        <w:pStyle w:val="Heading1"/>
-      </w:pPr>
-      <w:r>
-        <w:t>Communication</w:t>
-      </w:r>
-    </w:p>
-    <w:p>
-      <w:pPr>
-        <w:pStyle w:val="Heading2"/>
-      </w:pPr>
-      <w:r>
-        <w:t>Appliances</w:t>
-      </w:r>
-    </w:p>
-    <w:p>
-      <w:pPr>
-        <w:pStyle w:val="Heading3"/>
-      </w:pPr>
-      <w:r>
-        <w:t>Creation</w:t>
-      </w:r>
-    </w:p>
-    <w:p>
-      <w:pPr>
-        <w:pStyle w:val="Heading2"/>
-      </w:pPr>
-      <w:r>
-        <w:t>Ports</w:t>
-      </w:r>
-    </w:p>
-    <w:p>
-      <w:pPr>
-        <w:pStyle w:val="Heading2"/>
-      </w:pPr>
-      <w:r>
         <w:t>Strategies</w:t>
       </w:r>
     </w:p>
@@ -6252,12 +6670,10 @@
       <w:pPr>
         <w:spacing w:after="0" w:line="240" w:lineRule="auto"/>
       </w:pPr>
-      <w:bookmarkStart w:id="18" w:name="_GoBack"/>
       <w:r>
         <w:br w:type="page"/>
       </w:r>
     </w:p>
-    <w:bookmarkEnd w:id="18"/>
     <w:p>
       <w:pPr>
         <w:spacing w:after="0" w:line="240" w:lineRule="auto"/>
@@ -6301,7 +6717,7 @@
                     </pic:cNvPicPr>
                   </pic:nvPicPr>
                   <pic:blipFill>
-                    <a:blip r:embed="rId13">
+                    <a:blip r:embed="rId12">
                       <a:extLst>
                         <a:ext uri="{28A0092B-C50C-407E-A947-70E740481C1C}">
                           <a14:useLocalDpi xmlns:a14="http://schemas.microsoft.com/office/drawing/2010/main" val="0"/>
@@ -6711,7 +7127,7 @@
                     <pic:cNvPicPr/>
                   </pic:nvPicPr>
                   <pic:blipFill>
-                    <a:blip r:embed="rId14">
+                    <a:blip r:embed="rId13">
                       <a:extLst>
                         <a:ext uri="{28A0092B-C50C-407E-A947-70E740481C1C}">
                           <a14:useLocalDpi xmlns:a14="http://schemas.microsoft.com/office/drawing/2010/main" val="0"/>
@@ -6875,7 +7291,7 @@
                     </pic:cNvPicPr>
                   </pic:nvPicPr>
                   <pic:blipFill>
-                    <a:blip r:embed="rId15">
+                    <a:blip r:embed="rId14">
                       <a:extLst>
                         <a:ext uri="{28A0092B-C50C-407E-A947-70E740481C1C}">
                           <a14:useLocalDpi xmlns:a14="http://schemas.microsoft.com/office/drawing/2010/main" val="0"/>
@@ -8203,7 +8619,7 @@
                     <pic:cNvPicPr/>
                   </pic:nvPicPr>
                   <pic:blipFill>
-                    <a:blip r:embed="rId16">
+                    <a:blip r:embed="rId15">
                       <a:extLst>
                         <a:ext uri="{28A0092B-C50C-407E-A947-70E740481C1C}">
                           <a14:useLocalDpi xmlns:a14="http://schemas.microsoft.com/office/drawing/2010/main" val="0"/>
@@ -10188,7 +10604,7 @@
                     <pic:cNvPicPr/>
                   </pic:nvPicPr>
                   <pic:blipFill>
-                    <a:blip r:embed="rId17">
+                    <a:blip r:embed="rId16">
                       <a:extLst>
                         <a:ext uri="{28A0092B-C50C-407E-A947-70E740481C1C}">
                           <a14:useLocalDpi xmlns:a14="http://schemas.microsoft.com/office/drawing/2010/main" val="0"/>
@@ -10402,7 +10818,7 @@
                     </pic:cNvPicPr>
                   </pic:nvPicPr>
                   <pic:blipFill>
-                    <a:blip r:embed="rId18">
+                    <a:blip r:embed="rId17">
                       <a:extLst>
                         <a:ext uri="{28A0092B-C50C-407E-A947-70E740481C1C}">
                           <a14:useLocalDpi xmlns:a14="http://schemas.microsoft.com/office/drawing/2010/main" val="0"/>
@@ -10872,7 +11288,7 @@
                     </pic:cNvPicPr>
                   </pic:nvPicPr>
                   <pic:blipFill>
-                    <a:blip r:embed="rId19">
+                    <a:blip r:embed="rId18">
                       <a:extLst>
                         <a:ext uri="{28A0092B-C50C-407E-A947-70E740481C1C}">
                           <a14:useLocalDpi xmlns:a14="http://schemas.microsoft.com/office/drawing/2010/main" val="0"/>
@@ -12530,7 +12946,7 @@
                     </pic:cNvPicPr>
                   </pic:nvPicPr>
                   <pic:blipFill>
-                    <a:blip r:embed="rId20">
+                    <a:blip r:embed="rId19">
                       <a:extLst>
                         <a:ext uri="{28A0092B-C50C-407E-A947-70E740481C1C}">
                           <a14:useLocalDpi xmlns:a14="http://schemas.microsoft.com/office/drawing/2010/main" val="0"/>
@@ -12868,7 +13284,7 @@
                     <pic:cNvPicPr/>
                   </pic:nvPicPr>
                   <pic:blipFill>
-                    <a:blip r:embed="rId21">
+                    <a:blip r:embed="rId20">
                       <a:extLst>
                         <a:ext uri="{28A0092B-C50C-407E-A947-70E740481C1C}">
                           <a14:useLocalDpi xmlns:a14="http://schemas.microsoft.com/office/drawing/2010/main" val="0"/>
@@ -13192,8 +13608,8 @@
       </w:r>
       <w:bookmarkEnd w:id="64"/>
     </w:p>
-    <w:bookmarkEnd w:id="3"/>
-    <w:bookmarkEnd w:id="4"/>
+    <w:bookmarkEnd w:id="5"/>
+    <w:bookmarkEnd w:id="6"/>
     <w:bookmarkEnd w:id="17"/>
     <w:p>
       <w:r>
@@ -13240,7 +13656,7 @@
                     <pic:cNvPicPr/>
                   </pic:nvPicPr>
                   <pic:blipFill rotWithShape="1">
-                    <a:blip r:embed="rId22">
+                    <a:blip r:embed="rId21">
                       <a:extLst>
                         <a:ext uri="{28A0092B-C50C-407E-A947-70E740481C1C}">
                           <a14:useLocalDpi xmlns:a14="http://schemas.microsoft.com/office/drawing/2010/main" val="0"/>
@@ -13358,7 +13774,7 @@
                     </pic:cNvPicPr>
                   </pic:nvPicPr>
                   <pic:blipFill>
-                    <a:blip r:embed="rId23">
+                    <a:blip r:embed="rId22">
                       <a:extLst>
                         <a:ext uri="{28A0092B-C50C-407E-A947-70E740481C1C}">
                           <a14:useLocalDpi xmlns:a14="http://schemas.microsoft.com/office/drawing/2010/main" val="0"/>
@@ -13510,7 +13926,7 @@
                     </pic:cNvPicPr>
                   </pic:nvPicPr>
                   <pic:blipFill>
-                    <a:blip r:embed="rId24">
+                    <a:blip r:embed="rId23">
                       <a:extLst>
                         <a:ext uri="{28A0092B-C50C-407E-A947-70E740481C1C}">
                           <a14:useLocalDpi xmlns:a14="http://schemas.microsoft.com/office/drawing/2010/main" val="0"/>
@@ -15717,6 +16133,7 @@
       <w:r>
         <w:fldChar w:fldCharType="end"/>
       </w:r>
+      <w:proofErr w:type="gramStart"/>
       <w:r>
         <w:t>)</w:t>
       </w:r>
@@ -15726,6 +16143,7 @@
       <w:r>
         <w:t>.</w:t>
       </w:r>
+      <w:proofErr w:type="gramEnd"/>
     </w:p>
     <w:p/>
     <w:p>
@@ -22623,7 +23041,15 @@
     </w:p>
     <w:p>
       <w:r>
-        <w:t xml:space="preserve">After all of the proposed changes above, the Android architecture will now look like the one in </w:t>
+        <w:t xml:space="preserve">After </w:t>
+      </w:r>
+      <w:proofErr w:type="gramStart"/>
+      <w:r>
+        <w:t>all of</w:t>
+      </w:r>
+      <w:proofErr w:type="gramEnd"/>
+      <w:r>
+        <w:t xml:space="preserve"> the proposed changes above, the Android architecture will now look like the one in </w:t>
       </w:r>
       <w:r>
         <w:fldChar w:fldCharType="begin"/>
@@ -22711,7 +23137,7 @@
                     </pic:cNvPicPr>
                   </pic:nvPicPr>
                   <pic:blipFill>
-                    <a:blip r:embed="rId25">
+                    <a:blip r:embed="rId24">
                       <a:extLst>
                         <a:ext uri="{28A0092B-C50C-407E-A947-70E740481C1C}">
                           <a14:useLocalDpi xmlns:a14="http://schemas.microsoft.com/office/drawing/2010/main" val="0"/>
@@ -22800,7 +23226,7 @@
                     <pic:cNvPicPr/>
                   </pic:nvPicPr>
                   <pic:blipFill>
-                    <a:blip r:embed="rId26">
+                    <a:blip r:embed="rId25">
                       <a:extLst>
                         <a:ext uri="{28A0092B-C50C-407E-A947-70E740481C1C}">
                           <a14:useLocalDpi xmlns:a14="http://schemas.microsoft.com/office/drawing/2010/main" val="0"/>
@@ -22924,7 +23350,7 @@
                     <pic:cNvPicPr/>
                   </pic:nvPicPr>
                   <pic:blipFill>
-                    <a:blip r:embed="rId20">
+                    <a:blip r:embed="rId19">
                       <a:extLst>
                         <a:ext uri="{28A0092B-C50C-407E-A947-70E740481C1C}">
                           <a14:useLocalDpi xmlns:a14="http://schemas.microsoft.com/office/drawing/2010/main" val="0"/>
@@ -31827,8 +32253,8 @@
     </w:tbl>
     <w:p/>
     <w:sectPr>
-      <w:headerReference w:type="default" r:id="rId27"/>
-      <w:footerReference w:type="default" r:id="rId28"/>
+      <w:headerReference w:type="default" r:id="rId26"/>
+      <w:footerReference w:type="default" r:id="rId27"/>
       <w:pgSz w:w="11907" w:h="16839" w:code="9"/>
       <w:pgMar w:top="1153" w:right="1701" w:bottom="1418" w:left="1276" w:header="720" w:footer="625" w:gutter="0"/>
       <w:cols w:space="720"/>
@@ -31935,7 +32361,7 @@
               <w:sz w:val="16"/>
               <w:szCs w:val="16"/>
             </w:rPr>
-            <w:t>5</w:t>
+            <w:t>4</w:t>
           </w:r>
           <w:r>
             <w:rPr>
@@ -32368,7 +32794,7 @@
   <w:abstractNum w:abstractNumId="0">
     <w:nsid w:val="FFFFFF7F"/>
     <w:multiLevelType w:val="singleLevel"/>
-    <w:tmpl w:val="860CF3C6"/>
+    <w:tmpl w:val="3488BD62"/>
     <w:lvl w:ilvl="0">
       <w:start w:val="1"/>
       <w:numFmt w:val="decimal"/>
@@ -32385,7 +32811,7 @@
   <w:abstractNum w:abstractNumId="1">
     <w:nsid w:val="FFFFFF83"/>
     <w:multiLevelType w:val="singleLevel"/>
-    <w:tmpl w:val="28F6CCE8"/>
+    <w:tmpl w:val="F1DC10EA"/>
     <w:lvl w:ilvl="0">
       <w:start w:val="1"/>
       <w:numFmt w:val="bullet"/>
@@ -32405,7 +32831,7 @@
   <w:abstractNum w:abstractNumId="2">
     <w:nsid w:val="FFFFFF88"/>
     <w:multiLevelType w:val="singleLevel"/>
-    <w:tmpl w:val="2E4A2B78"/>
+    <w:tmpl w:val="9F0C278E"/>
     <w:lvl w:ilvl="0">
       <w:start w:val="1"/>
       <w:numFmt w:val="decimal"/>
@@ -35897,6 +36323,118 @@
     </w:lvl>
   </w:abstractNum>
   <w:abstractNum w:abstractNumId="34">
+    <w:nsid w:val="63B268EF"/>
+    <w:multiLevelType w:val="hybridMultilevel"/>
+    <w:tmpl w:val="96BC3B26"/>
+    <w:lvl w:ilvl="0" w:tplc="987EA95A">
+      <w:numFmt w:val="bullet"/>
+      <w:lvlText w:val="-"/>
+      <w:lvlJc w:val="left"/>
+      <w:pPr>
+        <w:ind w:left="720" w:hanging="360"/>
+      </w:pPr>
+      <w:rPr>
+        <w:rFonts w:ascii="Calibri" w:eastAsia="Calibri" w:hAnsi="Calibri" w:cs="Times New Roman" w:hint="default"/>
+      </w:rPr>
+    </w:lvl>
+    <w:lvl w:ilvl="1" w:tplc="04090003" w:tentative="1">
+      <w:start w:val="1"/>
+      <w:numFmt w:val="bullet"/>
+      <w:lvlText w:val="o"/>
+      <w:lvlJc w:val="left"/>
+      <w:pPr>
+        <w:ind w:left="1440" w:hanging="360"/>
+      </w:pPr>
+      <w:rPr>
+        <w:rFonts w:ascii="Courier New" w:hAnsi="Courier New" w:cs="Courier New" w:hint="default"/>
+      </w:rPr>
+    </w:lvl>
+    <w:lvl w:ilvl="2" w:tplc="04090005" w:tentative="1">
+      <w:start w:val="1"/>
+      <w:numFmt w:val="bullet"/>
+      <w:lvlText w:val=""/>
+      <w:lvlJc w:val="left"/>
+      <w:pPr>
+        <w:ind w:left="2160" w:hanging="360"/>
+      </w:pPr>
+      <w:rPr>
+        <w:rFonts w:ascii="Wingdings" w:hAnsi="Wingdings" w:hint="default"/>
+      </w:rPr>
+    </w:lvl>
+    <w:lvl w:ilvl="3" w:tplc="04090001" w:tentative="1">
+      <w:start w:val="1"/>
+      <w:numFmt w:val="bullet"/>
+      <w:lvlText w:val=""/>
+      <w:lvlJc w:val="left"/>
+      <w:pPr>
+        <w:ind w:left="2880" w:hanging="360"/>
+      </w:pPr>
+      <w:rPr>
+        <w:rFonts w:ascii="Symbol" w:hAnsi="Symbol" w:hint="default"/>
+      </w:rPr>
+    </w:lvl>
+    <w:lvl w:ilvl="4" w:tplc="04090003" w:tentative="1">
+      <w:start w:val="1"/>
+      <w:numFmt w:val="bullet"/>
+      <w:lvlText w:val="o"/>
+      <w:lvlJc w:val="left"/>
+      <w:pPr>
+        <w:ind w:left="3600" w:hanging="360"/>
+      </w:pPr>
+      <w:rPr>
+        <w:rFonts w:ascii="Courier New" w:hAnsi="Courier New" w:cs="Courier New" w:hint="default"/>
+      </w:rPr>
+    </w:lvl>
+    <w:lvl w:ilvl="5" w:tplc="04090005" w:tentative="1">
+      <w:start w:val="1"/>
+      <w:numFmt w:val="bullet"/>
+      <w:lvlText w:val=""/>
+      <w:lvlJc w:val="left"/>
+      <w:pPr>
+        <w:ind w:left="4320" w:hanging="360"/>
+      </w:pPr>
+      <w:rPr>
+        <w:rFonts w:ascii="Wingdings" w:hAnsi="Wingdings" w:hint="default"/>
+      </w:rPr>
+    </w:lvl>
+    <w:lvl w:ilvl="6" w:tplc="04090001" w:tentative="1">
+      <w:start w:val="1"/>
+      <w:numFmt w:val="bullet"/>
+      <w:lvlText w:val=""/>
+      <w:lvlJc w:val="left"/>
+      <w:pPr>
+        <w:ind w:left="5040" w:hanging="360"/>
+      </w:pPr>
+      <w:rPr>
+        <w:rFonts w:ascii="Symbol" w:hAnsi="Symbol" w:hint="default"/>
+      </w:rPr>
+    </w:lvl>
+    <w:lvl w:ilvl="7" w:tplc="04090003" w:tentative="1">
+      <w:start w:val="1"/>
+      <w:numFmt w:val="bullet"/>
+      <w:lvlText w:val="o"/>
+      <w:lvlJc w:val="left"/>
+      <w:pPr>
+        <w:ind w:left="5760" w:hanging="360"/>
+      </w:pPr>
+      <w:rPr>
+        <w:rFonts w:ascii="Courier New" w:hAnsi="Courier New" w:cs="Courier New" w:hint="default"/>
+      </w:rPr>
+    </w:lvl>
+    <w:lvl w:ilvl="8" w:tplc="04090005" w:tentative="1">
+      <w:start w:val="1"/>
+      <w:numFmt w:val="bullet"/>
+      <w:lvlText w:val=""/>
+      <w:lvlJc w:val="left"/>
+      <w:pPr>
+        <w:ind w:left="6480" w:hanging="360"/>
+      </w:pPr>
+      <w:rPr>
+        <w:rFonts w:ascii="Wingdings" w:hAnsi="Wingdings" w:hint="default"/>
+      </w:rPr>
+    </w:lvl>
+  </w:abstractNum>
+  <w:abstractNum w:abstractNumId="35">
     <w:nsid w:val="656D4423"/>
     <w:multiLevelType w:val="hybridMultilevel"/>
     <w:tmpl w:val="8D60035E"/>
@@ -36009,7 +36547,7 @@
       </w:rPr>
     </w:lvl>
   </w:abstractNum>
-  <w:abstractNum w:abstractNumId="35">
+  <w:abstractNum w:abstractNumId="36">
     <w:nsid w:val="67DC4361"/>
     <w:multiLevelType w:val="hybridMultilevel"/>
     <w:tmpl w:val="4C6060EE"/>
@@ -36122,7 +36660,7 @@
       </w:rPr>
     </w:lvl>
   </w:abstractNum>
-  <w:abstractNum w:abstractNumId="36">
+  <w:abstractNum w:abstractNumId="37">
     <w:nsid w:val="68F00534"/>
     <w:multiLevelType w:val="hybridMultilevel"/>
     <w:tmpl w:val="1F380A32"/>
@@ -36235,7 +36773,7 @@
       </w:rPr>
     </w:lvl>
   </w:abstractNum>
-  <w:abstractNum w:abstractNumId="37">
+  <w:abstractNum w:abstractNumId="38">
     <w:nsid w:val="6A714114"/>
     <w:multiLevelType w:val="hybridMultilevel"/>
     <w:tmpl w:val="BE625E6A"/>
@@ -36348,7 +36886,7 @@
       </w:rPr>
     </w:lvl>
   </w:abstractNum>
-  <w:abstractNum w:abstractNumId="38">
+  <w:abstractNum w:abstractNumId="39">
     <w:nsid w:val="6E143A47"/>
     <w:multiLevelType w:val="hybridMultilevel"/>
     <w:tmpl w:val="0A48D1B4"/>
@@ -36434,7 +36972,7 @@
       </w:pPr>
     </w:lvl>
   </w:abstractNum>
-  <w:abstractNum w:abstractNumId="39">
+  <w:abstractNum w:abstractNumId="40">
     <w:nsid w:val="6E447DDF"/>
     <w:multiLevelType w:val="hybridMultilevel"/>
     <w:tmpl w:val="47D41FAC"/>
@@ -36547,7 +37085,7 @@
       </w:rPr>
     </w:lvl>
   </w:abstractNum>
-  <w:abstractNum w:abstractNumId="40">
+  <w:abstractNum w:abstractNumId="41">
     <w:nsid w:val="6F1305BC"/>
     <w:multiLevelType w:val="hybridMultilevel"/>
     <w:tmpl w:val="BDF024BE"/>
@@ -36633,7 +37171,7 @@
       </w:pPr>
     </w:lvl>
   </w:abstractNum>
-  <w:abstractNum w:abstractNumId="41">
+  <w:abstractNum w:abstractNumId="42">
     <w:nsid w:val="7015236D"/>
     <w:multiLevelType w:val="hybridMultilevel"/>
     <w:tmpl w:val="8C46CFAE"/>
@@ -36719,7 +37257,7 @@
       </w:pPr>
     </w:lvl>
   </w:abstractNum>
-  <w:abstractNum w:abstractNumId="42">
+  <w:abstractNum w:abstractNumId="43">
     <w:nsid w:val="71F807F8"/>
     <w:multiLevelType w:val="hybridMultilevel"/>
     <w:tmpl w:val="A634AF42"/>
@@ -36832,7 +37370,7 @@
       </w:rPr>
     </w:lvl>
   </w:abstractNum>
-  <w:abstractNum w:abstractNumId="43">
+  <w:abstractNum w:abstractNumId="44">
     <w:nsid w:val="75E471BB"/>
     <w:multiLevelType w:val="hybridMultilevel"/>
     <w:tmpl w:val="DF76639E"/>
@@ -36945,7 +37483,7 @@
       </w:rPr>
     </w:lvl>
   </w:abstractNum>
-  <w:abstractNum w:abstractNumId="44">
+  <w:abstractNum w:abstractNumId="45">
     <w:nsid w:val="766C58F5"/>
     <w:multiLevelType w:val="hybridMultilevel"/>
     <w:tmpl w:val="372ACDC4"/>
@@ -37058,7 +37596,7 @@
       </w:rPr>
     </w:lvl>
   </w:abstractNum>
-  <w:abstractNum w:abstractNumId="45">
+  <w:abstractNum w:abstractNumId="46">
     <w:nsid w:val="779C7BAD"/>
     <w:multiLevelType w:val="hybridMultilevel"/>
     <w:tmpl w:val="BA943858"/>
@@ -37171,7 +37709,7 @@
       </w:rPr>
     </w:lvl>
   </w:abstractNum>
-  <w:abstractNum w:abstractNumId="46">
+  <w:abstractNum w:abstractNumId="47">
     <w:nsid w:val="7D4053F5"/>
     <w:multiLevelType w:val="hybridMultilevel"/>
     <w:tmpl w:val="69E4E294"/>
@@ -37284,7 +37822,7 @@
       </w:rPr>
     </w:lvl>
   </w:abstractNum>
-  <w:abstractNum w:abstractNumId="47">
+  <w:abstractNum w:abstractNumId="48">
     <w:nsid w:val="7EED16BF"/>
     <w:multiLevelType w:val="hybridMultilevel"/>
     <w:tmpl w:val="AC50F72E"/>
@@ -37407,10 +37945,10 @@
     <w:abstractNumId w:val="24"/>
   </w:num>
   <w:num w:numId="4">
-    <w:abstractNumId w:val="43"/>
+    <w:abstractNumId w:val="44"/>
   </w:num>
   <w:num w:numId="5">
-    <w:abstractNumId w:val="39"/>
+    <w:abstractNumId w:val="40"/>
   </w:num>
   <w:num w:numId="6">
     <w:abstractNumId w:val="26"/>
@@ -37425,7 +37963,7 @@
     <w:abstractNumId w:val="11"/>
   </w:num>
   <w:num w:numId="10">
-    <w:abstractNumId w:val="36"/>
+    <w:abstractNumId w:val="37"/>
   </w:num>
   <w:num w:numId="11">
     <w:abstractNumId w:val="22"/>
@@ -37440,13 +37978,13 @@
     <w:abstractNumId w:val="19"/>
   </w:num>
   <w:num w:numId="15">
-    <w:abstractNumId w:val="44"/>
+    <w:abstractNumId w:val="45"/>
   </w:num>
   <w:num w:numId="16">
     <w:abstractNumId w:val="28"/>
   </w:num>
   <w:num w:numId="17">
-    <w:abstractNumId w:val="47"/>
+    <w:abstractNumId w:val="48"/>
   </w:num>
   <w:num w:numId="18">
     <w:abstractNumId w:val="5"/>
@@ -37458,7 +37996,7 @@
     <w:abstractNumId w:val="12"/>
   </w:num>
   <w:num w:numId="21">
-    <w:abstractNumId w:val="37"/>
+    <w:abstractNumId w:val="38"/>
   </w:num>
   <w:num w:numId="22">
     <w:abstractNumId w:val="9"/>
@@ -37476,16 +38014,16 @@
     <w:abstractNumId w:val="8"/>
   </w:num>
   <w:num w:numId="27">
-    <w:abstractNumId w:val="35"/>
+    <w:abstractNumId w:val="36"/>
   </w:num>
   <w:num w:numId="28">
     <w:abstractNumId w:val="6"/>
   </w:num>
   <w:num w:numId="29">
-    <w:abstractNumId w:val="45"/>
+    <w:abstractNumId w:val="46"/>
   </w:num>
   <w:num w:numId="30">
-    <w:abstractNumId w:val="42"/>
+    <w:abstractNumId w:val="43"/>
   </w:num>
   <w:num w:numId="31">
     <w:abstractNumId w:val="33"/>
@@ -37542,22 +38080,22 @@
     <w:abstractNumId w:val="18"/>
   </w:num>
   <w:num w:numId="40">
-    <w:abstractNumId w:val="38"/>
+    <w:abstractNumId w:val="39"/>
   </w:num>
   <w:num w:numId="41">
-    <w:abstractNumId w:val="46"/>
+    <w:abstractNumId w:val="47"/>
   </w:num>
   <w:num w:numId="42">
-    <w:abstractNumId w:val="41"/>
+    <w:abstractNumId w:val="42"/>
   </w:num>
   <w:num w:numId="43">
-    <w:abstractNumId w:val="34"/>
+    <w:abstractNumId w:val="35"/>
   </w:num>
   <w:num w:numId="44">
     <w:abstractNumId w:val="13"/>
   </w:num>
   <w:num w:numId="45">
-    <w:abstractNumId w:val="40"/>
+    <w:abstractNumId w:val="41"/>
   </w:num>
   <w:num w:numId="46">
     <w:abstractNumId w:val="10"/>
@@ -37570,6 +38108,9 @@
   </w:num>
   <w:num w:numId="49">
     <w:abstractNumId w:val="17"/>
+  </w:num>
+  <w:num w:numId="50">
+    <w:abstractNumId w:val="34"/>
   </w:num>
   <w:numIdMacAtCleanup w:val="32"/>
 </w:numbering>
@@ -37588,7 +38129,7 @@
     </w:rPrDefault>
     <w:pPrDefault/>
   </w:docDefaults>
-  <w:latentStyles w:defLockedState="0" w:defUIPriority="99" w:defSemiHidden="0" w:defUnhideWhenUsed="0" w:defQFormat="0" w:count="380">
+  <w:latentStyles w:defLockedState="0" w:defUIPriority="99" w:defSemiHidden="0" w:defUnhideWhenUsed="0" w:defQFormat="0" w:count="382">
     <w:lsdException w:name="Normal" w:uiPriority="0" w:qFormat="1"/>
     <w:lsdException w:name="heading 1" w:uiPriority="0" w:qFormat="1"/>
     <w:lsdException w:name="heading 2" w:uiPriority="0" w:qFormat="1"/>
@@ -37694,7 +38235,6 @@
     <w:lsdException w:name="HTML Sample" w:semiHidden="1" w:unhideWhenUsed="1"/>
     <w:lsdException w:name="HTML Typewriter" w:semiHidden="1" w:unhideWhenUsed="1"/>
     <w:lsdException w:name="HTML Variable" w:semiHidden="1" w:unhideWhenUsed="1"/>
-    <w:lsdException w:name="Normal Table" w:semiHidden="1" w:unhideWhenUsed="1"/>
     <w:lsdException w:name="annotation subject" w:semiHidden="1" w:unhideWhenUsed="1"/>
     <w:lsdException w:name="No List" w:semiHidden="1" w:unhideWhenUsed="1"/>
     <w:lsdException w:name="Outline List 1" w:semiHidden="1" w:unhideWhenUsed="1"/>
@@ -37740,11 +38280,9 @@
     <w:lsdException w:name="Table Subtle 1" w:semiHidden="1" w:unhideWhenUsed="1"/>
     <w:lsdException w:name="Table Subtle 2" w:semiHidden="1" w:unhideWhenUsed="1"/>
     <w:lsdException w:name="Table Web 1" w:semiHidden="1" w:unhideWhenUsed="1"/>
-    <w:lsdException w:name="Table Web 2" w:semiHidden="1" w:unhideWhenUsed="1"/>
     <w:lsdException w:name="Table Web 3" w:semiHidden="1" w:unhideWhenUsed="1"/>
     <w:lsdException w:name="Balloon Text" w:semiHidden="1" w:uiPriority="0" w:unhideWhenUsed="1"/>
     <w:lsdException w:name="Table Grid" w:uiPriority="59"/>
-    <w:lsdException w:name="Table Theme" w:semiHidden="1" w:unhideWhenUsed="1"/>
     <w:lsdException w:name="Note Level 1" w:semiHidden="1" w:unhideWhenUsed="1"/>
     <w:lsdException w:name="Note Level 2" w:semiHidden="1" w:unhideWhenUsed="1"/>
     <w:lsdException w:name="Note Level 3" w:semiHidden="1" w:unhideWhenUsed="1"/>
@@ -37774,8 +38312,6 @@
     <w:lsdException w:name="Light List Accent 1"/>
     <w:lsdException w:name="Light Grid Accent 1" w:uiPriority="62"/>
     <w:lsdException w:name="Medium Shading 1 Accent 1"/>
-    <w:lsdException w:name="Medium Shading 2 Accent 1"/>
-    <w:lsdException w:name="Medium List 1 Accent 1"/>
     <w:lsdException w:name="Revision" w:semiHidden="1"/>
     <w:lsdException w:name="List Paragraph" w:uiPriority="34" w:qFormat="1"/>
     <w:lsdException w:name="Quote" w:uiPriority="29" w:qFormat="1"/>
@@ -37969,6 +38505,8 @@
     <w:lsdException w:name="List Table 5 Dark Accent 6" w:uiPriority="50"/>
     <w:lsdException w:name="List Table 6 Colorful Accent 6" w:uiPriority="51"/>
     <w:lsdException w:name="List Table 7 Colorful Accent 6" w:uiPriority="52"/>
+    <w:lsdException w:name="Mention" w:semiHidden="1" w:unhideWhenUsed="1"/>
+    <w:lsdException w:name="Smart Hyperlink" w:semiHidden="1" w:unhideWhenUsed="1"/>
   </w:latentStyles>
   <w:style w:type="paragraph" w:default="1" w:styleId="Normal">
     <w:name w:val="Normal"/>
@@ -40380,7 +40918,7 @@
 </file>
 
 <file path=customXml/itemProps5.xml><?xml version="1.0" encoding="utf-8"?>
-<ds:datastoreItem xmlns:ds="http://schemas.openxmlformats.org/officeDocument/2006/customXml" ds:itemID="{0EFAF7C9-2E57-A448-82CB-54D0BD674DFC}">
+<ds:datastoreItem xmlns:ds="http://schemas.openxmlformats.org/officeDocument/2006/customXml" ds:itemID="{AEF53202-2629-714A-9698-D9049F8178A6}">
   <ds:schemaRefs>
     <ds:schemaRef ds:uri="http://schemas.openxmlformats.org/officeDocument/2006/bibliography"/>
   </ds:schemaRefs>

</xml_diff>

<commit_message>
Updating the Design Document.
</commit_message>
<xml_diff>
--- a/Documents/Internal/CommLib detailed design document.docx
+++ b/Documents/Internal/CommLib detailed design document.docx
@@ -6105,7 +6105,7 @@
         <w:pStyle w:val="ListParagraph"/>
         <w:numPr>
           <w:ilvl w:val="0"/>
-          <w:numId w:val="50"/>
+          <w:numId w:val="41"/>
         </w:numPr>
         <w:rPr>
           <w:lang w:val="en-GB"/>
@@ -6123,7 +6123,7 @@
         <w:pStyle w:val="ListParagraph"/>
         <w:numPr>
           <w:ilvl w:val="0"/>
-          <w:numId w:val="50"/>
+          <w:numId w:val="41"/>
         </w:numPr>
         <w:rPr>
           <w:lang w:val="en-GB"/>
@@ -6166,7 +6166,7 @@
         <w:pStyle w:val="ListParagraph"/>
         <w:numPr>
           <w:ilvl w:val="0"/>
-          <w:numId w:val="50"/>
+          <w:numId w:val="41"/>
         </w:numPr>
         <w:rPr>
           <w:lang w:val="en-GB"/>
@@ -6218,7 +6218,7 @@
         <w:pStyle w:val="ListParagraph"/>
         <w:numPr>
           <w:ilvl w:val="0"/>
-          <w:numId w:val="50"/>
+          <w:numId w:val="41"/>
         </w:numPr>
         <w:rPr>
           <w:lang w:val="en-GB"/>
@@ -6389,146 +6389,6 @@
       </w:pPr>
       <w:r>
         <w:t>Appliance manager</w:t>
-      </w:r>
-    </w:p>
-    <w:p>
-      <w:pPr>
-        <w:rPr>
-          <w:lang w:val="en-GB"/>
-        </w:rPr>
-      </w:pPr>
-      <w:r>
-        <w:rPr>
-          <w:lang w:val="en-GB"/>
-        </w:rPr>
-        <w:t xml:space="preserve">In the discovery process the </w:t>
-      </w:r>
-      <w:proofErr w:type="spellStart"/>
-      <w:r>
-        <w:rPr>
-          <w:i/>
-          <w:lang w:val="en-GB"/>
-        </w:rPr>
-        <w:t>ApplianceManager</w:t>
-      </w:r>
-      <w:proofErr w:type="spellEnd"/>
-      <w:r>
-        <w:rPr>
-          <w:lang w:val="en-GB"/>
-        </w:rPr>
-        <w:t xml:space="preserve"> de-duplicates </w:t>
-      </w:r>
-      <w:proofErr w:type="spellStart"/>
-      <w:r>
-        <w:rPr>
-          <w:i/>
-          <w:lang w:val="en-GB"/>
-        </w:rPr>
-        <w:t>NetworkNodes</w:t>
-      </w:r>
-      <w:proofErr w:type="spellEnd"/>
-      <w:r>
-        <w:rPr>
-          <w:lang w:val="en-GB"/>
-        </w:rPr>
-        <w:t xml:space="preserve"> that are found</w:t>
-      </w:r>
-      <w:r>
-        <w:rPr>
-          <w:lang w:val="en-GB"/>
-        </w:rPr>
-        <w:t xml:space="preserve"> by more than one </w:t>
-      </w:r>
-      <w:proofErr w:type="spellStart"/>
-      <w:r>
-        <w:rPr>
-          <w:i/>
-          <w:lang w:val="en-GB"/>
-        </w:rPr>
-        <w:t>DiscoveryStrategy</w:t>
-      </w:r>
-      <w:proofErr w:type="spellEnd"/>
-      <w:r>
-        <w:rPr>
-          <w:lang w:val="en-GB"/>
-        </w:rPr>
-        <w:t xml:space="preserve">. It does this based on the </w:t>
-      </w:r>
-      <w:proofErr w:type="spellStart"/>
-      <w:r>
-        <w:rPr>
-          <w:i/>
-          <w:lang w:val="en-GB"/>
-        </w:rPr>
-        <w:t>cppId</w:t>
-      </w:r>
-      <w:proofErr w:type="spellEnd"/>
-      <w:r>
-        <w:rPr>
-          <w:lang w:val="en-GB"/>
-        </w:rPr>
-        <w:t xml:space="preserve"> field of the node: if this id is the same, the information contained in the two nodes should be merged.</w:t>
-      </w:r>
-    </w:p>
-    <w:p>
-      <w:pPr>
-        <w:pStyle w:val="Heading2"/>
-      </w:pPr>
-      <w:r>
-        <w:lastRenderedPageBreak/>
-        <w:t>Network Nodes</w:t>
-      </w:r>
-    </w:p>
-    <w:p>
-      <w:r>
-        <w:t xml:space="preserve">The </w:t>
-      </w:r>
-      <w:proofErr w:type="spellStart"/>
-      <w:r>
-        <w:rPr>
-          <w:i/>
-        </w:rPr>
-        <w:t>NetworkNode</w:t>
-      </w:r>
-      <w:proofErr w:type="spellEnd"/>
-      <w:r>
-        <w:t xml:space="preserve"> class </w:t>
-      </w:r>
-      <w:r>
-        <w:t>holds all data needed for (1) identifying an appliance and (2) achieve communication with that same appliance using the various communicat</w:t>
-      </w:r>
-      <w:r>
-        <w:t>ion strategies (see chapter 3).</w:t>
-      </w:r>
-      <w:r>
-        <w:t xml:space="preserve"> This means that in the current setup the </w:t>
-      </w:r>
-      <w:proofErr w:type="spellStart"/>
-      <w:r>
-        <w:rPr>
-          <w:i/>
-        </w:rPr>
-        <w:t>NetworkNode</w:t>
-      </w:r>
-      <w:proofErr w:type="spellEnd"/>
-      <w:r>
-        <w:t xml:space="preserve"> will need to be extended whenever a new communication channel is added to the library. This flaw has been accepted, since it is not expected to happen often.</w:t>
-      </w:r>
-    </w:p>
-    <w:p>
-      <w:r>
-        <w:t xml:space="preserve">To make clear what information is stored, consider the following example of </w:t>
-      </w:r>
-      <w:proofErr w:type="spellStart"/>
-      <w:r>
-        <w:rPr>
-          <w:i/>
-        </w:rPr>
-        <w:t>NetworkNode</w:t>
-      </w:r>
-      <w:proofErr w:type="spellEnd"/>
-      <w:r>
-        <w:t xml:space="preserve"> data:</w:t>
       </w:r>
     </w:p>
     <w:p>
@@ -6536,28 +6396,141 @@
         <w:pStyle w:val="ListParagraph"/>
         <w:numPr>
           <w:ilvl w:val="0"/>
-          <w:numId w:val="50"/>
+          <w:numId w:val="43"/>
         </w:numPr>
-      </w:pPr>
-      <w:r>
-        <w:t xml:space="preserve">Appliance </w:t>
+        <w:rPr>
+          <w:lang w:val="en-GB"/>
+        </w:rPr>
+      </w:pPr>
+      <w:r>
+        <w:rPr>
+          <w:lang w:val="en-GB"/>
+        </w:rPr>
+        <w:t xml:space="preserve">In the discovery process the </w:t>
       </w:r>
       <w:proofErr w:type="spellStart"/>
       <w:r>
+        <w:rPr>
+          <w:i/>
+          <w:lang w:val="en-GB"/>
+        </w:rPr>
+        <w:t>ApplianceManager</w:t>
+      </w:r>
+      <w:proofErr w:type="spellEnd"/>
+      <w:r>
+        <w:rPr>
+          <w:lang w:val="en-GB"/>
+        </w:rPr>
+        <w:t xml:space="preserve"> de-duplicates </w:t>
+      </w:r>
+      <w:proofErr w:type="spellStart"/>
+      <w:r>
+        <w:rPr>
+          <w:i/>
+          <w:lang w:val="en-GB"/>
+        </w:rPr>
+        <w:t>NetworkNodes</w:t>
+      </w:r>
+      <w:proofErr w:type="spellEnd"/>
+      <w:r>
+        <w:rPr>
+          <w:lang w:val="en-GB"/>
+        </w:rPr>
+        <w:t xml:space="preserve"> that are found</w:t>
+      </w:r>
+      <w:r>
+        <w:rPr>
+          <w:lang w:val="en-GB"/>
+        </w:rPr>
+        <w:t xml:space="preserve"> by more than one </w:t>
+      </w:r>
+      <w:proofErr w:type="spellStart"/>
+      <w:r>
+        <w:rPr>
+          <w:i/>
+          <w:lang w:val="en-GB"/>
+        </w:rPr>
+        <w:t>DiscoveryStrategy</w:t>
+      </w:r>
+      <w:proofErr w:type="spellEnd"/>
+      <w:r>
+        <w:rPr>
+          <w:lang w:val="en-GB"/>
+        </w:rPr>
+        <w:t xml:space="preserve">. It does this based on the </w:t>
+      </w:r>
+      <w:proofErr w:type="spellStart"/>
+      <w:r>
+        <w:rPr>
+          <w:i/>
+          <w:lang w:val="en-GB"/>
+        </w:rPr>
         <w:t>cppId</w:t>
       </w:r>
       <w:proofErr w:type="spellEnd"/>
+      <w:r>
+        <w:rPr>
+          <w:lang w:val="en-GB"/>
+        </w:rPr>
+        <w:t xml:space="preserve"> field of the node: if this id is the same, the information contained in the two nodes should be merged.</w:t>
+      </w:r>
+    </w:p>
+    <w:p>
+      <w:pPr>
+        <w:rPr>
+          <w:lang w:val="en-GB"/>
+        </w:rPr>
+      </w:pPr>
     </w:p>
     <w:p>
       <w:pPr>
         <w:pStyle w:val="ListParagraph"/>
         <w:numPr>
           <w:ilvl w:val="0"/>
-          <w:numId w:val="50"/>
+          <w:numId w:val="43"/>
         </w:numPr>
-      </w:pPr>
-      <w:r>
-        <w:t>Appliance user friendly name</w:t>
+        <w:rPr>
+          <w:lang w:val="en-GB"/>
+        </w:rPr>
+      </w:pPr>
+      <w:r>
+        <w:rPr>
+          <w:lang w:val="en-GB"/>
+        </w:rPr>
+        <w:lastRenderedPageBreak/>
+        <w:t xml:space="preserve">It should be allowed to register multiple Strategies on the </w:t>
+      </w:r>
+      <w:proofErr w:type="spellStart"/>
+      <w:r>
+        <w:rPr>
+          <w:lang w:val="en-GB"/>
+        </w:rPr>
+        <w:t>ApplianceManager</w:t>
+      </w:r>
+      <w:proofErr w:type="spellEnd"/>
+    </w:p>
+    <w:p>
+      <w:pPr>
+        <w:pStyle w:val="ListParagraph"/>
+        <w:numPr>
+          <w:ilvl w:val="1"/>
+          <w:numId w:val="43"/>
+        </w:numPr>
+        <w:rPr>
+          <w:lang w:val="en-GB"/>
+        </w:rPr>
+      </w:pPr>
+      <w:r>
+        <w:rPr>
+          <w:lang w:val="en-GB"/>
+        </w:rPr>
+        <w:t xml:space="preserve">Is this Discovery strategies or communication </w:t>
+      </w:r>
+      <w:r>
+        <w:rPr>
+          <w:lang w:val="en-GB"/>
+        </w:rPr>
+        <w:t>strategies???</w:t>
       </w:r>
     </w:p>
     <w:p>
@@ -6565,11 +6538,82 @@
         <w:pStyle w:val="ListParagraph"/>
         <w:numPr>
           <w:ilvl w:val="0"/>
-          <w:numId w:val="50"/>
+          <w:numId w:val="43"/>
         </w:numPr>
-      </w:pPr>
-      <w:r>
-        <w:t>Appliance model number</w:t>
+        <w:rPr>
+          <w:lang w:val="en-GB"/>
+        </w:rPr>
+      </w:pPr>
+      <w:r>
+        <w:rPr>
+          <w:lang w:val="en-GB"/>
+        </w:rPr>
+        <w:t xml:space="preserve"> ???? </w:t>
+      </w:r>
+      <w:r>
+        <w:rPr>
+          <w:lang w:val="en-GB"/>
+        </w:rPr>
+        <w:t xml:space="preserve">Also there is a question about </w:t>
+      </w:r>
+      <w:r>
+        <w:rPr>
+          <w:lang w:val="en-GB"/>
+        </w:rPr>
+        <w:t xml:space="preserve">whether the </w:t>
+      </w:r>
+      <w:proofErr w:type="spellStart"/>
+      <w:r>
+        <w:rPr>
+          <w:lang w:val="en-GB"/>
+        </w:rPr>
+        <w:t>ApplianceManager</w:t>
+      </w:r>
+      <w:proofErr w:type="spellEnd"/>
+      <w:r>
+        <w:rPr>
+          <w:lang w:val="en-GB"/>
+        </w:rPr>
+        <w:t xml:space="preserve"> should starts discovery for all the registered strategies or the app will handle starting the discovery </w:t>
+      </w:r>
+      <w:r>
+        <w:rPr>
+          <w:lang w:val="en-GB"/>
+        </w:rPr>
+        <w:t xml:space="preserve">per each different </w:t>
+      </w:r>
+      <w:r>
+        <w:rPr>
+          <w:lang w:val="en-GB"/>
+        </w:rPr>
+        <w:t>strategy???</w:t>
+      </w:r>
+    </w:p>
+    <w:p>
+      <w:pPr>
+        <w:rPr>
+          <w:lang w:val="en-GB"/>
+        </w:rPr>
+      </w:pPr>
+      <w:proofErr w:type="spellStart"/>
+      <w:r>
+        <w:rPr>
+          <w:lang w:val="en-GB"/>
+        </w:rPr>
+        <w:t>ApplianceManager</w:t>
+      </w:r>
+      <w:proofErr w:type="spellEnd"/>
+      <w:r>
+        <w:rPr>
+          <w:lang w:val="en-GB"/>
+        </w:rPr>
+        <w:t xml:space="preserve"> </w:t>
+      </w:r>
+      <w:r>
+        <w:rPr>
+          <w:lang w:val="en-GB"/>
+        </w:rPr>
+        <w:t>Responsibilities:</w:t>
       </w:r>
     </w:p>
     <w:p>
@@ -6577,23 +6621,49 @@
         <w:pStyle w:val="ListParagraph"/>
         <w:numPr>
           <w:ilvl w:val="0"/>
-          <w:numId w:val="50"/>
+          <w:numId w:val="42"/>
         </w:numPr>
-      </w:pPr>
-      <w:r>
-        <w:t>BLE mac address</w:t>
-      </w:r>
+        <w:rPr>
+          <w:lang w:val="en-GB"/>
+        </w:rPr>
+      </w:pPr>
+      <w:r>
+        <w:rPr>
+          <w:lang w:val="en-GB"/>
+        </w:rPr>
+        <w:t>Maintaining a list without duplicates for all the discovered nodes from all the difference discovery strategies</w:t>
+      </w:r>
+      <w:bookmarkStart w:id="18" w:name="_GoBack"/>
+      <w:bookmarkEnd w:id="18"/>
     </w:p>
     <w:p>
       <w:pPr>
         <w:pStyle w:val="ListParagraph"/>
         <w:numPr>
           <w:ilvl w:val="0"/>
-          <w:numId w:val="50"/>
+          <w:numId w:val="42"/>
         </w:numPr>
       </w:pPr>
       <w:r>
-        <w:t>BLE discovery status</w:t>
+        <w:t xml:space="preserve">Maintaining </w:t>
+      </w:r>
+      <w:r>
+        <w:t>Persistent storage:</w:t>
+      </w:r>
+    </w:p>
+    <w:p>
+      <w:pPr>
+        <w:pStyle w:val="ListParagraph"/>
+        <w:numPr>
+          <w:ilvl w:val="1"/>
+          <w:numId w:val="42"/>
+        </w:numPr>
+      </w:pPr>
+      <w:r>
+        <w:rPr>
+          <w:bCs/>
+        </w:rPr>
+        <w:t>???</w:t>
       </w:r>
     </w:p>
     <w:p>
@@ -6601,19 +6671,32 @@
         <w:pStyle w:val="ListParagraph"/>
         <w:numPr>
           <w:ilvl w:val="0"/>
-          <w:numId w:val="50"/>
+          <w:numId w:val="42"/>
         </w:numPr>
       </w:pPr>
       <w:r>
-        <w:t xml:space="preserve">LAN </w:t>
-      </w:r>
-      <w:proofErr w:type="spellStart"/>
-      <w:r>
-        <w:t>ip</w:t>
-      </w:r>
-      <w:proofErr w:type="spellEnd"/>
-      <w:r>
-        <w:t xml:space="preserve"> address</w:t>
+        <w:t>Combining Discovered devices with stored devices (Removing duplicates)</w:t>
+      </w:r>
+      <w:r>
+        <w:t xml:space="preserve"> </w:t>
+      </w:r>
+      <w:r>
+        <w:t xml:space="preserve">across all </w:t>
+      </w:r>
+      <w:r>
+        <w:t>discovery strategy </w:t>
+      </w:r>
+    </w:p>
+    <w:p>
+      <w:pPr>
+        <w:pStyle w:val="ListParagraph"/>
+        <w:numPr>
+          <w:ilvl w:val="1"/>
+          <w:numId w:val="42"/>
+        </w:numPr>
+      </w:pPr>
+      <w:r>
+        <w:t>???</w:t>
       </w:r>
     </w:p>
     <w:p>
@@ -6621,11 +6704,26 @@
         <w:pStyle w:val="ListParagraph"/>
         <w:numPr>
           <w:ilvl w:val="0"/>
-          <w:numId w:val="50"/>
+          <w:numId w:val="42"/>
         </w:numPr>
       </w:pPr>
       <w:r>
-        <w:t>LAN discovery status</w:t>
+        <w:t>Current Appliance</w:t>
+      </w:r>
+    </w:p>
+    <w:p>
+      <w:pPr>
+        <w:pStyle w:val="ListParagraph"/>
+        <w:numPr>
+          <w:ilvl w:val="1"/>
+          <w:numId w:val="42"/>
+        </w:numPr>
+      </w:pPr>
+      <w:r>
+        <w:t xml:space="preserve">Later on this should be moved into </w:t>
+      </w:r>
+      <w:r>
+        <w:t>a separate class </w:t>
       </w:r>
     </w:p>
     <w:p>
@@ -6633,10 +6731,238 @@
         <w:pStyle w:val="ListParagraph"/>
         <w:numPr>
           <w:ilvl w:val="0"/>
-          <w:numId w:val="50"/>
+          <w:numId w:val="42"/>
         </w:numPr>
       </w:pPr>
       <w:r>
+        <w:t>Appliance Ma</w:t>
+      </w:r>
+      <w:r>
+        <w:t xml:space="preserve">nager register itself as a </w:t>
+      </w:r>
+      <w:proofErr w:type="spellStart"/>
+      <w:r>
+        <w:t>Discovery</w:t>
+      </w:r>
+      <w:r>
+        <w:t>Strategy</w:t>
+      </w:r>
+      <w:proofErr w:type="spellEnd"/>
+      <w:r>
+        <w:t xml:space="preserve"> Delegate </w:t>
+      </w:r>
+    </w:p>
+    <w:p>
+      <w:pPr>
+        <w:pStyle w:val="ListParagraph"/>
+        <w:numPr>
+          <w:ilvl w:val="0"/>
+          <w:numId w:val="42"/>
+        </w:numPr>
+      </w:pPr>
+      <w:r>
+        <w:t>Creating the network nodes Using Appliance Builder</w:t>
+      </w:r>
+      <w:r>
+        <w:rPr>
+          <w:rFonts w:ascii="MS Mincho" w:eastAsia="MS Mincho" w:hAnsi="MS Mincho" w:cs="MS Mincho"/>
+        </w:rPr>
+        <w:t> +</w:t>
+      </w:r>
+    </w:p>
+    <w:p>
+      <w:pPr>
+        <w:pStyle w:val="ListParagraph"/>
+        <w:numPr>
+          <w:ilvl w:val="1"/>
+          <w:numId w:val="42"/>
+        </w:numPr>
+      </w:pPr>
+      <w:r>
+        <w:t>Won’t</w:t>
+      </w:r>
+      <w:r>
+        <w:t xml:space="preserve"> be responsible of this </w:t>
+      </w:r>
+      <w:r>
+        <w:t>anymore</w:t>
+      </w:r>
+      <w:r>
+        <w:t xml:space="preserve">, …. WHO </w:t>
+      </w:r>
+      <w:r>
+        <w:t>WILL???</w:t>
+      </w:r>
+    </w:p>
+    <w:p/>
+    <w:p/>
+    <w:p>
+      <w:pPr>
+        <w:pStyle w:val="Heading2"/>
+      </w:pPr>
+      <w:r>
+        <w:t>Network Nodes</w:t>
+      </w:r>
+    </w:p>
+    <w:p>
+      <w:r>
+        <w:t xml:space="preserve">The </w:t>
+      </w:r>
+      <w:proofErr w:type="spellStart"/>
+      <w:r>
+        <w:rPr>
+          <w:i/>
+        </w:rPr>
+        <w:t>NetworkNode</w:t>
+      </w:r>
+      <w:proofErr w:type="spellEnd"/>
+      <w:r>
+        <w:t xml:space="preserve"> class </w:t>
+      </w:r>
+      <w:r>
+        <w:t>holds all data needed for (1) identifying an appliance and (2) achieve communication with that same appliance using the various communicat</w:t>
+      </w:r>
+      <w:r>
+        <w:t>ion strategies (see chapter 3).</w:t>
+      </w:r>
+      <w:r>
+        <w:t xml:space="preserve"> This means that in the current setup the </w:t>
+      </w:r>
+      <w:proofErr w:type="spellStart"/>
+      <w:r>
+        <w:rPr>
+          <w:i/>
+        </w:rPr>
+        <w:t>NetworkNode</w:t>
+      </w:r>
+      <w:proofErr w:type="spellEnd"/>
+      <w:r>
+        <w:t xml:space="preserve"> will need to be extended whenever a new communication channel is added to the library. This flaw has been accepted, since it is not expected to happen often.</w:t>
+      </w:r>
+    </w:p>
+    <w:p>
+      <w:r>
+        <w:t xml:space="preserve">To make clear what information is stored, consider the following example of </w:t>
+      </w:r>
+      <w:proofErr w:type="spellStart"/>
+      <w:r>
+        <w:rPr>
+          <w:i/>
+        </w:rPr>
+        <w:t>NetworkNode</w:t>
+      </w:r>
+      <w:proofErr w:type="spellEnd"/>
+      <w:r>
+        <w:t xml:space="preserve"> data:</w:t>
+      </w:r>
+    </w:p>
+    <w:p>
+      <w:pPr>
+        <w:pStyle w:val="ListParagraph"/>
+        <w:numPr>
+          <w:ilvl w:val="0"/>
+          <w:numId w:val="41"/>
+        </w:numPr>
+      </w:pPr>
+      <w:r>
+        <w:t xml:space="preserve">Appliance </w:t>
+      </w:r>
+      <w:proofErr w:type="spellStart"/>
+      <w:r>
+        <w:t>cppId</w:t>
+      </w:r>
+      <w:proofErr w:type="spellEnd"/>
+    </w:p>
+    <w:p>
+      <w:pPr>
+        <w:pStyle w:val="ListParagraph"/>
+        <w:numPr>
+          <w:ilvl w:val="0"/>
+          <w:numId w:val="41"/>
+        </w:numPr>
+      </w:pPr>
+      <w:r>
+        <w:t>Appliance user friendly name</w:t>
+      </w:r>
+    </w:p>
+    <w:p>
+      <w:pPr>
+        <w:pStyle w:val="ListParagraph"/>
+        <w:numPr>
+          <w:ilvl w:val="0"/>
+          <w:numId w:val="41"/>
+        </w:numPr>
+      </w:pPr>
+      <w:r>
+        <w:t>Appliance model number</w:t>
+      </w:r>
+    </w:p>
+    <w:p>
+      <w:pPr>
+        <w:pStyle w:val="ListParagraph"/>
+        <w:numPr>
+          <w:ilvl w:val="0"/>
+          <w:numId w:val="41"/>
+        </w:numPr>
+      </w:pPr>
+      <w:r>
+        <w:t>BLE mac address</w:t>
+      </w:r>
+    </w:p>
+    <w:p>
+      <w:pPr>
+        <w:pStyle w:val="ListParagraph"/>
+        <w:numPr>
+          <w:ilvl w:val="0"/>
+          <w:numId w:val="41"/>
+        </w:numPr>
+      </w:pPr>
+      <w:r>
+        <w:t>BLE discovery status</w:t>
+      </w:r>
+    </w:p>
+    <w:p>
+      <w:pPr>
+        <w:pStyle w:val="ListParagraph"/>
+        <w:numPr>
+          <w:ilvl w:val="0"/>
+          <w:numId w:val="41"/>
+        </w:numPr>
+      </w:pPr>
+      <w:r>
+        <w:t xml:space="preserve">LAN </w:t>
+      </w:r>
+      <w:proofErr w:type="spellStart"/>
+      <w:r>
+        <w:t>ip</w:t>
+      </w:r>
+      <w:proofErr w:type="spellEnd"/>
+      <w:r>
+        <w:t xml:space="preserve"> address</w:t>
+      </w:r>
+    </w:p>
+    <w:p>
+      <w:pPr>
+        <w:pStyle w:val="ListParagraph"/>
+        <w:numPr>
+          <w:ilvl w:val="0"/>
+          <w:numId w:val="41"/>
+        </w:numPr>
+      </w:pPr>
+      <w:r>
+        <w:t>LAN discovery status</w:t>
+      </w:r>
+    </w:p>
+    <w:p>
+      <w:pPr>
+        <w:pStyle w:val="ListParagraph"/>
+        <w:numPr>
+          <w:ilvl w:val="0"/>
+          <w:numId w:val="41"/>
+        </w:numPr>
+      </w:pPr>
+      <w:r>
         <w:t>…</w:t>
       </w:r>
     </w:p>
@@ -6644,9 +6970,8 @@
       <w:pPr>
         <w:pStyle w:val="Heading1"/>
       </w:pPr>
-      <w:bookmarkStart w:id="18" w:name="_GoBack"/>
-      <w:bookmarkEnd w:id="18"/>
-      <w:r>
+      <w:r>
+        <w:lastRenderedPageBreak/>
         <w:t>Communication</w:t>
       </w:r>
     </w:p>
@@ -6755,14 +7080,27 @@
       <w:r>
         <w:t xml:space="preserve">Figure </w:t>
       </w:r>
-      <w:fldSimple w:instr=" SEQ Figure \* ARABIC ">
-        <w:r>
-          <w:rPr>
-            <w:noProof/>
-          </w:rPr>
-          <w:t>2</w:t>
-        </w:r>
-      </w:fldSimple>
+      <w:r>
+        <w:fldChar w:fldCharType="begin"/>
+      </w:r>
+      <w:r>
+        <w:instrText xml:space="preserve"> SEQ Figure \* ARABIC </w:instrText>
+      </w:r>
+      <w:r>
+        <w:fldChar w:fldCharType="separate"/>
+      </w:r>
+      <w:r>
+        <w:rPr>
+          <w:noProof/>
+        </w:rPr>
+        <w:t>2</w:t>
+      </w:r>
+      <w:r>
+        <w:rPr>
+          <w:noProof/>
+        </w:rPr>
+        <w:fldChar w:fldCharType="end"/>
+      </w:r>
       <w:r>
         <w:t xml:space="preserve">: Classes involved in lifecycle management and discovery. Both </w:t>
       </w:r>
@@ -7161,14 +7499,27 @@
       <w:r>
         <w:t xml:space="preserve">Figure </w:t>
       </w:r>
-      <w:fldSimple w:instr=" SEQ Figure \* ARABIC ">
-        <w:r>
-          <w:rPr>
-            <w:noProof/>
-          </w:rPr>
-          <w:t>3</w:t>
-        </w:r>
-      </w:fldSimple>
+      <w:r>
+        <w:fldChar w:fldCharType="begin"/>
+      </w:r>
+      <w:r>
+        <w:instrText xml:space="preserve"> SEQ Figure \* ARABIC </w:instrText>
+      </w:r>
+      <w:r>
+        <w:fldChar w:fldCharType="separate"/>
+      </w:r>
+      <w:r>
+        <w:rPr>
+          <w:noProof/>
+        </w:rPr>
+        <w:t>3</w:t>
+      </w:r>
+      <w:r>
+        <w:rPr>
+          <w:noProof/>
+        </w:rPr>
+        <w:fldChar w:fldCharType="end"/>
+      </w:r>
       <w:r>
         <w:t xml:space="preserve">: Public API of </w:t>
       </w:r>
@@ -7331,14 +7682,27 @@
       <w:r>
         <w:t xml:space="preserve">Figure </w:t>
       </w:r>
-      <w:fldSimple w:instr=" SEQ Figure \* ARABIC ">
-        <w:r>
-          <w:rPr>
-            <w:noProof/>
-          </w:rPr>
-          <w:t>4</w:t>
-        </w:r>
-      </w:fldSimple>
+      <w:r>
+        <w:fldChar w:fldCharType="begin"/>
+      </w:r>
+      <w:r>
+        <w:instrText xml:space="preserve"> SEQ Figure \* ARABIC </w:instrText>
+      </w:r>
+      <w:r>
+        <w:fldChar w:fldCharType="separate"/>
+      </w:r>
+      <w:r>
+        <w:rPr>
+          <w:noProof/>
+        </w:rPr>
+        <w:t>4</w:t>
+      </w:r>
+      <w:r>
+        <w:rPr>
+          <w:noProof/>
+        </w:rPr>
+        <w:fldChar w:fldCharType="end"/>
+      </w:r>
       <w:bookmarkEnd w:id="22"/>
       <w:r>
         <w:t>:</w:t>
@@ -8653,14 +9017,27 @@
       <w:r>
         <w:t xml:space="preserve">Figure </w:t>
       </w:r>
-      <w:fldSimple w:instr=" SEQ Figure \* ARABIC ">
-        <w:r>
-          <w:rPr>
-            <w:noProof/>
-          </w:rPr>
-          <w:t>5</w:t>
-        </w:r>
-      </w:fldSimple>
+      <w:r>
+        <w:fldChar w:fldCharType="begin"/>
+      </w:r>
+      <w:r>
+        <w:instrText xml:space="preserve"> SEQ Figure \* ARABIC </w:instrText>
+      </w:r>
+      <w:r>
+        <w:fldChar w:fldCharType="separate"/>
+      </w:r>
+      <w:r>
+        <w:rPr>
+          <w:noProof/>
+        </w:rPr>
+        <w:t>5</w:t>
+      </w:r>
+      <w:r>
+        <w:rPr>
+          <w:noProof/>
+        </w:rPr>
+        <w:fldChar w:fldCharType="end"/>
+      </w:r>
       <w:r>
         <w:t xml:space="preserve">: Public API of </w:t>
       </w:r>
@@ -10638,14 +11015,27 @@
       <w:r>
         <w:t xml:space="preserve">Figure </w:t>
       </w:r>
-      <w:fldSimple w:instr=" SEQ Figure \* ARABIC ">
-        <w:r>
-          <w:rPr>
-            <w:noProof/>
-          </w:rPr>
-          <w:t>6</w:t>
-        </w:r>
-      </w:fldSimple>
+      <w:r>
+        <w:fldChar w:fldCharType="begin"/>
+      </w:r>
+      <w:r>
+        <w:instrText xml:space="preserve"> SEQ Figure \* ARABIC </w:instrText>
+      </w:r>
+      <w:r>
+        <w:fldChar w:fldCharType="separate"/>
+      </w:r>
+      <w:r>
+        <w:rPr>
+          <w:noProof/>
+        </w:rPr>
+        <w:t>6</w:t>
+      </w:r>
+      <w:r>
+        <w:rPr>
+          <w:noProof/>
+        </w:rPr>
+        <w:fldChar w:fldCharType="end"/>
+      </w:r>
       <w:r>
         <w:t xml:space="preserve">: Example of design-in on the lifecycle management layer. The </w:t>
       </w:r>
@@ -10732,11 +11122,21 @@
       <w:r>
         <w:t xml:space="preserve">remote control of the connected appliance as explained in </w:t>
       </w:r>
-      <w:fldSimple w:instr=" REF ref_dicomm ">
-        <w:r>
-          <w:t>[DICOMM]</w:t>
-        </w:r>
-      </w:fldSimple>
+      <w:r>
+        <w:fldChar w:fldCharType="begin"/>
+      </w:r>
+      <w:r>
+        <w:instrText xml:space="preserve"> REF ref_dicomm </w:instrText>
+      </w:r>
+      <w:r>
+        <w:fldChar w:fldCharType="separate"/>
+      </w:r>
+      <w:r>
+        <w:t>[DICOMM]</w:t>
+      </w:r>
+      <w:r>
+        <w:fldChar w:fldCharType="end"/>
+      </w:r>
       <w:r>
         <w:t xml:space="preserve"> and</w:t>
       </w:r>
@@ -10959,11 +11359,21 @@
       <w:r>
         <w:t xml:space="preserve"> are available in the </w:t>
       </w:r>
-      <w:fldSimple w:instr=" REF ref_dicomm ">
-        <w:r>
-          <w:t>[DICOMM]</w:t>
-        </w:r>
-      </w:fldSimple>
+      <w:r>
+        <w:fldChar w:fldCharType="begin"/>
+      </w:r>
+      <w:r>
+        <w:instrText xml:space="preserve"> REF ref_dicomm </w:instrText>
+      </w:r>
+      <w:r>
+        <w:fldChar w:fldCharType="separate"/>
+      </w:r>
+      <w:r>
+        <w:t>[DICOMM]</w:t>
+      </w:r>
+      <w:r>
+        <w:fldChar w:fldCharType="end"/>
+      </w:r>
       <w:r>
         <w:t xml:space="preserve"> specification.</w:t>
       </w:r>
@@ -11435,17 +11845,27 @@
         <w:pStyle w:val="ListParagraph"/>
         <w:numPr>
           <w:ilvl w:val="0"/>
-          <w:numId w:val="40"/>
+          <w:numId w:val="32"/>
         </w:numPr>
       </w:pPr>
       <w:r>
         <w:t xml:space="preserve">Connecting to a connected appliance via the </w:t>
       </w:r>
-      <w:fldSimple w:instr=" REF ref_dicomm ">
-        <w:r>
-          <w:t>[DICOMM]</w:t>
-        </w:r>
-      </w:fldSimple>
+      <w:r>
+        <w:fldChar w:fldCharType="begin"/>
+      </w:r>
+      <w:r>
+        <w:instrText xml:space="preserve"> REF ref_dicomm </w:instrText>
+      </w:r>
+      <w:r>
+        <w:fldChar w:fldCharType="separate"/>
+      </w:r>
+      <w:r>
+        <w:t>[DICOMM]</w:t>
+      </w:r>
+      <w:r>
+        <w:fldChar w:fldCharType="end"/>
+      </w:r>
       <w:r>
         <w:t xml:space="preserve"> protocol.</w:t>
       </w:r>
@@ -11455,7 +11875,7 @@
         <w:pStyle w:val="ListParagraph"/>
         <w:numPr>
           <w:ilvl w:val="0"/>
-          <w:numId w:val="40"/>
+          <w:numId w:val="32"/>
         </w:numPr>
       </w:pPr>
       <w:r>
@@ -11467,7 +11887,7 @@
         <w:pStyle w:val="ListParagraph"/>
         <w:numPr>
           <w:ilvl w:val="0"/>
-          <w:numId w:val="40"/>
+          <w:numId w:val="32"/>
         </w:numPr>
       </w:pPr>
       <w:r>
@@ -11498,7 +11918,7 @@
         <w:pStyle w:val="ListParagraph"/>
         <w:numPr>
           <w:ilvl w:val="0"/>
-          <w:numId w:val="40"/>
+          <w:numId w:val="32"/>
         </w:numPr>
       </w:pPr>
       <w:r>
@@ -11510,7 +11930,7 @@
         <w:pStyle w:val="ListParagraph"/>
         <w:numPr>
           <w:ilvl w:val="0"/>
-          <w:numId w:val="40"/>
+          <w:numId w:val="32"/>
         </w:numPr>
       </w:pPr>
       <w:r>
@@ -11521,11 +11941,24 @@
       <w:r>
         <w:t xml:space="preserve">The port-specific subclasses deal with making the parsed JSON data accessible to the rest of the app and as such they form the external interface. They will not be discussed in detail here, as they are mostly straightforward adaptations from </w:t>
       </w:r>
-      <w:fldSimple w:instr=" REF ref_dicomm ">
-        <w:r>
-          <w:t>[DICOMM]</w:t>
-        </w:r>
-      </w:fldSimple>
+      <w:r>
+        <w:fldChar w:fldCharType="begin"/>
+      </w:r>
+      <w:r>
+        <w:instrText xml:space="preserve"> REF ref_dic</w:instrText>
+      </w:r>
+      <w:r>
+        <w:instrText xml:space="preserve">omm </w:instrText>
+      </w:r>
+      <w:r>
+        <w:fldChar w:fldCharType="separate"/>
+      </w:r>
+      <w:r>
+        <w:t>[DICOMM]</w:t>
+      </w:r>
+      <w:r>
+        <w:fldChar w:fldCharType="end"/>
+      </w:r>
       <w:r>
         <w:t xml:space="preserve">. </w:t>
       </w:r>
@@ -11608,11 +12041,21 @@
       <w:r>
         <w:t xml:space="preserve">” in terms of </w:t>
       </w:r>
-      <w:fldSimple w:instr=" REF ref_dicomm ">
-        <w:r>
-          <w:t>[DICOMM]</w:t>
-        </w:r>
-      </w:fldSimple>
+      <w:r>
+        <w:fldChar w:fldCharType="begin"/>
+      </w:r>
+      <w:r>
+        <w:instrText xml:space="preserve"> REF ref_dicomm </w:instrText>
+      </w:r>
+      <w:r>
+        <w:fldChar w:fldCharType="separate"/>
+      </w:r>
+      <w:r>
+        <w:t>[DICOMM]</w:t>
+      </w:r>
+      <w:r>
+        <w:fldChar w:fldCharType="end"/>
+      </w:r>
       <w:r>
         <w:t xml:space="preserve">. You can force such a reload by calling the </w:t>
       </w:r>
@@ -11759,11 +12202,21 @@
       <w:r>
         <w:t xml:space="preserve">As specified in </w:t>
       </w:r>
-      <w:fldSimple w:instr=" REF ref_dicomm ">
-        <w:r>
-          <w:t>[DICOMM]</w:t>
-        </w:r>
-      </w:fldSimple>
+      <w:r>
+        <w:fldChar w:fldCharType="begin"/>
+      </w:r>
+      <w:r>
+        <w:instrText xml:space="preserve"> REF ref_dicomm </w:instrText>
+      </w:r>
+      <w:r>
+        <w:fldChar w:fldCharType="separate"/>
+      </w:r>
+      <w:r>
+        <w:t>[DICOMM]</w:t>
+      </w:r>
+      <w:r>
+        <w:fldChar w:fldCharType="end"/>
+      </w:r>
       <w:r>
         <w:t xml:space="preserve"> “SUBSCRIBE” requests will time-out after a certain time. </w:t>
       </w:r>
@@ -11819,11 +12272,21 @@
       <w:r>
         <w:t xml:space="preserve">” request in </w:t>
       </w:r>
-      <w:fldSimple w:instr=" REF ref_dicomm ">
-        <w:r>
-          <w:t>[DICOMM]</w:t>
-        </w:r>
-      </w:fldSimple>
+      <w:r>
+        <w:fldChar w:fldCharType="begin"/>
+      </w:r>
+      <w:r>
+        <w:instrText xml:space="preserve"> REF ref_dicomm </w:instrText>
+      </w:r>
+      <w:r>
+        <w:fldChar w:fldCharType="separate"/>
+      </w:r>
+      <w:r>
+        <w:t>[DICOMM]</w:t>
+      </w:r>
+      <w:r>
+        <w:fldChar w:fldCharType="end"/>
+      </w:r>
       <w:r>
         <w:t xml:space="preserve"> terminology, which will be sent as soon as possible after. If it failed the requested change will </w:t>
       </w:r>
@@ -11915,11 +12378,21 @@
       <w:r>
         <w:t xml:space="preserve">As seen in </w:t>
       </w:r>
-      <w:fldSimple w:instr=" REF ref_dipra ">
-        <w:r>
-          <w:t>[DIPRA]</w:t>
-        </w:r>
-      </w:fldSimple>
+      <w:r>
+        <w:fldChar w:fldCharType="begin"/>
+      </w:r>
+      <w:r>
+        <w:instrText xml:space="preserve"> REF ref_dipra </w:instrText>
+      </w:r>
+      <w:r>
+        <w:fldChar w:fldCharType="separate"/>
+      </w:r>
+      <w:r>
+        <w:t>[DIPRA]</w:t>
+      </w:r>
+      <w:r>
+        <w:fldChar w:fldCharType="end"/>
+      </w:r>
       <w:r>
         <w:t xml:space="preserve"> it is important that the performance of the connection is perceived as being high. </w:t>
       </w:r>
@@ -11932,11 +12405,21 @@
       <w:r>
         <w:t xml:space="preserve"> implements all the functionality necessary for the mechanism listed in </w:t>
       </w:r>
-      <w:fldSimple w:instr=" REF ref_dipra ">
-        <w:r>
-          <w:t>[DIPRA]</w:t>
-        </w:r>
-      </w:fldSimple>
+      <w:r>
+        <w:fldChar w:fldCharType="begin"/>
+      </w:r>
+      <w:r>
+        <w:instrText xml:space="preserve"> REF ref_dipra </w:instrText>
+      </w:r>
+      <w:r>
+        <w:fldChar w:fldCharType="separate"/>
+      </w:r>
+      <w:r>
+        <w:t>[DIPRA]</w:t>
+      </w:r>
+      <w:r>
+        <w:fldChar w:fldCharType="end"/>
+      </w:r>
       <w:r>
         <w:t xml:space="preserve"> in a way that is mostly invisible to the caller of the API. Performance of sending data is also covered in </w:t>
       </w:r>
@@ -12072,7 +12555,7 @@
         <w:pStyle w:val="ListParagraph"/>
         <w:numPr>
           <w:ilvl w:val="0"/>
-          <w:numId w:val="42"/>
+          <w:numId w:val="34"/>
         </w:numPr>
       </w:pPr>
       <w:r>
@@ -12093,7 +12576,7 @@
         <w:pStyle w:val="ListParagraph"/>
         <w:numPr>
           <w:ilvl w:val="0"/>
-          <w:numId w:val="42"/>
+          <w:numId w:val="34"/>
         </w:numPr>
       </w:pPr>
       <w:r>
@@ -12120,7 +12603,7 @@
         <w:pStyle w:val="ListParagraph"/>
         <w:numPr>
           <w:ilvl w:val="0"/>
-          <w:numId w:val="42"/>
+          <w:numId w:val="34"/>
         </w:numPr>
       </w:pPr>
       <w:r>
@@ -12138,7 +12621,7 @@
         <w:pStyle w:val="ListParagraph"/>
         <w:numPr>
           <w:ilvl w:val="0"/>
-          <w:numId w:val="42"/>
+          <w:numId w:val="34"/>
         </w:numPr>
       </w:pPr>
       <w:r>
@@ -12182,11 +12665,21 @@
       <w:r>
         <w:t xml:space="preserve"> Android architecture is not yet fully compliant with the UI/UX performance specifications from </w:t>
       </w:r>
-      <w:fldSimple w:instr=" REF ref_dipra ">
-        <w:r>
-          <w:t>[DIPRA]</w:t>
-        </w:r>
-      </w:fldSimple>
+      <w:r>
+        <w:fldChar w:fldCharType="begin"/>
+      </w:r>
+      <w:r>
+        <w:instrText xml:space="preserve"> REF ref_dipra </w:instrText>
+      </w:r>
+      <w:r>
+        <w:fldChar w:fldCharType="separate"/>
+      </w:r>
+      <w:r>
+        <w:t>[DIPRA]</w:t>
+      </w:r>
+      <w:r>
+        <w:fldChar w:fldCharType="end"/>
+      </w:r>
       <w:r>
         <w:t>. As such it doesn’</w:t>
       </w:r>
@@ -12580,7 +13073,7 @@
         <w:pStyle w:val="MyBody"/>
         <w:numPr>
           <w:ilvl w:val="0"/>
-          <w:numId w:val="45"/>
+          <w:numId w:val="37"/>
         </w:numPr>
         <w:rPr>
           <w:rFonts w:ascii="Calibri" w:eastAsia="Calibri" w:hAnsi="Calibri"/>
@@ -12624,7 +13117,7 @@
         <w:pStyle w:val="ListParagraph"/>
         <w:numPr>
           <w:ilvl w:val="0"/>
-          <w:numId w:val="45"/>
+          <w:numId w:val="37"/>
         </w:numPr>
       </w:pPr>
       <w:r>
@@ -12984,14 +13477,27 @@
       <w:r>
         <w:t xml:space="preserve">Figure </w:t>
       </w:r>
-      <w:fldSimple w:instr=" SEQ Figure \* ARABIC ">
-        <w:r>
-          <w:rPr>
-            <w:noProof/>
-          </w:rPr>
-          <w:t>9</w:t>
-        </w:r>
-      </w:fldSimple>
+      <w:r>
+        <w:fldChar w:fldCharType="begin"/>
+      </w:r>
+      <w:r>
+        <w:instrText xml:space="preserve"> SEQ Figure \* ARABIC </w:instrText>
+      </w:r>
+      <w:r>
+        <w:fldChar w:fldCharType="separate"/>
+      </w:r>
+      <w:r>
+        <w:rPr>
+          <w:noProof/>
+        </w:rPr>
+        <w:t>9</w:t>
+      </w:r>
+      <w:r>
+        <w:rPr>
+          <w:noProof/>
+        </w:rPr>
+        <w:fldChar w:fldCharType="end"/>
+      </w:r>
       <w:r>
         <w:t>: The class diagram for the strategies.</w:t>
       </w:r>
@@ -13035,7 +13541,7 @@
         <w:pStyle w:val="ListParagraph"/>
         <w:numPr>
           <w:ilvl w:val="0"/>
-          <w:numId w:val="44"/>
+          <w:numId w:val="36"/>
         </w:numPr>
       </w:pPr>
       <w:r>
@@ -13077,7 +13583,7 @@
         <w:pStyle w:val="ListParagraph"/>
         <w:numPr>
           <w:ilvl w:val="0"/>
-          <w:numId w:val="44"/>
+          <w:numId w:val="36"/>
         </w:numPr>
       </w:pPr>
       <w:r>
@@ -13122,7 +13628,7 @@
         <w:pStyle w:val="ListParagraph"/>
         <w:numPr>
           <w:ilvl w:val="0"/>
-          <w:numId w:val="44"/>
+          <w:numId w:val="36"/>
         </w:numPr>
       </w:pPr>
       <w:r>
@@ -13149,7 +13655,7 @@
         <w:pStyle w:val="ListParagraph"/>
         <w:numPr>
           <w:ilvl w:val="0"/>
-          <w:numId w:val="44"/>
+          <w:numId w:val="36"/>
         </w:numPr>
       </w:pPr>
       <w:r>
@@ -13318,14 +13824,27 @@
       <w:r>
         <w:t xml:space="preserve">Figure </w:t>
       </w:r>
-      <w:fldSimple w:instr=" SEQ Figure \* ARABIC ">
-        <w:r>
-          <w:rPr>
-            <w:noProof/>
-          </w:rPr>
-          <w:t>10</w:t>
-        </w:r>
-      </w:fldSimple>
+      <w:r>
+        <w:fldChar w:fldCharType="begin"/>
+      </w:r>
+      <w:r>
+        <w:instrText xml:space="preserve"> SEQ Figure \* ARABIC </w:instrText>
+      </w:r>
+      <w:r>
+        <w:fldChar w:fldCharType="separate"/>
+      </w:r>
+      <w:r>
+        <w:rPr>
+          <w:noProof/>
+        </w:rPr>
+        <w:t>10</w:t>
+      </w:r>
+      <w:r>
+        <w:rPr>
+          <w:noProof/>
+        </w:rPr>
+        <w:fldChar w:fldCharType="end"/>
+      </w:r>
       <w:r>
         <w:t>:</w:t>
       </w:r>
@@ -13508,11 +14027,21 @@
       <w:r>
         <w:t xml:space="preserve"> connected appliances on your network as defined in section 3.1.3 of </w:t>
       </w:r>
-      <w:fldSimple w:instr=" REF ref_dipra ">
-        <w:r>
-          <w:t>[DIPRA]</w:t>
-        </w:r>
-      </w:fldSimple>
+      <w:r>
+        <w:fldChar w:fldCharType="begin"/>
+      </w:r>
+      <w:r>
+        <w:instrText xml:space="preserve"> REF ref_dipra </w:instrText>
+      </w:r>
+      <w:r>
+        <w:fldChar w:fldCharType="separate"/>
+      </w:r>
+      <w:r>
+        <w:t>[DIPRA]</w:t>
+      </w:r>
+      <w:r>
+        <w:fldChar w:fldCharType="end"/>
+      </w:r>
       <w:r>
         <w:t>.</w:t>
       </w:r>
@@ -13697,14 +14226,27 @@
       <w:r>
         <w:t xml:space="preserve">Figure </w:t>
       </w:r>
-      <w:fldSimple w:instr=" SEQ Figure \* ARABIC ">
-        <w:r>
-          <w:rPr>
-            <w:noProof/>
-          </w:rPr>
-          <w:t>11</w:t>
-        </w:r>
-      </w:fldSimple>
+      <w:r>
+        <w:fldChar w:fldCharType="begin"/>
+      </w:r>
+      <w:r>
+        <w:instrText xml:space="preserve"> SEQ Figure \* ARABIC </w:instrText>
+      </w:r>
+      <w:r>
+        <w:fldChar w:fldCharType="separate"/>
+      </w:r>
+      <w:r>
+        <w:rPr>
+          <w:noProof/>
+        </w:rPr>
+        <w:t>11</w:t>
+      </w:r>
+      <w:r>
+        <w:rPr>
+          <w:noProof/>
+        </w:rPr>
+        <w:fldChar w:fldCharType="end"/>
+      </w:r>
       <w:r>
         <w:t xml:space="preserve">: Overview of entire DI </w:t>
       </w:r>
@@ -13813,14 +14355,27 @@
       <w:r>
         <w:t xml:space="preserve">Figure </w:t>
       </w:r>
-      <w:fldSimple w:instr=" SEQ Figure \* ARABIC ">
-        <w:r>
-          <w:rPr>
-            <w:noProof/>
-          </w:rPr>
-          <w:t>12</w:t>
-        </w:r>
-      </w:fldSimple>
+      <w:r>
+        <w:fldChar w:fldCharType="begin"/>
+      </w:r>
+      <w:r>
+        <w:instrText xml:space="preserve"> SEQ Figure \* ARABIC </w:instrText>
+      </w:r>
+      <w:r>
+        <w:fldChar w:fldCharType="separate"/>
+      </w:r>
+      <w:r>
+        <w:rPr>
+          <w:noProof/>
+        </w:rPr>
+        <w:t>12</w:t>
+      </w:r>
+      <w:r>
+        <w:rPr>
+          <w:noProof/>
+        </w:rPr>
+        <w:fldChar w:fldCharType="end"/>
+      </w:r>
       <w:r>
         <w:t>: Current architecture of Smart Air Android. Significant changes are necessary to make this architecture compliant with the reference design.</w:t>
       </w:r>
@@ -13964,14 +14519,27 @@
       <w:r>
         <w:t xml:space="preserve">Figure </w:t>
       </w:r>
-      <w:fldSimple w:instr=" SEQ Figure \* ARABIC ">
-        <w:r>
-          <w:rPr>
-            <w:noProof/>
-          </w:rPr>
-          <w:t>13</w:t>
-        </w:r>
-      </w:fldSimple>
+      <w:r>
+        <w:fldChar w:fldCharType="begin"/>
+      </w:r>
+      <w:r>
+        <w:instrText xml:space="preserve"> SEQ Figure \* ARABIC </w:instrText>
+      </w:r>
+      <w:r>
+        <w:fldChar w:fldCharType="separate"/>
+      </w:r>
+      <w:r>
+        <w:rPr>
+          <w:noProof/>
+        </w:rPr>
+        <w:t>13</w:t>
+      </w:r>
+      <w:r>
+        <w:rPr>
+          <w:noProof/>
+        </w:rPr>
+        <w:fldChar w:fldCharType="end"/>
+      </w:r>
       <w:r>
         <w:t xml:space="preserve">: </w:t>
       </w:r>
@@ -16133,7 +16701,6 @@
       <w:r>
         <w:fldChar w:fldCharType="end"/>
       </w:r>
-      <w:proofErr w:type="gramStart"/>
       <w:r>
         <w:t>)</w:t>
       </w:r>
@@ -16143,7 +16710,6 @@
       <w:r>
         <w:t>.</w:t>
       </w:r>
-      <w:proofErr w:type="gramEnd"/>
     </w:p>
     <w:p/>
     <w:p>
@@ -23041,15 +23607,7 @@
     </w:p>
     <w:p>
       <w:r>
-        <w:t xml:space="preserve">After </w:t>
-      </w:r>
-      <w:proofErr w:type="gramStart"/>
-      <w:r>
-        <w:t>all of</w:t>
-      </w:r>
-      <w:proofErr w:type="gramEnd"/>
-      <w:r>
-        <w:t xml:space="preserve"> the proposed changes above, the Android architecture will now look like the one in </w:t>
+        <w:t xml:space="preserve">After all of the proposed changes above, the Android architecture will now look like the one in </w:t>
       </w:r>
       <w:r>
         <w:fldChar w:fldCharType="begin"/>
@@ -23177,14 +23735,27 @@
       <w:r>
         <w:t xml:space="preserve">Figure </w:t>
       </w:r>
-      <w:fldSimple w:instr=" SEQ Figure \* ARABIC ">
-        <w:r>
-          <w:rPr>
-            <w:noProof/>
-          </w:rPr>
-          <w:t>14</w:t>
-        </w:r>
-      </w:fldSimple>
+      <w:r>
+        <w:fldChar w:fldCharType="begin"/>
+      </w:r>
+      <w:r>
+        <w:instrText xml:space="preserve"> SEQ Figure \* ARABIC </w:instrText>
+      </w:r>
+      <w:r>
+        <w:fldChar w:fldCharType="separate"/>
+      </w:r>
+      <w:r>
+        <w:rPr>
+          <w:noProof/>
+        </w:rPr>
+        <w:t>14</w:t>
+      </w:r>
+      <w:r>
+        <w:rPr>
+          <w:noProof/>
+        </w:rPr>
+        <w:fldChar w:fldCharType="end"/>
+      </w:r>
       <w:bookmarkEnd w:id="88"/>
       <w:r>
         <w:t>: Proposed reusable architecture for Smart Air Android</w:t>
@@ -23260,14 +23831,27 @@
       <w:r>
         <w:t xml:space="preserve">Figure </w:t>
       </w:r>
-      <w:fldSimple w:instr=" SEQ Figure \* ARABIC ">
-        <w:r>
-          <w:rPr>
-            <w:noProof/>
-          </w:rPr>
-          <w:t>15</w:t>
-        </w:r>
-      </w:fldSimple>
+      <w:r>
+        <w:fldChar w:fldCharType="begin"/>
+      </w:r>
+      <w:r>
+        <w:instrText xml:space="preserve"> SEQ Figure \* ARABIC </w:instrText>
+      </w:r>
+      <w:r>
+        <w:fldChar w:fldCharType="separate"/>
+      </w:r>
+      <w:r>
+        <w:rPr>
+          <w:noProof/>
+        </w:rPr>
+        <w:t>15</w:t>
+      </w:r>
+      <w:r>
+        <w:rPr>
+          <w:noProof/>
+        </w:rPr>
+        <w:fldChar w:fldCharType="end"/>
+      </w:r>
       <w:r>
         <w:t xml:space="preserve">: </w:t>
       </w:r>
@@ -23384,14 +23968,27 @@
       <w:r>
         <w:t xml:space="preserve">Figure </w:t>
       </w:r>
-      <w:fldSimple w:instr=" SEQ Figure \* ARABIC ">
-        <w:r>
-          <w:rPr>
-            <w:noProof/>
-          </w:rPr>
-          <w:t>16</w:t>
-        </w:r>
-      </w:fldSimple>
+      <w:r>
+        <w:fldChar w:fldCharType="begin"/>
+      </w:r>
+      <w:r>
+        <w:instrText xml:space="preserve"> SEQ Figure \* ARABIC </w:instrText>
+      </w:r>
+      <w:r>
+        <w:fldChar w:fldCharType="separate"/>
+      </w:r>
+      <w:r>
+        <w:rPr>
+          <w:noProof/>
+        </w:rPr>
+        <w:t>16</w:t>
+      </w:r>
+      <w:r>
+        <w:rPr>
+          <w:noProof/>
+        </w:rPr>
+        <w:fldChar w:fldCharType="end"/>
+      </w:r>
       <w:r>
         <w:t xml:space="preserve">: Proposed request architecture. </w:t>
       </w:r>
@@ -26319,7 +26916,7 @@
         <w:pStyle w:val="ListParagraph"/>
         <w:numPr>
           <w:ilvl w:val="0"/>
-          <w:numId w:val="41"/>
+          <w:numId w:val="33"/>
         </w:numPr>
       </w:pPr>
       <w:r>
@@ -26355,7 +26952,7 @@
         <w:pStyle w:val="ListParagraph"/>
         <w:numPr>
           <w:ilvl w:val="0"/>
-          <w:numId w:val="41"/>
+          <w:numId w:val="33"/>
         </w:numPr>
       </w:pPr>
       <w:r>
@@ -27178,7 +27775,7 @@
         <w:pStyle w:val="ListParagraph"/>
         <w:numPr>
           <w:ilvl w:val="0"/>
-          <w:numId w:val="43"/>
+          <w:numId w:val="35"/>
         </w:numPr>
       </w:pPr>
       <w:r>
@@ -27337,7 +27934,7 @@
         <w:pStyle w:val="ListParagraph"/>
         <w:numPr>
           <w:ilvl w:val="0"/>
-          <w:numId w:val="43"/>
+          <w:numId w:val="35"/>
         </w:numPr>
       </w:pPr>
       <w:r>
@@ -28276,7 +28873,7 @@
         <w:pStyle w:val="ListParagraph"/>
         <w:numPr>
           <w:ilvl w:val="0"/>
-          <w:numId w:val="49"/>
+          <w:numId w:val="40"/>
         </w:numPr>
       </w:pPr>
       <w:r>
@@ -28325,7 +28922,7 @@
         <w:pStyle w:val="ListParagraph"/>
         <w:numPr>
           <w:ilvl w:val="0"/>
-          <w:numId w:val="49"/>
+          <w:numId w:val="40"/>
         </w:numPr>
       </w:pPr>
       <w:r>
@@ -28345,7 +28942,7 @@
         <w:pStyle w:val="ListParagraph"/>
         <w:numPr>
           <w:ilvl w:val="1"/>
-          <w:numId w:val="49"/>
+          <w:numId w:val="40"/>
         </w:numPr>
       </w:pPr>
       <w:r>
@@ -28365,7 +28962,7 @@
         <w:pStyle w:val="ListParagraph"/>
         <w:numPr>
           <w:ilvl w:val="1"/>
-          <w:numId w:val="49"/>
+          <w:numId w:val="40"/>
         </w:numPr>
       </w:pPr>
       <w:r>
@@ -28385,7 +28982,7 @@
         <w:pStyle w:val="ListParagraph"/>
         <w:numPr>
           <w:ilvl w:val="1"/>
-          <w:numId w:val="49"/>
+          <w:numId w:val="40"/>
         </w:numPr>
       </w:pPr>
       <w:r>
@@ -28413,7 +29010,7 @@
         <w:pStyle w:val="ListParagraph"/>
         <w:numPr>
           <w:ilvl w:val="0"/>
-          <w:numId w:val="49"/>
+          <w:numId w:val="40"/>
         </w:numPr>
       </w:pPr>
       <w:r>
@@ -28561,7 +29158,7 @@
         <w:pStyle w:val="ListParagraph"/>
         <w:numPr>
           <w:ilvl w:val="0"/>
-          <w:numId w:val="47"/>
+          <w:numId w:val="39"/>
         </w:numPr>
       </w:pPr>
       <w:r>
@@ -28588,7 +29185,7 @@
         <w:pStyle w:val="ListParagraph"/>
         <w:numPr>
           <w:ilvl w:val="1"/>
-          <w:numId w:val="47"/>
+          <w:numId w:val="39"/>
         </w:numPr>
         <w:rPr>
           <w:rStyle w:val="LiteralText"/>
@@ -28621,7 +29218,7 @@
         <w:pStyle w:val="ListParagraph"/>
         <w:numPr>
           <w:ilvl w:val="0"/>
-          <w:numId w:val="47"/>
+          <w:numId w:val="39"/>
         </w:numPr>
       </w:pPr>
       <w:r>
@@ -28648,7 +29245,7 @@
         <w:pStyle w:val="ListParagraph"/>
         <w:numPr>
           <w:ilvl w:val="1"/>
-          <w:numId w:val="47"/>
+          <w:numId w:val="39"/>
         </w:numPr>
       </w:pPr>
       <w:r>
@@ -28675,7 +29272,7 @@
         <w:pStyle w:val="ListParagraph"/>
         <w:numPr>
           <w:ilvl w:val="0"/>
-          <w:numId w:val="47"/>
+          <w:numId w:val="39"/>
         </w:numPr>
       </w:pPr>
       <w:r>
@@ -28715,7 +29312,7 @@
         <w:pStyle w:val="ListParagraph"/>
         <w:numPr>
           <w:ilvl w:val="1"/>
-          <w:numId w:val="47"/>
+          <w:numId w:val="39"/>
         </w:numPr>
       </w:pPr>
       <w:r>
@@ -28741,7 +29338,7 @@
         <w:pStyle w:val="ListParagraph"/>
         <w:numPr>
           <w:ilvl w:val="1"/>
-          <w:numId w:val="47"/>
+          <w:numId w:val="39"/>
         </w:numPr>
       </w:pPr>
       <w:r>
@@ -28759,7 +29356,7 @@
         <w:pStyle w:val="ListParagraph"/>
         <w:numPr>
           <w:ilvl w:val="0"/>
-          <w:numId w:val="47"/>
+          <w:numId w:val="39"/>
         </w:numPr>
       </w:pPr>
       <w:r>
@@ -28792,7 +29389,7 @@
         <w:pStyle w:val="ListParagraph"/>
         <w:numPr>
           <w:ilvl w:val="1"/>
-          <w:numId w:val="47"/>
+          <w:numId w:val="39"/>
         </w:numPr>
       </w:pPr>
       <w:r>
@@ -28809,7 +29406,7 @@
         <w:pStyle w:val="ListParagraph"/>
         <w:numPr>
           <w:ilvl w:val="0"/>
-          <w:numId w:val="47"/>
+          <w:numId w:val="39"/>
         </w:numPr>
       </w:pPr>
       <w:r>
@@ -28860,7 +29457,7 @@
         <w:pStyle w:val="ListParagraph"/>
         <w:numPr>
           <w:ilvl w:val="1"/>
-          <w:numId w:val="47"/>
+          <w:numId w:val="39"/>
         </w:numPr>
       </w:pPr>
       <w:r>
@@ -28877,7 +29474,7 @@
         <w:pStyle w:val="ListParagraph"/>
         <w:numPr>
           <w:ilvl w:val="0"/>
-          <w:numId w:val="47"/>
+          <w:numId w:val="39"/>
         </w:numPr>
       </w:pPr>
       <w:r>
@@ -28920,7 +29517,7 @@
         <w:pStyle w:val="ListParagraph"/>
         <w:numPr>
           <w:ilvl w:val="0"/>
-          <w:numId w:val="46"/>
+          <w:numId w:val="38"/>
         </w:numPr>
       </w:pPr>
       <w:r>
@@ -28947,7 +29544,7 @@
         <w:pStyle w:val="ListParagraph"/>
         <w:numPr>
           <w:ilvl w:val="1"/>
-          <w:numId w:val="46"/>
+          <w:numId w:val="38"/>
         </w:numPr>
       </w:pPr>
       <w:r>
@@ -28959,7 +29556,7 @@
         <w:pStyle w:val="ListParagraph"/>
         <w:numPr>
           <w:ilvl w:val="0"/>
-          <w:numId w:val="46"/>
+          <w:numId w:val="38"/>
         </w:numPr>
         <w:rPr>
           <w:rStyle w:val="LiteralText"/>
@@ -28992,7 +29589,7 @@
         <w:pStyle w:val="ListParagraph"/>
         <w:numPr>
           <w:ilvl w:val="1"/>
-          <w:numId w:val="46"/>
+          <w:numId w:val="38"/>
         </w:numPr>
         <w:rPr>
           <w:rStyle w:val="LiteralText"/>
@@ -29022,7 +29619,7 @@
         <w:pStyle w:val="ListParagraph"/>
         <w:numPr>
           <w:ilvl w:val="1"/>
-          <w:numId w:val="46"/>
+          <w:numId w:val="38"/>
         </w:numPr>
       </w:pPr>
       <w:r>
@@ -29052,7 +29649,7 @@
         <w:pStyle w:val="ListParagraph"/>
         <w:numPr>
           <w:ilvl w:val="1"/>
-          <w:numId w:val="46"/>
+          <w:numId w:val="38"/>
         </w:numPr>
       </w:pPr>
       <w:r>
@@ -29072,7 +29669,7 @@
         <w:pStyle w:val="ListParagraph"/>
         <w:numPr>
           <w:ilvl w:val="1"/>
-          <w:numId w:val="46"/>
+          <w:numId w:val="38"/>
         </w:numPr>
       </w:pPr>
       <w:r>
@@ -29092,7 +29689,7 @@
         <w:pStyle w:val="ListParagraph"/>
         <w:numPr>
           <w:ilvl w:val="0"/>
-          <w:numId w:val="46"/>
+          <w:numId w:val="38"/>
         </w:numPr>
       </w:pPr>
       <w:r>
@@ -29119,7 +29716,7 @@
         <w:pStyle w:val="ListParagraph"/>
         <w:numPr>
           <w:ilvl w:val="0"/>
-          <w:numId w:val="46"/>
+          <w:numId w:val="38"/>
         </w:numPr>
       </w:pPr>
       <w:r>
@@ -29137,7 +29734,7 @@
         <w:pStyle w:val="ListParagraph"/>
         <w:numPr>
           <w:ilvl w:val="1"/>
-          <w:numId w:val="46"/>
+          <w:numId w:val="38"/>
         </w:numPr>
       </w:pPr>
       <w:r>
@@ -29158,7 +29755,7 @@
         <w:pStyle w:val="ListParagraph"/>
         <w:numPr>
           <w:ilvl w:val="1"/>
-          <w:numId w:val="46"/>
+          <w:numId w:val="38"/>
         </w:numPr>
       </w:pPr>
       <w:r>
@@ -29179,7 +29776,7 @@
         <w:pStyle w:val="ListParagraph"/>
         <w:numPr>
           <w:ilvl w:val="1"/>
-          <w:numId w:val="46"/>
+          <w:numId w:val="38"/>
         </w:numPr>
       </w:pPr>
       <w:r>
@@ -29197,7 +29794,7 @@
         <w:pStyle w:val="ListParagraph"/>
         <w:numPr>
           <w:ilvl w:val="0"/>
-          <w:numId w:val="46"/>
+          <w:numId w:val="38"/>
         </w:numPr>
       </w:pPr>
       <w:r>
@@ -29215,7 +29812,7 @@
         <w:pStyle w:val="ListParagraph"/>
         <w:numPr>
           <w:ilvl w:val="1"/>
-          <w:numId w:val="46"/>
+          <w:numId w:val="38"/>
         </w:numPr>
       </w:pPr>
       <w:r>
@@ -29236,7 +29833,7 @@
         <w:pStyle w:val="ListParagraph"/>
         <w:numPr>
           <w:ilvl w:val="1"/>
-          <w:numId w:val="46"/>
+          <w:numId w:val="38"/>
         </w:numPr>
       </w:pPr>
       <w:r>
@@ -29254,7 +29851,7 @@
         <w:pStyle w:val="ListParagraph"/>
         <w:numPr>
           <w:ilvl w:val="1"/>
-          <w:numId w:val="46"/>
+          <w:numId w:val="38"/>
         </w:numPr>
       </w:pPr>
       <w:r>
@@ -29272,7 +29869,7 @@
         <w:pStyle w:val="ListParagraph"/>
         <w:numPr>
           <w:ilvl w:val="0"/>
-          <w:numId w:val="46"/>
+          <w:numId w:val="38"/>
         </w:numPr>
       </w:pPr>
       <w:r>
@@ -29290,7 +29887,7 @@
         <w:pStyle w:val="ListParagraph"/>
         <w:numPr>
           <w:ilvl w:val="1"/>
-          <w:numId w:val="46"/>
+          <w:numId w:val="38"/>
         </w:numPr>
       </w:pPr>
       <w:r>
@@ -29310,7 +29907,7 @@
         <w:pStyle w:val="ListParagraph"/>
         <w:numPr>
           <w:ilvl w:val="1"/>
-          <w:numId w:val="46"/>
+          <w:numId w:val="38"/>
         </w:numPr>
       </w:pPr>
       <w:r>
@@ -29330,7 +29927,7 @@
         <w:pStyle w:val="ListParagraph"/>
         <w:numPr>
           <w:ilvl w:val="1"/>
-          <w:numId w:val="46"/>
+          <w:numId w:val="38"/>
         </w:numPr>
       </w:pPr>
       <w:r>
@@ -29358,7 +29955,7 @@
         <w:pStyle w:val="ListParagraph"/>
         <w:numPr>
           <w:ilvl w:val="0"/>
-          <w:numId w:val="46"/>
+          <w:numId w:val="38"/>
         </w:numPr>
       </w:pPr>
       <w:r>
@@ -29386,7 +29983,7 @@
         <w:pStyle w:val="ListParagraph"/>
         <w:numPr>
           <w:ilvl w:val="1"/>
-          <w:numId w:val="46"/>
+          <w:numId w:val="38"/>
         </w:numPr>
       </w:pPr>
       <w:proofErr w:type="spellStart"/>
@@ -29403,7 +30000,7 @@
         <w:pStyle w:val="ListParagraph"/>
         <w:numPr>
           <w:ilvl w:val="1"/>
-          <w:numId w:val="46"/>
+          <w:numId w:val="38"/>
         </w:numPr>
       </w:pPr>
       <w:proofErr w:type="spellStart"/>
@@ -29420,7 +30017,7 @@
         <w:pStyle w:val="ListParagraph"/>
         <w:numPr>
           <w:ilvl w:val="1"/>
-          <w:numId w:val="46"/>
+          <w:numId w:val="38"/>
         </w:numPr>
       </w:pPr>
       <w:proofErr w:type="spellStart"/>
@@ -29437,7 +30034,7 @@
         <w:pStyle w:val="ListParagraph"/>
         <w:numPr>
           <w:ilvl w:val="1"/>
-          <w:numId w:val="46"/>
+          <w:numId w:val="38"/>
         </w:numPr>
       </w:pPr>
       <w:proofErr w:type="spellStart"/>
@@ -29454,7 +30051,7 @@
         <w:pStyle w:val="ListParagraph"/>
         <w:numPr>
           <w:ilvl w:val="1"/>
-          <w:numId w:val="46"/>
+          <w:numId w:val="38"/>
         </w:numPr>
       </w:pPr>
       <w:proofErr w:type="spellStart"/>
@@ -29471,7 +30068,7 @@
         <w:pStyle w:val="ListParagraph"/>
         <w:numPr>
           <w:ilvl w:val="1"/>
-          <w:numId w:val="46"/>
+          <w:numId w:val="38"/>
         </w:numPr>
       </w:pPr>
       <w:proofErr w:type="spellStart"/>
@@ -29488,7 +30085,7 @@
         <w:pStyle w:val="ListParagraph"/>
         <w:numPr>
           <w:ilvl w:val="1"/>
-          <w:numId w:val="46"/>
+          <w:numId w:val="38"/>
         </w:numPr>
       </w:pPr>
       <w:proofErr w:type="spellStart"/>
@@ -29505,7 +30102,7 @@
         <w:pStyle w:val="ListParagraph"/>
         <w:numPr>
           <w:ilvl w:val="1"/>
-          <w:numId w:val="46"/>
+          <w:numId w:val="38"/>
         </w:numPr>
       </w:pPr>
       <w:proofErr w:type="spellStart"/>
@@ -29522,7 +30119,7 @@
         <w:pStyle w:val="ListParagraph"/>
         <w:numPr>
           <w:ilvl w:val="1"/>
-          <w:numId w:val="46"/>
+          <w:numId w:val="38"/>
         </w:numPr>
       </w:pPr>
       <w:proofErr w:type="spellStart"/>
@@ -29539,7 +30136,7 @@
         <w:pStyle w:val="ListParagraph"/>
         <w:numPr>
           <w:ilvl w:val="1"/>
-          <w:numId w:val="46"/>
+          <w:numId w:val="38"/>
         </w:numPr>
       </w:pPr>
       <w:proofErr w:type="spellStart"/>
@@ -29562,7 +30159,7 @@
         <w:pStyle w:val="ListParagraph"/>
         <w:numPr>
           <w:ilvl w:val="1"/>
-          <w:numId w:val="46"/>
+          <w:numId w:val="38"/>
         </w:numPr>
       </w:pPr>
       <w:proofErr w:type="spellStart"/>
@@ -29586,7 +30183,7 @@
         <w:pStyle w:val="ListParagraph"/>
         <w:numPr>
           <w:ilvl w:val="1"/>
-          <w:numId w:val="46"/>
+          <w:numId w:val="38"/>
         </w:numPr>
       </w:pPr>
       <w:proofErr w:type="spellStart"/>
@@ -29603,7 +30200,7 @@
         <w:pStyle w:val="ListParagraph"/>
         <w:numPr>
           <w:ilvl w:val="1"/>
-          <w:numId w:val="46"/>
+          <w:numId w:val="38"/>
         </w:numPr>
       </w:pPr>
       <w:proofErr w:type="spellStart"/>
@@ -29623,7 +30220,7 @@
         <w:pStyle w:val="ListParagraph"/>
         <w:numPr>
           <w:ilvl w:val="1"/>
-          <w:numId w:val="46"/>
+          <w:numId w:val="38"/>
         </w:numPr>
       </w:pPr>
       <w:proofErr w:type="spellStart"/>
@@ -29640,7 +30237,7 @@
         <w:pStyle w:val="ListParagraph"/>
         <w:numPr>
           <w:ilvl w:val="1"/>
-          <w:numId w:val="46"/>
+          <w:numId w:val="38"/>
         </w:numPr>
       </w:pPr>
       <w:proofErr w:type="spellStart"/>
@@ -29662,7 +30259,7 @@
         <w:pStyle w:val="ListParagraph"/>
         <w:numPr>
           <w:ilvl w:val="1"/>
-          <w:numId w:val="46"/>
+          <w:numId w:val="38"/>
         </w:numPr>
       </w:pPr>
       <w:proofErr w:type="spellStart"/>
@@ -29684,7 +30281,7 @@
         <w:pStyle w:val="ListParagraph"/>
         <w:numPr>
           <w:ilvl w:val="1"/>
-          <w:numId w:val="46"/>
+          <w:numId w:val="38"/>
         </w:numPr>
       </w:pPr>
       <w:proofErr w:type="spellStart"/>
@@ -29706,7 +30303,7 @@
         <w:pStyle w:val="ListParagraph"/>
         <w:numPr>
           <w:ilvl w:val="1"/>
-          <w:numId w:val="46"/>
+          <w:numId w:val="38"/>
         </w:numPr>
       </w:pPr>
       <w:proofErr w:type="spellStart"/>
@@ -29731,7 +30328,7 @@
         <w:pStyle w:val="ListParagraph"/>
         <w:numPr>
           <w:ilvl w:val="1"/>
-          <w:numId w:val="46"/>
+          <w:numId w:val="38"/>
         </w:numPr>
       </w:pPr>
       <w:proofErr w:type="spellStart"/>
@@ -29756,7 +30353,7 @@
         <w:pStyle w:val="ListParagraph"/>
         <w:numPr>
           <w:ilvl w:val="1"/>
-          <w:numId w:val="46"/>
+          <w:numId w:val="38"/>
         </w:numPr>
       </w:pPr>
       <w:r>
@@ -29776,7 +30373,7 @@
         <w:pStyle w:val="ListParagraph"/>
         <w:numPr>
           <w:ilvl w:val="1"/>
-          <w:numId w:val="46"/>
+          <w:numId w:val="38"/>
         </w:numPr>
       </w:pPr>
       <w:proofErr w:type="spellStart"/>
@@ -29793,7 +30390,7 @@
         <w:pStyle w:val="ListParagraph"/>
         <w:numPr>
           <w:ilvl w:val="1"/>
-          <w:numId w:val="46"/>
+          <w:numId w:val="38"/>
         </w:numPr>
       </w:pPr>
       <w:proofErr w:type="spellStart"/>
@@ -29810,7 +30407,7 @@
         <w:pStyle w:val="ListParagraph"/>
         <w:numPr>
           <w:ilvl w:val="0"/>
-          <w:numId w:val="46"/>
+          <w:numId w:val="38"/>
         </w:numPr>
       </w:pPr>
       <w:r>
@@ -29830,7 +30427,7 @@
         <w:pStyle w:val="ListParagraph"/>
         <w:numPr>
           <w:ilvl w:val="1"/>
-          <w:numId w:val="46"/>
+          <w:numId w:val="38"/>
         </w:numPr>
       </w:pPr>
       <w:r>
@@ -29850,7 +30447,7 @@
         <w:pStyle w:val="ListParagraph"/>
         <w:numPr>
           <w:ilvl w:val="1"/>
-          <w:numId w:val="46"/>
+          <w:numId w:val="38"/>
         </w:numPr>
       </w:pPr>
       <w:r>
@@ -29875,7 +30472,7 @@
         <w:pStyle w:val="ListParagraph"/>
         <w:numPr>
           <w:ilvl w:val="0"/>
-          <w:numId w:val="46"/>
+          <w:numId w:val="38"/>
         </w:numPr>
       </w:pPr>
       <w:r>
@@ -29895,7 +30492,7 @@
         <w:pStyle w:val="ListParagraph"/>
         <w:numPr>
           <w:ilvl w:val="1"/>
-          <w:numId w:val="46"/>
+          <w:numId w:val="38"/>
         </w:numPr>
       </w:pPr>
       <w:r>
@@ -29915,7 +30512,7 @@
         <w:pStyle w:val="ListParagraph"/>
         <w:numPr>
           <w:ilvl w:val="1"/>
-          <w:numId w:val="46"/>
+          <w:numId w:val="38"/>
         </w:numPr>
       </w:pPr>
       <w:r>
@@ -29940,7 +30537,7 @@
         <w:pStyle w:val="ListParagraph"/>
         <w:numPr>
           <w:ilvl w:val="0"/>
-          <w:numId w:val="46"/>
+          <w:numId w:val="38"/>
         </w:numPr>
       </w:pPr>
       <w:r>
@@ -29968,7 +30565,7 @@
         <w:pStyle w:val="ListParagraph"/>
         <w:numPr>
           <w:ilvl w:val="1"/>
-          <w:numId w:val="46"/>
+          <w:numId w:val="38"/>
         </w:numPr>
       </w:pPr>
       <w:r>
@@ -29980,7 +30577,7 @@
         <w:pStyle w:val="ListParagraph"/>
         <w:numPr>
           <w:ilvl w:val="1"/>
-          <w:numId w:val="46"/>
+          <w:numId w:val="38"/>
         </w:numPr>
       </w:pPr>
       <w:r>
@@ -32361,7 +32958,7 @@
               <w:sz w:val="16"/>
               <w:szCs w:val="16"/>
             </w:rPr>
-            <w:t>4</w:t>
+            <w:t>5</w:t>
           </w:r>
           <w:r>
             <w:rPr>
@@ -32379,17 +32976,33 @@
             </w:rPr>
             <w:t xml:space="preserve"> of </w:t>
           </w:r>
-          <w:fldSimple w:instr=" NUMPAGES  \* Arabic  \* MERGEFORMAT ">
-            <w:r>
-              <w:rPr>
-                <w:rFonts w:ascii="Arial" w:hAnsi="Arial" w:cs="Arial"/>
-                <w:noProof/>
-                <w:sz w:val="16"/>
-                <w:szCs w:val="16"/>
-              </w:rPr>
-              <w:t>55</w:t>
-            </w:r>
-          </w:fldSimple>
+          <w:r>
+            <w:fldChar w:fldCharType="begin"/>
+          </w:r>
+          <w:r>
+            <w:instrText xml:space="preserve"> NUMPAGES  \* Arabic  \* MERGEFORMAT </w:instrText>
+          </w:r>
+          <w:r>
+            <w:fldChar w:fldCharType="separate"/>
+          </w:r>
+          <w:r>
+            <w:rPr>
+              <w:rFonts w:ascii="Arial" w:hAnsi="Arial" w:cs="Arial"/>
+              <w:noProof/>
+              <w:sz w:val="16"/>
+              <w:szCs w:val="16"/>
+            </w:rPr>
+            <w:t>56</w:t>
+          </w:r>
+          <w:r>
+            <w:rPr>
+              <w:rFonts w:ascii="Arial" w:hAnsi="Arial" w:cs="Arial"/>
+              <w:noProof/>
+              <w:sz w:val="16"/>
+              <w:szCs w:val="16"/>
+            </w:rPr>
+            <w:fldChar w:fldCharType="end"/>
+          </w:r>
         </w:p>
       </w:tc>
       <w:tc>
@@ -32794,7 +33407,7 @@
   <w:abstractNum w:abstractNumId="0">
     <w:nsid w:val="FFFFFF7F"/>
     <w:multiLevelType w:val="singleLevel"/>
-    <w:tmpl w:val="3488BD62"/>
+    <w:tmpl w:val="2D1039A6"/>
     <w:lvl w:ilvl="0">
       <w:start w:val="1"/>
       <w:numFmt w:val="decimal"/>
@@ -32811,7 +33424,7 @@
   <w:abstractNum w:abstractNumId="1">
     <w:nsid w:val="FFFFFF83"/>
     <w:multiLevelType w:val="singleLevel"/>
-    <w:tmpl w:val="F1DC10EA"/>
+    <w:tmpl w:val="1C487E14"/>
     <w:lvl w:ilvl="0">
       <w:start w:val="1"/>
       <w:numFmt w:val="bullet"/>
@@ -32831,7 +33444,7 @@
   <w:abstractNum w:abstractNumId="2">
     <w:nsid w:val="FFFFFF88"/>
     <w:multiLevelType w:val="singleLevel"/>
-    <w:tmpl w:val="9F0C278E"/>
+    <w:tmpl w:val="212A8CAC"/>
     <w:lvl w:ilvl="0">
       <w:start w:val="1"/>
       <w:numFmt w:val="decimal"/>
@@ -32950,117 +33563,61 @@
     </w:lvl>
   </w:abstractNum>
   <w:abstractNum w:abstractNumId="4">
-    <w:nsid w:val="087345EB"/>
-    <w:multiLevelType w:val="multilevel"/>
-    <w:tmpl w:val="BA60873A"/>
-    <w:lvl w:ilvl="0">
+    <w:nsid w:val="00000001"/>
+    <w:multiLevelType w:val="hybridMultilevel"/>
+    <w:tmpl w:val="00000001"/>
+    <w:lvl w:ilvl="0" w:tplc="00000001">
       <w:start w:val="1"/>
-      <w:numFmt w:val="upperLetter"/>
+      <w:numFmt w:val="decimal"/>
       <w:lvlText w:val="%1."/>
       <w:lvlJc w:val="left"/>
       <w:pPr>
-        <w:ind w:left="0" w:firstLine="0"/>
-      </w:pPr>
-      <w:rPr>
-        <w:rFonts w:hint="default"/>
-        <w:caps/>
-      </w:rPr>
+        <w:ind w:left="720" w:hanging="360"/>
+      </w:pPr>
     </w:lvl>
-    <w:lvl w:ilvl="1">
+    <w:lvl w:ilvl="1" w:tplc="00000002">
       <w:start w:val="1"/>
       <w:numFmt w:val="decimal"/>
-      <w:lvlText w:val="%1.%2"/>
+      <w:lvlText w:val="%2."/>
       <w:lvlJc w:val="left"/>
       <w:pPr>
-        <w:ind w:left="0" w:firstLine="0"/>
-      </w:pPr>
-      <w:rPr>
-        <w:rFonts w:hint="default"/>
-      </w:rPr>
+        <w:ind w:left="1440" w:hanging="360"/>
+      </w:pPr>
     </w:lvl>
-    <w:lvl w:ilvl="2">
-      <w:start w:val="1"/>
+    <w:lvl w:ilvl="2" w:tplc="FFFFFFFF">
       <w:numFmt w:val="decimal"/>
-      <w:lvlText w:val="%1.%2.%3"/>
+      <w:lvlText w:val=""/>
       <w:lvlJc w:val="left"/>
-      <w:pPr>
-        <w:ind w:left="0" w:firstLine="0"/>
-      </w:pPr>
-      <w:rPr>
-        <w:rFonts w:hint="default"/>
-      </w:rPr>
     </w:lvl>
-    <w:lvl w:ilvl="3">
-      <w:start w:val="1"/>
+    <w:lvl w:ilvl="3" w:tplc="FFFFFFFF">
       <w:numFmt w:val="decimal"/>
-      <w:lvlText w:val="%1.%2.%3.%4"/>
+      <w:lvlText w:val=""/>
       <w:lvlJc w:val="left"/>
-      <w:pPr>
-        <w:ind w:left="0" w:firstLine="0"/>
-      </w:pPr>
-      <w:rPr>
-        <w:rFonts w:hint="default"/>
-      </w:rPr>
     </w:lvl>
-    <w:lvl w:ilvl="4">
-      <w:start w:val="1"/>
+    <w:lvl w:ilvl="4" w:tplc="FFFFFFFF">
       <w:numFmt w:val="decimal"/>
-      <w:lvlText w:val="%1.%2.%3.%4.%5"/>
+      <w:lvlText w:val=""/>
       <w:lvlJc w:val="left"/>
-      <w:pPr>
-        <w:ind w:left="0" w:firstLine="0"/>
-      </w:pPr>
-      <w:rPr>
-        <w:rFonts w:hint="default"/>
-      </w:rPr>
     </w:lvl>
-    <w:lvl w:ilvl="5">
-      <w:start w:val="1"/>
+    <w:lvl w:ilvl="5" w:tplc="FFFFFFFF">
       <w:numFmt w:val="decimal"/>
-      <w:lvlText w:val="%1.%2.%3.%4.%5.%6"/>
+      <w:lvlText w:val=""/>
       <w:lvlJc w:val="left"/>
-      <w:pPr>
-        <w:ind w:left="0" w:firstLine="0"/>
-      </w:pPr>
-      <w:rPr>
-        <w:rFonts w:hint="default"/>
-      </w:rPr>
     </w:lvl>
-    <w:lvl w:ilvl="6">
-      <w:start w:val="1"/>
+    <w:lvl w:ilvl="6" w:tplc="FFFFFFFF">
       <w:numFmt w:val="decimal"/>
-      <w:lvlText w:val="%1.%2.%3.%4.%5.%6.%7"/>
+      <w:lvlText w:val=""/>
       <w:lvlJc w:val="left"/>
-      <w:pPr>
-        <w:ind w:left="0" w:firstLine="0"/>
-      </w:pPr>
-      <w:rPr>
-        <w:rFonts w:hint="default"/>
-      </w:rPr>
     </w:lvl>
-    <w:lvl w:ilvl="7">
-      <w:start w:val="1"/>
+    <w:lvl w:ilvl="7" w:tplc="FFFFFFFF">
       <w:numFmt w:val="decimal"/>
-      <w:lvlText w:val="%1.%2.%3.%4.%5.%6.%7.%8"/>
+      <w:lvlText w:val=""/>
       <w:lvlJc w:val="left"/>
-      <w:pPr>
-        <w:ind w:left="0" w:firstLine="0"/>
-      </w:pPr>
-      <w:rPr>
-        <w:rFonts w:hint="default"/>
-      </w:rPr>
     </w:lvl>
-    <w:lvl w:ilvl="8">
-      <w:start w:val="1"/>
+    <w:lvl w:ilvl="8" w:tplc="FFFFFFFF">
       <w:numFmt w:val="decimal"/>
-      <w:lvlText w:val="%1.%2.%3.%4.%5.%6.%7.%8.%9"/>
+      <w:lvlText w:val=""/>
       <w:lvlJc w:val="left"/>
-      <w:pPr>
-        <w:ind w:left="0" w:firstLine="0"/>
-      </w:pPr>
-      <w:rPr>
-        <w:rFonts w:hint="default"/>
-      </w:rPr>
     </w:lvl>
   </w:abstractNum>
   <w:abstractNum w:abstractNumId="5">
@@ -34507,120 +35064,6 @@
     </w:lvl>
   </w:abstractNum>
   <w:abstractNum w:abstractNumId="18">
-    <w:nsid w:val="21951073"/>
-    <w:multiLevelType w:val="multilevel"/>
-    <w:tmpl w:val="608E83D2"/>
-    <w:lvl w:ilvl="0">
-      <w:start w:val="1"/>
-      <w:numFmt w:val="upperLetter"/>
-      <w:lvlText w:val="%1."/>
-      <w:lvlJc w:val="left"/>
-      <w:pPr>
-        <w:ind w:left="0" w:firstLine="0"/>
-      </w:pPr>
-      <w:rPr>
-        <w:rFonts w:hint="default"/>
-        <w:caps/>
-      </w:rPr>
-    </w:lvl>
-    <w:lvl w:ilvl="1">
-      <w:start w:val="1"/>
-      <w:numFmt w:val="decimal"/>
-      <w:lvlText w:val="%1.%2"/>
-      <w:lvlJc w:val="left"/>
-      <w:pPr>
-        <w:ind w:left="0" w:firstLine="0"/>
-      </w:pPr>
-      <w:rPr>
-        <w:rFonts w:hint="default"/>
-      </w:rPr>
-    </w:lvl>
-    <w:lvl w:ilvl="2">
-      <w:start w:val="1"/>
-      <w:numFmt w:val="decimal"/>
-      <w:lvlText w:val="%1.%2.%3"/>
-      <w:lvlJc w:val="left"/>
-      <w:pPr>
-        <w:ind w:left="0" w:firstLine="0"/>
-      </w:pPr>
-      <w:rPr>
-        <w:rFonts w:hint="default"/>
-      </w:rPr>
-    </w:lvl>
-    <w:lvl w:ilvl="3">
-      <w:start w:val="1"/>
-      <w:numFmt w:val="decimal"/>
-      <w:lvlText w:val="%1.%2.%3.%4"/>
-      <w:lvlJc w:val="left"/>
-      <w:pPr>
-        <w:ind w:left="0" w:firstLine="0"/>
-      </w:pPr>
-      <w:rPr>
-        <w:rFonts w:hint="default"/>
-      </w:rPr>
-    </w:lvl>
-    <w:lvl w:ilvl="4">
-      <w:start w:val="1"/>
-      <w:numFmt w:val="decimal"/>
-      <w:lvlText w:val="%1.%2.%3.%4.%5"/>
-      <w:lvlJc w:val="left"/>
-      <w:pPr>
-        <w:ind w:left="0" w:firstLine="0"/>
-      </w:pPr>
-      <w:rPr>
-        <w:rFonts w:hint="default"/>
-      </w:rPr>
-    </w:lvl>
-    <w:lvl w:ilvl="5">
-      <w:start w:val="1"/>
-      <w:numFmt w:val="decimal"/>
-      <w:lvlText w:val="%1.%2.%3.%4.%5.%6"/>
-      <w:lvlJc w:val="left"/>
-      <w:pPr>
-        <w:ind w:left="0" w:firstLine="0"/>
-      </w:pPr>
-      <w:rPr>
-        <w:rFonts w:hint="default"/>
-      </w:rPr>
-    </w:lvl>
-    <w:lvl w:ilvl="6">
-      <w:start w:val="1"/>
-      <w:numFmt w:val="decimal"/>
-      <w:lvlText w:val="%1.%2.%3.%4.%5.%6.%7"/>
-      <w:lvlJc w:val="left"/>
-      <w:pPr>
-        <w:ind w:left="0" w:firstLine="0"/>
-      </w:pPr>
-      <w:rPr>
-        <w:rFonts w:hint="default"/>
-      </w:rPr>
-    </w:lvl>
-    <w:lvl w:ilvl="7">
-      <w:start w:val="1"/>
-      <w:numFmt w:val="decimal"/>
-      <w:lvlText w:val="%1.%2.%3.%4.%5.%6.%7.%8"/>
-      <w:lvlJc w:val="left"/>
-      <w:pPr>
-        <w:ind w:left="0" w:firstLine="0"/>
-      </w:pPr>
-      <w:rPr>
-        <w:rFonts w:hint="default"/>
-      </w:rPr>
-    </w:lvl>
-    <w:lvl w:ilvl="8">
-      <w:start w:val="1"/>
-      <w:numFmt w:val="decimal"/>
-      <w:lvlText w:val="%1.%2.%3.%4.%5.%6.%7.%8.%9"/>
-      <w:lvlJc w:val="left"/>
-      <w:pPr>
-        <w:ind w:left="0" w:firstLine="0"/>
-      </w:pPr>
-      <w:rPr>
-        <w:rFonts w:hint="default"/>
-      </w:rPr>
-    </w:lvl>
-  </w:abstractNum>
-  <w:abstractNum w:abstractNumId="19">
     <w:nsid w:val="237E4827"/>
     <w:multiLevelType w:val="hybridMultilevel"/>
     <w:tmpl w:val="97529C62"/>
@@ -34733,10 +35176,10 @@
       </w:rPr>
     </w:lvl>
   </w:abstractNum>
-  <w:abstractNum w:abstractNumId="20">
-    <w:nsid w:val="2629366A"/>
+  <w:abstractNum w:abstractNumId="19">
+    <w:nsid w:val="324126DF"/>
     <w:multiLevelType w:val="hybridMultilevel"/>
-    <w:tmpl w:val="6A221F5E"/>
+    <w:tmpl w:val="EC74B04E"/>
     <w:lvl w:ilvl="0" w:tplc="04090001">
       <w:start w:val="1"/>
       <w:numFmt w:val="bullet"/>
@@ -34846,10 +35289,122 @@
       </w:rPr>
     </w:lvl>
   </w:abstractNum>
+  <w:abstractNum w:abstractNumId="20">
+    <w:nsid w:val="36274462"/>
+    <w:multiLevelType w:val="hybridMultilevel"/>
+    <w:tmpl w:val="B650C210"/>
+    <w:lvl w:ilvl="0" w:tplc="04090001">
+      <w:start w:val="1"/>
+      <w:numFmt w:val="bullet"/>
+      <w:lvlText w:val=""/>
+      <w:lvlJc w:val="left"/>
+      <w:pPr>
+        <w:ind w:left="765" w:hanging="360"/>
+      </w:pPr>
+      <w:rPr>
+        <w:rFonts w:ascii="Symbol" w:hAnsi="Symbol" w:hint="default"/>
+      </w:rPr>
+    </w:lvl>
+    <w:lvl w:ilvl="1" w:tplc="788AB45E">
+      <w:numFmt w:val="bullet"/>
+      <w:lvlText w:val="-"/>
+      <w:lvlJc w:val="left"/>
+      <w:pPr>
+        <w:ind w:left="1485" w:hanging="360"/>
+      </w:pPr>
+      <w:rPr>
+        <w:rFonts w:ascii="Calibri" w:eastAsia="Calibri" w:hAnsi="Calibri" w:cs="Times New Roman" w:hint="default"/>
+      </w:rPr>
+    </w:lvl>
+    <w:lvl w:ilvl="2" w:tplc="04090005">
+      <w:start w:val="1"/>
+      <w:numFmt w:val="bullet"/>
+      <w:lvlText w:val=""/>
+      <w:lvlJc w:val="left"/>
+      <w:pPr>
+        <w:ind w:left="2205" w:hanging="360"/>
+      </w:pPr>
+      <w:rPr>
+        <w:rFonts w:ascii="Wingdings" w:hAnsi="Wingdings" w:hint="default"/>
+      </w:rPr>
+    </w:lvl>
+    <w:lvl w:ilvl="3" w:tplc="04090001" w:tentative="1">
+      <w:start w:val="1"/>
+      <w:numFmt w:val="bullet"/>
+      <w:lvlText w:val=""/>
+      <w:lvlJc w:val="left"/>
+      <w:pPr>
+        <w:ind w:left="2925" w:hanging="360"/>
+      </w:pPr>
+      <w:rPr>
+        <w:rFonts w:ascii="Symbol" w:hAnsi="Symbol" w:hint="default"/>
+      </w:rPr>
+    </w:lvl>
+    <w:lvl w:ilvl="4" w:tplc="04090003" w:tentative="1">
+      <w:start w:val="1"/>
+      <w:numFmt w:val="bullet"/>
+      <w:lvlText w:val="o"/>
+      <w:lvlJc w:val="left"/>
+      <w:pPr>
+        <w:ind w:left="3645" w:hanging="360"/>
+      </w:pPr>
+      <w:rPr>
+        <w:rFonts w:ascii="Courier New" w:hAnsi="Courier New" w:hint="default"/>
+      </w:rPr>
+    </w:lvl>
+    <w:lvl w:ilvl="5" w:tplc="04090005" w:tentative="1">
+      <w:start w:val="1"/>
+      <w:numFmt w:val="bullet"/>
+      <w:lvlText w:val=""/>
+      <w:lvlJc w:val="left"/>
+      <w:pPr>
+        <w:ind w:left="4365" w:hanging="360"/>
+      </w:pPr>
+      <w:rPr>
+        <w:rFonts w:ascii="Wingdings" w:hAnsi="Wingdings" w:hint="default"/>
+      </w:rPr>
+    </w:lvl>
+    <w:lvl w:ilvl="6" w:tplc="04090001" w:tentative="1">
+      <w:start w:val="1"/>
+      <w:numFmt w:val="bullet"/>
+      <w:lvlText w:val=""/>
+      <w:lvlJc w:val="left"/>
+      <w:pPr>
+        <w:ind w:left="5085" w:hanging="360"/>
+      </w:pPr>
+      <w:rPr>
+        <w:rFonts w:ascii="Symbol" w:hAnsi="Symbol" w:hint="default"/>
+      </w:rPr>
+    </w:lvl>
+    <w:lvl w:ilvl="7" w:tplc="04090003" w:tentative="1">
+      <w:start w:val="1"/>
+      <w:numFmt w:val="bullet"/>
+      <w:lvlText w:val="o"/>
+      <w:lvlJc w:val="left"/>
+      <w:pPr>
+        <w:ind w:left="5805" w:hanging="360"/>
+      </w:pPr>
+      <w:rPr>
+        <w:rFonts w:ascii="Courier New" w:hAnsi="Courier New" w:hint="default"/>
+      </w:rPr>
+    </w:lvl>
+    <w:lvl w:ilvl="8" w:tplc="04090005" w:tentative="1">
+      <w:start w:val="1"/>
+      <w:numFmt w:val="bullet"/>
+      <w:lvlText w:val=""/>
+      <w:lvlJc w:val="left"/>
+      <w:pPr>
+        <w:ind w:left="6525" w:hanging="360"/>
+      </w:pPr>
+      <w:rPr>
+        <w:rFonts w:ascii="Wingdings" w:hAnsi="Wingdings" w:hint="default"/>
+      </w:rPr>
+    </w:lvl>
+  </w:abstractNum>
   <w:abstractNum w:abstractNumId="21">
-    <w:nsid w:val="324126DF"/>
+    <w:nsid w:val="405821EA"/>
     <w:multiLevelType w:val="hybridMultilevel"/>
-    <w:tmpl w:val="EC74B04E"/>
+    <w:tmpl w:val="83E0A632"/>
     <w:lvl w:ilvl="0" w:tplc="04090001">
       <w:start w:val="1"/>
       <w:numFmt w:val="bullet"/>
@@ -34960,231 +35515,6 @@
     </w:lvl>
   </w:abstractNum>
   <w:abstractNum w:abstractNumId="22">
-    <w:nsid w:val="36274462"/>
-    <w:multiLevelType w:val="hybridMultilevel"/>
-    <w:tmpl w:val="B650C210"/>
-    <w:lvl w:ilvl="0" w:tplc="04090001">
-      <w:start w:val="1"/>
-      <w:numFmt w:val="bullet"/>
-      <w:lvlText w:val=""/>
-      <w:lvlJc w:val="left"/>
-      <w:pPr>
-        <w:ind w:left="765" w:hanging="360"/>
-      </w:pPr>
-      <w:rPr>
-        <w:rFonts w:ascii="Symbol" w:hAnsi="Symbol" w:hint="default"/>
-      </w:rPr>
-    </w:lvl>
-    <w:lvl w:ilvl="1" w:tplc="788AB45E">
-      <w:numFmt w:val="bullet"/>
-      <w:lvlText w:val="-"/>
-      <w:lvlJc w:val="left"/>
-      <w:pPr>
-        <w:ind w:left="1485" w:hanging="360"/>
-      </w:pPr>
-      <w:rPr>
-        <w:rFonts w:ascii="Calibri" w:eastAsia="Calibri" w:hAnsi="Calibri" w:cs="Times New Roman" w:hint="default"/>
-      </w:rPr>
-    </w:lvl>
-    <w:lvl w:ilvl="2" w:tplc="04090005">
-      <w:start w:val="1"/>
-      <w:numFmt w:val="bullet"/>
-      <w:lvlText w:val=""/>
-      <w:lvlJc w:val="left"/>
-      <w:pPr>
-        <w:ind w:left="2205" w:hanging="360"/>
-      </w:pPr>
-      <w:rPr>
-        <w:rFonts w:ascii="Wingdings" w:hAnsi="Wingdings" w:hint="default"/>
-      </w:rPr>
-    </w:lvl>
-    <w:lvl w:ilvl="3" w:tplc="04090001" w:tentative="1">
-      <w:start w:val="1"/>
-      <w:numFmt w:val="bullet"/>
-      <w:lvlText w:val=""/>
-      <w:lvlJc w:val="left"/>
-      <w:pPr>
-        <w:ind w:left="2925" w:hanging="360"/>
-      </w:pPr>
-      <w:rPr>
-        <w:rFonts w:ascii="Symbol" w:hAnsi="Symbol" w:hint="default"/>
-      </w:rPr>
-    </w:lvl>
-    <w:lvl w:ilvl="4" w:tplc="04090003" w:tentative="1">
-      <w:start w:val="1"/>
-      <w:numFmt w:val="bullet"/>
-      <w:lvlText w:val="o"/>
-      <w:lvlJc w:val="left"/>
-      <w:pPr>
-        <w:ind w:left="3645" w:hanging="360"/>
-      </w:pPr>
-      <w:rPr>
-        <w:rFonts w:ascii="Courier New" w:hAnsi="Courier New" w:hint="default"/>
-      </w:rPr>
-    </w:lvl>
-    <w:lvl w:ilvl="5" w:tplc="04090005" w:tentative="1">
-      <w:start w:val="1"/>
-      <w:numFmt w:val="bullet"/>
-      <w:lvlText w:val=""/>
-      <w:lvlJc w:val="left"/>
-      <w:pPr>
-        <w:ind w:left="4365" w:hanging="360"/>
-      </w:pPr>
-      <w:rPr>
-        <w:rFonts w:ascii="Wingdings" w:hAnsi="Wingdings" w:hint="default"/>
-      </w:rPr>
-    </w:lvl>
-    <w:lvl w:ilvl="6" w:tplc="04090001" w:tentative="1">
-      <w:start w:val="1"/>
-      <w:numFmt w:val="bullet"/>
-      <w:lvlText w:val=""/>
-      <w:lvlJc w:val="left"/>
-      <w:pPr>
-        <w:ind w:left="5085" w:hanging="360"/>
-      </w:pPr>
-      <w:rPr>
-        <w:rFonts w:ascii="Symbol" w:hAnsi="Symbol" w:hint="default"/>
-      </w:rPr>
-    </w:lvl>
-    <w:lvl w:ilvl="7" w:tplc="04090003" w:tentative="1">
-      <w:start w:val="1"/>
-      <w:numFmt w:val="bullet"/>
-      <w:lvlText w:val="o"/>
-      <w:lvlJc w:val="left"/>
-      <w:pPr>
-        <w:ind w:left="5805" w:hanging="360"/>
-      </w:pPr>
-      <w:rPr>
-        <w:rFonts w:ascii="Courier New" w:hAnsi="Courier New" w:hint="default"/>
-      </w:rPr>
-    </w:lvl>
-    <w:lvl w:ilvl="8" w:tplc="04090005" w:tentative="1">
-      <w:start w:val="1"/>
-      <w:numFmt w:val="bullet"/>
-      <w:lvlText w:val=""/>
-      <w:lvlJc w:val="left"/>
-      <w:pPr>
-        <w:ind w:left="6525" w:hanging="360"/>
-      </w:pPr>
-      <w:rPr>
-        <w:rFonts w:ascii="Wingdings" w:hAnsi="Wingdings" w:hint="default"/>
-      </w:rPr>
-    </w:lvl>
-  </w:abstractNum>
-  <w:abstractNum w:abstractNumId="23">
-    <w:nsid w:val="405821EA"/>
-    <w:multiLevelType w:val="hybridMultilevel"/>
-    <w:tmpl w:val="83E0A632"/>
-    <w:lvl w:ilvl="0" w:tplc="04090001">
-      <w:start w:val="1"/>
-      <w:numFmt w:val="bullet"/>
-      <w:lvlText w:val=""/>
-      <w:lvlJc w:val="left"/>
-      <w:pPr>
-        <w:ind w:left="720" w:hanging="360"/>
-      </w:pPr>
-      <w:rPr>
-        <w:rFonts w:ascii="Symbol" w:hAnsi="Symbol" w:hint="default"/>
-      </w:rPr>
-    </w:lvl>
-    <w:lvl w:ilvl="1" w:tplc="04090003" w:tentative="1">
-      <w:start w:val="1"/>
-      <w:numFmt w:val="bullet"/>
-      <w:lvlText w:val="o"/>
-      <w:lvlJc w:val="left"/>
-      <w:pPr>
-        <w:ind w:left="1440" w:hanging="360"/>
-      </w:pPr>
-      <w:rPr>
-        <w:rFonts w:ascii="Courier New" w:hAnsi="Courier New" w:hint="default"/>
-      </w:rPr>
-    </w:lvl>
-    <w:lvl w:ilvl="2" w:tplc="04090005" w:tentative="1">
-      <w:start w:val="1"/>
-      <w:numFmt w:val="bullet"/>
-      <w:lvlText w:val=""/>
-      <w:lvlJc w:val="left"/>
-      <w:pPr>
-        <w:ind w:left="2160" w:hanging="360"/>
-      </w:pPr>
-      <w:rPr>
-        <w:rFonts w:ascii="Wingdings" w:hAnsi="Wingdings" w:hint="default"/>
-      </w:rPr>
-    </w:lvl>
-    <w:lvl w:ilvl="3" w:tplc="04090001" w:tentative="1">
-      <w:start w:val="1"/>
-      <w:numFmt w:val="bullet"/>
-      <w:lvlText w:val=""/>
-      <w:lvlJc w:val="left"/>
-      <w:pPr>
-        <w:ind w:left="2880" w:hanging="360"/>
-      </w:pPr>
-      <w:rPr>
-        <w:rFonts w:ascii="Symbol" w:hAnsi="Symbol" w:hint="default"/>
-      </w:rPr>
-    </w:lvl>
-    <w:lvl w:ilvl="4" w:tplc="04090003" w:tentative="1">
-      <w:start w:val="1"/>
-      <w:numFmt w:val="bullet"/>
-      <w:lvlText w:val="o"/>
-      <w:lvlJc w:val="left"/>
-      <w:pPr>
-        <w:ind w:left="3600" w:hanging="360"/>
-      </w:pPr>
-      <w:rPr>
-        <w:rFonts w:ascii="Courier New" w:hAnsi="Courier New" w:hint="default"/>
-      </w:rPr>
-    </w:lvl>
-    <w:lvl w:ilvl="5" w:tplc="04090005" w:tentative="1">
-      <w:start w:val="1"/>
-      <w:numFmt w:val="bullet"/>
-      <w:lvlText w:val=""/>
-      <w:lvlJc w:val="left"/>
-      <w:pPr>
-        <w:ind w:left="4320" w:hanging="360"/>
-      </w:pPr>
-      <w:rPr>
-        <w:rFonts w:ascii="Wingdings" w:hAnsi="Wingdings" w:hint="default"/>
-      </w:rPr>
-    </w:lvl>
-    <w:lvl w:ilvl="6" w:tplc="04090001" w:tentative="1">
-      <w:start w:val="1"/>
-      <w:numFmt w:val="bullet"/>
-      <w:lvlText w:val=""/>
-      <w:lvlJc w:val="left"/>
-      <w:pPr>
-        <w:ind w:left="5040" w:hanging="360"/>
-      </w:pPr>
-      <w:rPr>
-        <w:rFonts w:ascii="Symbol" w:hAnsi="Symbol" w:hint="default"/>
-      </w:rPr>
-    </w:lvl>
-    <w:lvl w:ilvl="7" w:tplc="04090003" w:tentative="1">
-      <w:start w:val="1"/>
-      <w:numFmt w:val="bullet"/>
-      <w:lvlText w:val="o"/>
-      <w:lvlJc w:val="left"/>
-      <w:pPr>
-        <w:ind w:left="5760" w:hanging="360"/>
-      </w:pPr>
-      <w:rPr>
-        <w:rFonts w:ascii="Courier New" w:hAnsi="Courier New" w:hint="default"/>
-      </w:rPr>
-    </w:lvl>
-    <w:lvl w:ilvl="8" w:tplc="04090005" w:tentative="1">
-      <w:start w:val="1"/>
-      <w:numFmt w:val="bullet"/>
-      <w:lvlText w:val=""/>
-      <w:lvlJc w:val="left"/>
-      <w:pPr>
-        <w:ind w:left="6480" w:hanging="360"/>
-      </w:pPr>
-      <w:rPr>
-        <w:rFonts w:ascii="Wingdings" w:hAnsi="Wingdings" w:hint="default"/>
-      </w:rPr>
-    </w:lvl>
-  </w:abstractNum>
-  <w:abstractNum w:abstractNumId="24">
     <w:nsid w:val="41BA2CFF"/>
     <w:multiLevelType w:val="multilevel"/>
     <w:tmpl w:val="608E83D2"/>
@@ -35301,7 +35631,7 @@
       </w:rPr>
     </w:lvl>
   </w:abstractNum>
-  <w:abstractNum w:abstractNumId="25">
+  <w:abstractNum w:abstractNumId="23">
     <w:nsid w:val="42F90482"/>
     <w:multiLevelType w:val="hybridMultilevel"/>
     <w:tmpl w:val="360A8C2C"/>
@@ -35414,7 +35744,7 @@
       </w:rPr>
     </w:lvl>
   </w:abstractNum>
-  <w:abstractNum w:abstractNumId="26">
+  <w:abstractNum w:abstractNumId="24">
     <w:nsid w:val="4669627A"/>
     <w:multiLevelType w:val="hybridMultilevel"/>
     <w:tmpl w:val="DC1838CC"/>
@@ -35527,7 +35857,7 @@
       </w:rPr>
     </w:lvl>
   </w:abstractNum>
-  <w:abstractNum w:abstractNumId="27">
+  <w:abstractNum w:abstractNumId="25">
     <w:nsid w:val="4E6C460D"/>
     <w:multiLevelType w:val="hybridMultilevel"/>
     <w:tmpl w:val="58F2C83E"/>
@@ -35640,7 +35970,7 @@
       </w:rPr>
     </w:lvl>
   </w:abstractNum>
-  <w:abstractNum w:abstractNumId="28">
+  <w:abstractNum w:abstractNumId="26">
     <w:nsid w:val="4E986D92"/>
     <w:multiLevelType w:val="hybridMultilevel"/>
     <w:tmpl w:val="61C4FFCE"/>
@@ -35753,7 +36083,7 @@
       </w:rPr>
     </w:lvl>
   </w:abstractNum>
-  <w:abstractNum w:abstractNumId="29">
+  <w:abstractNum w:abstractNumId="27">
     <w:nsid w:val="53360896"/>
     <w:multiLevelType w:val="hybridMultilevel"/>
     <w:tmpl w:val="2920384E"/>
@@ -35866,121 +36196,7 @@
       </w:rPr>
     </w:lvl>
   </w:abstractNum>
-  <w:abstractNum w:abstractNumId="30">
-    <w:nsid w:val="53D14EB4"/>
-    <w:multiLevelType w:val="multilevel"/>
-    <w:tmpl w:val="608E83D2"/>
-    <w:lvl w:ilvl="0">
-      <w:start w:val="1"/>
-      <w:numFmt w:val="upperLetter"/>
-      <w:lvlText w:val="%1."/>
-      <w:lvlJc w:val="left"/>
-      <w:pPr>
-        <w:ind w:left="0" w:firstLine="0"/>
-      </w:pPr>
-      <w:rPr>
-        <w:rFonts w:hint="default"/>
-        <w:caps/>
-      </w:rPr>
-    </w:lvl>
-    <w:lvl w:ilvl="1">
-      <w:start w:val="1"/>
-      <w:numFmt w:val="decimal"/>
-      <w:lvlText w:val="%1.%2"/>
-      <w:lvlJc w:val="left"/>
-      <w:pPr>
-        <w:ind w:left="0" w:firstLine="0"/>
-      </w:pPr>
-      <w:rPr>
-        <w:rFonts w:hint="default"/>
-      </w:rPr>
-    </w:lvl>
-    <w:lvl w:ilvl="2">
-      <w:start w:val="1"/>
-      <w:numFmt w:val="decimal"/>
-      <w:lvlText w:val="%1.%2.%3"/>
-      <w:lvlJc w:val="left"/>
-      <w:pPr>
-        <w:ind w:left="0" w:firstLine="0"/>
-      </w:pPr>
-      <w:rPr>
-        <w:rFonts w:hint="default"/>
-      </w:rPr>
-    </w:lvl>
-    <w:lvl w:ilvl="3">
-      <w:start w:val="1"/>
-      <w:numFmt w:val="decimal"/>
-      <w:lvlText w:val="%1.%2.%3.%4"/>
-      <w:lvlJc w:val="left"/>
-      <w:pPr>
-        <w:ind w:left="0" w:firstLine="0"/>
-      </w:pPr>
-      <w:rPr>
-        <w:rFonts w:hint="default"/>
-      </w:rPr>
-    </w:lvl>
-    <w:lvl w:ilvl="4">
-      <w:start w:val="1"/>
-      <w:numFmt w:val="decimal"/>
-      <w:lvlText w:val="%1.%2.%3.%4.%5"/>
-      <w:lvlJc w:val="left"/>
-      <w:pPr>
-        <w:ind w:left="0" w:firstLine="0"/>
-      </w:pPr>
-      <w:rPr>
-        <w:rFonts w:hint="default"/>
-      </w:rPr>
-    </w:lvl>
-    <w:lvl w:ilvl="5">
-      <w:start w:val="1"/>
-      <w:numFmt w:val="decimal"/>
-      <w:lvlText w:val="%1.%2.%3.%4.%5.%6"/>
-      <w:lvlJc w:val="left"/>
-      <w:pPr>
-        <w:ind w:left="0" w:firstLine="0"/>
-      </w:pPr>
-      <w:rPr>
-        <w:rFonts w:hint="default"/>
-      </w:rPr>
-    </w:lvl>
-    <w:lvl w:ilvl="6">
-      <w:start w:val="1"/>
-      <w:numFmt w:val="decimal"/>
-      <w:lvlText w:val="%1.%2.%3.%4.%5.%6.%7"/>
-      <w:lvlJc w:val="left"/>
-      <w:pPr>
-        <w:ind w:left="0" w:firstLine="0"/>
-      </w:pPr>
-      <w:rPr>
-        <w:rFonts w:hint="default"/>
-      </w:rPr>
-    </w:lvl>
-    <w:lvl w:ilvl="7">
-      <w:start w:val="1"/>
-      <w:numFmt w:val="decimal"/>
-      <w:lvlText w:val="%1.%2.%3.%4.%5.%6.%7.%8"/>
-      <w:lvlJc w:val="left"/>
-      <w:pPr>
-        <w:ind w:left="0" w:firstLine="0"/>
-      </w:pPr>
-      <w:rPr>
-        <w:rFonts w:hint="default"/>
-      </w:rPr>
-    </w:lvl>
-    <w:lvl w:ilvl="8">
-      <w:start w:val="1"/>
-      <w:numFmt w:val="decimal"/>
-      <w:lvlText w:val="%1.%2.%3.%4.%5.%6.%7.%8.%9"/>
-      <w:lvlJc w:val="left"/>
-      <w:pPr>
-        <w:ind w:left="0" w:firstLine="0"/>
-      </w:pPr>
-      <w:rPr>
-        <w:rFonts w:hint="default"/>
-      </w:rPr>
-    </w:lvl>
-  </w:abstractNum>
-  <w:abstractNum w:abstractNumId="31">
+  <w:abstractNum w:abstractNumId="28">
     <w:nsid w:val="56F12E5C"/>
     <w:multiLevelType w:val="multilevel"/>
     <w:tmpl w:val="DC5EAF82"/>
@@ -36095,121 +36311,120 @@
       </w:rPr>
     </w:lvl>
   </w:abstractNum>
-  <w:abstractNum w:abstractNumId="32">
-    <w:nsid w:val="59FF49D9"/>
-    <w:multiLevelType w:val="multilevel"/>
-    <w:tmpl w:val="BA60873A"/>
-    <w:lvl w:ilvl="0">
+  <w:abstractNum w:abstractNumId="29">
+    <w:nsid w:val="5F5642D7"/>
+    <w:multiLevelType w:val="hybridMultilevel"/>
+    <w:tmpl w:val="55B8F7FC"/>
+    <w:lvl w:ilvl="0" w:tplc="04090001">
       <w:start w:val="1"/>
-      <w:numFmt w:val="upperLetter"/>
-      <w:lvlText w:val="%1."/>
+      <w:numFmt w:val="bullet"/>
+      <w:lvlText w:val=""/>
       <w:lvlJc w:val="left"/>
       <w:pPr>
-        <w:ind w:left="0" w:firstLine="0"/>
+        <w:ind w:left="720" w:hanging="360"/>
       </w:pPr>
       <w:rPr>
-        <w:rFonts w:hint="default"/>
-        <w:caps/>
+        <w:rFonts w:ascii="Symbol" w:hAnsi="Symbol" w:hint="default"/>
       </w:rPr>
     </w:lvl>
-    <w:lvl w:ilvl="1">
+    <w:lvl w:ilvl="1" w:tplc="04090003">
       <w:start w:val="1"/>
-      <w:numFmt w:val="decimal"/>
-      <w:lvlText w:val="%1.%2"/>
+      <w:numFmt w:val="bullet"/>
+      <w:lvlText w:val="o"/>
       <w:lvlJc w:val="left"/>
       <w:pPr>
-        <w:ind w:left="0" w:firstLine="0"/>
+        <w:ind w:left="1440" w:hanging="360"/>
       </w:pPr>
       <w:rPr>
-        <w:rFonts w:hint="default"/>
+        <w:rFonts w:ascii="Courier New" w:hAnsi="Courier New" w:cs="Courier New" w:hint="default"/>
       </w:rPr>
     </w:lvl>
-    <w:lvl w:ilvl="2">
+    <w:lvl w:ilvl="2" w:tplc="04090005" w:tentative="1">
       <w:start w:val="1"/>
-      <w:numFmt w:val="decimal"/>
-      <w:lvlText w:val="%1.%2.%3"/>
+      <w:numFmt w:val="bullet"/>
+      <w:lvlText w:val=""/>
       <w:lvlJc w:val="left"/>
       <w:pPr>
-        <w:ind w:left="0" w:firstLine="0"/>
+        <w:ind w:left="2160" w:hanging="360"/>
       </w:pPr>
       <w:rPr>
-        <w:rFonts w:hint="default"/>
+        <w:rFonts w:ascii="Wingdings" w:hAnsi="Wingdings" w:hint="default"/>
       </w:rPr>
     </w:lvl>
-    <w:lvl w:ilvl="3">
+    <w:lvl w:ilvl="3" w:tplc="04090001" w:tentative="1">
       <w:start w:val="1"/>
-      <w:numFmt w:val="decimal"/>
-      <w:lvlText w:val="%1.%2.%3.%4"/>
+      <w:numFmt w:val="bullet"/>
+      <w:lvlText w:val=""/>
       <w:lvlJc w:val="left"/>
       <w:pPr>
-        <w:ind w:left="0" w:firstLine="0"/>
+        <w:ind w:left="2880" w:hanging="360"/>
       </w:pPr>
       <w:rPr>
-        <w:rFonts w:hint="default"/>
+        <w:rFonts w:ascii="Symbol" w:hAnsi="Symbol" w:hint="default"/>
       </w:rPr>
     </w:lvl>
-    <w:lvl w:ilvl="4">
+    <w:lvl w:ilvl="4" w:tplc="04090003" w:tentative="1">
       <w:start w:val="1"/>
-      <w:numFmt w:val="decimal"/>
-      <w:lvlText w:val="%1.%2.%3.%4.%5"/>
+      <w:numFmt w:val="bullet"/>
+      <w:lvlText w:val="o"/>
       <w:lvlJc w:val="left"/>
       <w:pPr>
-        <w:ind w:left="0" w:firstLine="0"/>
+        <w:ind w:left="3600" w:hanging="360"/>
       </w:pPr>
       <w:rPr>
-        <w:rFonts w:hint="default"/>
+        <w:rFonts w:ascii="Courier New" w:hAnsi="Courier New" w:cs="Courier New" w:hint="default"/>
       </w:rPr>
     </w:lvl>
-    <w:lvl w:ilvl="5">
+    <w:lvl w:ilvl="5" w:tplc="04090005" w:tentative="1">
       <w:start w:val="1"/>
-      <w:numFmt w:val="decimal"/>
-      <w:lvlText w:val="%1.%2.%3.%4.%5.%6"/>
+      <w:numFmt w:val="bullet"/>
+      <w:lvlText w:val=""/>
       <w:lvlJc w:val="left"/>
       <w:pPr>
-        <w:ind w:left="0" w:firstLine="0"/>
+        <w:ind w:left="4320" w:hanging="360"/>
       </w:pPr>
       <w:rPr>
-        <w:rFonts w:hint="default"/>
+        <w:rFonts w:ascii="Wingdings" w:hAnsi="Wingdings" w:hint="default"/>
       </w:rPr>
     </w:lvl>
-    <w:lvl w:ilvl="6">
+    <w:lvl w:ilvl="6" w:tplc="04090001" w:tentative="1">
       <w:start w:val="1"/>
-      <w:numFmt w:val="decimal"/>
-      <w:lvlText w:val="%1.%2.%3.%4.%5.%6.%7"/>
+      <w:numFmt w:val="bullet"/>
+      <w:lvlText w:val=""/>
       <w:lvlJc w:val="left"/>
       <w:pPr>
-        <w:ind w:left="0" w:firstLine="0"/>
+        <w:ind w:left="5040" w:hanging="360"/>
       </w:pPr>
       <w:rPr>
-        <w:rFonts w:hint="default"/>
+        <w:rFonts w:ascii="Symbol" w:hAnsi="Symbol" w:hint="default"/>
       </w:rPr>
     </w:lvl>
-    <w:lvl w:ilvl="7">
+    <w:lvl w:ilvl="7" w:tplc="04090003" w:tentative="1">
       <w:start w:val="1"/>
-      <w:numFmt w:val="decimal"/>
-      <w:lvlText w:val="%1.%2.%3.%4.%5.%6.%7.%8"/>
+      <w:numFmt w:val="bullet"/>
+      <w:lvlText w:val="o"/>
       <w:lvlJc w:val="left"/>
       <w:pPr>
-        <w:ind w:left="0" w:firstLine="0"/>
+        <w:ind w:left="5760" w:hanging="360"/>
       </w:pPr>
       <w:rPr>
-        <w:rFonts w:hint="default"/>
+        <w:rFonts w:ascii="Courier New" w:hAnsi="Courier New" w:cs="Courier New" w:hint="default"/>
       </w:rPr>
     </w:lvl>
-    <w:lvl w:ilvl="8">
+    <w:lvl w:ilvl="8" w:tplc="04090005" w:tentative="1">
       <w:start w:val="1"/>
-      <w:numFmt w:val="decimal"/>
-      <w:lvlText w:val="%1.%2.%3.%4.%5.%6.%7.%8.%9"/>
+      <w:numFmt w:val="bullet"/>
+      <w:lvlText w:val=""/>
       <w:lvlJc w:val="left"/>
       <w:pPr>
-        <w:ind w:left="0" w:firstLine="0"/>
+        <w:ind w:left="6480" w:hanging="360"/>
       </w:pPr>
       <w:rPr>
-        <w:rFonts w:hint="default"/>
+        <w:rFonts w:ascii="Wingdings" w:hAnsi="Wingdings" w:hint="default"/>
       </w:rPr>
     </w:lvl>
   </w:abstractNum>
-  <w:abstractNum w:abstractNumId="33">
+  <w:abstractNum w:abstractNumId="30">
     <w:nsid w:val="5F840E8C"/>
     <w:multiLevelType w:val="hybridMultilevel"/>
     <w:tmpl w:val="A8D45E08"/>
@@ -36322,7 +36537,7 @@
       </w:rPr>
     </w:lvl>
   </w:abstractNum>
-  <w:abstractNum w:abstractNumId="34">
+  <w:abstractNum w:abstractNumId="31">
     <w:nsid w:val="63B268EF"/>
     <w:multiLevelType w:val="hybridMultilevel"/>
     <w:tmpl w:val="96BC3B26"/>
@@ -36434,7 +36649,7 @@
       </w:rPr>
     </w:lvl>
   </w:abstractNum>
-  <w:abstractNum w:abstractNumId="35">
+  <w:abstractNum w:abstractNumId="32">
     <w:nsid w:val="656D4423"/>
     <w:multiLevelType w:val="hybridMultilevel"/>
     <w:tmpl w:val="8D60035E"/>
@@ -36547,7 +36762,7 @@
       </w:rPr>
     </w:lvl>
   </w:abstractNum>
-  <w:abstractNum w:abstractNumId="36">
+  <w:abstractNum w:abstractNumId="33">
     <w:nsid w:val="67DC4361"/>
     <w:multiLevelType w:val="hybridMultilevel"/>
     <w:tmpl w:val="4C6060EE"/>
@@ -36660,7 +36875,7 @@
       </w:rPr>
     </w:lvl>
   </w:abstractNum>
-  <w:abstractNum w:abstractNumId="37">
+  <w:abstractNum w:abstractNumId="34">
     <w:nsid w:val="68F00534"/>
     <w:multiLevelType w:val="hybridMultilevel"/>
     <w:tmpl w:val="1F380A32"/>
@@ -36773,7 +36988,7 @@
       </w:rPr>
     </w:lvl>
   </w:abstractNum>
-  <w:abstractNum w:abstractNumId="38">
+  <w:abstractNum w:abstractNumId="35">
     <w:nsid w:val="6A714114"/>
     <w:multiLevelType w:val="hybridMultilevel"/>
     <w:tmpl w:val="BE625E6A"/>
@@ -36886,7 +37101,7 @@
       </w:rPr>
     </w:lvl>
   </w:abstractNum>
-  <w:abstractNum w:abstractNumId="39">
+  <w:abstractNum w:abstractNumId="36">
     <w:nsid w:val="6E143A47"/>
     <w:multiLevelType w:val="hybridMultilevel"/>
     <w:tmpl w:val="0A48D1B4"/>
@@ -36972,7 +37187,7 @@
       </w:pPr>
     </w:lvl>
   </w:abstractNum>
-  <w:abstractNum w:abstractNumId="40">
+  <w:abstractNum w:abstractNumId="37">
     <w:nsid w:val="6E447DDF"/>
     <w:multiLevelType w:val="hybridMultilevel"/>
     <w:tmpl w:val="47D41FAC"/>
@@ -37085,7 +37300,7 @@
       </w:rPr>
     </w:lvl>
   </w:abstractNum>
-  <w:abstractNum w:abstractNumId="41">
+  <w:abstractNum w:abstractNumId="38">
     <w:nsid w:val="6F1305BC"/>
     <w:multiLevelType w:val="hybridMultilevel"/>
     <w:tmpl w:val="BDF024BE"/>
@@ -37171,7 +37386,7 @@
       </w:pPr>
     </w:lvl>
   </w:abstractNum>
-  <w:abstractNum w:abstractNumId="42">
+  <w:abstractNum w:abstractNumId="39">
     <w:nsid w:val="7015236D"/>
     <w:multiLevelType w:val="hybridMultilevel"/>
     <w:tmpl w:val="8C46CFAE"/>
@@ -37257,7 +37472,7 @@
       </w:pPr>
     </w:lvl>
   </w:abstractNum>
-  <w:abstractNum w:abstractNumId="43">
+  <w:abstractNum w:abstractNumId="40">
     <w:nsid w:val="71F807F8"/>
     <w:multiLevelType w:val="hybridMultilevel"/>
     <w:tmpl w:val="A634AF42"/>
@@ -37370,7 +37585,7 @@
       </w:rPr>
     </w:lvl>
   </w:abstractNum>
-  <w:abstractNum w:abstractNumId="44">
+  <w:abstractNum w:abstractNumId="41">
     <w:nsid w:val="75E471BB"/>
     <w:multiLevelType w:val="hybridMultilevel"/>
     <w:tmpl w:val="DF76639E"/>
@@ -37483,7 +37698,7 @@
       </w:rPr>
     </w:lvl>
   </w:abstractNum>
-  <w:abstractNum w:abstractNumId="45">
+  <w:abstractNum w:abstractNumId="42">
     <w:nsid w:val="766C58F5"/>
     <w:multiLevelType w:val="hybridMultilevel"/>
     <w:tmpl w:val="372ACDC4"/>
@@ -37596,7 +37811,7 @@
       </w:rPr>
     </w:lvl>
   </w:abstractNum>
-  <w:abstractNum w:abstractNumId="46">
+  <w:abstractNum w:abstractNumId="43">
     <w:nsid w:val="779C7BAD"/>
     <w:multiLevelType w:val="hybridMultilevel"/>
     <w:tmpl w:val="BA943858"/>
@@ -37709,7 +37924,93 @@
       </w:rPr>
     </w:lvl>
   </w:abstractNum>
-  <w:abstractNum w:abstractNumId="47">
+  <w:abstractNum w:abstractNumId="44">
+    <w:nsid w:val="7C756380"/>
+    <w:multiLevelType w:val="hybridMultilevel"/>
+    <w:tmpl w:val="03E4B23A"/>
+    <w:lvl w:ilvl="0" w:tplc="0409000F">
+      <w:start w:val="1"/>
+      <w:numFmt w:val="decimal"/>
+      <w:lvlText w:val="%1."/>
+      <w:lvlJc w:val="left"/>
+      <w:pPr>
+        <w:ind w:left="720" w:hanging="360"/>
+      </w:pPr>
+    </w:lvl>
+    <w:lvl w:ilvl="1" w:tplc="04090019">
+      <w:start w:val="1"/>
+      <w:numFmt w:val="lowerLetter"/>
+      <w:lvlText w:val="%2."/>
+      <w:lvlJc w:val="left"/>
+      <w:pPr>
+        <w:ind w:left="1440" w:hanging="360"/>
+      </w:pPr>
+    </w:lvl>
+    <w:lvl w:ilvl="2" w:tplc="0409001B" w:tentative="1">
+      <w:start w:val="1"/>
+      <w:numFmt w:val="lowerRoman"/>
+      <w:lvlText w:val="%3."/>
+      <w:lvlJc w:val="right"/>
+      <w:pPr>
+        <w:ind w:left="2160" w:hanging="180"/>
+      </w:pPr>
+    </w:lvl>
+    <w:lvl w:ilvl="3" w:tplc="0409000F" w:tentative="1">
+      <w:start w:val="1"/>
+      <w:numFmt w:val="decimal"/>
+      <w:lvlText w:val="%4."/>
+      <w:lvlJc w:val="left"/>
+      <w:pPr>
+        <w:ind w:left="2880" w:hanging="360"/>
+      </w:pPr>
+    </w:lvl>
+    <w:lvl w:ilvl="4" w:tplc="04090019" w:tentative="1">
+      <w:start w:val="1"/>
+      <w:numFmt w:val="lowerLetter"/>
+      <w:lvlText w:val="%5."/>
+      <w:lvlJc w:val="left"/>
+      <w:pPr>
+        <w:ind w:left="3600" w:hanging="360"/>
+      </w:pPr>
+    </w:lvl>
+    <w:lvl w:ilvl="5" w:tplc="0409001B" w:tentative="1">
+      <w:start w:val="1"/>
+      <w:numFmt w:val="lowerRoman"/>
+      <w:lvlText w:val="%6."/>
+      <w:lvlJc w:val="right"/>
+      <w:pPr>
+        <w:ind w:left="4320" w:hanging="180"/>
+      </w:pPr>
+    </w:lvl>
+    <w:lvl w:ilvl="6" w:tplc="0409000F" w:tentative="1">
+      <w:start w:val="1"/>
+      <w:numFmt w:val="decimal"/>
+      <w:lvlText w:val="%7."/>
+      <w:lvlJc w:val="left"/>
+      <w:pPr>
+        <w:ind w:left="5040" w:hanging="360"/>
+      </w:pPr>
+    </w:lvl>
+    <w:lvl w:ilvl="7" w:tplc="04090019" w:tentative="1">
+      <w:start w:val="1"/>
+      <w:numFmt w:val="lowerLetter"/>
+      <w:lvlText w:val="%8."/>
+      <w:lvlJc w:val="left"/>
+      <w:pPr>
+        <w:ind w:left="5760" w:hanging="360"/>
+      </w:pPr>
+    </w:lvl>
+    <w:lvl w:ilvl="8" w:tplc="0409001B" w:tentative="1">
+      <w:start w:val="1"/>
+      <w:numFmt w:val="lowerRoman"/>
+      <w:lvlText w:val="%9."/>
+      <w:lvlJc w:val="right"/>
+      <w:pPr>
+        <w:ind w:left="6480" w:hanging="180"/>
+      </w:pPr>
+    </w:lvl>
+  </w:abstractNum>
+  <w:abstractNum w:abstractNumId="45">
     <w:nsid w:val="7D4053F5"/>
     <w:multiLevelType w:val="hybridMultilevel"/>
     <w:tmpl w:val="69E4E294"/>
@@ -37822,7 +38123,7 @@
       </w:rPr>
     </w:lvl>
   </w:abstractNum>
-  <w:abstractNum w:abstractNumId="48">
+  <w:abstractNum w:abstractNumId="46">
     <w:nsid w:val="7EED16BF"/>
     <w:multiLevelType w:val="hybridMultilevel"/>
     <w:tmpl w:val="AC50F72E"/>
@@ -37936,37 +38237,37 @@
     </w:lvl>
   </w:abstractNum>
   <w:num w:numId="1">
-    <w:abstractNumId w:val="31"/>
+    <w:abstractNumId w:val="28"/>
   </w:num>
   <w:num w:numId="2">
     <w:abstractNumId w:val="3"/>
   </w:num>
   <w:num w:numId="3">
+    <w:abstractNumId w:val="22"/>
+  </w:num>
+  <w:num w:numId="4">
+    <w:abstractNumId w:val="41"/>
+  </w:num>
+  <w:num w:numId="5">
+    <w:abstractNumId w:val="37"/>
+  </w:num>
+  <w:num w:numId="6">
     <w:abstractNumId w:val="24"/>
   </w:num>
-  <w:num w:numId="4">
-    <w:abstractNumId w:val="44"/>
-  </w:num>
-  <w:num w:numId="5">
-    <w:abstractNumId w:val="40"/>
-  </w:num>
-  <w:num w:numId="6">
-    <w:abstractNumId w:val="26"/>
-  </w:num>
   <w:num w:numId="7">
-    <w:abstractNumId w:val="23"/>
+    <w:abstractNumId w:val="21"/>
   </w:num>
   <w:num w:numId="8">
-    <w:abstractNumId w:val="21"/>
+    <w:abstractNumId w:val="19"/>
   </w:num>
   <w:num w:numId="9">
     <w:abstractNumId w:val="11"/>
   </w:num>
   <w:num w:numId="10">
-    <w:abstractNumId w:val="37"/>
+    <w:abstractNumId w:val="34"/>
   </w:num>
   <w:num w:numId="11">
-    <w:abstractNumId w:val="22"/>
+    <w:abstractNumId w:val="20"/>
   </w:num>
   <w:num w:numId="12">
     <w:abstractNumId w:val="14"/>
@@ -37975,28 +38276,28 @@
     <w:abstractNumId w:val="15"/>
   </w:num>
   <w:num w:numId="14">
-    <w:abstractNumId w:val="19"/>
+    <w:abstractNumId w:val="18"/>
   </w:num>
   <w:num w:numId="15">
-    <w:abstractNumId w:val="45"/>
+    <w:abstractNumId w:val="42"/>
   </w:num>
   <w:num w:numId="16">
-    <w:abstractNumId w:val="28"/>
+    <w:abstractNumId w:val="26"/>
   </w:num>
   <w:num w:numId="17">
-    <w:abstractNumId w:val="48"/>
+    <w:abstractNumId w:val="46"/>
   </w:num>
   <w:num w:numId="18">
     <w:abstractNumId w:val="5"/>
   </w:num>
   <w:num w:numId="19">
-    <w:abstractNumId w:val="29"/>
+    <w:abstractNumId w:val="27"/>
   </w:num>
   <w:num w:numId="20">
     <w:abstractNumId w:val="12"/>
   </w:num>
   <w:num w:numId="21">
-    <w:abstractNumId w:val="38"/>
+    <w:abstractNumId w:val="35"/>
   </w:num>
   <w:num w:numId="22">
     <w:abstractNumId w:val="9"/>
@@ -38005,114 +38306,78 @@
     <w:abstractNumId w:val="16"/>
   </w:num>
   <w:num w:numId="24">
-    <w:abstractNumId w:val="25"/>
+    <w:abstractNumId w:val="23"/>
   </w:num>
   <w:num w:numId="25">
-    <w:abstractNumId w:val="27"/>
+    <w:abstractNumId w:val="25"/>
   </w:num>
   <w:num w:numId="26">
     <w:abstractNumId w:val="8"/>
   </w:num>
   <w:num w:numId="27">
-    <w:abstractNumId w:val="36"/>
+    <w:abstractNumId w:val="33"/>
   </w:num>
   <w:num w:numId="28">
     <w:abstractNumId w:val="6"/>
   </w:num>
   <w:num w:numId="29">
-    <w:abstractNumId w:val="46"/>
+    <w:abstractNumId w:val="43"/>
   </w:num>
   <w:num w:numId="30">
-    <w:abstractNumId w:val="43"/>
+    <w:abstractNumId w:val="40"/>
   </w:num>
   <w:num w:numId="31">
-    <w:abstractNumId w:val="33"/>
+    <w:abstractNumId w:val="30"/>
   </w:num>
   <w:num w:numId="32">
+    <w:abstractNumId w:val="36"/>
+  </w:num>
+  <w:num w:numId="33">
+    <w:abstractNumId w:val="45"/>
+  </w:num>
+  <w:num w:numId="34">
+    <w:abstractNumId w:val="39"/>
+  </w:num>
+  <w:num w:numId="35">
+    <w:abstractNumId w:val="32"/>
+  </w:num>
+  <w:num w:numId="36">
+    <w:abstractNumId w:val="13"/>
+  </w:num>
+  <w:num w:numId="37">
+    <w:abstractNumId w:val="38"/>
+  </w:num>
+  <w:num w:numId="38">
+    <w:abstractNumId w:val="10"/>
+  </w:num>
+  <w:num w:numId="39">
+    <w:abstractNumId w:val="7"/>
+  </w:num>
+  <w:num w:numId="40">
+    <w:abstractNumId w:val="17"/>
+  </w:num>
+  <w:num w:numId="41">
+    <w:abstractNumId w:val="31"/>
+  </w:num>
+  <w:num w:numId="42">
+    <w:abstractNumId w:val="44"/>
+  </w:num>
+  <w:num w:numId="43">
+    <w:abstractNumId w:val="29"/>
+  </w:num>
+  <w:num w:numId="44">
+    <w:abstractNumId w:val="2"/>
+  </w:num>
+  <w:num w:numId="45">
+    <w:abstractNumId w:val="1"/>
+  </w:num>
+  <w:num w:numId="46">
+    <w:abstractNumId w:val="0"/>
+  </w:num>
+  <w:num w:numId="47">
     <w:abstractNumId w:val="4"/>
   </w:num>
-  <w:num w:numId="33">
-    <w:abstractNumId w:val="2"/>
-  </w:num>
-  <w:num w:numId="34">
-    <w:abstractNumId w:val="1"/>
-  </w:num>
-  <w:num w:numId="35">
-    <w:abstractNumId w:val="0"/>
-  </w:num>
-  <w:num w:numId="36">
-    <w:abstractNumId w:val="24"/>
-    <w:lvlOverride w:ilvl="0">
-      <w:startOverride w:val="1"/>
-    </w:lvlOverride>
-    <w:lvlOverride w:ilvl="1">
-      <w:startOverride w:val="1"/>
-    </w:lvlOverride>
-    <w:lvlOverride w:ilvl="2">
-      <w:startOverride w:val="1"/>
-    </w:lvlOverride>
-    <w:lvlOverride w:ilvl="3">
-      <w:startOverride w:val="1"/>
-    </w:lvlOverride>
-    <w:lvlOverride w:ilvl="4">
-      <w:startOverride w:val="1"/>
-    </w:lvlOverride>
-    <w:lvlOverride w:ilvl="5">
-      <w:startOverride w:val="1"/>
-    </w:lvlOverride>
-    <w:lvlOverride w:ilvl="6">
-      <w:startOverride w:val="1"/>
-    </w:lvlOverride>
-    <w:lvlOverride w:ilvl="7">
-      <w:startOverride w:val="1"/>
-    </w:lvlOverride>
-    <w:lvlOverride w:ilvl="8">
-      <w:startOverride w:val="1"/>
-    </w:lvlOverride>
-  </w:num>
-  <w:num w:numId="37">
-    <w:abstractNumId w:val="32"/>
-  </w:num>
-  <w:num w:numId="38">
-    <w:abstractNumId w:val="30"/>
-  </w:num>
-  <w:num w:numId="39">
-    <w:abstractNumId w:val="18"/>
-  </w:num>
-  <w:num w:numId="40">
-    <w:abstractNumId w:val="39"/>
-  </w:num>
-  <w:num w:numId="41">
-    <w:abstractNumId w:val="47"/>
-  </w:num>
-  <w:num w:numId="42">
-    <w:abstractNumId w:val="42"/>
-  </w:num>
-  <w:num w:numId="43">
-    <w:abstractNumId w:val="35"/>
-  </w:num>
-  <w:num w:numId="44">
-    <w:abstractNumId w:val="13"/>
-  </w:num>
-  <w:num w:numId="45">
-    <w:abstractNumId w:val="41"/>
-  </w:num>
-  <w:num w:numId="46">
-    <w:abstractNumId w:val="10"/>
-  </w:num>
-  <w:num w:numId="47">
-    <w:abstractNumId w:val="7"/>
-  </w:num>
-  <w:num w:numId="48">
-    <w:abstractNumId w:val="20"/>
-  </w:num>
-  <w:num w:numId="49">
-    <w:abstractNumId w:val="17"/>
-  </w:num>
-  <w:num w:numId="50">
-    <w:abstractNumId w:val="34"/>
-  </w:num>
-  <w:numIdMacAtCleanup w:val="32"/>
+  <w:numIdMacAtCleanup w:val="42"/>
 </w:numbering>
 </file>
 
@@ -38235,6 +38500,7 @@
     <w:lsdException w:name="HTML Sample" w:semiHidden="1" w:unhideWhenUsed="1"/>
     <w:lsdException w:name="HTML Typewriter" w:semiHidden="1" w:unhideWhenUsed="1"/>
     <w:lsdException w:name="HTML Variable" w:semiHidden="1" w:unhideWhenUsed="1"/>
+    <w:lsdException w:name="Normal Table" w:semiHidden="1" w:unhideWhenUsed="1"/>
     <w:lsdException w:name="annotation subject" w:semiHidden="1" w:unhideWhenUsed="1"/>
     <w:lsdException w:name="No List" w:semiHidden="1" w:unhideWhenUsed="1"/>
     <w:lsdException w:name="Outline List 1" w:semiHidden="1" w:unhideWhenUsed="1"/>
@@ -38280,9 +38546,11 @@
     <w:lsdException w:name="Table Subtle 1" w:semiHidden="1" w:unhideWhenUsed="1"/>
     <w:lsdException w:name="Table Subtle 2" w:semiHidden="1" w:unhideWhenUsed="1"/>
     <w:lsdException w:name="Table Web 1" w:semiHidden="1" w:unhideWhenUsed="1"/>
+    <w:lsdException w:name="Table Web 2" w:semiHidden="1" w:unhideWhenUsed="1"/>
     <w:lsdException w:name="Table Web 3" w:semiHidden="1" w:unhideWhenUsed="1"/>
     <w:lsdException w:name="Balloon Text" w:semiHidden="1" w:uiPriority="0" w:unhideWhenUsed="1"/>
     <w:lsdException w:name="Table Grid" w:uiPriority="59"/>
+    <w:lsdException w:name="Table Theme" w:semiHidden="1" w:unhideWhenUsed="1"/>
     <w:lsdException w:name="Note Level 1" w:semiHidden="1" w:unhideWhenUsed="1"/>
     <w:lsdException w:name="Note Level 2" w:semiHidden="1" w:unhideWhenUsed="1"/>
     <w:lsdException w:name="Note Level 3" w:semiHidden="1" w:unhideWhenUsed="1"/>
@@ -38312,6 +38580,8 @@
     <w:lsdException w:name="Light List Accent 1"/>
     <w:lsdException w:name="Light Grid Accent 1" w:uiPriority="62"/>
     <w:lsdException w:name="Medium Shading 1 Accent 1"/>
+    <w:lsdException w:name="Medium Shading 2 Accent 1"/>
+    <w:lsdException w:name="Medium List 1 Accent 1"/>
     <w:lsdException w:name="Revision" w:semiHidden="1"/>
     <w:lsdException w:name="List Paragraph" w:uiPriority="34" w:qFormat="1"/>
     <w:lsdException w:name="Quote" w:uiPriority="29" w:qFormat="1"/>
@@ -38712,7 +38982,6 @@
   <w:style w:type="character" w:default="1" w:styleId="DefaultParagraphFont">
     <w:name w:val="Default Paragraph Font"/>
     <w:uiPriority w:val="1"/>
-    <w:semiHidden/>
     <w:unhideWhenUsed/>
   </w:style>
   <w:style w:type="table" w:default="1" w:styleId="TableNormal">
@@ -40918,7 +41187,7 @@
 </file>
 
 <file path=customXml/itemProps5.xml><?xml version="1.0" encoding="utf-8"?>
-<ds:datastoreItem xmlns:ds="http://schemas.openxmlformats.org/officeDocument/2006/customXml" ds:itemID="{AEF53202-2629-714A-9698-D9049F8178A6}">
+<ds:datastoreItem xmlns:ds="http://schemas.openxmlformats.org/officeDocument/2006/customXml" ds:itemID="{DB8FCC51-7247-4149-9F7D-E2B1A752E457}">
   <ds:schemaRefs>
     <ds:schemaRef ds:uri="http://schemas.openxmlformats.org/officeDocument/2006/bibliography"/>
   </ds:schemaRefs>

</xml_diff>

<commit_message>
COM-212 Update design documents.
</commit_message>
<xml_diff>
--- a/Documents/Internal/CommLib detailed design document.docx
+++ b/Documents/Internal/CommLib detailed design document.docx
@@ -5987,42 +5987,38 @@
       </w:pPr>
       <w:bookmarkStart w:id="7" w:name="ref_dipra"/>
       <w:r>
-        <w:t>[]</w:t>
+        <w:t>[</w:t>
+      </w:r>
+      <w:r>
+        <w:t>TODO</w:t>
+      </w:r>
+      <w:r>
+        <w:t>]</w:t>
       </w:r>
       <w:bookmarkEnd w:id="7"/>
       <w:r>
-        <w:tab/>
-      </w:r>
-      <w:r>
-        <w:tab/>
-      </w:r>
-      <w:r>
-        <w:t xml:space="preserve">Document from </w:t>
-      </w:r>
-      <w:proofErr w:type="spellStart"/>
-      <w:r>
-        <w:t>CoCoCo</w:t>
-      </w:r>
-      <w:proofErr w:type="spellEnd"/>
-      <w:r>
-        <w:t xml:space="preserve"> team about BLE ref node (for discovery chapter)</w:t>
-      </w:r>
+        <w:t xml:space="preserve"> Do</w:t>
+      </w:r>
+      <w:r>
+        <w:t>cument from CoCoCo team about BLE ref node (for discovery chapter)</w:t>
+      </w:r>
+      <w:bookmarkStart w:id="8" w:name="_GoBack"/>
+      <w:bookmarkEnd w:id="8"/>
     </w:p>
     <w:p>
       <w:pPr>
         <w:pStyle w:val="Heading1"/>
       </w:pPr>
-      <w:bookmarkStart w:id="8" w:name="_Toc324950870"/>
-      <w:bookmarkStart w:id="9" w:name="_Toc325529614"/>
-      <w:bookmarkStart w:id="10" w:name="_Toc325529647"/>
-      <w:bookmarkStart w:id="11" w:name="_Toc325529759"/>
-      <w:bookmarkStart w:id="12" w:name="_Toc325529792"/>
-      <w:bookmarkStart w:id="13" w:name="_Toc325529915"/>
-      <w:bookmarkStart w:id="14" w:name="_Toc325529951"/>
-      <w:bookmarkStart w:id="15" w:name="_Toc325529978"/>
-      <w:bookmarkStart w:id="16" w:name="_Toc325530007"/>
-      <w:bookmarkStart w:id="17" w:name="_Toc221422209"/>
-      <w:bookmarkEnd w:id="8"/>
+      <w:bookmarkStart w:id="9" w:name="_Toc324950870"/>
+      <w:bookmarkStart w:id="10" w:name="_Toc325529614"/>
+      <w:bookmarkStart w:id="11" w:name="_Toc325529647"/>
+      <w:bookmarkStart w:id="12" w:name="_Toc325529759"/>
+      <w:bookmarkStart w:id="13" w:name="_Toc325529792"/>
+      <w:bookmarkStart w:id="14" w:name="_Toc325529915"/>
+      <w:bookmarkStart w:id="15" w:name="_Toc325529951"/>
+      <w:bookmarkStart w:id="16" w:name="_Toc325529978"/>
+      <w:bookmarkStart w:id="17" w:name="_Toc325530007"/>
+      <w:bookmarkStart w:id="18" w:name="_Toc221422209"/>
       <w:bookmarkEnd w:id="9"/>
       <w:bookmarkEnd w:id="10"/>
       <w:bookmarkEnd w:id="11"/>
@@ -6031,6 +6027,7 @@
       <w:bookmarkEnd w:id="14"/>
       <w:bookmarkEnd w:id="15"/>
       <w:bookmarkEnd w:id="16"/>
+      <w:bookmarkEnd w:id="17"/>
       <w:r>
         <w:t>Appliance</w:t>
       </w:r>
@@ -6057,6 +6054,144 @@
         <w:pStyle w:val="Heading2"/>
       </w:pPr>
       <w:r>
+        <w:t>CommCentral</w:t>
+      </w:r>
+    </w:p>
+    <w:p>
+      <w:pPr>
+        <w:rPr>
+          <w:lang w:val="en-GB"/>
+        </w:rPr>
+      </w:pPr>
+      <w:r>
+        <w:rPr>
+          <w:lang w:val="en-GB"/>
+        </w:rPr>
+        <w:t>CommCentral is t</w:t>
+      </w:r>
+      <w:r>
+        <w:rPr>
+          <w:lang w:val="en-GB"/>
+        </w:rPr>
+        <w:t xml:space="preserve">he </w:t>
+      </w:r>
+      <w:r>
+        <w:rPr>
+          <w:lang w:val="en-GB"/>
+        </w:rPr>
+        <w:t>entry point</w:t>
+      </w:r>
+      <w:r>
+        <w:rPr>
+          <w:lang w:val="en-GB"/>
+        </w:rPr>
+        <w:t xml:space="preserve"> </w:t>
+      </w:r>
+      <w:r>
+        <w:rPr>
+          <w:lang w:val="en-GB"/>
+        </w:rPr>
+        <w:t>for an app using CommLib</w:t>
+      </w:r>
+      <w:r>
+        <w:rPr>
+          <w:lang w:val="en-GB"/>
+        </w:rPr>
+        <w:t xml:space="preserve">. This class is the glue between the ApplianceManager and the </w:t>
+      </w:r>
+      <w:r>
+        <w:rPr>
+          <w:lang w:val="en-GB"/>
+        </w:rPr>
+        <w:t xml:space="preserve">different </w:t>
+      </w:r>
+      <w:r>
+        <w:rPr>
+          <w:lang w:val="en-GB"/>
+        </w:rPr>
+        <w:t>TransportContexts</w:t>
+      </w:r>
+      <w:r>
+        <w:rPr>
+          <w:lang w:val="en-GB"/>
+        </w:rPr>
+        <w:t xml:space="preserve"> that the app</w:t>
+      </w:r>
+      <w:r>
+        <w:rPr>
+          <w:lang w:val="en-GB"/>
+        </w:rPr>
+        <w:t xml:space="preserve"> must provide</w:t>
+      </w:r>
+      <w:r>
+        <w:rPr>
+          <w:lang w:val="en-GB"/>
+        </w:rPr>
+        <w:t xml:space="preserve">. </w:t>
+      </w:r>
+      <w:r>
+        <w:rPr>
+          <w:lang w:val="en-GB"/>
+        </w:rPr>
+        <w:t xml:space="preserve">The app also provides the ApplianceFactory that </w:t>
+      </w:r>
+      <w:r>
+        <w:rPr>
+          <w:lang w:val="en-GB"/>
+        </w:rPr>
+        <w:t>It also sets up the relations between the</w:t>
+      </w:r>
+      <w:r>
+        <w:rPr>
+          <w:lang w:val="en-GB"/>
+        </w:rPr>
+        <w:t>se to provide the correct notification handling.</w:t>
+      </w:r>
+    </w:p>
+    <w:p>
+      <w:pPr>
+        <w:pStyle w:val="Heading2"/>
+      </w:pPr>
+      <w:r>
+        <w:t>Transport contexts</w:t>
+      </w:r>
+    </w:p>
+    <w:p>
+      <w:pPr>
+        <w:rPr>
+          <w:lang w:val="en-GB"/>
+        </w:rPr>
+      </w:pPr>
+      <w:r>
+        <w:rPr>
+          <w:lang w:val="en-GB"/>
+        </w:rPr>
+        <w:t xml:space="preserve">Every transport layer (BLE, </w:t>
+      </w:r>
+      <w:r>
+        <w:rPr>
+          <w:lang w:val="en-GB"/>
+        </w:rPr>
+        <w:t>Wi-Fi</w:t>
+      </w:r>
+      <w:r>
+        <w:rPr>
+          <w:lang w:val="en-GB"/>
+        </w:rPr>
+        <w:t xml:space="preserve">, etc.) makes use of its own TransportContext implementation. This class </w:t>
+      </w:r>
+      <w:r>
+        <w:rPr>
+          <w:lang w:val="en-GB"/>
+        </w:rPr>
+        <w:t>holds the DiscoveryStrategy for the specific transport and acts as a factory for creating a CommunicationStrategy for a given NetworkNode.</w:t>
+      </w:r>
+    </w:p>
+    <w:p>
+      <w:pPr>
+        <w:pStyle w:val="Heading2"/>
+      </w:pPr>
+      <w:r>
         <w:t>Discovery Strategies</w:t>
       </w:r>
     </w:p>
@@ -6084,7 +6219,6 @@
         </w:rPr>
         <w:t xml:space="preserve"> require different implementations of the discovery process. To hide the implementation details from the rest of the library, each discovery mechanism implements the same </w:t>
       </w:r>
-      <w:proofErr w:type="spellStart"/>
       <w:r>
         <w:rPr>
           <w:i/>
@@ -6092,7 +6226,6 @@
         </w:rPr>
         <w:t>DiscoveryStrategy</w:t>
       </w:r>
-      <w:proofErr w:type="spellEnd"/>
       <w:r>
         <w:rPr>
           <w:lang w:val="en-GB"/>
@@ -6132,14 +6265,12 @@
       <w:r>
         <w:t xml:space="preserve">All </w:t>
       </w:r>
-      <w:proofErr w:type="spellStart"/>
       <w:r>
         <w:rPr>
           <w:i/>
         </w:rPr>
         <w:t>DiscoveryStrategies</w:t>
       </w:r>
-      <w:proofErr w:type="spellEnd"/>
       <w:r>
         <w:rPr>
           <w:i/>
@@ -6149,14 +6280,12 @@
       <w:r>
         <w:t xml:space="preserve">should communicate their discoveries in the form of </w:t>
       </w:r>
-      <w:proofErr w:type="spellStart"/>
       <w:r>
         <w:rPr>
           <w:i/>
         </w:rPr>
         <w:t>NetworkNodes</w:t>
       </w:r>
-      <w:proofErr w:type="spellEnd"/>
       <w:r>
         <w:t>, and nothing else.</w:t>
       </w:r>
@@ -6178,7 +6307,6 @@
         </w:rPr>
         <w:t xml:space="preserve">Observer pattern is used to update interested parties of changes in discovered </w:t>
       </w:r>
-      <w:proofErr w:type="spellStart"/>
       <w:r>
         <w:rPr>
           <w:i/>
@@ -6186,7 +6314,6 @@
         </w:rPr>
         <w:t>NetworkNodes</w:t>
       </w:r>
-      <w:proofErr w:type="spellEnd"/>
       <w:r>
         <w:rPr>
           <w:lang w:val="en-GB"/>
@@ -6224,14 +6351,12 @@
           <w:lang w:val="en-GB"/>
         </w:rPr>
       </w:pPr>
-      <w:proofErr w:type="gramStart"/>
       <w:r>
         <w:rPr>
           <w:b/>
         </w:rPr>
         <w:t>TODO:DEFINE</w:t>
       </w:r>
-      <w:proofErr w:type="gramEnd"/>
       <w:r>
         <w:rPr>
           <w:b/>
@@ -6250,7 +6375,6 @@
       <w:r>
         <w:t xml:space="preserve">Provide list of appliance model strings to </w:t>
       </w:r>
-      <w:proofErr w:type="spellStart"/>
       <w:r>
         <w:rPr>
           <w:i/>
@@ -6261,28 +6385,13 @@
         <w:rPr>
           <w:i/>
         </w:rPr>
-        <w:t>.start</w:t>
-      </w:r>
-      <w:proofErr w:type="spellEnd"/>
-      <w:r>
-        <w:rPr>
-          <w:i/>
-        </w:rPr>
-        <w:t>()</w:t>
+        <w:t>.start()</w:t>
       </w:r>
       <w:r>
         <w:t xml:space="preserve"> method.</w:t>
       </w:r>
       <w:r>
-        <w:t xml:space="preserve"> The discovery strategies should only report back discovered </w:t>
-      </w:r>
-      <w:proofErr w:type="spellStart"/>
-      <w:r>
-        <w:t>NetworkNodes</w:t>
-      </w:r>
-      <w:proofErr w:type="spellEnd"/>
-      <w:r>
-        <w:t xml:space="preserve"> that pass the filter.</w:t>
+        <w:t xml:space="preserve"> The discovery strategies should only report back discovered NetworkNodes that pass the filter.</w:t>
       </w:r>
     </w:p>
     <w:p>
@@ -6340,15 +6449,14 @@
           <w:lang w:val="en-GB"/>
         </w:rPr>
       </w:pPr>
-      <w:proofErr w:type="spellStart"/>
       <w:r>
         <w:rPr>
           <w:i/>
           <w:lang w:val="en-GB"/>
         </w:rPr>
+        <w:lastRenderedPageBreak/>
         <w:t>DiscoveryStrategies</w:t>
       </w:r>
-      <w:proofErr w:type="spellEnd"/>
       <w:r>
         <w:rPr>
           <w:lang w:val="en-GB"/>
@@ -6367,7 +6475,6 @@
         </w:rPr>
         <w:t xml:space="preserve">, etc. This information is stored in the </w:t>
       </w:r>
-      <w:proofErr w:type="spellStart"/>
       <w:r>
         <w:rPr>
           <w:i/>
@@ -6375,7 +6482,6 @@
         </w:rPr>
         <w:t>NetworkNode</w:t>
       </w:r>
-      <w:proofErr w:type="spellEnd"/>
       <w:r>
         <w:rPr>
           <w:lang w:val="en-GB"/>
@@ -6408,7 +6514,6 @@
         </w:rPr>
         <w:t xml:space="preserve">In the discovery process the </w:t>
       </w:r>
-      <w:proofErr w:type="spellStart"/>
       <w:r>
         <w:rPr>
           <w:i/>
@@ -6416,14 +6521,12 @@
         </w:rPr>
         <w:t>ApplianceManager</w:t>
       </w:r>
-      <w:proofErr w:type="spellEnd"/>
       <w:r>
         <w:rPr>
           <w:lang w:val="en-GB"/>
         </w:rPr>
         <w:t xml:space="preserve"> de-duplicates </w:t>
       </w:r>
-      <w:proofErr w:type="spellStart"/>
       <w:r>
         <w:rPr>
           <w:i/>
@@ -6431,7 +6534,6 @@
         </w:rPr>
         <w:t>NetworkNodes</w:t>
       </w:r>
-      <w:proofErr w:type="spellEnd"/>
       <w:r>
         <w:rPr>
           <w:lang w:val="en-GB"/>
@@ -6444,7 +6546,6 @@
         </w:rPr>
         <w:t xml:space="preserve"> by more than one </w:t>
       </w:r>
-      <w:proofErr w:type="spellStart"/>
       <w:r>
         <w:rPr>
           <w:i/>
@@ -6452,14 +6553,12 @@
         </w:rPr>
         <w:t>DiscoveryStrategy</w:t>
       </w:r>
-      <w:proofErr w:type="spellEnd"/>
       <w:r>
         <w:rPr>
           <w:lang w:val="en-GB"/>
         </w:rPr>
         <w:t xml:space="preserve">. It does this based on the </w:t>
       </w:r>
-      <w:proofErr w:type="spellStart"/>
       <w:r>
         <w:rPr>
           <w:i/>
@@ -6467,20 +6566,12 @@
         </w:rPr>
         <w:t>cppId</w:t>
       </w:r>
-      <w:proofErr w:type="spellEnd"/>
       <w:r>
         <w:rPr>
           <w:lang w:val="en-GB"/>
         </w:rPr>
         <w:t xml:space="preserve"> field of the node: if this id is the same, the information contained in the two nodes should be merged.</w:t>
       </w:r>
-    </w:p>
-    <w:p>
-      <w:pPr>
-        <w:rPr>
-          <w:lang w:val="en-GB"/>
-        </w:rPr>
-      </w:pPr>
     </w:p>
     <w:p>
       <w:pPr>
@@ -6489,48 +6580,15 @@
           <w:ilvl w:val="0"/>
           <w:numId w:val="43"/>
         </w:numPr>
-        <w:rPr>
-          <w:lang w:val="en-GB"/>
-        </w:rPr>
-      </w:pPr>
-      <w:r>
-        <w:rPr>
-          <w:lang w:val="en-GB"/>
-        </w:rPr>
-        <w:lastRenderedPageBreak/>
-        <w:t xml:space="preserve">It should be allowed to register multiple Strategies on the </w:t>
-      </w:r>
-      <w:proofErr w:type="spellStart"/>
-      <w:r>
-        <w:rPr>
-          <w:lang w:val="en-GB"/>
-        </w:rPr>
-        <w:t>ApplianceManager</w:t>
-      </w:r>
-      <w:proofErr w:type="spellEnd"/>
-    </w:p>
-    <w:p>
-      <w:pPr>
-        <w:pStyle w:val="ListParagraph"/>
-        <w:numPr>
-          <w:ilvl w:val="1"/>
-          <w:numId w:val="43"/>
-        </w:numPr>
-        <w:rPr>
-          <w:lang w:val="en-GB"/>
-        </w:rPr>
-      </w:pPr>
-      <w:r>
-        <w:rPr>
-          <w:lang w:val="en-GB"/>
-        </w:rPr>
-        <w:t xml:space="preserve">Is this Discovery strategies or communication </w:t>
-      </w:r>
-      <w:r>
-        <w:rPr>
-          <w:lang w:val="en-GB"/>
-        </w:rPr>
-        <w:t>strategies???</w:t>
+      </w:pPr>
+      <w:r>
+        <w:t>CommCentral registers Appliance</w:t>
+      </w:r>
+      <w:r>
+        <w:t>Ma</w:t>
+      </w:r>
+      <w:r>
+        <w:t xml:space="preserve">nager as a DiscoveryListener on all supplied DiscoveryStrategies. </w:t>
       </w:r>
     </w:p>
     <w:p>
@@ -6548,72 +6606,56 @@
         <w:rPr>
           <w:lang w:val="en-GB"/>
         </w:rPr>
-        <w:t xml:space="preserve"> ???? </w:t>
+        <w:t>CommCentral</w:t>
       </w:r>
       <w:r>
         <w:rPr>
           <w:lang w:val="en-GB"/>
         </w:rPr>
-        <w:t xml:space="preserve">Also there is a question about </w:t>
+        <w:t xml:space="preserve"> starts discovery fo</w:t>
       </w:r>
       <w:r>
         <w:rPr>
           <w:lang w:val="en-GB"/>
         </w:rPr>
-        <w:t xml:space="preserve">whether the </w:t>
-      </w:r>
-      <w:proofErr w:type="spellStart"/>
+        <w:t xml:space="preserve">r all the registered </w:t>
+      </w:r>
       <w:r>
         <w:rPr>
           <w:lang w:val="en-GB"/>
         </w:rPr>
-        <w:t>ApplianceManager</w:t>
-      </w:r>
-      <w:proofErr w:type="spellEnd"/>
+        <w:t>Discovery</w:t>
+      </w:r>
       <w:r>
         <w:rPr>
           <w:lang w:val="en-GB"/>
         </w:rPr>
-        <w:t xml:space="preserve"> should starts discovery for all the registered strategies or the app will handle starting the discovery </w:t>
-      </w:r>
-      <w:r>
+        <w:t>Strategies</w:t>
+      </w:r>
+    </w:p>
+    <w:p>
+      <w:pPr>
         <w:rPr>
           <w:lang w:val="en-GB"/>
         </w:rPr>
-        <w:t xml:space="preserve">per each different </w:t>
-      </w:r>
+      </w:pPr>
       <w:r>
         <w:rPr>
           <w:lang w:val="en-GB"/>
         </w:rPr>
-        <w:t>strategy???</w:t>
-      </w:r>
-    </w:p>
-    <w:p>
-      <w:pPr>
+        <w:t xml:space="preserve">ApplianceManager </w:t>
+      </w:r>
+      <w:r>
         <w:rPr>
           <w:lang w:val="en-GB"/>
         </w:rPr>
-      </w:pPr>
-      <w:proofErr w:type="spellStart"/>
+        <w:t>r</w:t>
+      </w:r>
       <w:r>
         <w:rPr>
           <w:lang w:val="en-GB"/>
         </w:rPr>
-        <w:t>ApplianceManager</w:t>
-      </w:r>
-      <w:proofErr w:type="spellEnd"/>
-      <w:r>
-        <w:rPr>
-          <w:lang w:val="en-GB"/>
-        </w:rPr>
-        <w:t xml:space="preserve"> </w:t>
-      </w:r>
-      <w:r>
-        <w:rPr>
-          <w:lang w:val="en-GB"/>
-        </w:rPr>
-        <w:t>Responsibilities:</w:t>
+        <w:t>esponsibilities:</w:t>
       </w:r>
     </w:p>
     <w:p>
@@ -6633,8 +6675,6 @@
         </w:rPr>
         <w:t>Maintaining a list without duplicates for all the discovered nodes from all the difference discovery strategies</w:t>
       </w:r>
-      <w:bookmarkStart w:id="18" w:name="_GoBack"/>
-      <w:bookmarkEnd w:id="18"/>
     </w:p>
     <w:p>
       <w:pPr>
@@ -6648,22 +6688,10 @@
         <w:t xml:space="preserve">Maintaining </w:t>
       </w:r>
       <w:r>
-        <w:t>Persistent storage:</w:t>
-      </w:r>
-    </w:p>
-    <w:p>
-      <w:pPr>
-        <w:pStyle w:val="ListParagraph"/>
-        <w:numPr>
-          <w:ilvl w:val="1"/>
-          <w:numId w:val="42"/>
-        </w:numPr>
-      </w:pPr>
-      <w:r>
-        <w:rPr>
-          <w:bCs/>
-        </w:rPr>
-        <w:t>???</w:t>
+        <w:t>p</w:t>
+      </w:r>
+      <w:r>
+        <w:t>ersistent storage</w:t>
       </w:r>
     </w:p>
     <w:p>
@@ -6675,28 +6703,37 @@
         </w:numPr>
       </w:pPr>
       <w:r>
-        <w:t>Combining Discovered devices with stored devices (Removing duplicates)</w:t>
+        <w:t xml:space="preserve">Combining Discovered </w:t>
+      </w:r>
+      <w:r>
+        <w:t>NetworkNodes</w:t>
+      </w:r>
+      <w:r>
+        <w:t xml:space="preserve"> with stored </w:t>
+      </w:r>
+      <w:r>
+        <w:t>NetworkNodes</w:t>
       </w:r>
       <w:r>
         <w:t xml:space="preserve"> </w:t>
       </w:r>
       <w:r>
+        <w:t>(Removing duplicates)</w:t>
+      </w:r>
+      <w:r>
+        <w:t xml:space="preserve"> </w:t>
+      </w:r>
+      <w:r>
         <w:t xml:space="preserve">across all </w:t>
       </w:r>
       <w:r>
-        <w:t>discovery strategy </w:t>
-      </w:r>
-    </w:p>
-    <w:p>
-      <w:pPr>
-        <w:pStyle w:val="ListParagraph"/>
-        <w:numPr>
-          <w:ilvl w:val="1"/>
-          <w:numId w:val="42"/>
-        </w:numPr>
-      </w:pPr>
-      <w:r>
-        <w:t>???</w:t>
+        <w:t>discovery strateg</w:t>
+      </w:r>
+      <w:r>
+        <w:t>ies</w:t>
+      </w:r>
+      <w:r>
+        <w:t> </w:t>
       </w:r>
     </w:p>
     <w:p>
@@ -6708,95 +6745,12 @@
         </w:numPr>
       </w:pPr>
       <w:r>
-        <w:t>Current Appliance</w:t>
-      </w:r>
-    </w:p>
-    <w:p>
-      <w:pPr>
-        <w:pStyle w:val="ListParagraph"/>
-        <w:numPr>
-          <w:ilvl w:val="1"/>
-          <w:numId w:val="42"/>
-        </w:numPr>
-      </w:pPr>
-      <w:r>
-        <w:t xml:space="preserve">Later on this should be moved into </w:t>
-      </w:r>
-      <w:r>
-        <w:t>a separate class </w:t>
-      </w:r>
-    </w:p>
-    <w:p>
-      <w:pPr>
-        <w:pStyle w:val="ListParagraph"/>
-        <w:numPr>
-          <w:ilvl w:val="0"/>
-          <w:numId w:val="42"/>
-        </w:numPr>
-      </w:pPr>
-      <w:r>
-        <w:t>Appliance Ma</w:t>
-      </w:r>
-      <w:r>
-        <w:t xml:space="preserve">nager register itself as a </w:t>
-      </w:r>
-      <w:proofErr w:type="spellStart"/>
-      <w:r>
-        <w:t>Discovery</w:t>
-      </w:r>
-      <w:r>
-        <w:t>Strategy</w:t>
-      </w:r>
-      <w:proofErr w:type="spellEnd"/>
-      <w:r>
-        <w:t xml:space="preserve"> Delegate </w:t>
-      </w:r>
-    </w:p>
-    <w:p>
-      <w:pPr>
-        <w:pStyle w:val="ListParagraph"/>
-        <w:numPr>
-          <w:ilvl w:val="0"/>
-          <w:numId w:val="42"/>
-        </w:numPr>
-      </w:pPr>
-      <w:r>
-        <w:t>Creating the network nodes Using Appliance Builder</w:t>
-      </w:r>
-      <w:r>
-        <w:rPr>
-          <w:rFonts w:ascii="MS Mincho" w:eastAsia="MS Mincho" w:hAnsi="MS Mincho" w:cs="MS Mincho"/>
-        </w:rPr>
-        <w:t> -</w:t>
-      </w:r>
-    </w:p>
-    <w:p>
-      <w:pPr>
-        <w:pStyle w:val="ListParagraph"/>
-        <w:numPr>
-          <w:ilvl w:val="1"/>
-          <w:numId w:val="42"/>
-        </w:numPr>
-      </w:pPr>
-      <w:r>
-        <w:t>Won’t</w:t>
-      </w:r>
-      <w:r>
-        <w:t xml:space="preserve"> be responsible of this </w:t>
-      </w:r>
-      <w:r>
-        <w:t>anymore</w:t>
-      </w:r>
-      <w:r>
-        <w:t xml:space="preserve">, …. WHO </w:t>
-      </w:r>
-      <w:r>
-        <w:t>WILL???</w:t>
-      </w:r>
-    </w:p>
-    <w:p/>
-    <w:p/>
+        <w:t>Creating th</w:t>
+      </w:r>
+      <w:r>
+        <w:t>e appliances nodes using ApplianceFactory</w:t>
+      </w:r>
+    </w:p>
     <w:p>
       <w:pPr>
         <w:pStyle w:val="Heading2"/>
@@ -6809,14 +6763,12 @@
       <w:r>
         <w:t xml:space="preserve">The </w:t>
       </w:r>
-      <w:proofErr w:type="spellStart"/>
       <w:r>
         <w:rPr>
           <w:i/>
         </w:rPr>
         <w:t>NetworkNode</w:t>
       </w:r>
-      <w:proofErr w:type="spellEnd"/>
       <w:r>
         <w:t xml:space="preserve"> class </w:t>
       </w:r>
@@ -6829,14 +6781,12 @@
       <w:r>
         <w:t xml:space="preserve"> This means that in the current setup the </w:t>
       </w:r>
-      <w:proofErr w:type="spellStart"/>
       <w:r>
         <w:rPr>
           <w:i/>
         </w:rPr>
         <w:t>NetworkNode</w:t>
       </w:r>
-      <w:proofErr w:type="spellEnd"/>
       <w:r>
         <w:t xml:space="preserve"> will need to be extended whenever a new communication channel is added to the library. This flaw has been accepted, since it is not expected to happen often.</w:t>
       </w:r>
@@ -6845,14 +6795,12 @@
       <w:r>
         <w:t xml:space="preserve">To make clear what information is stored, consider the following example of </w:t>
       </w:r>
-      <w:proofErr w:type="spellStart"/>
       <w:r>
         <w:rPr>
           <w:i/>
         </w:rPr>
         <w:t>NetworkNode</w:t>
       </w:r>
-      <w:proofErr w:type="spellEnd"/>
       <w:r>
         <w:t xml:space="preserve"> data:</w:t>
       </w:r>
@@ -6866,13 +6814,8 @@
         </w:numPr>
       </w:pPr>
       <w:r>
-        <w:t xml:space="preserve">Appliance </w:t>
-      </w:r>
-      <w:proofErr w:type="spellStart"/>
-      <w:r>
-        <w:t>cppId</w:t>
-      </w:r>
-      <w:proofErr w:type="spellEnd"/>
+        <w:t>Appliance cppId</w:t>
+      </w:r>
     </w:p>
     <w:p>
       <w:pPr>
@@ -6931,15 +6874,7 @@
         </w:numPr>
       </w:pPr>
       <w:r>
-        <w:t xml:space="preserve">LAN </w:t>
-      </w:r>
-      <w:proofErr w:type="spellStart"/>
-      <w:r>
-        <w:t>ip</w:t>
-      </w:r>
-      <w:proofErr w:type="spellEnd"/>
-      <w:r>
-        <w:t xml:space="preserve"> address</w:t>
+        <w:t>LAN ip address</w:t>
       </w:r>
     </w:p>
     <w:p>
@@ -7022,7 +6957,7 @@
       <w:r>
         <w:rPr>
           <w:noProof/>
-          <w:lang w:val="en-US"/>
+          <w:lang w:eastAsia="en-GB"/>
         </w:rPr>
         <w:drawing>
           <wp:inline distT="0" distB="0" distL="0" distR="0" wp14:anchorId="2FDE6DCD" wp14:editId="0C71DD6C">
@@ -7080,27 +7015,14 @@
       <w:r>
         <w:t xml:space="preserve">Figure </w:t>
       </w:r>
-      <w:r>
-        <w:fldChar w:fldCharType="begin"/>
-      </w:r>
-      <w:r>
-        <w:instrText xml:space="preserve"> SEQ Figure \* ARABIC </w:instrText>
-      </w:r>
-      <w:r>
-        <w:fldChar w:fldCharType="separate"/>
-      </w:r>
-      <w:r>
-        <w:rPr>
-          <w:noProof/>
-        </w:rPr>
-        <w:t>2</w:t>
-      </w:r>
-      <w:r>
-        <w:rPr>
-          <w:noProof/>
-        </w:rPr>
-        <w:fldChar w:fldCharType="end"/>
-      </w:r>
+      <w:fldSimple w:instr=" SEQ Figure \* ARABIC ">
+        <w:r>
+          <w:rPr>
+            <w:noProof/>
+          </w:rPr>
+          <w:t>2</w:t>
+        </w:r>
+      </w:fldSimple>
       <w:r>
         <w:t xml:space="preserve">: Classes involved in lifecycle management and discovery. Both </w:t>
       </w:r>
@@ -7143,16 +7065,11 @@
         <w:t xml:space="preserve">, the </w:t>
       </w:r>
       <w:r>
-        <w:t xml:space="preserve">DI </w:t>
-      </w:r>
-      <w:proofErr w:type="spellStart"/>
-      <w:r>
-        <w:t>Co</w:t>
+        <w:t>DI Co</w:t>
       </w:r>
       <w:r>
         <w:t>mm</w:t>
       </w:r>
-      <w:proofErr w:type="spellEnd"/>
       <w:r>
         <w:t xml:space="preserve"> Android architecture offers two components: </w:t>
       </w:r>
@@ -7311,13 +7228,8 @@
         <w:t xml:space="preserve"> can be controlled by the application at any given point in time. It will automatically subscribe to all necessary </w:t>
       </w:r>
       <w:r>
-        <w:t xml:space="preserve">DI </w:t>
-      </w:r>
-      <w:proofErr w:type="spellStart"/>
-      <w:r>
-        <w:t>Comm</w:t>
-      </w:r>
-      <w:proofErr w:type="spellEnd"/>
+        <w:t>DI Comm</w:t>
+      </w:r>
       <w:r>
         <w:t xml:space="preserve"> ports of that device and will modify the subscription whenever the </w:t>
       </w:r>
@@ -7447,7 +7359,7 @@
       <w:r>
         <w:rPr>
           <w:noProof/>
-          <w:lang w:val="en-US" w:eastAsia="en-US"/>
+          <w:lang w:eastAsia="en-GB"/>
         </w:rPr>
         <w:drawing>
           <wp:inline distT="0" distB="0" distL="0" distR="0" wp14:anchorId="1C638883" wp14:editId="7A3F1AD5">
@@ -7499,27 +7411,14 @@
       <w:r>
         <w:t xml:space="preserve">Figure </w:t>
       </w:r>
-      <w:r>
-        <w:fldChar w:fldCharType="begin"/>
-      </w:r>
-      <w:r>
-        <w:instrText xml:space="preserve"> SEQ Figure \* ARABIC </w:instrText>
-      </w:r>
-      <w:r>
-        <w:fldChar w:fldCharType="separate"/>
-      </w:r>
-      <w:r>
-        <w:rPr>
-          <w:noProof/>
-        </w:rPr>
-        <w:t>3</w:t>
-      </w:r>
-      <w:r>
-        <w:rPr>
-          <w:noProof/>
-        </w:rPr>
-        <w:fldChar w:fldCharType="end"/>
-      </w:r>
+      <w:fldSimple w:instr=" SEQ Figure \* ARABIC ">
+        <w:r>
+          <w:rPr>
+            <w:noProof/>
+          </w:rPr>
+          <w:t>3</w:t>
+        </w:r>
+      </w:fldSimple>
       <w:r>
         <w:t xml:space="preserve">: Public API of </w:t>
       </w:r>
@@ -7622,7 +7521,7 @@
       <w:r>
         <w:rPr>
           <w:noProof/>
-          <w:lang w:val="en-US" w:eastAsia="en-US"/>
+          <w:lang w:eastAsia="en-GB"/>
         </w:rPr>
         <w:drawing>
           <wp:inline distT="0" distB="0" distL="0" distR="0" wp14:anchorId="4D841566" wp14:editId="6B18FC9E">
@@ -7682,27 +7581,14 @@
       <w:r>
         <w:t xml:space="preserve">Figure </w:t>
       </w:r>
-      <w:r>
-        <w:fldChar w:fldCharType="begin"/>
-      </w:r>
-      <w:r>
-        <w:instrText xml:space="preserve"> SEQ Figure \* ARABIC </w:instrText>
-      </w:r>
-      <w:r>
-        <w:fldChar w:fldCharType="separate"/>
-      </w:r>
-      <w:r>
-        <w:rPr>
-          <w:noProof/>
-        </w:rPr>
-        <w:t>4</w:t>
-      </w:r>
-      <w:r>
-        <w:rPr>
-          <w:noProof/>
-        </w:rPr>
-        <w:fldChar w:fldCharType="end"/>
-      </w:r>
+      <w:fldSimple w:instr=" SEQ Figure \* ARABIC ">
+        <w:r>
+          <w:rPr>
+            <w:noProof/>
+          </w:rPr>
+          <w:t>4</w:t>
+        </w:r>
+      </w:fldSimple>
       <w:bookmarkEnd w:id="22"/>
       <w:r>
         <w:t>:</w:t>
@@ -7749,15 +7635,7 @@
     </w:p>
     <w:p>
       <w:r>
-        <w:t xml:space="preserve">In an effort to </w:t>
-      </w:r>
-      <w:proofErr w:type="spellStart"/>
-      <w:r>
-        <w:t>minimise</w:t>
-      </w:r>
-      <w:proofErr w:type="spellEnd"/>
-      <w:r>
-        <w:t xml:space="preserve"> cost, the </w:t>
+        <w:t xml:space="preserve">In an effort to minimise cost, the </w:t>
       </w:r>
       <w:r>
         <w:rPr>
@@ -8423,14 +8301,7 @@
         <w:rPr>
           <w:rStyle w:val="LiteralText"/>
         </w:rPr>
-        <w:t>stop(</w:t>
-      </w:r>
-      <w:proofErr w:type="gramStart"/>
-      <w:r>
-        <w:rPr>
-          <w:rStyle w:val="LiteralText"/>
-        </w:rPr>
-        <w:t>)</w:t>
+        <w:t>stop()</w:t>
       </w:r>
       <w:r>
         <w:t xml:space="preserve"> </w:t>
@@ -8439,11 +8310,7 @@
         <w:t xml:space="preserve"> </w:t>
       </w:r>
       <w:r>
-        <w:t>in</w:t>
-      </w:r>
-      <w:proofErr w:type="gramEnd"/>
-      <w:r>
-        <w:t xml:space="preserve"> </w:t>
+        <w:t xml:space="preserve">in </w:t>
       </w:r>
       <w:r>
         <w:rPr>
@@ -8804,15 +8671,7 @@
         <w:t>DICommAppliance</w:t>
       </w:r>
       <w:r>
-        <w:t xml:space="preserve"> based on its </w:t>
-      </w:r>
-      <w:proofErr w:type="spellStart"/>
-      <w:r>
-        <w:t>cppId</w:t>
-      </w:r>
-      <w:proofErr w:type="spellEnd"/>
-      <w:r>
-        <w:t>.</w:t>
+        <w:t xml:space="preserve"> based on its cppId.</w:t>
       </w:r>
     </w:p>
     <w:p>
@@ -8965,7 +8824,7 @@
       <w:r>
         <w:rPr>
           <w:noProof/>
-          <w:lang w:val="en-US" w:eastAsia="en-US"/>
+          <w:lang w:eastAsia="en-GB"/>
         </w:rPr>
         <w:drawing>
           <wp:inline distT="0" distB="0" distL="0" distR="0" wp14:anchorId="79C5FAC7" wp14:editId="1D2B581E">
@@ -9017,27 +8876,14 @@
       <w:r>
         <w:t xml:space="preserve">Figure </w:t>
       </w:r>
-      <w:r>
-        <w:fldChar w:fldCharType="begin"/>
-      </w:r>
-      <w:r>
-        <w:instrText xml:space="preserve"> SEQ Figure \* ARABIC </w:instrText>
-      </w:r>
-      <w:r>
-        <w:fldChar w:fldCharType="separate"/>
-      </w:r>
-      <w:r>
-        <w:rPr>
-          <w:noProof/>
-        </w:rPr>
-        <w:t>5</w:t>
-      </w:r>
-      <w:r>
-        <w:rPr>
-          <w:noProof/>
-        </w:rPr>
-        <w:fldChar w:fldCharType="end"/>
-      </w:r>
+      <w:fldSimple w:instr=" SEQ Figure \* ARABIC ">
+        <w:r>
+          <w:rPr>
+            <w:noProof/>
+          </w:rPr>
+          <w:t>5</w:t>
+        </w:r>
+      </w:fldSimple>
       <w:r>
         <w:t xml:space="preserve">: Public API of </w:t>
       </w:r>
@@ -9704,22 +9550,9 @@
               <w:pStyle w:val="BodyText"/>
               <w:keepNext/>
             </w:pPr>
-            <w:proofErr w:type="spellStart"/>
             <w:r>
               <w:lastRenderedPageBreak/>
-              <w:t>DINetworkNode</w:t>
-            </w:r>
-            <w:proofErr w:type="spellEnd"/>
-            <w:r>
-              <w:t xml:space="preserve"> (iOS) / </w:t>
-            </w:r>
-            <w:proofErr w:type="spellStart"/>
-            <w:r>
-              <w:t>com.philips.cl.di.comm.NetworkNode</w:t>
-            </w:r>
-            <w:proofErr w:type="spellEnd"/>
-            <w:r>
-              <w:t xml:space="preserve"> (Android)</w:t>
+              <w:t>DINetworkNode (iOS) / com.philips.cl.di.comm.NetworkNode (Android)</w:t>
             </w:r>
           </w:p>
         </w:tc>
@@ -9789,11 +9622,9 @@
               <w:pStyle w:val="BodyText"/>
               <w:keepNext/>
             </w:pPr>
-            <w:proofErr w:type="spellStart"/>
             <w:r>
               <w:t>modelName</w:t>
             </w:r>
-            <w:proofErr w:type="spellEnd"/>
           </w:p>
         </w:tc>
         <w:tc>
@@ -9842,11 +9673,9 @@
               <w:pStyle w:val="BodyText"/>
               <w:keepNext/>
             </w:pPr>
-            <w:proofErr w:type="spellStart"/>
             <w:r>
               <w:t>modelType</w:t>
             </w:r>
-            <w:proofErr w:type="spellEnd"/>
           </w:p>
         </w:tc>
         <w:tc>
@@ -9894,11 +9723,9 @@
               <w:pStyle w:val="BodyText"/>
               <w:keepNext/>
             </w:pPr>
-            <w:proofErr w:type="spellStart"/>
             <w:r>
               <w:t>connectionState</w:t>
             </w:r>
-            <w:proofErr w:type="spellEnd"/>
           </w:p>
         </w:tc>
         <w:tc>
@@ -9911,11 +9738,9 @@
               <w:keepNext/>
               <w:cnfStyle w:val="000000000000" w:firstRow="0" w:lastRow="0" w:firstColumn="0" w:lastColumn="0" w:oddVBand="0" w:evenVBand="0" w:oddHBand="0" w:evenHBand="0" w:firstRowFirstColumn="0" w:firstRowLastColumn="0" w:lastRowFirstColumn="0" w:lastRowLastColumn="0"/>
             </w:pPr>
-            <w:proofErr w:type="spellStart"/>
             <w:r>
               <w:t>enum</w:t>
             </w:r>
-            <w:proofErr w:type="spellEnd"/>
           </w:p>
         </w:tc>
         <w:tc>
@@ -9949,11 +9774,9 @@
               <w:pStyle w:val="BodyText"/>
               <w:keepNext/>
             </w:pPr>
-            <w:proofErr w:type="spellStart"/>
             <w:r>
               <w:t>ipAddress</w:t>
             </w:r>
-            <w:proofErr w:type="spellEnd"/>
           </w:p>
         </w:tc>
         <w:tc>
@@ -10001,11 +9824,9 @@
               <w:pStyle w:val="BodyText"/>
               <w:keepNext/>
             </w:pPr>
-            <w:proofErr w:type="spellStart"/>
             <w:r>
               <w:t>homeSsid</w:t>
             </w:r>
-            <w:proofErr w:type="spellEnd"/>
           </w:p>
         </w:tc>
         <w:tc>
@@ -10054,11 +9875,9 @@
               <w:pStyle w:val="BodyText"/>
               <w:keepNext/>
             </w:pPr>
-            <w:proofErr w:type="spellStart"/>
             <w:r>
               <w:t>cppId</w:t>
             </w:r>
-            <w:proofErr w:type="spellEnd"/>
           </w:p>
         </w:tc>
         <w:tc>
@@ -10106,11 +9925,9 @@
               <w:pStyle w:val="BodyText"/>
               <w:keepNext/>
             </w:pPr>
-            <w:proofErr w:type="spellStart"/>
             <w:r>
               <w:t>bootId</w:t>
             </w:r>
-            <w:proofErr w:type="spellEnd"/>
           </w:p>
         </w:tc>
         <w:tc>
@@ -10161,13 +9978,11 @@
             </w:pPr>
             <w:bookmarkStart w:id="31" w:name="OLE_LINK32"/>
             <w:bookmarkStart w:id="32" w:name="OLE_LINK33"/>
-            <w:proofErr w:type="spellStart"/>
             <w:r>
               <w:t>allowRemoteControl</w:t>
             </w:r>
             <w:bookmarkEnd w:id="31"/>
             <w:bookmarkEnd w:id="32"/>
-            <w:proofErr w:type="spellEnd"/>
           </w:p>
         </w:tc>
         <w:tc>
@@ -10215,11 +10030,9 @@
               <w:pStyle w:val="BodyText"/>
               <w:keepNext/>
             </w:pPr>
-            <w:proofErr w:type="spellStart"/>
             <w:r>
               <w:t>encryptionKey</w:t>
             </w:r>
-            <w:proofErr w:type="spellEnd"/>
           </w:p>
         </w:tc>
         <w:tc>
@@ -10268,14 +10081,12 @@
               <w:pStyle w:val="BodyText"/>
               <w:keepNext/>
             </w:pPr>
-            <w:proofErr w:type="spellStart"/>
             <w:r>
               <w:t>isOnlineVia</w:t>
             </w:r>
             <w:r>
               <w:t>Cpp</w:t>
             </w:r>
-            <w:proofErr w:type="spellEnd"/>
           </w:p>
         </w:tc>
         <w:tc>
@@ -10323,11 +10134,9 @@
               <w:pStyle w:val="BodyText"/>
               <w:keepNext/>
             </w:pPr>
-            <w:proofErr w:type="spellStart"/>
             <w:r>
               <w:t>pairedState</w:t>
             </w:r>
-            <w:proofErr w:type="spellEnd"/>
           </w:p>
         </w:tc>
         <w:tc>
@@ -10340,11 +10149,9 @@
               <w:keepNext/>
               <w:cnfStyle w:val="000000000000" w:firstRow="0" w:lastRow="0" w:firstColumn="0" w:lastColumn="0" w:oddVBand="0" w:evenVBand="0" w:oddHBand="0" w:evenHBand="0" w:firstRowFirstColumn="0" w:firstRowLastColumn="0" w:lastRowFirstColumn="0" w:lastRowLastColumn="0"/>
             </w:pPr>
-            <w:proofErr w:type="spellStart"/>
             <w:r>
               <w:t>enum</w:t>
             </w:r>
-            <w:proofErr w:type="spellEnd"/>
           </w:p>
         </w:tc>
         <w:tc>
@@ -10378,11 +10185,9 @@
               <w:pStyle w:val="BodyText"/>
               <w:keepNext/>
             </w:pPr>
-            <w:proofErr w:type="spellStart"/>
             <w:r>
               <w:t>lastPairingTime</w:t>
             </w:r>
-            <w:proofErr w:type="spellEnd"/>
           </w:p>
         </w:tc>
         <w:tc>
@@ -10964,6 +10769,7 @@
       <w:r>
         <w:rPr>
           <w:noProof/>
+          <w:lang w:val="en-GB" w:eastAsia="en-GB"/>
         </w:rPr>
         <w:drawing>
           <wp:inline distT="0" distB="0" distL="0" distR="0" wp14:anchorId="4680D081" wp14:editId="500FD22E">
@@ -11015,27 +10821,14 @@
       <w:r>
         <w:t xml:space="preserve">Figure </w:t>
       </w:r>
-      <w:r>
-        <w:fldChar w:fldCharType="begin"/>
-      </w:r>
-      <w:r>
-        <w:instrText xml:space="preserve"> SEQ Figure \* ARABIC </w:instrText>
-      </w:r>
-      <w:r>
-        <w:fldChar w:fldCharType="separate"/>
-      </w:r>
-      <w:r>
-        <w:rPr>
-          <w:noProof/>
-        </w:rPr>
-        <w:t>6</w:t>
-      </w:r>
-      <w:r>
-        <w:rPr>
-          <w:noProof/>
-        </w:rPr>
-        <w:fldChar w:fldCharType="end"/>
-      </w:r>
+      <w:fldSimple w:instr=" SEQ Figure \* ARABIC ">
+        <w:r>
+          <w:rPr>
+            <w:noProof/>
+          </w:rPr>
+          <w:t>6</w:t>
+        </w:r>
+      </w:fldSimple>
       <w:r>
         <w:t xml:space="preserve">: Example of design-in on the lifecycle management layer. The </w:t>
       </w:r>
@@ -11122,21 +10915,11 @@
       <w:r>
         <w:t xml:space="preserve">remote control of the connected appliance as explained in </w:t>
       </w:r>
-      <w:r>
-        <w:fldChar w:fldCharType="begin"/>
-      </w:r>
-      <w:r>
-        <w:instrText xml:space="preserve"> REF ref_dicomm </w:instrText>
-      </w:r>
-      <w:r>
-        <w:fldChar w:fldCharType="separate"/>
-      </w:r>
-      <w:r>
-        <w:t>[DICOMM]</w:t>
-      </w:r>
-      <w:r>
-        <w:fldChar w:fldCharType="end"/>
-      </w:r>
+      <w:fldSimple w:instr=" REF ref_dicomm ">
+        <w:r>
+          <w:t>[DICOMM]</w:t>
+        </w:r>
+      </w:fldSimple>
       <w:r>
         <w:t xml:space="preserve"> and</w:t>
       </w:r>
@@ -11198,7 +10981,7 @@
         <w:rPr>
           <w:noProof/>
           <w:color w:val="9BBB59" w:themeColor="accent3"/>
-          <w:lang w:val="en-US" w:eastAsia="en-US"/>
+          <w:lang w:eastAsia="en-GB"/>
         </w:rPr>
         <w:drawing>
           <wp:inline distT="0" distB="0" distL="0" distR="0" wp14:anchorId="42CE18A1" wp14:editId="42A4E0E7">
@@ -11359,21 +11142,11 @@
       <w:r>
         <w:t xml:space="preserve"> are available in the </w:t>
       </w:r>
-      <w:r>
-        <w:fldChar w:fldCharType="begin"/>
-      </w:r>
-      <w:r>
-        <w:instrText xml:space="preserve"> REF ref_dicomm </w:instrText>
-      </w:r>
-      <w:r>
-        <w:fldChar w:fldCharType="separate"/>
-      </w:r>
-      <w:r>
-        <w:t>[DICOMM]</w:t>
-      </w:r>
-      <w:r>
-        <w:fldChar w:fldCharType="end"/>
-      </w:r>
+      <w:fldSimple w:instr=" REF ref_dicomm ">
+        <w:r>
+          <w:t>[DICOMM]</w:t>
+        </w:r>
+      </w:fldSimple>
       <w:r>
         <w:t xml:space="preserve"> specification.</w:t>
       </w:r>
@@ -11678,7 +11451,7 @@
       <w:r>
         <w:rPr>
           <w:noProof/>
-          <w:lang w:val="en-US" w:eastAsia="en-US"/>
+          <w:lang w:eastAsia="en-GB"/>
         </w:rPr>
         <w:drawing>
           <wp:inline distT="0" distB="0" distL="0" distR="0" wp14:anchorId="5931EF46" wp14:editId="6B5D97EE">
@@ -11851,21 +11624,11 @@
       <w:r>
         <w:t xml:space="preserve">Connecting to a connected appliance via the </w:t>
       </w:r>
-      <w:r>
-        <w:fldChar w:fldCharType="begin"/>
-      </w:r>
-      <w:r>
-        <w:instrText xml:space="preserve"> REF ref_dicomm </w:instrText>
-      </w:r>
-      <w:r>
-        <w:fldChar w:fldCharType="separate"/>
-      </w:r>
-      <w:r>
-        <w:t>[DICOMM]</w:t>
-      </w:r>
-      <w:r>
-        <w:fldChar w:fldCharType="end"/>
-      </w:r>
+      <w:fldSimple w:instr=" REF ref_dicomm ">
+        <w:r>
+          <w:t>[DICOMM]</w:t>
+        </w:r>
+      </w:fldSimple>
       <w:r>
         <w:t xml:space="preserve"> protocol.</w:t>
       </w:r>
@@ -11941,24 +11704,11 @@
       <w:r>
         <w:t xml:space="preserve">The port-specific subclasses deal with making the parsed JSON data accessible to the rest of the app and as such they form the external interface. They will not be discussed in detail here, as they are mostly straightforward adaptations from </w:t>
       </w:r>
-      <w:r>
-        <w:fldChar w:fldCharType="begin"/>
-      </w:r>
-      <w:r>
-        <w:instrText xml:space="preserve"> REF ref_dic</w:instrText>
-      </w:r>
-      <w:r>
-        <w:instrText xml:space="preserve">omm </w:instrText>
-      </w:r>
-      <w:r>
-        <w:fldChar w:fldCharType="separate"/>
-      </w:r>
-      <w:r>
-        <w:t>[DICOMM]</w:t>
-      </w:r>
-      <w:r>
-        <w:fldChar w:fldCharType="end"/>
-      </w:r>
+      <w:fldSimple w:instr=" REF ref_dicomm ">
+        <w:r>
+          <w:t>[DICOMM]</w:t>
+        </w:r>
+      </w:fldSimple>
       <w:r>
         <w:t xml:space="preserve">. </w:t>
       </w:r>
@@ -12041,21 +11791,11 @@
       <w:r>
         <w:t xml:space="preserve">” in terms of </w:t>
       </w:r>
-      <w:r>
-        <w:fldChar w:fldCharType="begin"/>
-      </w:r>
-      <w:r>
-        <w:instrText xml:space="preserve"> REF ref_dicomm </w:instrText>
-      </w:r>
-      <w:r>
-        <w:fldChar w:fldCharType="separate"/>
-      </w:r>
-      <w:r>
-        <w:t>[DICOMM]</w:t>
-      </w:r>
-      <w:r>
-        <w:fldChar w:fldCharType="end"/>
-      </w:r>
+      <w:fldSimple w:instr=" REF ref_dicomm ">
+        <w:r>
+          <w:t>[DICOMM]</w:t>
+        </w:r>
+      </w:fldSimple>
       <w:r>
         <w:t xml:space="preserve">. You can force such a reload by calling the </w:t>
       </w:r>
@@ -12202,21 +11942,11 @@
       <w:r>
         <w:t xml:space="preserve">As specified in </w:t>
       </w:r>
-      <w:r>
-        <w:fldChar w:fldCharType="begin"/>
-      </w:r>
-      <w:r>
-        <w:instrText xml:space="preserve"> REF ref_dicomm </w:instrText>
-      </w:r>
-      <w:r>
-        <w:fldChar w:fldCharType="separate"/>
-      </w:r>
-      <w:r>
-        <w:t>[DICOMM]</w:t>
-      </w:r>
-      <w:r>
-        <w:fldChar w:fldCharType="end"/>
-      </w:r>
+      <w:fldSimple w:instr=" REF ref_dicomm ">
+        <w:r>
+          <w:t>[DICOMM]</w:t>
+        </w:r>
+      </w:fldSimple>
       <w:r>
         <w:t xml:space="preserve"> “SUBSCRIBE” requests will time-out after a certain time. </w:t>
       </w:r>
@@ -12272,188 +12002,150 @@
       <w:r>
         <w:t xml:space="preserve">” request in </w:t>
       </w:r>
+      <w:fldSimple w:instr=" REF ref_dicomm ">
+        <w:r>
+          <w:t>[DICOMM]</w:t>
+        </w:r>
+      </w:fldSimple>
+      <w:r>
+        <w:t xml:space="preserve"> terminology, which will be sent as soon as possible after. If it failed the requested change will </w:t>
+      </w:r>
+      <w:r>
+        <w:t xml:space="preserve">not be reflected on the </w:t>
+      </w:r>
+      <w:r>
+        <w:rPr>
+          <w:rStyle w:val="LiteralText"/>
+        </w:rPr>
+        <w:t>***PortInfo</w:t>
+      </w:r>
+      <w:r>
+        <w:t xml:space="preserve"> members</w:t>
+      </w:r>
+      <w:r>
+        <w:t xml:space="preserve"> and the </w:t>
+      </w:r>
+      <w:r>
+        <w:rPr>
+          <w:rStyle w:val="LiteralText"/>
+        </w:rPr>
+        <w:t>ResponseHandler</w:t>
+      </w:r>
+      <w:r>
+        <w:t xml:space="preserve"> will be notified. As long as </w:t>
+      </w:r>
+      <w:r>
+        <w:rPr>
+          <w:rStyle w:val="LiteralText"/>
+        </w:rPr>
+        <w:t>DICommPort</w:t>
+      </w:r>
+      <w:r>
+        <w:t xml:space="preserve"> is still trying to apply changes the </w:t>
+      </w:r>
+      <w:r>
+        <w:rPr>
+          <w:rStyle w:val="LiteralText"/>
+        </w:rPr>
+        <w:t>isA</w:t>
+      </w:r>
+      <w:r>
+        <w:rPr>
+          <w:rStyle w:val="LiteralText"/>
+        </w:rPr>
+        <w:t>pplyingChanges</w:t>
+      </w:r>
+      <w:r>
+        <w:rPr>
+          <w:rStyle w:val="LiteralText"/>
+        </w:rPr>
+        <w:t>()</w:t>
+      </w:r>
+      <w:r>
+        <w:t xml:space="preserve"> method returns true. The </w:t>
+      </w:r>
+      <w:r>
+        <w:rPr>
+          <w:rStyle w:val="LiteralText"/>
+        </w:rPr>
+        <w:t>isA</w:t>
+      </w:r>
+      <w:r>
+        <w:rPr>
+          <w:rStyle w:val="LiteralText"/>
+        </w:rPr>
+        <w:t>pplyingChanges</w:t>
+      </w:r>
+      <w:r>
+        <w:rPr>
+          <w:rStyle w:val="LiteralText"/>
+        </w:rPr>
+        <w:t>()</w:t>
+      </w:r>
+      <w:r>
+        <w:t xml:space="preserve"> method can be used to display a spinner or other activity indicator to the user.</w:t>
+      </w:r>
+    </w:p>
+    <w:p>
+      <w:pPr>
+        <w:pStyle w:val="Heading5"/>
+      </w:pPr>
+      <w:r>
+        <w:t>Performance considerations</w:t>
+      </w:r>
+    </w:p>
+    <w:p>
+      <w:r>
+        <w:t xml:space="preserve">As seen in </w:t>
+      </w:r>
+      <w:fldSimple w:instr=" REF ref_dipra ">
+        <w:r>
+          <w:t>[DIPRA]</w:t>
+        </w:r>
+      </w:fldSimple>
+      <w:r>
+        <w:t xml:space="preserve"> it is important that the performance of the connection is perceived as being high. </w:t>
+      </w:r>
+      <w:r>
+        <w:rPr>
+          <w:rStyle w:val="LiteralText"/>
+        </w:rPr>
+        <w:t>DICommPort</w:t>
+      </w:r>
+      <w:r>
+        <w:t xml:space="preserve"> implements all the functionality necessary for the mechanism listed in </w:t>
+      </w:r>
+      <w:fldSimple w:instr=" REF ref_dipra ">
+        <w:r>
+          <w:t>[DIPRA]</w:t>
+        </w:r>
+      </w:fldSimple>
+      <w:r>
+        <w:t xml:space="preserve"> in a way that is mostly invisible to the caller of the API. Performance of sending data is also covered in </w:t>
+      </w:r>
       <w:r>
         <w:fldChar w:fldCharType="begin"/>
       </w:r>
       <w:r>
-        <w:instrText xml:space="preserve"> REF ref_dicomm </w:instrText>
+        <w:instrText xml:space="preserve"> REF _Ref284746722 \r \h </w:instrText>
       </w:r>
       <w:r>
         <w:fldChar w:fldCharType="separate"/>
       </w:r>
       <w:r>
-        <w:t>[DICOMM]</w:t>
+        <w:t>2.2.1.2.3</w:t>
       </w:r>
       <w:r>
         <w:fldChar w:fldCharType="end"/>
       </w:r>
       <w:r>
-        <w:t xml:space="preserve"> terminology, which will be sent as soon as possible after. If it failed the requested change will </w:t>
-      </w:r>
-      <w:r>
-        <w:t xml:space="preserve">not be reflected on the </w:t>
-      </w:r>
-      <w:r>
-        <w:rPr>
-          <w:rStyle w:val="LiteralText"/>
-        </w:rPr>
-        <w:t>***PortInfo</w:t>
-      </w:r>
-      <w:r>
-        <w:t xml:space="preserve"> members</w:t>
-      </w:r>
-      <w:r>
-        <w:t xml:space="preserve"> and the </w:t>
-      </w:r>
-      <w:r>
-        <w:rPr>
-          <w:rStyle w:val="LiteralText"/>
-        </w:rPr>
-        <w:t>ResponseHandler</w:t>
-      </w:r>
-      <w:r>
-        <w:t xml:space="preserve"> will be notified. As long as </w:t>
-      </w:r>
-      <w:r>
-        <w:rPr>
-          <w:rStyle w:val="LiteralText"/>
-        </w:rPr>
-        <w:t>DICommPort</w:t>
-      </w:r>
-      <w:r>
-        <w:t xml:space="preserve"> is still trying to apply changes the </w:t>
-      </w:r>
-      <w:r>
-        <w:rPr>
-          <w:rStyle w:val="LiteralText"/>
-        </w:rPr>
-        <w:t>isA</w:t>
-      </w:r>
-      <w:r>
-        <w:rPr>
-          <w:rStyle w:val="LiteralText"/>
-        </w:rPr>
-        <w:t>pplyingChanges</w:t>
-      </w:r>
-      <w:r>
-        <w:rPr>
-          <w:rStyle w:val="LiteralText"/>
-        </w:rPr>
-        <w:t>()</w:t>
-      </w:r>
-      <w:r>
-        <w:t xml:space="preserve"> method returns true. The </w:t>
-      </w:r>
-      <w:r>
-        <w:rPr>
-          <w:rStyle w:val="LiteralText"/>
-        </w:rPr>
-        <w:t>isA</w:t>
-      </w:r>
-      <w:r>
-        <w:rPr>
-          <w:rStyle w:val="LiteralText"/>
-        </w:rPr>
-        <w:t>pplyingChanges</w:t>
-      </w:r>
-      <w:r>
-        <w:rPr>
-          <w:rStyle w:val="LiteralText"/>
-        </w:rPr>
-        <w:t>()</w:t>
-      </w:r>
-      <w:r>
-        <w:t xml:space="preserve"> method can be used to display a spinner or other activity indicator to the user.</w:t>
-      </w:r>
-    </w:p>
-    <w:p>
-      <w:pPr>
-        <w:pStyle w:val="Heading5"/>
-      </w:pPr>
-      <w:r>
-        <w:t>Performance considerations</w:t>
-      </w:r>
-    </w:p>
-    <w:p>
-      <w:r>
-        <w:t xml:space="preserve">As seen in </w:t>
-      </w:r>
-      <w:r>
-        <w:fldChar w:fldCharType="begin"/>
-      </w:r>
-      <w:r>
-        <w:instrText xml:space="preserve"> REF ref_dipra </w:instrText>
-      </w:r>
-      <w:r>
-        <w:fldChar w:fldCharType="separate"/>
-      </w:r>
-      <w:r>
-        <w:t>[DIPRA]</w:t>
-      </w:r>
-      <w:r>
-        <w:fldChar w:fldCharType="end"/>
-      </w:r>
-      <w:r>
-        <w:t xml:space="preserve"> it is important that the performance of the connection is perceived as being high. </w:t>
-      </w:r>
-      <w:r>
-        <w:rPr>
-          <w:rStyle w:val="LiteralText"/>
-        </w:rPr>
-        <w:t>DICommPort</w:t>
-      </w:r>
-      <w:r>
-        <w:t xml:space="preserve"> implements all the functionality necessary for the mechanism listed in </w:t>
-      </w:r>
-      <w:r>
-        <w:fldChar w:fldCharType="begin"/>
-      </w:r>
-      <w:r>
-        <w:instrText xml:space="preserve"> REF ref_dipra </w:instrText>
-      </w:r>
-      <w:r>
-        <w:fldChar w:fldCharType="separate"/>
-      </w:r>
-      <w:r>
-        <w:t>[DIPRA]</w:t>
-      </w:r>
-      <w:r>
-        <w:fldChar w:fldCharType="end"/>
-      </w:r>
-      <w:r>
-        <w:t xml:space="preserve"> in a way that is mostly invisible to the caller of the API. Performance of sending data is also covered in </w:t>
-      </w:r>
-      <w:r>
-        <w:fldChar w:fldCharType="begin"/>
-      </w:r>
-      <w:r>
-        <w:instrText xml:space="preserve"> REF _Ref284746722 \r \h </w:instrText>
-      </w:r>
-      <w:r>
-        <w:fldChar w:fldCharType="separate"/>
-      </w:r>
-      <w:r>
-        <w:t>2.2.1.2.3</w:t>
-      </w:r>
-      <w:r>
-        <w:fldChar w:fldCharType="end"/>
-      </w:r>
-      <w:r>
         <w:t>.</w:t>
       </w:r>
     </w:p>
     <w:p>
       <w:r>
         <w:lastRenderedPageBreak/>
-        <w:t xml:space="preserve">An important performance consideration is that it is not allowed to send parallel requests to a DI </w:t>
-      </w:r>
-      <w:proofErr w:type="spellStart"/>
-      <w:r>
-        <w:t>Comm</w:t>
-      </w:r>
-      <w:proofErr w:type="spellEnd"/>
-      <w:r>
-        <w:t xml:space="preserve"> connected appliance. </w:t>
+        <w:t xml:space="preserve">An important performance consideration is that it is not allowed to send parallel requests to a DI Comm connected appliance. </w:t>
       </w:r>
       <w:r>
         <w:rPr>
@@ -12665,21 +12357,11 @@
       <w:r>
         <w:t xml:space="preserve"> Android architecture is not yet fully compliant with the UI/UX performance specifications from </w:t>
       </w:r>
-      <w:r>
-        <w:fldChar w:fldCharType="begin"/>
-      </w:r>
-      <w:r>
-        <w:instrText xml:space="preserve"> REF ref_dipra </w:instrText>
-      </w:r>
-      <w:r>
-        <w:fldChar w:fldCharType="separate"/>
-      </w:r>
-      <w:r>
-        <w:t>[DIPRA]</w:t>
-      </w:r>
-      <w:r>
-        <w:fldChar w:fldCharType="end"/>
-      </w:r>
+      <w:fldSimple w:instr=" REF ref_dipra ">
+        <w:r>
+          <w:t>[DIPRA]</w:t>
+        </w:r>
+      </w:fldSimple>
       <w:r>
         <w:t>. As such it doesn’</w:t>
       </w:r>
@@ -12832,15 +12514,7 @@
         <w:t>DICommListPort</w:t>
       </w:r>
       <w:r>
-        <w:t xml:space="preserve"> should use can be specified by defining the generic type &lt;V&gt; while </w:t>
-      </w:r>
-      <w:proofErr w:type="spellStart"/>
-      <w:r>
-        <w:t>subclassing</w:t>
-      </w:r>
-      <w:proofErr w:type="spellEnd"/>
-      <w:r>
-        <w:t xml:space="preserve"> </w:t>
+        <w:t xml:space="preserve"> should use can be specified by defining the generic type &lt;V&gt; while subclassing </w:t>
       </w:r>
       <w:r>
         <w:rPr>
@@ -13419,7 +13093,7 @@
       <w:r>
         <w:rPr>
           <w:noProof/>
-          <w:lang w:val="en-US" w:eastAsia="en-US"/>
+          <w:lang w:eastAsia="en-GB"/>
         </w:rPr>
         <w:drawing>
           <wp:inline distT="0" distB="0" distL="0" distR="0" wp14:anchorId="29F5260B" wp14:editId="38014BAC">
@@ -13477,27 +13151,14 @@
       <w:r>
         <w:t xml:space="preserve">Figure </w:t>
       </w:r>
-      <w:r>
-        <w:fldChar w:fldCharType="begin"/>
-      </w:r>
-      <w:r>
-        <w:instrText xml:space="preserve"> SEQ Figure \* ARABIC </w:instrText>
-      </w:r>
-      <w:r>
-        <w:fldChar w:fldCharType="separate"/>
-      </w:r>
-      <w:r>
-        <w:rPr>
-          <w:noProof/>
-        </w:rPr>
-        <w:t>9</w:t>
-      </w:r>
-      <w:r>
-        <w:rPr>
-          <w:noProof/>
-        </w:rPr>
-        <w:fldChar w:fldCharType="end"/>
-      </w:r>
+      <w:fldSimple w:instr=" SEQ Figure \* ARABIC ">
+        <w:r>
+          <w:rPr>
+            <w:noProof/>
+          </w:rPr>
+          <w:t>9</w:t>
+        </w:r>
+      </w:fldSimple>
       <w:r>
         <w:t>: The class diagram for the strategies.</w:t>
       </w:r>
@@ -13716,15 +13377,7 @@
     </w:p>
     <w:p>
       <w:r>
-        <w:t xml:space="preserve">The DI </w:t>
-      </w:r>
-      <w:proofErr w:type="spellStart"/>
-      <w:r>
-        <w:t>Comm</w:t>
-      </w:r>
-      <w:proofErr w:type="spellEnd"/>
-      <w:r>
-        <w:t xml:space="preserve"> Client supports both local and remote connections. For local connections, the app and the appliance need to be on the same network. Remote connections don’t have that requirement, as they work through the Philips CPP back-end.</w:t>
+        <w:t>The DI Comm Client supports both local and remote connections. For local connections, the app and the appliance need to be on the same network. Remote connections don’t have that requirement, as they work through the Philips CPP back-end.</w:t>
       </w:r>
     </w:p>
     <w:p>
@@ -13773,6 +13426,7 @@
       <w:r>
         <w:rPr>
           <w:noProof/>
+          <w:lang w:val="en-GB" w:eastAsia="en-GB"/>
         </w:rPr>
         <w:drawing>
           <wp:inline distT="0" distB="0" distL="0" distR="0" wp14:anchorId="6943E275" wp14:editId="33AC6002">
@@ -13824,27 +13478,14 @@
       <w:r>
         <w:t xml:space="preserve">Figure </w:t>
       </w:r>
-      <w:r>
-        <w:fldChar w:fldCharType="begin"/>
-      </w:r>
-      <w:r>
-        <w:instrText xml:space="preserve"> SEQ Figure \* ARABIC </w:instrText>
-      </w:r>
-      <w:r>
-        <w:fldChar w:fldCharType="separate"/>
-      </w:r>
-      <w:r>
-        <w:rPr>
-          <w:noProof/>
-        </w:rPr>
-        <w:t>10</w:t>
-      </w:r>
-      <w:r>
-        <w:rPr>
-          <w:noProof/>
-        </w:rPr>
-        <w:fldChar w:fldCharType="end"/>
-      </w:r>
+      <w:fldSimple w:instr=" SEQ Figure \* ARABIC ">
+        <w:r>
+          <w:rPr>
+            <w:noProof/>
+          </w:rPr>
+          <w:t>10</w:t>
+        </w:r>
+      </w:fldSimple>
       <w:r>
         <w:t>:</w:t>
       </w:r>
@@ -13937,15 +13578,7 @@
         <w:t>AirPort</w:t>
       </w:r>
       <w:r>
-        <w:t xml:space="preserve"> translates the parsed JSON values to integers, </w:t>
-      </w:r>
-      <w:proofErr w:type="spellStart"/>
-      <w:r>
-        <w:t>enums</w:t>
-      </w:r>
-      <w:proofErr w:type="spellEnd"/>
-      <w:r>
-        <w:t xml:space="preserve"> and </w:t>
+        <w:t xml:space="preserve"> translates the parsed JSON values to integers, enums and </w:t>
       </w:r>
       <w:r>
         <w:lastRenderedPageBreak/>
@@ -13964,15 +13597,7 @@
         <w:t xml:space="preserve"> object</w:t>
       </w:r>
       <w:r>
-        <w:t xml:space="preserve">. When setting these integers, </w:t>
-      </w:r>
-      <w:proofErr w:type="spellStart"/>
-      <w:r>
-        <w:t>enums</w:t>
-      </w:r>
-      <w:proofErr w:type="spellEnd"/>
-      <w:r>
-        <w:t xml:space="preserve"> and strings the </w:t>
+        <w:t xml:space="preserve">. When setting these integers, enums and strings the </w:t>
       </w:r>
       <w:r>
         <w:rPr>
@@ -14017,31 +13642,13 @@
     </w:p>
     <w:p>
       <w:r>
-        <w:t xml:space="preserve">The component allows you to discover DI </w:t>
-      </w:r>
-      <w:proofErr w:type="spellStart"/>
-      <w:r>
-        <w:t>Comm</w:t>
-      </w:r>
-      <w:proofErr w:type="spellEnd"/>
-      <w:r>
-        <w:t xml:space="preserve"> connected appliances on your network as defined in section 3.1.3 of </w:t>
-      </w:r>
-      <w:r>
-        <w:fldChar w:fldCharType="begin"/>
-      </w:r>
-      <w:r>
-        <w:instrText xml:space="preserve"> REF ref_dipra </w:instrText>
-      </w:r>
-      <w:r>
-        <w:fldChar w:fldCharType="separate"/>
-      </w:r>
-      <w:r>
-        <w:t>[DIPRA]</w:t>
-      </w:r>
-      <w:r>
-        <w:fldChar w:fldCharType="end"/>
-      </w:r>
+        <w:t xml:space="preserve">The component allows you to discover DI Comm connected appliances on your network as defined in section 3.1.3 of </w:t>
+      </w:r>
+      <w:fldSimple w:instr=" REF ref_dipra ">
+        <w:r>
+          <w:t>[DIPRA]</w:t>
+        </w:r>
+      </w:fldSimple>
       <w:r>
         <w:t>.</w:t>
       </w:r>
@@ -14116,15 +13723,7 @@
         <w:t xml:space="preserve"> discovery protocol and</w:t>
       </w:r>
       <w:r>
-        <w:t xml:space="preserve"> for DI </w:t>
-      </w:r>
-      <w:proofErr w:type="spellStart"/>
-      <w:r>
-        <w:t>Comm</w:t>
-      </w:r>
-      <w:proofErr w:type="spellEnd"/>
-      <w:r>
-        <w:t xml:space="preserve"> implementations on the currently connected Wi-Fi network. The class performs discovery every 15 seconds.</w:t>
+        <w:t xml:space="preserve"> for DI Comm implementations on the currently connected Wi-Fi network. The class performs discovery every 15 seconds.</w:t>
       </w:r>
     </w:p>
     <w:p>
@@ -14139,7 +13738,7 @@
     </w:p>
     <w:bookmarkEnd w:id="5"/>
     <w:bookmarkEnd w:id="6"/>
-    <w:bookmarkEnd w:id="17"/>
+    <w:bookmarkEnd w:id="18"/>
     <w:p>
       <w:r>
         <w:t>All existing unit test must be maintained and run regularly to ensure no regression occurs. While</w:t>
@@ -14168,6 +13767,7 @@
       <w:r>
         <w:rPr>
           <w:noProof/>
+          <w:lang w:val="en-GB" w:eastAsia="en-GB"/>
         </w:rPr>
         <w:drawing>
           <wp:inline distT="0" distB="0" distL="0" distR="0" wp14:anchorId="5F26C37E" wp14:editId="2C5C2960">
@@ -14226,37 +13826,16 @@
       <w:r>
         <w:t xml:space="preserve">Figure </w:t>
       </w:r>
-      <w:r>
-        <w:fldChar w:fldCharType="begin"/>
-      </w:r>
-      <w:r>
-        <w:instrText xml:space="preserve"> SEQ Figure \* ARABIC </w:instrText>
-      </w:r>
-      <w:r>
-        <w:fldChar w:fldCharType="separate"/>
-      </w:r>
-      <w:r>
-        <w:rPr>
-          <w:noProof/>
-        </w:rPr>
-        <w:t>11</w:t>
-      </w:r>
-      <w:r>
-        <w:rPr>
-          <w:noProof/>
-        </w:rPr>
-        <w:fldChar w:fldCharType="end"/>
-      </w:r>
-      <w:r>
-        <w:t xml:space="preserve">: Overview of entire DI </w:t>
-      </w:r>
-      <w:proofErr w:type="spellStart"/>
-      <w:r>
-        <w:t>Comm</w:t>
-      </w:r>
-      <w:proofErr w:type="spellEnd"/>
-      <w:r>
-        <w:t xml:space="preserve"> Android architecture</w:t>
+      <w:fldSimple w:instr=" SEQ Figure \* ARABIC ">
+        <w:r>
+          <w:rPr>
+            <w:noProof/>
+          </w:rPr>
+          <w:t>11</w:t>
+        </w:r>
+      </w:fldSimple>
+      <w:r>
+        <w:t>: Overview of entire DI Comm Android architecture</w:t>
       </w:r>
     </w:p>
     <w:p>
@@ -14277,15 +13856,7 @@
       <w:bookmarkStart w:id="67" w:name="_Toc291229522"/>
       <w:r>
         <w:lastRenderedPageBreak/>
-        <w:t xml:space="preserve">Basic reuse from </w:t>
-      </w:r>
-      <w:proofErr w:type="spellStart"/>
-      <w:r>
-        <w:t>SmartAir</w:t>
-      </w:r>
-      <w:proofErr w:type="spellEnd"/>
-      <w:r>
-        <w:t xml:space="preserve"> Android</w:t>
+        <w:t>Basic reuse from SmartAir Android</w:t>
       </w:r>
       <w:bookmarkEnd w:id="67"/>
     </w:p>
@@ -14297,6 +13868,7 @@
       <w:r>
         <w:rPr>
           <w:noProof/>
+          <w:lang w:val="en-GB" w:eastAsia="en-GB"/>
         </w:rPr>
         <w:drawing>
           <wp:inline distT="0" distB="0" distL="0" distR="0" wp14:anchorId="4E6A7D1E" wp14:editId="4AC2E457">
@@ -14355,27 +13927,14 @@
       <w:r>
         <w:t xml:space="preserve">Figure </w:t>
       </w:r>
-      <w:r>
-        <w:fldChar w:fldCharType="begin"/>
-      </w:r>
-      <w:r>
-        <w:instrText xml:space="preserve"> SEQ Figure \* ARABIC </w:instrText>
-      </w:r>
-      <w:r>
-        <w:fldChar w:fldCharType="separate"/>
-      </w:r>
-      <w:r>
-        <w:rPr>
-          <w:noProof/>
-        </w:rPr>
-        <w:t>12</w:t>
-      </w:r>
-      <w:r>
-        <w:rPr>
-          <w:noProof/>
-        </w:rPr>
-        <w:fldChar w:fldCharType="end"/>
-      </w:r>
+      <w:fldSimple w:instr=" SEQ Figure \* ARABIC ">
+        <w:r>
+          <w:rPr>
+            <w:noProof/>
+          </w:rPr>
+          <w:t>12</w:t>
+        </w:r>
+      </w:fldSimple>
       <w:r>
         <w:t>: Current architecture of Smart Air Android. Significant changes are necessary to make this architecture compliant with the reference design.</w:t>
       </w:r>
@@ -14423,15 +13982,7 @@
     </w:p>
     <w:p>
       <w:r>
-        <w:t>This appendix aims at being a comprehensive step-by-step guide for making the architecture reusable. The user of this guide should follow all steps sequentially and after every (sub)</w:t>
-      </w:r>
-      <w:proofErr w:type="gramStart"/>
-      <w:r>
-        <w:t>chapter,  all</w:t>
-      </w:r>
-      <w:proofErr w:type="gramEnd"/>
-      <w:r>
-        <w:t xml:space="preserve"> unit tests must be run, basic testing needs to be performed and the code must be checked in. Fundamental changes will be highlighted and their risks will be pointed out so proper testing can be performed.</w:t>
+        <w:t>This appendix aims at being a comprehensive step-by-step guide for making the architecture reusable. The user of this guide should follow all steps sequentially and after every (sub)chapter,  all unit tests must be run, basic testing needs to be performed and the code must be checked in. Fundamental changes will be highlighted and their risks will be pointed out so proper testing can be performed.</w:t>
       </w:r>
     </w:p>
     <w:p>
@@ -14462,6 +14013,7 @@
       <w:r>
         <w:rPr>
           <w:noProof/>
+          <w:lang w:val="en-GB" w:eastAsia="en-GB"/>
         </w:rPr>
         <w:drawing>
           <wp:inline distT="0" distB="0" distL="0" distR="0" wp14:anchorId="2C33C08B" wp14:editId="626FEAF0">
@@ -14519,45 +14071,16 @@
       <w:r>
         <w:t xml:space="preserve">Figure </w:t>
       </w:r>
-      <w:r>
-        <w:fldChar w:fldCharType="begin"/>
-      </w:r>
-      <w:r>
-        <w:instrText xml:space="preserve"> SEQ Figure \* ARABIC </w:instrText>
-      </w:r>
-      <w:r>
-        <w:fldChar w:fldCharType="separate"/>
-      </w:r>
-      <w:r>
-        <w:rPr>
-          <w:noProof/>
-        </w:rPr>
-        <w:t>13</w:t>
-      </w:r>
-      <w:r>
-        <w:rPr>
-          <w:noProof/>
-        </w:rPr>
-        <w:fldChar w:fldCharType="end"/>
-      </w:r>
-      <w:r>
-        <w:t xml:space="preserve">: </w:t>
-      </w:r>
-      <w:proofErr w:type="spellStart"/>
-      <w:r>
-        <w:t>NetworkNode</w:t>
-      </w:r>
-      <w:proofErr w:type="spellEnd"/>
-      <w:r>
-        <w:t xml:space="preserve"> object for </w:t>
-      </w:r>
-      <w:proofErr w:type="spellStart"/>
-      <w:r>
-        <w:t>DiComm</w:t>
-      </w:r>
-      <w:proofErr w:type="spellEnd"/>
-      <w:r>
-        <w:t xml:space="preserve"> Android architecture</w:t>
+      <w:fldSimple w:instr=" SEQ Figure \* ARABIC ">
+        <w:r>
+          <w:rPr>
+            <w:noProof/>
+          </w:rPr>
+          <w:t>13</w:t>
+        </w:r>
+      </w:fldSimple>
+      <w:r>
+        <w:t>: NetworkNode object for DiComm Android architecture</w:t>
       </w:r>
     </w:p>
     <w:p>
@@ -15995,15 +15518,7 @@
         <w:t>NetworkNode</w:t>
       </w:r>
       <w:r>
-        <w:t xml:space="preserve"> as an </w:t>
-      </w:r>
-      <w:proofErr w:type="gramStart"/>
-      <w:r>
-        <w:t>argument  and</w:t>
-      </w:r>
-      <w:proofErr w:type="gramEnd"/>
-      <w:r>
-        <w:t xml:space="preserve"> registers itself to the </w:t>
+        <w:t xml:space="preserve"> as an argument  and registers itself to the </w:t>
       </w:r>
       <w:r>
         <w:rPr>
@@ -16263,7 +15778,6 @@
       <w:r>
         <w:t xml:space="preserve">Prepare the </w:t>
       </w:r>
-      <w:proofErr w:type="gramStart"/>
       <w:r>
         <w:rPr>
           <w:rStyle w:val="LiteralText"/>
@@ -16271,11 +15785,7 @@
         <w:t>CppController</w:t>
       </w:r>
       <w:r>
-        <w:t xml:space="preserve">  to</w:t>
-      </w:r>
-      <w:proofErr w:type="gramEnd"/>
-      <w:r>
-        <w:t xml:space="preserve"> handle multiple instances of the </w:t>
+        <w:t xml:space="preserve">  to handle multiple instances of the </w:t>
       </w:r>
       <w:r>
         <w:rPr>
@@ -18643,7 +18153,6 @@
       <w:r>
         <w:t xml:space="preserve">Create a new class </w:t>
       </w:r>
-      <w:proofErr w:type="spellStart"/>
       <w:r>
         <w:rPr>
           <w:rStyle w:val="LiteralText"/>
@@ -18654,7 +18163,6 @@
         <w:t>DICommPort</w:t>
       </w:r>
       <w:bookmarkEnd w:id="81"/>
-      <w:proofErr w:type="spellEnd"/>
     </w:p>
     <w:p>
       <w:pPr>
@@ -19719,14 +19227,9 @@
       </w:pPr>
       <w:bookmarkStart w:id="83" w:name="_Toc291229537"/>
       <w:r>
-        <w:t xml:space="preserve">Create a new class </w:t>
-      </w:r>
-      <w:proofErr w:type="spellStart"/>
-      <w:r>
-        <w:t>FirmwarePort</w:t>
+        <w:t>Create a new class FirmwarePort</w:t>
       </w:r>
       <w:bookmarkEnd w:id="83"/>
-      <w:proofErr w:type="spellEnd"/>
     </w:p>
     <w:p>
       <w:r>
@@ -22388,47 +21891,37 @@
       </w:pPr>
       <w:bookmarkStart w:id="85" w:name="_Toc291229539"/>
       <w:r>
-        <w:t xml:space="preserve">Move Encryption into the </w:t>
-      </w:r>
-      <w:proofErr w:type="spellStart"/>
-      <w:r>
+        <w:t>Move Encryption into the PurAirDevice</w:t>
+      </w:r>
+      <w:bookmarkEnd w:id="85"/>
+    </w:p>
+    <w:p>
+      <w:r>
+        <w:t xml:space="preserve">In order to make encryption and decryption completely transparent, </w:t>
+      </w:r>
+      <w:r>
+        <w:rPr>
+          <w:rStyle w:val="LiteralText"/>
+        </w:rPr>
+        <w:t>DISecurity</w:t>
+      </w:r>
+      <w:r>
+        <w:t xml:space="preserve"> should become </w:t>
+      </w:r>
+      <w:r>
+        <w:t xml:space="preserve">a </w:t>
+      </w:r>
+      <w:r>
+        <w:t xml:space="preserve">part of the </w:t>
+      </w:r>
+      <w:r>
+        <w:rPr>
+          <w:rStyle w:val="LiteralText"/>
+        </w:rPr>
         <w:t>PurAirDevice</w:t>
       </w:r>
-      <w:bookmarkEnd w:id="85"/>
-      <w:proofErr w:type="spellEnd"/>
-    </w:p>
-    <w:p>
-      <w:r>
-        <w:t xml:space="preserve">In order to make encryption and decryption completely transparent, </w:t>
-      </w:r>
-      <w:r>
-        <w:rPr>
-          <w:rStyle w:val="LiteralText"/>
-        </w:rPr>
-        <w:t>DISecurity</w:t>
-      </w:r>
-      <w:r>
-        <w:t xml:space="preserve"> should become </w:t>
-      </w:r>
-      <w:r>
-        <w:t xml:space="preserve">a </w:t>
-      </w:r>
-      <w:r>
-        <w:t xml:space="preserve">part of the </w:t>
-      </w:r>
-      <w:proofErr w:type="gramStart"/>
-      <w:r>
-        <w:rPr>
-          <w:rStyle w:val="LiteralText"/>
-        </w:rPr>
-        <w:t>PurAirDevice</w:t>
-      </w:r>
-      <w:r>
-        <w:t xml:space="preserve"> .</w:t>
-      </w:r>
-      <w:proofErr w:type="gramEnd"/>
-      <w:r>
-        <w:t xml:space="preserve"> </w:t>
+      <w:r>
+        <w:t xml:space="preserve"> . </w:t>
       </w:r>
     </w:p>
     <w:p>
@@ -22835,13 +22328,8 @@
         <w:pStyle w:val="Appendix2"/>
       </w:pPr>
       <w:bookmarkStart w:id="86" w:name="_Toc291229540"/>
-      <w:proofErr w:type="spellStart"/>
-      <w:r>
-        <w:t>PurAirDevice</w:t>
-      </w:r>
-      <w:proofErr w:type="spellEnd"/>
-      <w:r>
-        <w:t xml:space="preserve"> must handle received events</w:t>
+      <w:r>
+        <w:t>PurAirDevice must handle received events</w:t>
       </w:r>
       <w:bookmarkEnd w:id="86"/>
     </w:p>
@@ -23675,6 +23163,7 @@
       <w:r>
         <w:rPr>
           <w:noProof/>
+          <w:lang w:val="en-GB" w:eastAsia="en-GB"/>
         </w:rPr>
         <w:lastRenderedPageBreak/>
         <w:drawing>
@@ -23735,27 +23224,14 @@
       <w:r>
         <w:t xml:space="preserve">Figure </w:t>
       </w:r>
-      <w:r>
-        <w:fldChar w:fldCharType="begin"/>
-      </w:r>
-      <w:r>
-        <w:instrText xml:space="preserve"> SEQ Figure \* ARABIC </w:instrText>
-      </w:r>
-      <w:r>
-        <w:fldChar w:fldCharType="separate"/>
-      </w:r>
-      <w:r>
-        <w:rPr>
-          <w:noProof/>
-        </w:rPr>
-        <w:t>14</w:t>
-      </w:r>
-      <w:r>
-        <w:rPr>
-          <w:noProof/>
-        </w:rPr>
-        <w:fldChar w:fldCharType="end"/>
-      </w:r>
+      <w:fldSimple w:instr=" SEQ Figure \* ARABIC ">
+        <w:r>
+          <w:rPr>
+            <w:noProof/>
+          </w:rPr>
+          <w:t>14</w:t>
+        </w:r>
+      </w:fldSimple>
       <w:bookmarkEnd w:id="88"/>
       <w:r>
         <w:t>: Proposed reusable architecture for Smart Air Android</w:t>
@@ -23780,6 +23256,7 @@
       <w:r>
         <w:rPr>
           <w:noProof/>
+          <w:lang w:val="en-GB" w:eastAsia="en-GB"/>
         </w:rPr>
         <w:drawing>
           <wp:inline distT="0" distB="0" distL="0" distR="0" wp14:anchorId="1D1E970A" wp14:editId="2889FFFB">
@@ -23831,56 +23308,41 @@
       <w:r>
         <w:t xml:space="preserve">Figure </w:t>
       </w:r>
-      <w:r>
-        <w:fldChar w:fldCharType="begin"/>
-      </w:r>
-      <w:r>
-        <w:instrText xml:space="preserve"> SEQ Figure \* ARABIC </w:instrText>
-      </w:r>
-      <w:r>
-        <w:fldChar w:fldCharType="separate"/>
-      </w:r>
-      <w:r>
-        <w:rPr>
-          <w:noProof/>
-        </w:rPr>
-        <w:t>15</w:t>
-      </w:r>
-      <w:r>
-        <w:rPr>
-          <w:noProof/>
-        </w:rPr>
-        <w:fldChar w:fldCharType="end"/>
-      </w:r>
-      <w:r>
-        <w:t xml:space="preserve">: </w:t>
-      </w:r>
-      <w:proofErr w:type="spellStart"/>
-      <w:r>
-        <w:t>Exitsing</w:t>
-      </w:r>
-      <w:proofErr w:type="spellEnd"/>
-      <w:r>
-        <w:t xml:space="preserve"> </w:t>
-      </w:r>
-      <w:proofErr w:type="spellStart"/>
-      <w:r>
+      <w:fldSimple w:instr=" SEQ Figure \* ARABIC ">
+        <w:r>
+          <w:rPr>
+            <w:noProof/>
+          </w:rPr>
+          <w:t>15</w:t>
+        </w:r>
+      </w:fldSimple>
+      <w:r>
+        <w:t xml:space="preserve">: Exitsing DIComm request architecture. </w:t>
+      </w:r>
+      <w:r>
+        <w:br/>
+      </w:r>
+      <w:r>
+        <w:t>Reuse is limited by code duplication and the lack of standardized components.</w:t>
+      </w:r>
+    </w:p>
+    <w:p>
+      <w:r>
+        <w:t xml:space="preserve">The existing request architecture does not allow to easily add new </w:t>
+      </w:r>
+      <w:r>
+        <w:rPr>
+          <w:rStyle w:val="LiteralText"/>
+        </w:rPr>
         <w:t>DIComm</w:t>
       </w:r>
-      <w:proofErr w:type="spellEnd"/>
-      <w:r>
-        <w:t xml:space="preserve"> request architecture. </w:t>
-      </w:r>
-      <w:r>
-        <w:br/>
-      </w:r>
-      <w:r>
-        <w:t>Reuse is limited by code duplication and the lack of standardized components.</w:t>
-      </w:r>
-    </w:p>
-    <w:p>
-      <w:r>
-        <w:t xml:space="preserve">The existing request architecture does not allow to easily add new </w:t>
+      <w:r>
+        <w:t xml:space="preserve"> ports to it and contains a lot of code duplication to achieve similar goals. Therefore quite some changes are required in order to maximize code reuse and minimize the implementation effort while adding new ports.</w:t>
+      </w:r>
+    </w:p>
+    <w:p>
+      <w:r>
+        <w:t xml:space="preserve">In order to make to allow simple </w:t>
       </w:r>
       <w:r>
         <w:rPr>
@@ -23889,20 +23351,6 @@
         <w:t>DIComm</w:t>
       </w:r>
       <w:r>
-        <w:t xml:space="preserve"> ports to it and contains a lot of code duplication to achieve similar goals. Therefore quite some changes are required in order to maximize code reuse and minimize the implementation effort while adding new ports.</w:t>
-      </w:r>
-    </w:p>
-    <w:p>
-      <w:r>
-        <w:t xml:space="preserve">In order to make to allow simple </w:t>
-      </w:r>
-      <w:r>
-        <w:rPr>
-          <w:rStyle w:val="LiteralText"/>
-        </w:rPr>
-        <w:t>DIComm</w:t>
-      </w:r>
-      <w:r>
         <w:t xml:space="preserve"> ports to be added, the architecture must get a uniform mechanism to perform local and remote requests and </w:t>
       </w:r>
       <w:r>
@@ -23916,6 +23364,7 @@
       <w:r>
         <w:rPr>
           <w:noProof/>
+          <w:lang w:val="en-GB" w:eastAsia="en-GB"/>
         </w:rPr>
         <w:lastRenderedPageBreak/>
         <w:drawing>
@@ -23968,41 +23417,20 @@
       <w:r>
         <w:t xml:space="preserve">Figure </w:t>
       </w:r>
-      <w:r>
-        <w:fldChar w:fldCharType="begin"/>
-      </w:r>
-      <w:r>
-        <w:instrText xml:space="preserve"> SEQ Figure \* ARABIC </w:instrText>
-      </w:r>
-      <w:r>
-        <w:fldChar w:fldCharType="separate"/>
-      </w:r>
-      <w:r>
-        <w:rPr>
-          <w:noProof/>
-        </w:rPr>
-        <w:t>16</w:t>
-      </w:r>
-      <w:r>
-        <w:rPr>
-          <w:noProof/>
-        </w:rPr>
-        <w:fldChar w:fldCharType="end"/>
-      </w:r>
+      <w:fldSimple w:instr=" SEQ Figure \* ARABIC ">
+        <w:r>
+          <w:rPr>
+            <w:noProof/>
+          </w:rPr>
+          <w:t>16</w:t>
+        </w:r>
+      </w:fldSimple>
       <w:r>
         <w:t xml:space="preserve">: Proposed request architecture. </w:t>
       </w:r>
       <w:r>
         <w:br/>
-        <w:t xml:space="preserve">The central Queue, </w:t>
-      </w:r>
-      <w:proofErr w:type="spellStart"/>
-      <w:r>
-        <w:t>CommunicationStrategy</w:t>
-      </w:r>
-      <w:proofErr w:type="spellEnd"/>
-      <w:r>
-        <w:t xml:space="preserve"> and Request objects enables reuse.</w:t>
+        <w:t>The central Queue, CommunicationStrategy and Request objects enables reuse.</w:t>
       </w:r>
     </w:p>
     <w:p>
@@ -25033,13 +24461,8 @@
       <w:r>
         <w:t xml:space="preserve"> -&gt; </w:t>
       </w:r>
-      <w:proofErr w:type="spellStart"/>
-      <w:r>
-        <w:t>enum</w:t>
-      </w:r>
-      <w:proofErr w:type="spellEnd"/>
-      <w:r>
-        <w:t xml:space="preserve"> which is either</w:t>
+      <w:r>
+        <w:t>enum which is either</w:t>
       </w:r>
       <w:r>
         <w:t xml:space="preserve"> PUT, GET, POST, DEL or ADD</w:t>
@@ -25471,13 +24894,8 @@
       <w:r>
         <w:t xml:space="preserve"> -&gt; </w:t>
       </w:r>
-      <w:proofErr w:type="spellStart"/>
-      <w:r>
-        <w:t>enum</w:t>
-      </w:r>
-      <w:proofErr w:type="spellEnd"/>
-      <w:r>
-        <w:t xml:space="preserve"> which is either </w:t>
+      <w:r>
+        <w:t xml:space="preserve">enum which is either </w:t>
       </w:r>
       <w:r>
         <w:t>SUBSCRIBE, UNSUBSCRIBE</w:t>
@@ -26432,7 +25850,6 @@
       <w:r>
         <w:t xml:space="preserve"> subclass and add one </w:t>
       </w:r>
-      <w:proofErr w:type="gramStart"/>
       <w:r>
         <w:rPr>
           <w:rStyle w:val="LiteralText"/>
@@ -26440,11 +25857,7 @@
         <w:t>LocalStrategy</w:t>
       </w:r>
       <w:r>
-        <w:t xml:space="preserve"> ,</w:t>
-      </w:r>
-      <w:proofErr w:type="gramEnd"/>
-      <w:r>
-        <w:t xml:space="preserve"> one </w:t>
+        <w:t xml:space="preserve"> , one </w:t>
       </w:r>
       <w:r>
         <w:rPr>
@@ -27638,15 +27051,7 @@
         <w:t>get subclasses</w:t>
       </w:r>
       <w:r>
-        <w:t xml:space="preserve"> for every project that will reuse the DI </w:t>
-      </w:r>
-      <w:proofErr w:type="spellStart"/>
-      <w:r>
-        <w:t>Comm</w:t>
-      </w:r>
-      <w:proofErr w:type="spellEnd"/>
-      <w:r>
-        <w:t xml:space="preserve"> Android architecture, it makes sense to make this process as smooth as possible.</w:t>
+        <w:t xml:space="preserve"> for every project that will reuse the DI Comm Android architecture, it makes sense to make this process as smooth as possible.</w:t>
       </w:r>
     </w:p>
     <w:p>
@@ -28015,15 +27420,7 @@
     </w:p>
     <w:p>
       <w:r>
-        <w:t xml:space="preserve">Since not all DI </w:t>
-      </w:r>
-      <w:proofErr w:type="spellStart"/>
-      <w:r>
-        <w:t>Comm</w:t>
-      </w:r>
-      <w:proofErr w:type="spellEnd"/>
-      <w:r>
-        <w:t xml:space="preserve"> ports are equally interesting to subscribe to, it makes sense to have a mechanism to detect whether or not the app should subscribe to that port. Therefore add a new abstract method to </w:t>
+        <w:t xml:space="preserve">Since not all DI Comm ports are equally interesting to subscribe to, it makes sense to have a mechanism to detect whether or not the app should subscribe to that port. Therefore add a new abstract method to </w:t>
       </w:r>
       <w:r>
         <w:rPr>
@@ -28094,15 +27491,7 @@
     </w:p>
     <w:p>
       <w:r>
-        <w:t xml:space="preserve">A very common use case for DI </w:t>
-      </w:r>
-      <w:proofErr w:type="spellStart"/>
-      <w:r>
-        <w:t>Comm</w:t>
-      </w:r>
-      <w:proofErr w:type="spellEnd"/>
-      <w:r>
-        <w:t xml:space="preserve"> users will be to subscribe to all relevant ports of the </w:t>
+        <w:t xml:space="preserve">A very common use case for DI Comm users will be to subscribe to all relevant ports of the </w:t>
       </w:r>
       <w:r>
         <w:rPr>
@@ -28762,13 +28151,8 @@
         <w:t>PurifierEvent</w:t>
       </w:r>
       <w:r>
-        <w:t xml:space="preserve"> </w:t>
-      </w:r>
-      <w:proofErr w:type="spellStart"/>
-      <w:r>
-        <w:t>enum</w:t>
-      </w:r>
-      <w:proofErr w:type="spellEnd"/>
+        <w:t xml:space="preserve"> enum</w:t>
+      </w:r>
     </w:p>
     <w:p>
       <w:pPr>
@@ -28821,15 +28205,7 @@
     </w:p>
     <w:p>
       <w:r>
-        <w:t xml:space="preserve">Create a new abstract class </w:t>
-      </w:r>
-      <w:proofErr w:type="spellStart"/>
-      <w:r>
-        <w:t>DICommApplianceFactory</w:t>
-      </w:r>
-      <w:proofErr w:type="spellEnd"/>
-      <w:r>
-        <w:t>, which specifies the following methods:</w:t>
+        <w:t>Create a new abstract class DICommApplianceFactory, which specifies the following methods:</w:t>
       </w:r>
     </w:p>
     <w:p>
@@ -28901,21 +28277,8 @@
         <w:t xml:space="preserve"> </w:t>
       </w:r>
       <w:r>
-        <w:t xml:space="preserve">when the </w:t>
-      </w:r>
-      <w:proofErr w:type="spellStart"/>
-      <w:r>
-        <w:t>modelName</w:t>
-      </w:r>
-      <w:proofErr w:type="spellEnd"/>
-      <w:r>
-        <w:t xml:space="preserve"> equals </w:t>
-      </w:r>
-      <w:proofErr w:type="spellStart"/>
-      <w:r>
-        <w:t>AirPurifier</w:t>
-      </w:r>
-      <w:proofErr w:type="spellEnd"/>
+        <w:t>when the modelName equals AirPurifier</w:t>
+      </w:r>
     </w:p>
     <w:p>
       <w:pPr>
@@ -28926,15 +28289,7 @@
         </w:numPr>
       </w:pPr>
       <w:r>
-        <w:t xml:space="preserve">In the </w:t>
-      </w:r>
-      <w:proofErr w:type="spellStart"/>
-      <w:r>
-        <w:t>createDICommAppliance</w:t>
-      </w:r>
-      <w:proofErr w:type="spellEnd"/>
-      <w:r>
-        <w:t>() do the following:</w:t>
+        <w:t>In the createDICommAppliance() do the following:</w:t>
       </w:r>
     </w:p>
     <w:p>
@@ -28946,15 +28301,7 @@
         </w:numPr>
       </w:pPr>
       <w:r>
-        <w:t xml:space="preserve">Create a new </w:t>
-      </w:r>
-      <w:proofErr w:type="spellStart"/>
-      <w:r>
-        <w:t>DISecurity</w:t>
-      </w:r>
-      <w:proofErr w:type="spellEnd"/>
-      <w:r>
-        <w:t>()</w:t>
+        <w:t>Create a new DISecurity()</w:t>
       </w:r>
     </w:p>
     <w:p>
@@ -28966,15 +28313,7 @@
         </w:numPr>
       </w:pPr>
       <w:r>
-        <w:t xml:space="preserve">Create a new </w:t>
-      </w:r>
-      <w:proofErr w:type="spellStart"/>
-      <w:r>
-        <w:t>CommunicationMarshal</w:t>
-      </w:r>
-      <w:proofErr w:type="spellEnd"/>
-      <w:r>
-        <w:t>() with that security</w:t>
+        <w:t>Create a new CommunicationMarshal() with that security</w:t>
       </w:r>
     </w:p>
     <w:p>
@@ -28986,23 +28325,7 @@
         </w:numPr>
       </w:pPr>
       <w:r>
-        <w:t xml:space="preserve">Create a new </w:t>
-      </w:r>
-      <w:proofErr w:type="spellStart"/>
-      <w:r>
-        <w:t>AirPurifier</w:t>
-      </w:r>
-      <w:proofErr w:type="spellEnd"/>
-      <w:r>
-        <w:t xml:space="preserve"> using the </w:t>
-      </w:r>
-      <w:proofErr w:type="spellStart"/>
-      <w:r>
-        <w:t>NetworkNode</w:t>
-      </w:r>
-      <w:proofErr w:type="spellEnd"/>
-      <w:r>
-        <w:t xml:space="preserve"> and security</w:t>
+        <w:t>Create a new AirPurifier using the NetworkNode and security</w:t>
       </w:r>
     </w:p>
     <w:p>
@@ -29014,23 +28337,7 @@
         </w:numPr>
       </w:pPr>
       <w:r>
-        <w:t xml:space="preserve">In </w:t>
-      </w:r>
-      <w:proofErr w:type="spellStart"/>
-      <w:r>
-        <w:t>networkNode</w:t>
-      </w:r>
-      <w:proofErr w:type="spellEnd"/>
-      <w:r>
-        <w:t xml:space="preserve">, ensure that the default </w:t>
-      </w:r>
-      <w:proofErr w:type="spellStart"/>
-      <w:r>
-        <w:t>ConnectionState</w:t>
-      </w:r>
-      <w:proofErr w:type="spellEnd"/>
-      <w:r>
-        <w:t xml:space="preserve"> is disconnected</w:t>
+        <w:t>In networkNode, ensure that the default ConnectionState is disconnected</w:t>
       </w:r>
     </w:p>
     <w:p>
@@ -29316,15 +28623,7 @@
         </w:numPr>
       </w:pPr>
       <w:r>
-        <w:t xml:space="preserve">Change the </w:t>
-      </w:r>
-      <w:proofErr w:type="spellStart"/>
-      <w:r>
-        <w:t>classname</w:t>
-      </w:r>
-      <w:proofErr w:type="spellEnd"/>
-      <w:r>
-        <w:t xml:space="preserve"> to </w:t>
+        <w:t xml:space="preserve">Change the classname to </w:t>
       </w:r>
       <w:r>
         <w:rPr>
@@ -29393,13 +28692,8 @@
         </w:numPr>
       </w:pPr>
       <w:r>
-        <w:t xml:space="preserve">Initialize the member in the </w:t>
-      </w:r>
-      <w:proofErr w:type="spellStart"/>
-      <w:r>
-        <w:t>createSharedInstanceMethod</w:t>
-      </w:r>
-      <w:proofErr w:type="spellEnd"/>
+        <w:t>Initialize the member in the createSharedInstanceMethod</w:t>
+      </w:r>
     </w:p>
     <w:p>
       <w:pPr>
@@ -29461,13 +28755,8 @@
         </w:numPr>
       </w:pPr>
       <w:r>
-        <w:t xml:space="preserve">Initialize the member in the </w:t>
-      </w:r>
-      <w:proofErr w:type="spellStart"/>
-      <w:r>
-        <w:t>createSharedInstanceMethod</w:t>
-      </w:r>
-      <w:proofErr w:type="spellEnd"/>
+        <w:t>Initialize the member in the createSharedInstanceMethod</w:t>
+      </w:r>
     </w:p>
     <w:p>
       <w:pPr>
@@ -29478,15 +28767,7 @@
         </w:numPr>
       </w:pPr>
       <w:r>
-        <w:t xml:space="preserve">Ensure the </w:t>
-      </w:r>
-      <w:proofErr w:type="spellStart"/>
-      <w:r>
-        <w:t>ApplianceDatabase</w:t>
-      </w:r>
-      <w:proofErr w:type="spellEnd"/>
-      <w:r>
-        <w:t xml:space="preserve"> is properly initialized inside the constructor</w:t>
+        <w:t>Ensure the ApplianceDatabase is properly initialized inside the constructor</w:t>
       </w:r>
     </w:p>
     <w:p>
@@ -29653,15 +28934,7 @@
         </w:numPr>
       </w:pPr>
       <w:r>
-        <w:t xml:space="preserve">Note: Building a device will happen in </w:t>
-      </w:r>
-      <w:proofErr w:type="spellStart"/>
-      <w:r>
-        <w:t>addNewDevice</w:t>
-      </w:r>
-      <w:proofErr w:type="spellEnd"/>
-      <w:r>
-        <w:t>()</w:t>
+        <w:t>Note: Building a device will happen in addNewDevice()</w:t>
       </w:r>
     </w:p>
     <w:p>
@@ -29673,15 +28946,7 @@
         </w:numPr>
       </w:pPr>
       <w:r>
-        <w:t xml:space="preserve">Remove </w:t>
-      </w:r>
-      <w:proofErr w:type="spellStart"/>
-      <w:r>
-        <w:t>usn</w:t>
-      </w:r>
-      <w:proofErr w:type="spellEnd"/>
-      <w:r>
-        <w:t xml:space="preserve"> completely</w:t>
+        <w:t>Remove usn completely</w:t>
       </w:r>
     </w:p>
     <w:p>
@@ -29891,15 +29156,7 @@
         </w:numPr>
       </w:pPr>
       <w:r>
-        <w:t xml:space="preserve">Change USN logic to </w:t>
-      </w:r>
-      <w:proofErr w:type="spellStart"/>
-      <w:r>
-        <w:t>CppID</w:t>
-      </w:r>
-      <w:proofErr w:type="spellEnd"/>
-      <w:r>
-        <w:t xml:space="preserve"> logic -&gt; remove device when USN matches</w:t>
+        <w:t>Change USN logic to CppID logic -&gt; remove device when USN matches</w:t>
       </w:r>
     </w:p>
     <w:p>
@@ -29911,15 +29168,7 @@
         </w:numPr>
       </w:pPr>
       <w:r>
-        <w:t xml:space="preserve">Rename to </w:t>
-      </w:r>
-      <w:proofErr w:type="spellStart"/>
-      <w:r>
-        <w:t>onApplicanceLost</w:t>
-      </w:r>
-      <w:proofErr w:type="spellEnd"/>
-      <w:r>
-        <w:t>()</w:t>
+        <w:t>Rename to onApplicanceLost()</w:t>
       </w:r>
     </w:p>
     <w:p>
@@ -29931,23 +29180,7 @@
         </w:numPr>
       </w:pPr>
       <w:r>
-        <w:t xml:space="preserve">Replace all </w:t>
-      </w:r>
-      <w:proofErr w:type="spellStart"/>
-      <w:r>
-        <w:t>AirPurifier</w:t>
-      </w:r>
-      <w:proofErr w:type="spellEnd"/>
-      <w:r>
-        <w:t xml:space="preserve"> references to </w:t>
-      </w:r>
-      <w:proofErr w:type="spellStart"/>
-      <w:r>
-        <w:t>DICommAppliance</w:t>
-      </w:r>
-      <w:proofErr w:type="spellEnd"/>
-      <w:r>
-        <w:t xml:space="preserve"> references</w:t>
+        <w:t>Replace all AirPurifier references to DICommAppliance references</w:t>
       </w:r>
     </w:p>
     <w:p>
@@ -29959,23 +29192,7 @@
         </w:numPr>
       </w:pPr>
       <w:r>
-        <w:t xml:space="preserve">Replace </w:t>
-      </w:r>
-      <w:proofErr w:type="spellStart"/>
-      <w:r>
-        <w:t>AirPurifier</w:t>
-      </w:r>
-      <w:proofErr w:type="spellEnd"/>
-      <w:r>
-        <w:t xml:space="preserve"> to </w:t>
-      </w:r>
-      <w:proofErr w:type="spellStart"/>
-      <w:r>
-        <w:t>DICommAppliance</w:t>
-      </w:r>
-      <w:proofErr w:type="spellEnd"/>
-      <w:r>
-        <w:t>, and replace all references to device/purifier in method names, variable names and logs in the following methods:</w:t>
+        <w:t>Replace AirPurifier to DICommAppliance, and replace all references to device/purifier in method names, variable names and logs in the following methods:</w:t>
       </w:r>
     </w:p>
     <w:p>
@@ -29986,13 +29203,8 @@
           <w:numId w:val="38"/>
         </w:numPr>
       </w:pPr>
-      <w:proofErr w:type="spellStart"/>
-      <w:r>
-        <w:t>markLostDevicesInBackground</w:t>
-      </w:r>
-      <w:proofErr w:type="spellEnd"/>
-      <w:r>
-        <w:t>()</w:t>
+      <w:r>
+        <w:t>markLostDevicesInBackground()</w:t>
       </w:r>
     </w:p>
     <w:p>
@@ -30003,13 +29215,8 @@
           <w:numId w:val="38"/>
         </w:numPr>
       </w:pPr>
-      <w:proofErr w:type="spellStart"/>
-      <w:r>
-        <w:t>markOtherNetworkDevicesRemote</w:t>
-      </w:r>
-      <w:proofErr w:type="spellEnd"/>
-      <w:r>
-        <w:t>()</w:t>
+      <w:r>
+        <w:t>markOtherNetworkDevicesRemote()</w:t>
       </w:r>
     </w:p>
     <w:p>
@@ -30020,13 +29227,8 @@
           <w:numId w:val="38"/>
         </w:numPr>
       </w:pPr>
-      <w:proofErr w:type="spellStart"/>
-      <w:r>
-        <w:t>markNonDevicesRemote</w:t>
-      </w:r>
-      <w:proofErr w:type="spellEnd"/>
-      <w:r>
-        <w:t>()</w:t>
+      <w:r>
+        <w:t>markNonDevicesRemote()</w:t>
       </w:r>
     </w:p>
     <w:p>
@@ -30037,13 +29239,8 @@
           <w:numId w:val="38"/>
         </w:numPr>
       </w:pPr>
-      <w:proofErr w:type="spellStart"/>
-      <w:r>
-        <w:t>markAllDevicesRemote</w:t>
-      </w:r>
-      <w:proofErr w:type="spellEnd"/>
-      <w:r>
-        <w:t>()</w:t>
+      <w:r>
+        <w:t>markAllDevicesRemote()</w:t>
       </w:r>
     </w:p>
     <w:p>
@@ -30054,13 +29251,8 @@
           <w:numId w:val="38"/>
         </w:numPr>
       </w:pPr>
-      <w:proofErr w:type="spellStart"/>
-      <w:r>
-        <w:t>markAllDevicesOffline</w:t>
-      </w:r>
-      <w:proofErr w:type="spellEnd"/>
-      <w:r>
-        <w:t>()</w:t>
+      <w:r>
+        <w:t>markAllDevicesOffline()</w:t>
       </w:r>
     </w:p>
     <w:p>
@@ -30071,13 +29263,8 @@
           <w:numId w:val="38"/>
         </w:numPr>
       </w:pPr>
-      <w:proofErr w:type="spellStart"/>
-      <w:r>
-        <w:t>updateConnectedStateViaCppAllPurifiers</w:t>
-      </w:r>
-      <w:proofErr w:type="spellEnd"/>
-      <w:r>
-        <w:t>()</w:t>
+      <w:r>
+        <w:t>updateConnectedStateViaCppAllPurifiers()</w:t>
       </w:r>
     </w:p>
     <w:p>
@@ -30088,13 +29275,8 @@
           <w:numId w:val="38"/>
         </w:numPr>
       </w:pPr>
-      <w:proofErr w:type="spellStart"/>
-      <w:r>
-        <w:t>updateConnectedStateViaCppReturnedPurifiers</w:t>
-      </w:r>
-      <w:proofErr w:type="spellEnd"/>
-      <w:r>
-        <w:t>()</w:t>
+      <w:r>
+        <w:t>updateConnectedStateViaCppReturnedPurifiers()</w:t>
       </w:r>
     </w:p>
     <w:p>
@@ -30105,13 +29287,8 @@
           <w:numId w:val="38"/>
         </w:numPr>
       </w:pPr>
-      <w:proofErr w:type="spellStart"/>
-      <w:r>
-        <w:t>updateConnectedStateOnlineViaCpp</w:t>
-      </w:r>
-      <w:proofErr w:type="spellEnd"/>
-      <w:r>
-        <w:t>()</w:t>
+      <w:r>
+        <w:t>updateConnectedStateOnlineViaCpp()</w:t>
       </w:r>
     </w:p>
     <w:p>
@@ -30122,13 +29299,8 @@
           <w:numId w:val="38"/>
         </w:numPr>
       </w:pPr>
-      <w:proofErr w:type="spellStart"/>
-      <w:r>
-        <w:t>updateConnectedStateOfflineViaCpp</w:t>
-      </w:r>
-      <w:proofErr w:type="spellEnd"/>
-      <w:r>
-        <w:t>()</w:t>
+      <w:r>
+        <w:t>updateConnectedStateOfflineViaCpp()</w:t>
       </w:r>
     </w:p>
     <w:p>
@@ -30139,14 +29311,12 @@
           <w:numId w:val="38"/>
         </w:numPr>
       </w:pPr>
-      <w:proofErr w:type="spellStart"/>
       <w:r>
         <w:rPr>
           <w:u w:val="single"/>
         </w:rPr>
         <w:t>connectViaCppAfterLocalAttemptDelayed</w:t>
       </w:r>
-      <w:proofErr w:type="spellEnd"/>
       <w:r>
         <w:rPr>
           <w:u w:val="single"/>
@@ -30162,7 +29332,6 @@
           <w:numId w:val="38"/>
         </w:numPr>
       </w:pPr>
-      <w:proofErr w:type="spellStart"/>
       <w:r>
         <w:rPr>
           <w:u w:val="single"/>
@@ -30170,7 +29339,6 @@
         <w:lastRenderedPageBreak/>
         <w:t>cancelConnectViaCppAfterLocalAttempt</w:t>
       </w:r>
-      <w:proofErr w:type="spellEnd"/>
       <w:r>
         <w:rPr>
           <w:u w:val="single"/>
@@ -30186,13 +29354,8 @@
           <w:numId w:val="38"/>
         </w:numPr>
       </w:pPr>
-      <w:proofErr w:type="spellStart"/>
-      <w:r>
-        <w:t>syncLocalDevicesWithSsdpStackDelayed</w:t>
-      </w:r>
-      <w:proofErr w:type="spellEnd"/>
-      <w:r>
-        <w:t>()</w:t>
+      <w:r>
+        <w:t>syncLocalDevicesWithSsdpStackDelayed()</w:t>
       </w:r>
     </w:p>
     <w:p>
@@ -30203,16 +29366,11 @@
           <w:numId w:val="38"/>
         </w:numPr>
       </w:pPr>
-      <w:proofErr w:type="spellStart"/>
       <w:r>
         <w:t>cancelS</w:t>
       </w:r>
       <w:r>
-        <w:t>yncLocalDevicesWithSsdpStack</w:t>
-      </w:r>
-      <w:proofErr w:type="spellEnd"/>
-      <w:r>
-        <w:t>()</w:t>
+        <w:t>yncLocalDevicesWithSsdpStack()</w:t>
       </w:r>
     </w:p>
     <w:p>
@@ -30223,13 +29381,8 @@
           <w:numId w:val="38"/>
         </w:numPr>
       </w:pPr>
-      <w:proofErr w:type="spellStart"/>
-      <w:r>
-        <w:t>printDiscoveredDevicesInfo</w:t>
-      </w:r>
-      <w:proofErr w:type="spellEnd"/>
-      <w:r>
-        <w:t>()</w:t>
+      <w:r>
+        <w:t>printDiscoveredDevicesInfo()</w:t>
       </w:r>
     </w:p>
     <w:p>
@@ -30240,19 +29393,9 @@
           <w:numId w:val="38"/>
         </w:numPr>
       </w:pPr>
-      <w:proofErr w:type="spellStart"/>
-      <w:r>
-        <w:t>setAddNewPurifierListener</w:t>
-      </w:r>
-      <w:proofErr w:type="spellEnd"/>
-      <w:r>
-        <w:t xml:space="preserve">()( -&gt; </w:t>
-      </w:r>
-      <w:proofErr w:type="spellStart"/>
-      <w:r>
-        <w:t>setNewApplianceDiscoveredListener</w:t>
-      </w:r>
-      <w:proofErr w:type="spellEnd"/>
+      <w:r>
+        <w:t>setAddNewPurifierListener()( -&gt; setNewApplianceDiscoveredListener</w:t>
+      </w:r>
     </w:p>
     <w:p>
       <w:pPr>
@@ -30262,19 +29405,9 @@
           <w:numId w:val="38"/>
         </w:numPr>
       </w:pPr>
-      <w:proofErr w:type="spellStart"/>
-      <w:r>
-        <w:t>removeAddNewPurifierListener</w:t>
-      </w:r>
-      <w:proofErr w:type="spellEnd"/>
-      <w:r>
-        <w:t xml:space="preserve">()  -&gt; </w:t>
-      </w:r>
-      <w:proofErr w:type="spellStart"/>
-      <w:r>
-        <w:t>clearNewApplianceDiscoveredListener</w:t>
-      </w:r>
-      <w:proofErr w:type="spellEnd"/>
+      <w:r>
+        <w:t>removeAddNewPurifierListener()  -&gt; clearNewApplianceDiscoveredListener</w:t>
+      </w:r>
     </w:p>
     <w:p>
       <w:pPr>
@@ -30284,19 +29417,9 @@
           <w:numId w:val="38"/>
         </w:numPr>
       </w:pPr>
-      <w:proofErr w:type="spellStart"/>
-      <w:r>
-        <w:t>getDiscoveredDevices</w:t>
-      </w:r>
-      <w:proofErr w:type="spellEnd"/>
-      <w:r>
-        <w:t xml:space="preserve">() -&gt; </w:t>
-      </w:r>
-      <w:proofErr w:type="spellStart"/>
-      <w:r>
-        <w:t>getAllDiscoveredAppliances</w:t>
-      </w:r>
-      <w:proofErr w:type="spellEnd"/>
+      <w:r>
+        <w:t>getDiscoveredDevices() -&gt; getAllDiscoveredAppliances</w:t>
+      </w:r>
     </w:p>
     <w:p>
       <w:pPr>
@@ -30306,21 +29429,8 @@
           <w:numId w:val="38"/>
         </w:numPr>
       </w:pPr>
-      <w:proofErr w:type="spellStart"/>
-      <w:r>
-        <w:t>getStoreDevices</w:t>
-      </w:r>
-      <w:proofErr w:type="spellEnd"/>
-      <w:r>
-        <w:t xml:space="preserve">() -&gt; </w:t>
-      </w:r>
-      <w:proofErr w:type="spellStart"/>
-      <w:r>
-        <w:t>getAddedAppliances</w:t>
-      </w:r>
-      <w:proofErr w:type="spellEnd"/>
-      <w:r>
-        <w:t>()</w:t>
+      <w:r>
+        <w:t>getStoreDevices() -&gt; getAddedAppliances()</w:t>
       </w:r>
     </w:p>
     <w:p>
@@ -30331,21 +29441,8 @@
           <w:numId w:val="38"/>
         </w:numPr>
       </w:pPr>
-      <w:proofErr w:type="spellStart"/>
-      <w:r>
-        <w:t>updateStoreDevices</w:t>
-      </w:r>
-      <w:proofErr w:type="spellEnd"/>
-      <w:r>
-        <w:t xml:space="preserve"> -&gt; </w:t>
-      </w:r>
-      <w:proofErr w:type="spellStart"/>
-      <w:r>
-        <w:t>updateAddedAppliances</w:t>
-      </w:r>
-      <w:proofErr w:type="spellEnd"/>
-      <w:r>
-        <w:t>()</w:t>
+      <w:r>
+        <w:t>updateStoreDevices -&gt; updateAddedAppliances()</w:t>
       </w:r>
     </w:p>
     <w:p>
@@ -30357,15 +29454,7 @@
         </w:numPr>
       </w:pPr>
       <w:r>
-        <w:t xml:space="preserve">getDeviceByEui64 -&gt; </w:t>
-      </w:r>
-      <w:proofErr w:type="spellStart"/>
-      <w:r>
-        <w:t>getApplianceByCppId</w:t>
-      </w:r>
-      <w:proofErr w:type="spellEnd"/>
-      <w:r>
-        <w:t>()</w:t>
+        <w:t>getDeviceByEui64 -&gt; getApplianceByCppId()</w:t>
       </w:r>
     </w:p>
     <w:p>
@@ -30376,13 +29465,8 @@
           <w:numId w:val="38"/>
         </w:numPr>
       </w:pPr>
-      <w:proofErr w:type="spellStart"/>
-      <w:r>
-        <w:t>getNewDevicesDiscovered</w:t>
-      </w:r>
-      <w:proofErr w:type="spellEnd"/>
-      <w:r>
-        <w:t>()</w:t>
+      <w:r>
+        <w:t>getNewDevicesDiscovered()</w:t>
       </w:r>
     </w:p>
     <w:p>
@@ -30393,13 +29477,8 @@
           <w:numId w:val="38"/>
         </w:numPr>
       </w:pPr>
-      <w:proofErr w:type="spellStart"/>
-      <w:r>
-        <w:t>onDiscoverEventReceived</w:t>
-      </w:r>
-      <w:proofErr w:type="spellEnd"/>
-      <w:r>
-        <w:t>()</w:t>
+      <w:r>
+        <w:t>onDiscoverEventReceived()</w:t>
       </w:r>
     </w:p>
     <w:p>
@@ -30411,15 +29490,7 @@
         </w:numPr>
       </w:pPr>
       <w:r>
-        <w:t xml:space="preserve">Change </w:t>
-      </w:r>
-      <w:proofErr w:type="spellStart"/>
-      <w:r>
-        <w:t>removeFromDiscoveredList</w:t>
-      </w:r>
-      <w:proofErr w:type="spellEnd"/>
-      <w:r>
-        <w:t>()</w:t>
+        <w:t>Change removeFromDiscoveredList()</w:t>
       </w:r>
     </w:p>
     <w:p>
@@ -30431,15 +29502,7 @@
         </w:numPr>
       </w:pPr>
       <w:r>
-        <w:t xml:space="preserve">Add a </w:t>
-      </w:r>
-      <w:proofErr w:type="spellStart"/>
-      <w:r>
-        <w:t>todo</w:t>
-      </w:r>
-      <w:proofErr w:type="spellEnd"/>
-      <w:r>
-        <w:t xml:space="preserve"> that this method should be removed</w:t>
+        <w:t>Add a todo that this method should be removed</w:t>
       </w:r>
     </w:p>
     <w:p>
@@ -30451,21 +29514,8 @@
         </w:numPr>
       </w:pPr>
       <w:r>
-        <w:t xml:space="preserve">Change </w:t>
-      </w:r>
-      <w:proofErr w:type="spellStart"/>
-      <w:r>
-        <w:t>AirPurifier</w:t>
-      </w:r>
-      <w:proofErr w:type="spellEnd"/>
-      <w:r>
-        <w:t xml:space="preserve"> to </w:t>
-      </w:r>
-      <w:proofErr w:type="spellStart"/>
-      <w:r>
-        <w:t>DICommAppliance</w:t>
-      </w:r>
-      <w:proofErr w:type="spellEnd"/>
+        <w:t>Change AirPurifier to DICommAppliance</w:t>
+      </w:r>
     </w:p>
     <w:p>
       <w:pPr>
@@ -30476,15 +29526,7 @@
         </w:numPr>
       </w:pPr>
       <w:r>
-        <w:t xml:space="preserve">Change </w:t>
-      </w:r>
-      <w:proofErr w:type="spellStart"/>
-      <w:r>
-        <w:t>updatePairingStatus</w:t>
-      </w:r>
-      <w:proofErr w:type="spellEnd"/>
-      <w:r>
-        <w:t>()</w:t>
+        <w:t>Change updatePairingStatus()</w:t>
       </w:r>
     </w:p>
     <w:p>
@@ -30496,15 +29538,7 @@
         </w:numPr>
       </w:pPr>
       <w:r>
-        <w:t xml:space="preserve">Add a </w:t>
-      </w:r>
-      <w:proofErr w:type="spellStart"/>
-      <w:r>
-        <w:t>todo</w:t>
-      </w:r>
-      <w:proofErr w:type="spellEnd"/>
-      <w:r>
-        <w:t xml:space="preserve"> that this method should be removed</w:t>
+        <w:t>Add a todo that this method should be removed</w:t>
       </w:r>
     </w:p>
     <w:p>
@@ -30516,21 +29550,8 @@
         </w:numPr>
       </w:pPr>
       <w:r>
-        <w:t xml:space="preserve">Change </w:t>
-      </w:r>
-      <w:proofErr w:type="spellStart"/>
-      <w:r>
-        <w:t>AirPurifier</w:t>
-      </w:r>
-      <w:proofErr w:type="spellEnd"/>
-      <w:r>
-        <w:t xml:space="preserve"> to </w:t>
-      </w:r>
-      <w:proofErr w:type="spellStart"/>
-      <w:r>
-        <w:t>DICommAppliance</w:t>
-      </w:r>
-      <w:proofErr w:type="spellEnd"/>
+        <w:t>Change AirPurifier to DICommAppliance</w:t>
+      </w:r>
     </w:p>
     <w:p>
       <w:pPr>
@@ -30541,23 +29562,7 @@
         </w:numPr>
       </w:pPr>
       <w:r>
-        <w:t xml:space="preserve">Change </w:t>
-      </w:r>
-      <w:proofErr w:type="spellStart"/>
-      <w:r>
-        <w:t>onSignedOnViaCpp</w:t>
-      </w:r>
-      <w:proofErr w:type="spellEnd"/>
-      <w:r>
-        <w:t xml:space="preserve">() and </w:t>
-      </w:r>
-      <w:proofErr w:type="spellStart"/>
-      <w:r>
-        <w:t>onSignedOffViaCpp</w:t>
-      </w:r>
-      <w:proofErr w:type="spellEnd"/>
-      <w:r>
-        <w:t>()</w:t>
+        <w:t>Change onSignedOnViaCpp() and onSignedOffViaCpp()</w:t>
       </w:r>
     </w:p>
     <w:p>
@@ -30662,29 +29667,8 @@
           <w:numId w:val="22"/>
         </w:numPr>
       </w:pPr>
-      <w:proofErr w:type="spellStart"/>
-      <w:r>
-        <w:t>DISecurity</w:t>
-      </w:r>
-      <w:proofErr w:type="spellEnd"/>
-      <w:r>
-        <w:t xml:space="preserve"> object should be refactored so it can handle only one single appliance. This allows for the rest of the application to reuse the </w:t>
-      </w:r>
-      <w:proofErr w:type="spellStart"/>
-      <w:r>
-        <w:t>DISecurity</w:t>
-      </w:r>
-      <w:proofErr w:type="spellEnd"/>
-      <w:r>
-        <w:t xml:space="preserve"> object present in the </w:t>
-      </w:r>
-      <w:proofErr w:type="spellStart"/>
-      <w:r>
-        <w:t>AirPurifier</w:t>
-      </w:r>
-      <w:proofErr w:type="spellEnd"/>
-      <w:r>
-        <w:t xml:space="preserve"> object. </w:t>
+      <w:r>
+        <w:t xml:space="preserve">DISecurity object should be refactored so it can handle only one single appliance. This allows for the rest of the application to reuse the DISecurity object present in the AirPurifier object. </w:t>
       </w:r>
     </w:p>
     <w:p>
@@ -30696,36 +29680,7 @@
         </w:numPr>
       </w:pPr>
       <w:r>
-        <w:t xml:space="preserve">Remove the </w:t>
-      </w:r>
-      <w:proofErr w:type="spellStart"/>
-      <w:proofErr w:type="gramStart"/>
-      <w:r>
-        <w:t>parseAirPurifierEventData</w:t>
-      </w:r>
-      <w:proofErr w:type="spellEnd"/>
-      <w:r>
-        <w:t>(</w:t>
-      </w:r>
-      <w:proofErr w:type="gramEnd"/>
-      <w:r>
-        <w:t xml:space="preserve">) method from the </w:t>
-      </w:r>
-      <w:proofErr w:type="spellStart"/>
-      <w:r>
-        <w:t>DataParser</w:t>
-      </w:r>
-      <w:proofErr w:type="spellEnd"/>
-      <w:r>
-        <w:t xml:space="preserve"> class, which is currently not yet possible due to its usage in the </w:t>
-      </w:r>
-      <w:proofErr w:type="spellStart"/>
-      <w:r>
-        <w:t>DeviceHandler</w:t>
-      </w:r>
-      <w:proofErr w:type="spellEnd"/>
-      <w:r>
-        <w:t xml:space="preserve"> class.</w:t>
+        <w:t>Remove the parseAirPurifierEventData() method from the DataParser class, which is currently not yet possible due to its usage in the DeviceHandler class.</w:t>
       </w:r>
     </w:p>
     <w:p>
@@ -30763,11 +29718,9 @@
       <w:r>
         <w:t xml:space="preserve">Clarify the interface between the callback interface </w:t>
       </w:r>
-      <w:proofErr w:type="spellStart"/>
       <w:r>
         <w:t>DICommAppliance</w:t>
       </w:r>
-      <w:proofErr w:type="spellEnd"/>
       <w:r>
         <w:t xml:space="preserve"> and the rest of the architecture.</w:t>
       </w:r>
@@ -30781,23 +29734,7 @@
         </w:numPr>
       </w:pPr>
       <w:r>
-        <w:t xml:space="preserve">Clean up the </w:t>
-      </w:r>
-      <w:proofErr w:type="spellStart"/>
-      <w:r>
-        <w:t>getStoredDevices</w:t>
-      </w:r>
-      <w:proofErr w:type="spellEnd"/>
-      <w:r>
-        <w:t xml:space="preserve">() and </w:t>
-      </w:r>
-      <w:proofErr w:type="spellStart"/>
-      <w:r>
-        <w:t>getDevices</w:t>
-      </w:r>
-      <w:proofErr w:type="spellEnd"/>
-      <w:r>
-        <w:t xml:space="preserve">() -&gt; all and </w:t>
+        <w:t xml:space="preserve">Clean up the getStoredDevices() and getDevices() -&gt; all and </w:t>
       </w:r>
       <w:r>
         <w:t>added</w:t>
@@ -30814,25 +29751,18 @@
       <w:r>
         <w:t xml:space="preserve">Describe how to add </w:t>
       </w:r>
-      <w:proofErr w:type="spellStart"/>
       <w:r>
         <w:t>DICommAppliance</w:t>
       </w:r>
       <w:r>
-        <w:t>Builder</w:t>
-      </w:r>
-      <w:proofErr w:type="spellEnd"/>
-      <w:r>
-        <w:t xml:space="preserve"> and </w:t>
-      </w:r>
-      <w:proofErr w:type="spellStart"/>
+        <w:t xml:space="preserve">Builder and </w:t>
+      </w:r>
       <w:r>
         <w:t>DICommAppliance</w:t>
       </w:r>
       <w:r>
         <w:t>Settings</w:t>
       </w:r>
-      <w:proofErr w:type="spellEnd"/>
     </w:p>
     <w:p>
       <w:pPr>
@@ -30843,18 +29773,10 @@
         </w:numPr>
       </w:pPr>
       <w:r>
-        <w:t xml:space="preserve">Describe how to move everything to a separate package: </w:t>
-      </w:r>
-      <w:proofErr w:type="spellStart"/>
-      <w:r>
-        <w:t>com.philips.cl.di.</w:t>
-      </w:r>
-      <w:r>
-        <w:t>dicomm</w:t>
-      </w:r>
-      <w:proofErr w:type="spellEnd"/>
-      <w:r>
-        <w:t xml:space="preserve"> </w:t>
+        <w:t>Describe how to move everything to a separate package: com.philips.cl.di.</w:t>
+      </w:r>
+      <w:r>
+        <w:t xml:space="preserve">dicomm </w:t>
       </w:r>
     </w:p>
     <w:p>
@@ -30866,21 +29788,8 @@
         </w:numPr>
       </w:pPr>
       <w:r>
-        <w:t xml:space="preserve">Add </w:t>
-      </w:r>
-      <w:proofErr w:type="spellStart"/>
-      <w:r>
-        <w:t>Proguard</w:t>
-      </w:r>
-      <w:proofErr w:type="spellEnd"/>
-      <w:r>
-        <w:t xml:space="preserve"> configuration file for </w:t>
-      </w:r>
-      <w:proofErr w:type="spellStart"/>
-      <w:r>
-        <w:t>DIComm</w:t>
-      </w:r>
-      <w:proofErr w:type="spellEnd"/>
+        <w:t>Add Proguard configuration file for DIComm</w:t>
+      </w:r>
     </w:p>
     <w:p>
       <w:pPr>
@@ -30975,29 +29884,8 @@
         </w:numPr>
       </w:pPr>
       <w:r>
-        <w:t xml:space="preserve">Add a </w:t>
-      </w:r>
-      <w:proofErr w:type="spellStart"/>
-      <w:r>
-        <w:t>resubscribe</w:t>
-      </w:r>
-      <w:proofErr w:type="spellEnd"/>
-      <w:r>
-        <w:t xml:space="preserve"> and </w:t>
-      </w:r>
-      <w:proofErr w:type="spellStart"/>
-      <w:r>
-        <w:t>stopResubscribe</w:t>
-      </w:r>
-      <w:proofErr w:type="spellEnd"/>
-      <w:r>
-        <w:t xml:space="preserve"> mechanism to ports and expose that also via the </w:t>
-      </w:r>
-      <w:proofErr w:type="spellStart"/>
-      <w:r>
-        <w:t>DICommAppliance</w:t>
-      </w:r>
-      <w:proofErr w:type="spellEnd"/>
+        <w:t>Add a resubscribe and stopResubscribe mechanism to ports and expose that also via the DICommAppliance</w:t>
+      </w:r>
     </w:p>
     <w:p>
       <w:pPr>
@@ -31008,15 +29896,7 @@
         </w:numPr>
       </w:pPr>
       <w:r>
-        <w:t xml:space="preserve">Prevent </w:t>
-      </w:r>
-      <w:proofErr w:type="spellStart"/>
-      <w:r>
-        <w:t>CPPController</w:t>
-      </w:r>
-      <w:proofErr w:type="spellEnd"/>
-      <w:r>
-        <w:t xml:space="preserve"> from signing in</w:t>
+        <w:t>Prevent CPPController from signing in</w:t>
       </w:r>
       <w:r>
         <w:t xml:space="preserve"> when remote control disabled</w:t>
@@ -31043,13 +29923,8 @@
         </w:numPr>
       </w:pPr>
       <w:r>
-        <w:t xml:space="preserve">Specify how to add the model type to differentiate between Jaguar and </w:t>
-      </w:r>
-      <w:proofErr w:type="spellStart"/>
-      <w:r>
-        <w:t>Powercube</w:t>
-      </w:r>
-      <w:proofErr w:type="spellEnd"/>
+        <w:t>Specify how to add the model type to differentiate between Jaguar and Powercube</w:t>
+      </w:r>
     </w:p>
     <w:p>
       <w:pPr>
@@ -31090,23 +29965,7 @@
         <w:t>Review how the Subscriptions are started and stopped</w:t>
       </w:r>
       <w:r>
-        <w:t xml:space="preserve"> (</w:t>
-      </w:r>
-      <w:proofErr w:type="spellStart"/>
-      <w:r>
-        <w:t>dcs</w:t>
-      </w:r>
-      <w:proofErr w:type="spellEnd"/>
-      <w:r>
-        <w:t xml:space="preserve"> and </w:t>
-      </w:r>
-      <w:proofErr w:type="spellStart"/>
-      <w:r>
-        <w:t>udp</w:t>
-      </w:r>
-      <w:proofErr w:type="spellEnd"/>
-      <w:r>
-        <w:t>)</w:t>
+        <w:t xml:space="preserve"> (dcs and udp)</w:t>
       </w:r>
     </w:p>
     <w:p>
@@ -31129,19 +29988,9 @@
           <w:numId w:val="22"/>
         </w:numPr>
       </w:pPr>
-      <w:proofErr w:type="spellStart"/>
-      <w:r>
-        <w:t>DISecurity</w:t>
-      </w:r>
-      <w:proofErr w:type="spellEnd"/>
-      <w:r>
-        <w:t xml:space="preserve"> should no longer be injected into the </w:t>
-      </w:r>
-      <w:proofErr w:type="spellStart"/>
-      <w:r>
-        <w:t>AirPurifier</w:t>
-      </w:r>
-      <w:proofErr w:type="spellEnd"/>
+      <w:r>
+        <w:t>DISecurity should no longer be injected into the AirPurifier</w:t>
+      </w:r>
     </w:p>
     <w:p>
       <w:pPr>
@@ -31326,21 +30175,7 @@
               <w:rPr>
                 <w:szCs w:val="22"/>
               </w:rPr>
-              <w:t xml:space="preserve">CDP common components – DI </w:t>
-            </w:r>
-            <w:proofErr w:type="spellStart"/>
-            <w:r>
-              <w:rPr>
-                <w:szCs w:val="22"/>
-              </w:rPr>
-              <w:t>Comm</w:t>
-            </w:r>
-            <w:proofErr w:type="spellEnd"/>
-            <w:r>
-              <w:rPr>
-                <w:szCs w:val="22"/>
-              </w:rPr>
-              <w:t xml:space="preserve"> client</w:t>
+              <w:t>CDP common components – DI Comm client</w:t>
             </w:r>
           </w:p>
         </w:tc>
@@ -32645,23 +31480,7 @@
                 <w:rFonts w:cs="Arial"/>
                 <w:szCs w:val="20"/>
               </w:rPr>
-              <w:t xml:space="preserve">Added </w:t>
-            </w:r>
-            <w:proofErr w:type="spellStart"/>
-            <w:r>
-              <w:rPr>
-                <w:rFonts w:cs="Arial"/>
-                <w:szCs w:val="20"/>
-              </w:rPr>
-              <w:t>ListPort</w:t>
-            </w:r>
-            <w:proofErr w:type="spellEnd"/>
-            <w:r>
-              <w:rPr>
-                <w:rFonts w:cs="Arial"/>
-                <w:szCs w:val="20"/>
-              </w:rPr>
-              <w:t xml:space="preserve"> description</w:t>
+              <w:t>Added ListPort description</w:t>
             </w:r>
           </w:p>
         </w:tc>
@@ -32828,21 +31647,7 @@
               <w:rPr>
                 <w:rFonts w:cs="Arial"/>
               </w:rPr>
-              <w:t xml:space="preserve">Split </w:t>
-            </w:r>
-            <w:proofErr w:type="spellStart"/>
-            <w:r>
-              <w:rPr>
-                <w:rFonts w:cs="Arial"/>
-              </w:rPr>
-              <w:t>DiscoveryManager</w:t>
-            </w:r>
-            <w:proofErr w:type="spellEnd"/>
-            <w:r>
-              <w:rPr>
-                <w:rFonts w:cs="Arial"/>
-              </w:rPr>
-              <w:t xml:space="preserve"> into separate component managing added devices</w:t>
+              <w:t>Split DiscoveryManager into separate component managing added devices</w:t>
             </w:r>
           </w:p>
         </w:tc>
@@ -32958,7 +31763,7 @@
               <w:sz w:val="16"/>
               <w:szCs w:val="16"/>
             </w:rPr>
-            <w:t>5</w:t>
+            <w:t>2</w:t>
           </w:r>
           <w:r>
             <w:rPr>
@@ -32976,33 +31781,17 @@
             </w:rPr>
             <w:t xml:space="preserve"> of </w:t>
           </w:r>
-          <w:r>
-            <w:fldChar w:fldCharType="begin"/>
-          </w:r>
-          <w:r>
-            <w:instrText xml:space="preserve"> NUMPAGES  \* Arabic  \* MERGEFORMAT </w:instrText>
-          </w:r>
-          <w:r>
-            <w:fldChar w:fldCharType="separate"/>
-          </w:r>
-          <w:r>
-            <w:rPr>
-              <w:rFonts w:ascii="Arial" w:hAnsi="Arial" w:cs="Arial"/>
-              <w:noProof/>
-              <w:sz w:val="16"/>
-              <w:szCs w:val="16"/>
-            </w:rPr>
-            <w:t>56</w:t>
-          </w:r>
-          <w:r>
-            <w:rPr>
-              <w:rFonts w:ascii="Arial" w:hAnsi="Arial" w:cs="Arial"/>
-              <w:noProof/>
-              <w:sz w:val="16"/>
-              <w:szCs w:val="16"/>
-            </w:rPr>
-            <w:fldChar w:fldCharType="end"/>
-          </w:r>
+          <w:fldSimple w:instr=" NUMPAGES  \* Arabic  \* MERGEFORMAT ">
+            <w:r>
+              <w:rPr>
+                <w:rFonts w:ascii="Arial" w:hAnsi="Arial" w:cs="Arial"/>
+                <w:noProof/>
+                <w:sz w:val="16"/>
+                <w:szCs w:val="16"/>
+              </w:rPr>
+              <w:t>56</w:t>
+            </w:r>
+          </w:fldSimple>
         </w:p>
       </w:tc>
       <w:tc>
@@ -33254,23 +32043,7 @@
         <w:footnoteRef/>
       </w:r>
       <w:r>
-        <w:t xml:space="preserve"> Note that some building blocks are still allowed to directly communicate to the </w:t>
-      </w:r>
-      <w:proofErr w:type="spellStart"/>
-      <w:r>
-        <w:t>CPPController</w:t>
-      </w:r>
-      <w:proofErr w:type="spellEnd"/>
-      <w:r>
-        <w:t xml:space="preserve"> (e.g. </w:t>
-      </w:r>
-      <w:proofErr w:type="spellStart"/>
-      <w:r>
-        <w:t>CppDiscoveryHelper</w:t>
-      </w:r>
-      <w:proofErr w:type="spellEnd"/>
-      <w:r>
-        <w:t>).</w:t>
+        <w:t xml:space="preserve"> Note that some building blocks are still allowed to directly communicate to the CPPController (e.g. CppDiscoveryHelper).</w:t>
       </w:r>
     </w:p>
   </w:footnote>
@@ -33342,7 +32115,7 @@
           </w:pPr>
           <w:r>
             <w:rPr>
-              <w:lang w:eastAsia="en-US"/>
+              <w:lang w:val="en-GB" w:eastAsia="en-GB"/>
             </w:rPr>
             <w:drawing>
               <wp:inline distT="0" distB="0" distL="0" distR="0" wp14:anchorId="22D3B036" wp14:editId="2E1BBF38">
@@ -33407,7 +32180,7 @@
   <w:abstractNum w:abstractNumId="0">
     <w:nsid w:val="FFFFFF7F"/>
     <w:multiLevelType w:val="singleLevel"/>
-    <w:tmpl w:val="2D1039A6"/>
+    <w:tmpl w:val="FCCCA04A"/>
     <w:lvl w:ilvl="0">
       <w:start w:val="1"/>
       <w:numFmt w:val="decimal"/>
@@ -33424,7 +32197,7 @@
   <w:abstractNum w:abstractNumId="1">
     <w:nsid w:val="FFFFFF83"/>
     <w:multiLevelType w:val="singleLevel"/>
-    <w:tmpl w:val="1C487E14"/>
+    <w:tmpl w:val="993AE2B6"/>
     <w:lvl w:ilvl="0">
       <w:start w:val="1"/>
       <w:numFmt w:val="bullet"/>
@@ -33444,7 +32217,7 @@
   <w:abstractNum w:abstractNumId="2">
     <w:nsid w:val="FFFFFF88"/>
     <w:multiLevelType w:val="singleLevel"/>
-    <w:tmpl w:val="212A8CAC"/>
+    <w:tmpl w:val="387664B2"/>
     <w:lvl w:ilvl="0">
       <w:start w:val="1"/>
       <w:numFmt w:val="decimal"/>
@@ -38982,6 +37755,7 @@
   <w:style w:type="character" w:default="1" w:styleId="DefaultParagraphFont">
     <w:name w:val="Default Paragraph Font"/>
     <w:uiPriority w:val="1"/>
+    <w:semiHidden/>
     <w:unhideWhenUsed/>
   </w:style>
   <w:style w:type="table" w:default="1" w:styleId="TableNormal">
@@ -41187,7 +39961,7 @@
 </file>
 
 <file path=customXml/itemProps5.xml><?xml version="1.0" encoding="utf-8"?>
-<ds:datastoreItem xmlns:ds="http://schemas.openxmlformats.org/officeDocument/2006/customXml" ds:itemID="{DB8FCC51-7247-4149-9F7D-E2B1A752E457}">
+<ds:datastoreItem xmlns:ds="http://schemas.openxmlformats.org/officeDocument/2006/customXml" ds:itemID="{2A1B29CB-ADCF-0D49-A305-F581741B76DA}">
   <ds:schemaRefs>
     <ds:schemaRef ds:uri="http://schemas.openxmlformats.org/officeDocument/2006/bibliography"/>
   </ds:schemaRefs>

</xml_diff>

<commit_message>
BL-434 Update design documents after review comments.
</commit_message>
<xml_diff>
--- a/Documents/Internal/CommLib detailed design document.docx
+++ b/Documents/Internal/CommLib detailed design document.docx
@@ -3117,9 +3117,9 @@
         </w:rPr>
       </w:pPr>
       <w:bookmarkStart w:id="3" w:name="_Toc221422203"/>
-      <w:bookmarkStart w:id="4" w:name="Section_ASALabSystemArchitecture"/>
-      <w:bookmarkStart w:id="5" w:name="Section_DocumentTemplates"/>
-      <w:bookmarkStart w:id="6" w:name="_Toc471317145"/>
+      <w:bookmarkStart w:id="4" w:name="_Toc471317145"/>
+      <w:bookmarkStart w:id="5" w:name="Section_ASALabSystemArchitecture"/>
+      <w:bookmarkStart w:id="6" w:name="Section_DocumentTemplates"/>
       <w:bookmarkEnd w:id="2"/>
       <w:r>
         <w:rPr>
@@ -3128,7 +3128,7 @@
         <w:t>References</w:t>
       </w:r>
       <w:bookmarkEnd w:id="3"/>
-      <w:bookmarkEnd w:id="6"/>
+      <w:bookmarkEnd w:id="4"/>
     </w:p>
     <w:p>
       <w:pPr>
@@ -3165,8 +3165,8 @@
       <w:bookmarkStart w:id="14" w:name="_Toc325529951"/>
       <w:bookmarkStart w:id="15" w:name="_Toc325529978"/>
       <w:bookmarkStart w:id="16" w:name="_Toc325530007"/>
-      <w:bookmarkStart w:id="17" w:name="_Toc221422209"/>
-      <w:bookmarkStart w:id="18" w:name="_Toc471317146"/>
+      <w:bookmarkStart w:id="17" w:name="_Toc471317146"/>
+      <w:bookmarkStart w:id="18" w:name="_Toc221422209"/>
       <w:bookmarkEnd w:id="8"/>
       <w:bookmarkEnd w:id="9"/>
       <w:bookmarkEnd w:id="10"/>
@@ -3182,11 +3182,14 @@
       <w:r>
         <w:t xml:space="preserve"> Discovery</w:t>
       </w:r>
-      <w:bookmarkEnd w:id="18"/>
-    </w:p>
-    <w:p>
-      <w:r>
-        <w:t>In order to communicate with an appliance, you must first know of its existen</w:t>
+      <w:bookmarkEnd w:id="17"/>
+    </w:p>
+    <w:p>
+      <w:r>
+        <w:t>To</w:t>
+      </w:r>
+      <w:r>
+        <w:t xml:space="preserve"> communicate with an appliance, you must first know of its existen</w:t>
       </w:r>
       <w:r>
         <w:t>ce. This is handled by a process called discovery</w:t>
@@ -3195,21 +3198,146 @@
         <w:t>.</w:t>
       </w:r>
       <w:r>
-        <w:t xml:space="preserve"> Classes that play a role in this process are depicted in &lt;fig reference&gt; and discussed in further detail in paragraphs below.</w:t>
+        <w:t xml:space="preserve"> Classes that play a role in this process are depicted in </w:t>
+      </w:r>
+      <w:r>
+        <w:fldChar w:fldCharType="begin"/>
+      </w:r>
+      <w:r>
+        <w:instrText xml:space="preserve"> REF _Ref471733635 \h </w:instrText>
+      </w:r>
+      <w:r>
+        <w:fldChar w:fldCharType="separate"/>
+      </w:r>
+      <w:r>
+        <w:t xml:space="preserve">Figure </w:t>
+      </w:r>
+      <w:r>
+        <w:rPr>
+          <w:noProof/>
+        </w:rPr>
+        <w:t>1</w:t>
+      </w:r>
+      <w:r>
+        <w:fldChar w:fldCharType="end"/>
+      </w:r>
+      <w:r>
+        <w:t xml:space="preserve"> </w:t>
+      </w:r>
+      <w:r>
+        <w:t xml:space="preserve">and discussed in further detail in </w:t>
+      </w:r>
+      <w:r>
+        <w:t xml:space="preserve">the </w:t>
+      </w:r>
+      <w:r>
+        <w:t>paragraphs below.</w:t>
       </w:r>
     </w:p>
     <w:p>
       <w:pPr>
         <w:pStyle w:val="Heading2"/>
       </w:pPr>
-      <w:bookmarkStart w:id="19" w:name="_Toc471317147"/>
-      <w:r>
-        <w:t>CommCentral</w:t>
+      <w:r>
+        <w:t>Class diagram</w:t>
+      </w:r>
+    </w:p>
+    <w:p>
+      <w:pPr>
+        <w:keepNext/>
+      </w:pPr>
+      <w:r>
+        <w:rPr>
+          <w:noProof/>
+          <w:lang w:val="en-GB" w:eastAsia="en-GB"/>
+        </w:rPr>
+        <w:drawing>
+          <wp:inline distT="0" distB="0" distL="0" distR="0" wp14:anchorId="5803ACB3" wp14:editId="040A001A">
+            <wp:extent cx="5666105" cy="4392295"/>
+            <wp:effectExtent l="0" t="0" r="0" b="1905"/>
+            <wp:docPr id="18" name="Picture 18" descr="/Users/310254529/Documents/Bitbucket/dicomm-android/Documents/Internal/discovery_uml_designs.png"/>
+            <wp:cNvGraphicFramePr>
+              <a:graphicFrameLocks xmlns:a="http://schemas.openxmlformats.org/drawingml/2006/main" noChangeAspect="1"/>
+            </wp:cNvGraphicFramePr>
+            <a:graphic xmlns:a="http://schemas.openxmlformats.org/drawingml/2006/main">
+              <a:graphicData uri="http://schemas.openxmlformats.org/drawingml/2006/picture">
+                <pic:pic xmlns:pic="http://schemas.openxmlformats.org/drawingml/2006/picture">
+                  <pic:nvPicPr>
+                    <pic:cNvPr id="0" name="Picture 1" descr="/Users/310254529/Documents/Bitbucket/dicomm-android/Documents/Internal/discovery_uml_designs.png"/>
+                    <pic:cNvPicPr>
+                      <a:picLocks noChangeAspect="1" noChangeArrowheads="1"/>
+                    </pic:cNvPicPr>
+                  </pic:nvPicPr>
+                  <pic:blipFill>
+                    <a:blip r:embed="rId13">
+                      <a:extLst>
+                        <a:ext uri="{28A0092B-C50C-407E-A947-70E740481C1C}">
+                          <a14:useLocalDpi xmlns:a14="http://schemas.microsoft.com/office/drawing/2010/main" val="0"/>
+                        </a:ext>
+                      </a:extLst>
+                    </a:blip>
+                    <a:srcRect/>
+                    <a:stretch>
+                      <a:fillRect/>
+                    </a:stretch>
+                  </pic:blipFill>
+                  <pic:spPr bwMode="auto">
+                    <a:xfrm>
+                      <a:off x="0" y="0"/>
+                      <a:ext cx="5666105" cy="4392295"/>
+                    </a:xfrm>
+                    <a:prstGeom prst="rect">
+                      <a:avLst/>
+                    </a:prstGeom>
+                    <a:noFill/>
+                    <a:ln>
+                      <a:noFill/>
+                    </a:ln>
+                  </pic:spPr>
+                </pic:pic>
+              </a:graphicData>
+            </a:graphic>
+          </wp:inline>
+        </w:drawing>
+      </w:r>
+    </w:p>
+    <w:p>
+      <w:pPr>
+        <w:pStyle w:val="Caption"/>
+        <w:jc w:val="left"/>
+        <w:rPr>
+          <w:lang w:val="en-GB"/>
+        </w:rPr>
+      </w:pPr>
+      <w:bookmarkStart w:id="19" w:name="_Ref471733602"/>
+      <w:bookmarkStart w:id="20" w:name="_Ref471733635"/>
+      <w:r>
+        <w:t xml:space="preserve">Figure </w:t>
+      </w:r>
+      <w:fldSimple w:instr=" SEQ Figure \* ARABIC ">
+        <w:r>
+          <w:rPr>
+            <w:noProof/>
+          </w:rPr>
+          <w:t>1</w:t>
+        </w:r>
+      </w:fldSimple>
+      <w:bookmarkEnd w:id="20"/>
+      <w:r>
+        <w:t>: Class diagram for CommCentral design</w:t>
       </w:r>
       <w:bookmarkEnd w:id="19"/>
     </w:p>
     <w:p>
       <w:pPr>
+        <w:pStyle w:val="Heading2"/>
+      </w:pPr>
+      <w:r>
+        <w:t>Application entry point</w:t>
+      </w:r>
+    </w:p>
+    <w:p>
+      <w:pPr>
         <w:rPr>
           <w:lang w:val="en-GB"/>
         </w:rPr>
@@ -3272,42 +3400,91 @@
         <w:rPr>
           <w:lang w:val="en-GB"/>
         </w:rPr>
-        <w:t xml:space="preserve"> must provide</w:t>
+        <w:t xml:space="preserve"> </w:t>
       </w:r>
       <w:r>
         <w:rPr>
           <w:lang w:val="en-GB"/>
         </w:rPr>
+        <w:t>uses, for example BLE and WiFi</w:t>
+      </w:r>
+      <w:r>
+        <w:rPr>
+          <w:lang w:val="en-GB"/>
+        </w:rPr>
         <w:t xml:space="preserve">. </w:t>
       </w:r>
       <w:r>
         <w:rPr>
           <w:lang w:val="en-GB"/>
         </w:rPr>
-        <w:t xml:space="preserve">The app also provides the ApplianceFactory that </w:t>
+        <w:t>To setup the CommCentral class, t</w:t>
       </w:r>
       <w:r>
         <w:rPr>
           <w:lang w:val="en-GB"/>
         </w:rPr>
-        <w:t>It also sets up the relations between the</w:t>
+        <w:t xml:space="preserve">he app </w:t>
       </w:r>
       <w:r>
         <w:rPr>
           <w:lang w:val="en-GB"/>
         </w:rPr>
-        <w:t>se to provide the correct notification handling.</w:t>
+        <w:t>must also</w:t>
+      </w:r>
+      <w:r>
+        <w:rPr>
+          <w:lang w:val="en-GB"/>
+        </w:rPr>
+        <w:t xml:space="preserve"> provide </w:t>
+      </w:r>
+      <w:r>
+        <w:rPr>
+          <w:lang w:val="en-GB"/>
+        </w:rPr>
+        <w:t>an</w:t>
+      </w:r>
+      <w:r>
+        <w:rPr>
+          <w:lang w:val="en-GB"/>
+        </w:rPr>
+        <w:t xml:space="preserve"> ApplianceFactory </w:t>
+      </w:r>
+      <w:r>
+        <w:rPr>
+          <w:lang w:val="en-GB"/>
+        </w:rPr>
+        <w:t xml:space="preserve">instance. </w:t>
+      </w:r>
+      <w:r>
+        <w:rPr>
+          <w:lang w:val="en-GB"/>
+        </w:rPr>
+        <w:lastRenderedPageBreak/>
+        <w:t>Since an app is typically designed for the hardware that it will work with, it also must provide the implementation for the ApplianceFactory that</w:t>
+      </w:r>
+      <w:r>
+        <w:rPr>
+          <w:lang w:val="en-GB"/>
+        </w:rPr>
+        <w:t xml:space="preserve"> CommLib will use to create Appliance instances</w:t>
+      </w:r>
+      <w:r>
+        <w:rPr>
+          <w:lang w:val="en-GB"/>
+        </w:rPr>
+        <w:t>.</w:t>
       </w:r>
     </w:p>
     <w:p>
       <w:pPr>
         <w:pStyle w:val="Heading2"/>
       </w:pPr>
-      <w:bookmarkStart w:id="20" w:name="_Toc471317148"/>
+      <w:bookmarkStart w:id="21" w:name="_Toc471317148"/>
       <w:r>
         <w:t>Transport contexts</w:t>
       </w:r>
-      <w:bookmarkEnd w:id="20"/>
+      <w:bookmarkEnd w:id="21"/>
     </w:p>
     <w:p>
       <w:pPr>
@@ -3331,24 +3508,140 @@
         <w:rPr>
           <w:lang w:val="en-GB"/>
         </w:rPr>
-        <w:t xml:space="preserve">, etc.) makes use of its own TransportContext implementation. This class </w:t>
+        <w:t>, etc.) makes use of its own implementation</w:t>
       </w:r>
       <w:r>
         <w:rPr>
           <w:lang w:val="en-GB"/>
         </w:rPr>
-        <w:t>holds the DiscoveryStrategy for the specific transport and acts as a factory for creating a CommunicationStrategy for a given NetworkNode.</w:t>
+        <w:t xml:space="preserve"> of the TransportContext interface</w:t>
+      </w:r>
+      <w:r>
+        <w:rPr>
+          <w:lang w:val="en-GB"/>
+        </w:rPr>
+        <w:t xml:space="preserve">. </w:t>
+      </w:r>
+      <w:r>
+        <w:rPr>
+          <w:lang w:val="en-GB"/>
+        </w:rPr>
+        <w:t>Each</w:t>
+      </w:r>
+      <w:r>
+        <w:rPr>
+          <w:lang w:val="en-GB"/>
+        </w:rPr>
+        <w:t xml:space="preserve"> </w:t>
+      </w:r>
+      <w:r>
+        <w:rPr>
+          <w:lang w:val="en-GB"/>
+        </w:rPr>
+        <w:t xml:space="preserve">holds the </w:t>
+      </w:r>
+      <w:r>
+        <w:rPr>
+          <w:lang w:val="en-GB"/>
+        </w:rPr>
+        <w:t xml:space="preserve">specific </w:t>
+      </w:r>
+      <w:r>
+        <w:rPr>
+          <w:lang w:val="en-GB"/>
+        </w:rPr>
+        <w:t>DiscoveryStrategy for the transport and acts as a factory for creating a CommunicationStrategy for a given NetworkNode.</w:t>
+      </w:r>
+      <w:r>
+        <w:rPr>
+          <w:lang w:val="en-GB"/>
+        </w:rPr>
+        <w:br/>
+        <w:t xml:space="preserve">For example, </w:t>
+      </w:r>
+      <w:r>
+        <w:rPr>
+          <w:lang w:val="en-GB"/>
+        </w:rPr>
+        <w:t>a</w:t>
+      </w:r>
+      <w:r>
+        <w:rPr>
+          <w:lang w:val="en-GB"/>
+        </w:rPr>
+        <w:t xml:space="preserve"> BleTransportContext will provide a BleDiscoveryStrategy implementation</w:t>
+      </w:r>
+      <w:r>
+        <w:rPr>
+          <w:lang w:val="en-GB"/>
+        </w:rPr>
+        <w:t xml:space="preserve"> and a factory method for creating a BleCommunicationStrategy. The latter is a concrete implementation of CommunicationStrategy that can handle requests for the given NetworkNode.</w:t>
+      </w:r>
+    </w:p>
+    <w:p>
+      <w:pPr>
+        <w:rPr>
+          <w:lang w:val="en-GB"/>
+        </w:rPr>
+      </w:pPr>
+      <w:r>
+        <w:rPr>
+          <w:lang w:val="en-GB"/>
+        </w:rPr>
+        <w:t>The sum of these parts provides all means to interact with an appliance given a certain transport:</w:t>
+      </w:r>
+    </w:p>
+    <w:p>
+      <w:pPr>
+        <w:pStyle w:val="ListParagraph"/>
+        <w:numPr>
+          <w:ilvl w:val="0"/>
+          <w:numId w:val="48"/>
+        </w:numPr>
+        <w:rPr>
+          <w:lang w:val="en-GB"/>
+        </w:rPr>
+      </w:pPr>
+      <w:r>
+        <w:rPr>
+          <w:lang w:val="en-GB"/>
+        </w:rPr>
+        <w:t>Discovery</w:t>
+      </w:r>
+    </w:p>
+    <w:p>
+      <w:pPr>
+        <w:pStyle w:val="ListParagraph"/>
+        <w:numPr>
+          <w:ilvl w:val="0"/>
+          <w:numId w:val="48"/>
+        </w:numPr>
+        <w:rPr>
+          <w:lang w:val="en-GB"/>
+        </w:rPr>
+      </w:pPr>
+      <w:r>
+        <w:rPr>
+          <w:lang w:val="en-GB"/>
+        </w:rPr>
+        <w:t>Communication (request handling)</w:t>
+      </w:r>
+      <w:r>
+        <w:rPr>
+          <w:lang w:val="en-GB"/>
+        </w:rPr>
+        <w:t xml:space="preserve"> </w:t>
       </w:r>
     </w:p>
     <w:p>
       <w:pPr>
         <w:pStyle w:val="Heading2"/>
       </w:pPr>
-      <w:bookmarkStart w:id="21" w:name="_Toc471317149"/>
+      <w:bookmarkStart w:id="22" w:name="_Toc471317149"/>
       <w:r>
         <w:t>Discovery Strategies</w:t>
       </w:r>
-      <w:bookmarkEnd w:id="21"/>
+      <w:bookmarkEnd w:id="22"/>
     </w:p>
     <w:p>
       <w:pPr>
@@ -3510,12 +3803,24 @@
         <w:rPr>
           <w:b/>
         </w:rPr>
-        <w:t>TODO:DEFINE</w:t>
+        <w:t>TODO:</w:t>
       </w:r>
       <w:r>
         <w:rPr>
           <w:b/>
         </w:rPr>
+        <w:t xml:space="preserve"> </w:t>
+      </w:r>
+      <w:r>
+        <w:rPr>
+          <w:b/>
+        </w:rPr>
+        <w:t>DEFINE</w:t>
+      </w:r>
+      <w:r>
+        <w:rPr>
+          <w:b/>
+        </w:rPr>
         <w:t xml:space="preserve"> FILTERING</w:t>
       </w:r>
       <w:r>
@@ -3577,7 +3882,19 @@
         <w:rPr>
           <w:lang w:val="en-GB"/>
         </w:rPr>
-        <w:t xml:space="preserve"> it requires, like network or Bluetooth, and should automatically </w:t>
+        <w:t xml:space="preserve"> it requires, like </w:t>
+      </w:r>
+      <w:r>
+        <w:rPr>
+          <w:lang w:val="en-GB"/>
+        </w:rPr>
+        <w:t>WiFi</w:t>
+      </w:r>
+      <w:r>
+        <w:rPr>
+          <w:lang w:val="en-GB"/>
+        </w:rPr>
+        <w:t xml:space="preserve"> or Bluetooth, and should automatically </w:t>
       </w:r>
       <w:r>
         <w:rPr>
@@ -3609,7 +3926,6 @@
           <w:i/>
           <w:lang w:val="en-GB"/>
         </w:rPr>
-        <w:lastRenderedPageBreak/>
         <w:t>DiscoveryStrategies</w:t>
       </w:r>
       <w:r>
@@ -3622,7 +3938,21 @@
         <w:rPr>
           <w:lang w:val="en-GB"/>
         </w:rPr>
-        <w:t>, for instance when it has not responded to poll requests for some time, or no KEEP_ALIVE messages were received</w:t>
+        <w:t>, for instance when it has not responded to poll req</w:t>
+      </w:r>
+      <w:r>
+        <w:rPr>
+          <w:lang w:val="en-GB"/>
+        </w:rPr>
+        <w:t>uests for some time, or no keepalive</w:t>
+      </w:r>
+      <w:bookmarkStart w:id="23" w:name="_GoBack"/>
+      <w:bookmarkEnd w:id="23"/>
+      <w:r>
+        <w:rPr>
+          <w:lang w:val="en-GB"/>
+        </w:rPr>
+        <w:t xml:space="preserve"> messages were received</w:t>
       </w:r>
       <w:r>
         <w:rPr>
@@ -3648,11 +3978,12 @@
       <w:pPr>
         <w:pStyle w:val="Heading2"/>
       </w:pPr>
-      <w:bookmarkStart w:id="22" w:name="_Toc471317150"/>
-      <w:r>
+      <w:bookmarkStart w:id="24" w:name="_Toc471317150"/>
+      <w:r>
+        <w:lastRenderedPageBreak/>
         <w:t>Appliance manager</w:t>
       </w:r>
-      <w:bookmarkEnd w:id="22"/>
+      <w:bookmarkEnd w:id="24"/>
     </w:p>
     <w:p>
       <w:pPr>
@@ -3955,18 +4286,16 @@
       <w:r>
         <w:t>.</w:t>
       </w:r>
-      <w:bookmarkStart w:id="23" w:name="_GoBack"/>
-      <w:bookmarkEnd w:id="23"/>
     </w:p>
     <w:p>
       <w:pPr>
         <w:pStyle w:val="Heading2"/>
       </w:pPr>
-      <w:bookmarkStart w:id="24" w:name="_Toc471317151"/>
+      <w:bookmarkStart w:id="25" w:name="_Toc471317151"/>
       <w:r>
         <w:t>Network Nodes</w:t>
       </w:r>
-      <w:bookmarkEnd w:id="24"/>
+      <w:bookmarkEnd w:id="25"/>
     </w:p>
     <w:p>
       <w:r>
@@ -4107,39 +4436,39 @@
         </w:numPr>
       </w:pPr>
       <w:r>
+        <w:t>…</w:t>
+      </w:r>
+    </w:p>
+    <w:p>
+      <w:pPr>
+        <w:pStyle w:val="Heading1"/>
+      </w:pPr>
+      <w:bookmarkStart w:id="26" w:name="_Toc471317152"/>
+      <w:r>
         <w:lastRenderedPageBreak/>
-        <w:t>…</w:t>
-      </w:r>
-    </w:p>
-    <w:p>
-      <w:pPr>
-        <w:pStyle w:val="Heading1"/>
-      </w:pPr>
-      <w:bookmarkStart w:id="25" w:name="_Toc471317152"/>
-      <w:r>
         <w:t>Communication</w:t>
       </w:r>
-      <w:bookmarkEnd w:id="25"/>
+      <w:bookmarkEnd w:id="26"/>
     </w:p>
     <w:p>
       <w:pPr>
         <w:pStyle w:val="Heading2"/>
       </w:pPr>
-      <w:bookmarkStart w:id="26" w:name="_Toc471317153"/>
+      <w:bookmarkStart w:id="27" w:name="_Toc471317153"/>
       <w:r>
         <w:t>Ports</w:t>
       </w:r>
-      <w:bookmarkEnd w:id="26"/>
+      <w:bookmarkEnd w:id="27"/>
     </w:p>
     <w:p>
       <w:pPr>
         <w:pStyle w:val="Heading2"/>
       </w:pPr>
-      <w:bookmarkStart w:id="27" w:name="_Toc471317154"/>
+      <w:bookmarkStart w:id="28" w:name="_Toc471317154"/>
       <w:r>
         <w:t>Strategies</w:t>
       </w:r>
-      <w:bookmarkEnd w:id="27"/>
+      <w:bookmarkEnd w:id="28"/>
     </w:p>
     <w:p>
       <w:pPr>
@@ -4169,7 +4498,7 @@
         </w:numPr>
         <w:jc w:val="center"/>
       </w:pPr>
-      <w:bookmarkStart w:id="28" w:name="_Toc471317155"/>
+      <w:bookmarkStart w:id="29" w:name="_Toc471317155"/>
       <w:r>
         <w:rPr>
           <w:noProof/>
@@ -4223,7 +4552,7 @@
           </wp:inline>
         </w:drawing>
       </w:r>
-      <w:bookmarkEnd w:id="28"/>
+      <w:bookmarkEnd w:id="29"/>
     </w:p>
     <w:p>
       <w:pPr>
@@ -4232,27 +4561,14 @@
       <w:r>
         <w:t xml:space="preserve">Figure </w:t>
       </w:r>
-      <w:r>
-        <w:fldChar w:fldCharType="begin"/>
-      </w:r>
-      <w:r>
-        <w:instrText xml:space="preserve"> SEQ Figure \* ARABIC </w:instrText>
-      </w:r>
-      <w:r>
-        <w:fldChar w:fldCharType="separate"/>
-      </w:r>
-      <w:r>
-        <w:rPr>
-          <w:noProof/>
-        </w:rPr>
-        <w:t>2</w:t>
-      </w:r>
-      <w:r>
-        <w:rPr>
-          <w:noProof/>
-        </w:rPr>
-        <w:fldChar w:fldCharType="end"/>
-      </w:r>
+      <w:fldSimple w:instr=" SEQ Figure \* ARABIC ">
+        <w:r>
+          <w:rPr>
+            <w:noProof/>
+          </w:rPr>
+          <w:t>2</w:t>
+        </w:r>
+      </w:fldSimple>
       <w:r>
         <w:t xml:space="preserve">: Classes involved in lifecycle management and discovery. Both </w:t>
       </w:r>
@@ -4558,27 +4874,27 @@
       <w:pPr>
         <w:pStyle w:val="Heading3"/>
       </w:pPr>
-      <w:bookmarkStart w:id="29" w:name="_Toc471317156"/>
+      <w:bookmarkStart w:id="30" w:name="_Toc471317156"/>
       <w:r>
         <w:lastRenderedPageBreak/>
         <w:t>External interfaces</w:t>
       </w:r>
-      <w:bookmarkEnd w:id="29"/>
+      <w:bookmarkEnd w:id="30"/>
     </w:p>
     <w:p>
       <w:pPr>
         <w:pStyle w:val="Heading4"/>
       </w:pPr>
-      <w:bookmarkStart w:id="30" w:name="_Ref284749411"/>
-      <w:bookmarkStart w:id="31" w:name="_Toc471317157"/>
+      <w:bookmarkStart w:id="31" w:name="_Ref284749411"/>
+      <w:bookmarkStart w:id="32" w:name="_Toc471317157"/>
       <w:r>
         <w:rPr>
           <w:rStyle w:val="LiteralText"/>
         </w:rPr>
         <w:t>DiscoveryManager</w:t>
       </w:r>
-      <w:bookmarkEnd w:id="30"/>
       <w:bookmarkEnd w:id="31"/>
+      <w:bookmarkEnd w:id="32"/>
     </w:p>
     <w:p>
       <w:pPr>
@@ -4607,7 +4923,7 @@
                     <pic:cNvPicPr/>
                   </pic:nvPicPr>
                   <pic:blipFill>
-                    <a:blip r:embed="rId13">
+                    <a:blip r:embed="rId14">
                       <a:extLst>
                         <a:ext uri="{28A0092B-C50C-407E-A947-70E740481C1C}">
                           <a14:useLocalDpi xmlns:a14="http://schemas.microsoft.com/office/drawing/2010/main" val="0"/>
@@ -4641,27 +4957,14 @@
       <w:r>
         <w:t xml:space="preserve">Figure </w:t>
       </w:r>
-      <w:r>
-        <w:fldChar w:fldCharType="begin"/>
-      </w:r>
-      <w:r>
-        <w:instrText xml:space="preserve"> SEQ Figure \* ARABIC </w:instrText>
-      </w:r>
-      <w:r>
-        <w:fldChar w:fldCharType="separate"/>
-      </w:r>
-      <w:r>
-        <w:rPr>
-          <w:noProof/>
-        </w:rPr>
-        <w:t>3</w:t>
-      </w:r>
-      <w:r>
-        <w:rPr>
-          <w:noProof/>
-        </w:rPr>
-        <w:fldChar w:fldCharType="end"/>
-      </w:r>
+      <w:fldSimple w:instr=" SEQ Figure \* ARABIC ">
+        <w:r>
+          <w:rPr>
+            <w:noProof/>
+          </w:rPr>
+          <w:t>3</w:t>
+        </w:r>
+      </w:fldSimple>
       <w:r>
         <w:t xml:space="preserve">: Public API of </w:t>
       </w:r>
@@ -4784,7 +5087,7 @@
                     </pic:cNvPicPr>
                   </pic:nvPicPr>
                   <pic:blipFill>
-                    <a:blip r:embed="rId14">
+                    <a:blip r:embed="rId15">
                       <a:extLst>
                         <a:ext uri="{28A0092B-C50C-407E-A947-70E740481C1C}">
                           <a14:useLocalDpi xmlns:a14="http://schemas.microsoft.com/office/drawing/2010/main" val="0"/>
@@ -4820,32 +5123,19 @@
       <w:pPr>
         <w:pStyle w:val="Caption"/>
       </w:pPr>
-      <w:bookmarkStart w:id="32" w:name="_Ref282863605"/>
+      <w:bookmarkStart w:id="33" w:name="_Ref282863605"/>
       <w:r>
         <w:t xml:space="preserve">Figure </w:t>
       </w:r>
-      <w:r>
-        <w:fldChar w:fldCharType="begin"/>
-      </w:r>
-      <w:r>
-        <w:instrText xml:space="preserve"> SEQ Figure \* ARABIC </w:instrText>
-      </w:r>
-      <w:r>
-        <w:fldChar w:fldCharType="separate"/>
-      </w:r>
-      <w:r>
-        <w:rPr>
-          <w:noProof/>
-        </w:rPr>
-        <w:t>4</w:t>
-      </w:r>
-      <w:r>
-        <w:rPr>
-          <w:noProof/>
-        </w:rPr>
-        <w:fldChar w:fldCharType="end"/>
-      </w:r>
-      <w:bookmarkEnd w:id="32"/>
+      <w:fldSimple w:instr=" SEQ Figure \* ARABIC ">
+        <w:r>
+          <w:rPr>
+            <w:noProof/>
+          </w:rPr>
+          <w:t>4</w:t>
+        </w:r>
+      </w:fldSimple>
+      <w:bookmarkEnd w:id="33"/>
       <w:r>
         <w:t>:</w:t>
       </w:r>
@@ -5191,8 +5481,8 @@
       <w:pPr>
         <w:pStyle w:val="Codeblock"/>
       </w:pPr>
-      <w:bookmarkStart w:id="33" w:name="OLE_LINK15"/>
-      <w:bookmarkStart w:id="34" w:name="OLE_LINK16"/>
+      <w:bookmarkStart w:id="34" w:name="OLE_LINK15"/>
+      <w:bookmarkStart w:id="35" w:name="OLE_LINK16"/>
       <w:r>
         <w:t>+ (DI</w:t>
       </w:r>
@@ -5208,8 +5498,8 @@
       <w:r>
         <w:t>ApplianceBuilder*)builder settings:(</w:t>
       </w:r>
-      <w:bookmarkStart w:id="35" w:name="OLE_LINK17"/>
-      <w:bookmarkStart w:id="36" w:name="OLE_LINK18"/>
+      <w:bookmarkStart w:id="36" w:name="OLE_LINK17"/>
+      <w:bookmarkStart w:id="37" w:name="OLE_LINK18"/>
       <w:r>
         <w:t>DI</w:t>
       </w:r>
@@ -5219,13 +5509,13 @@
       <w:r>
         <w:t>Settings</w:t>
       </w:r>
+      <w:bookmarkEnd w:id="36"/>
+      <w:bookmarkEnd w:id="37"/>
+      <w:r>
+        <w:t>*)settings</w:t>
+      </w:r>
+      <w:bookmarkEnd w:id="34"/>
       <w:bookmarkEnd w:id="35"/>
-      <w:bookmarkEnd w:id="36"/>
-      <w:r>
-        <w:t>*)settings</w:t>
-      </w:r>
-      <w:bookmarkEnd w:id="33"/>
-      <w:bookmarkEnd w:id="34"/>
     </w:p>
     <w:p>
       <w:r>
@@ -6062,14 +6352,14 @@
       <w:pPr>
         <w:pStyle w:val="Heading4"/>
       </w:pPr>
-      <w:bookmarkStart w:id="37" w:name="_Toc471317158"/>
+      <w:bookmarkStart w:id="38" w:name="_Toc471317158"/>
       <w:r>
         <w:rPr>
           <w:rStyle w:val="LiteralText"/>
         </w:rPr>
         <w:t>CurrentApplianceManager</w:t>
       </w:r>
-      <w:bookmarkEnd w:id="37"/>
+      <w:bookmarkEnd w:id="38"/>
     </w:p>
     <w:p>
       <w:pPr>
@@ -6098,7 +6388,7 @@
                     <pic:cNvPicPr/>
                   </pic:nvPicPr>
                   <pic:blipFill>
-                    <a:blip r:embed="rId15">
+                    <a:blip r:embed="rId16">
                       <a:extLst>
                         <a:ext uri="{28A0092B-C50C-407E-A947-70E740481C1C}">
                           <a14:useLocalDpi xmlns:a14="http://schemas.microsoft.com/office/drawing/2010/main" val="0"/>
@@ -6132,27 +6422,14 @@
       <w:r>
         <w:t xml:space="preserve">Figure </w:t>
       </w:r>
-      <w:r>
-        <w:fldChar w:fldCharType="begin"/>
-      </w:r>
-      <w:r>
-        <w:instrText xml:space="preserve"> SEQ Figure \* ARABIC </w:instrText>
-      </w:r>
-      <w:r>
-        <w:fldChar w:fldCharType="separate"/>
-      </w:r>
-      <w:r>
-        <w:rPr>
-          <w:noProof/>
-        </w:rPr>
-        <w:t>5</w:t>
-      </w:r>
-      <w:r>
-        <w:rPr>
-          <w:noProof/>
-        </w:rPr>
-        <w:fldChar w:fldCharType="end"/>
-      </w:r>
+      <w:fldSimple w:instr=" SEQ Figure \* ARABIC ">
+        <w:r>
+          <w:rPr>
+            <w:noProof/>
+          </w:rPr>
+          <w:t>5</w:t>
+        </w:r>
+      </w:fldSimple>
       <w:r>
         <w:t xml:space="preserve">: Public API of </w:t>
       </w:r>
@@ -6334,13 +6611,13 @@
       <w:r>
         <w:t xml:space="preserve"> getInstance()</w:t>
       </w:r>
-      <w:bookmarkStart w:id="38" w:name="OLE_LINK36"/>
-      <w:bookmarkStart w:id="39" w:name="OLE_LINK37"/>
+      <w:bookmarkStart w:id="39" w:name="OLE_LINK36"/>
+      <w:bookmarkStart w:id="40" w:name="OLE_LINK37"/>
       <w:r>
         <w:t>;</w:t>
       </w:r>
-      <w:bookmarkEnd w:id="38"/>
       <w:bookmarkEnd w:id="39"/>
+      <w:bookmarkEnd w:id="40"/>
     </w:p>
     <w:p>
       <w:r>
@@ -6776,14 +7053,14 @@
       <w:pPr>
         <w:pStyle w:val="Heading4"/>
       </w:pPr>
-      <w:bookmarkStart w:id="40" w:name="_Toc471317159"/>
+      <w:bookmarkStart w:id="41" w:name="_Toc471317159"/>
       <w:r>
         <w:rPr>
           <w:rStyle w:val="LiteralText"/>
         </w:rPr>
         <w:t>NetworkNode</w:t>
       </w:r>
-      <w:bookmarkEnd w:id="40"/>
+      <w:bookmarkEnd w:id="41"/>
     </w:p>
     <w:p>
       <w:r>
@@ -7245,13 +7522,13 @@
               <w:pStyle w:val="BodyText"/>
               <w:keepNext/>
             </w:pPr>
-            <w:bookmarkStart w:id="41" w:name="OLE_LINK32"/>
-            <w:bookmarkStart w:id="42" w:name="OLE_LINK33"/>
+            <w:bookmarkStart w:id="42" w:name="OLE_LINK32"/>
+            <w:bookmarkStart w:id="43" w:name="OLE_LINK33"/>
             <w:r>
               <w:t>allowRemoteControl</w:t>
             </w:r>
-            <w:bookmarkEnd w:id="41"/>
             <w:bookmarkEnd w:id="42"/>
+            <w:bookmarkEnd w:id="43"/>
           </w:p>
         </w:tc>
         <w:tc>
@@ -7500,7 +7777,7 @@
       <w:pPr>
         <w:pStyle w:val="Heading4"/>
       </w:pPr>
-      <w:bookmarkStart w:id="43" w:name="_Toc471317160"/>
+      <w:bookmarkStart w:id="44" w:name="_Toc471317160"/>
       <w:r>
         <w:rPr>
           <w:rStyle w:val="LiteralText"/>
@@ -7513,7 +7790,7 @@
         </w:rPr>
         <w:t>Builder</w:t>
       </w:r>
-      <w:bookmarkEnd w:id="43"/>
+      <w:bookmarkEnd w:id="44"/>
     </w:p>
     <w:p>
       <w:r>
@@ -7708,7 +7985,7 @@
       <w:pPr>
         <w:pStyle w:val="Heading4"/>
       </w:pPr>
-      <w:bookmarkStart w:id="44" w:name="_Toc471317161"/>
+      <w:bookmarkStart w:id="45" w:name="_Toc471317161"/>
       <w:r>
         <w:rPr>
           <w:rStyle w:val="LiteralText"/>
@@ -7721,7 +7998,7 @@
         </w:rPr>
         <w:t>Settings</w:t>
       </w:r>
-      <w:bookmarkEnd w:id="44"/>
+      <w:bookmarkEnd w:id="45"/>
     </w:p>
     <w:p>
       <w:r>
@@ -7762,8 +8039,8 @@
       <w:r>
         <w:t>private String</w:t>
       </w:r>
-      <w:bookmarkStart w:id="45" w:name="OLE_LINK23"/>
-      <w:bookmarkStart w:id="46" w:name="OLE_LINK24"/>
+      <w:bookmarkStart w:id="46" w:name="OLE_LINK23"/>
+      <w:bookmarkStart w:id="47" w:name="OLE_LINK24"/>
       <w:r>
         <w:t xml:space="preserve"> </w:t>
       </w:r>
@@ -7776,8 +8053,8 @@
       <w:r>
         <w:t>CppId</w:t>
       </w:r>
-      <w:bookmarkEnd w:id="45"/>
       <w:bookmarkEnd w:id="46"/>
+      <w:bookmarkEnd w:id="47"/>
       <w:r>
         <w:t>;</w:t>
       </w:r>
@@ -7818,13 +8095,13 @@
       <w:pPr>
         <w:pStyle w:val="Codeblock"/>
       </w:pPr>
-      <w:bookmarkStart w:id="47" w:name="OLE_LINK1"/>
-      <w:bookmarkStart w:id="48" w:name="OLE_LINK2"/>
+      <w:bookmarkStart w:id="48" w:name="OLE_LINK1"/>
+      <w:bookmarkStart w:id="49" w:name="OLE_LINK2"/>
       <w:r>
         <w:t>private boolean remoteControlSupported</w:t>
       </w:r>
-      <w:bookmarkEnd w:id="47"/>
       <w:bookmarkEnd w:id="48"/>
+      <w:bookmarkEnd w:id="49"/>
       <w:r>
         <w:t>;</w:t>
       </w:r>
@@ -7888,7 +8165,7 @@
       <w:pPr>
         <w:pStyle w:val="Heading4"/>
       </w:pPr>
-      <w:bookmarkStart w:id="49" w:name="_Toc471317162"/>
+      <w:bookmarkStart w:id="50" w:name="_Toc471317162"/>
       <w:r>
         <w:rPr>
           <w:rStyle w:val="LiteralText"/>
@@ -7901,7 +8178,7 @@
         </w:rPr>
         <w:t>Database</w:t>
       </w:r>
-      <w:bookmarkEnd w:id="49"/>
+      <w:bookmarkEnd w:id="50"/>
     </w:p>
     <w:p>
       <w:pPr>
@@ -7924,14 +8201,14 @@
       <w:pPr>
         <w:pStyle w:val="Heading4"/>
       </w:pPr>
-      <w:bookmarkStart w:id="50" w:name="_Toc471317163"/>
+      <w:bookmarkStart w:id="51" w:name="_Toc471317163"/>
       <w:r>
         <w:rPr>
           <w:rStyle w:val="LiteralText"/>
         </w:rPr>
         <w:t>DiscoveryEventListener</w:t>
       </w:r>
-      <w:bookmarkEnd w:id="50"/>
+      <w:bookmarkEnd w:id="51"/>
     </w:p>
     <w:p>
       <w:r>
@@ -8024,11 +8301,11 @@
       <w:pPr>
         <w:pStyle w:val="Heading3"/>
       </w:pPr>
-      <w:bookmarkStart w:id="51" w:name="_Toc471317164"/>
+      <w:bookmarkStart w:id="52" w:name="_Toc471317164"/>
       <w:r>
         <w:t>Design-in</w:t>
       </w:r>
-      <w:bookmarkEnd w:id="51"/>
+      <w:bookmarkEnd w:id="52"/>
     </w:p>
     <w:p>
       <w:pPr>
@@ -8056,7 +8333,7 @@
                     <pic:cNvPicPr/>
                   </pic:nvPicPr>
                   <pic:blipFill>
-                    <a:blip r:embed="rId16">
+                    <a:blip r:embed="rId17">
                       <a:extLst>
                         <a:ext uri="{28A0092B-C50C-407E-A947-70E740481C1C}">
                           <a14:useLocalDpi xmlns:a14="http://schemas.microsoft.com/office/drawing/2010/main" val="0"/>
@@ -8090,27 +8367,14 @@
       <w:r>
         <w:t xml:space="preserve">Figure </w:t>
       </w:r>
-      <w:r>
-        <w:fldChar w:fldCharType="begin"/>
-      </w:r>
-      <w:r>
-        <w:instrText xml:space="preserve"> SEQ Figure \* ARABIC </w:instrText>
-      </w:r>
-      <w:r>
-        <w:fldChar w:fldCharType="separate"/>
-      </w:r>
-      <w:r>
-        <w:rPr>
-          <w:noProof/>
-        </w:rPr>
-        <w:t>6</w:t>
-      </w:r>
-      <w:r>
-        <w:rPr>
-          <w:noProof/>
-        </w:rPr>
-        <w:fldChar w:fldCharType="end"/>
-      </w:r>
+      <w:fldSimple w:instr=" SEQ Figure \* ARABIC ">
+        <w:r>
+          <w:rPr>
+            <w:noProof/>
+          </w:rPr>
+          <w:t>6</w:t>
+        </w:r>
+      </w:fldSimple>
       <w:r>
         <w:t xml:space="preserve">: Example of design-in on the lifecycle management layer. The </w:t>
       </w:r>
@@ -8176,13 +8440,13 @@
       <w:pPr>
         <w:pStyle w:val="Heading2"/>
       </w:pPr>
-      <w:bookmarkStart w:id="52" w:name="_Ref274841526"/>
-      <w:bookmarkStart w:id="53" w:name="_Toc471317165"/>
+      <w:bookmarkStart w:id="53" w:name="_Ref274841526"/>
+      <w:bookmarkStart w:id="54" w:name="_Toc471317165"/>
       <w:r>
         <w:t>Local &amp; remote control</w:t>
       </w:r>
-      <w:bookmarkEnd w:id="52"/>
       <w:bookmarkEnd w:id="53"/>
+      <w:bookmarkEnd w:id="54"/>
     </w:p>
     <w:p>
       <w:r>
@@ -8197,55 +8461,45 @@
       <w:r>
         <w:t xml:space="preserve">remote control of the connected appliance as explained in </w:t>
       </w:r>
+      <w:fldSimple w:instr=" REF ref_dicomm ">
+        <w:r>
+          <w:t>[DICOMM]</w:t>
+        </w:r>
+      </w:fldSimple>
+      <w:r>
+        <w:t xml:space="preserve"> and</w:t>
+      </w:r>
+      <w:r>
+        <w:t xml:space="preserve"> </w:t>
+      </w:r>
+      <w:bookmarkStart w:id="55" w:name="OLE_LINK13"/>
+      <w:bookmarkStart w:id="56" w:name="OLE_LINK14"/>
       <w:r>
         <w:fldChar w:fldCharType="begin"/>
       </w:r>
       <w:r>
-        <w:instrText xml:space="preserve"> REF ref_dicomm </w:instrText>
+        <w:instrText xml:space="preserve"> REF ref_dipra </w:instrText>
       </w:r>
       <w:r>
         <w:fldChar w:fldCharType="separate"/>
       </w:r>
       <w:r>
-        <w:t>[DICOMM]</w:t>
+        <w:t>[DIPRA]</w:t>
       </w:r>
       <w:r>
         <w:fldChar w:fldCharType="end"/>
       </w:r>
-      <w:r>
-        <w:t xml:space="preserve"> and</w:t>
+      <w:bookmarkEnd w:id="55"/>
+      <w:bookmarkEnd w:id="56"/>
+      <w:r>
+        <w:t xml:space="preserve">. The component automatically selects between local </w:t>
+      </w:r>
+      <w:r>
+        <w:t>and</w:t>
       </w:r>
       <w:r>
         <w:t xml:space="preserve"> </w:t>
       </w:r>
-      <w:bookmarkStart w:id="54" w:name="OLE_LINK13"/>
-      <w:bookmarkStart w:id="55" w:name="OLE_LINK14"/>
-      <w:r>
-        <w:fldChar w:fldCharType="begin"/>
-      </w:r>
-      <w:r>
-        <w:instrText xml:space="preserve"> REF ref_dipra </w:instrText>
-      </w:r>
-      <w:r>
-        <w:fldChar w:fldCharType="separate"/>
-      </w:r>
-      <w:r>
-        <w:t>[DIPRA]</w:t>
-      </w:r>
-      <w:r>
-        <w:fldChar w:fldCharType="end"/>
-      </w:r>
-      <w:bookmarkEnd w:id="54"/>
-      <w:bookmarkEnd w:id="55"/>
-      <w:r>
-        <w:t xml:space="preserve">. The component automatically selects between local </w:t>
-      </w:r>
-      <w:r>
-        <w:t>and</w:t>
-      </w:r>
-      <w:r>
-        <w:t xml:space="preserve"> </w:t>
-      </w:r>
       <w:r>
         <w:t>remote control by detecting whether it is on a local network where it found the connected appliance. In other cases it defaults to remote control. It is possible to configure the component to not use remote control.</w:t>
       </w:r>
@@ -8254,11 +8508,11 @@
       <w:pPr>
         <w:pStyle w:val="Heading3"/>
       </w:pPr>
-      <w:bookmarkStart w:id="56" w:name="_Toc471317166"/>
+      <w:bookmarkStart w:id="57" w:name="_Toc471317166"/>
       <w:r>
         <w:t>External interfaces</w:t>
       </w:r>
-      <w:bookmarkEnd w:id="56"/>
+      <w:bookmarkEnd w:id="57"/>
     </w:p>
     <w:p>
       <w:pPr>
@@ -8293,7 +8547,7 @@
                     </pic:cNvPicPr>
                   </pic:nvPicPr>
                   <pic:blipFill>
-                    <a:blip r:embed="rId17">
+                    <a:blip r:embed="rId18">
                       <a:extLst>
                         <a:ext uri="{28A0092B-C50C-407E-A947-70E740481C1C}">
                           <a14:useLocalDpi xmlns:a14="http://schemas.microsoft.com/office/drawing/2010/main" val="0"/>
@@ -8434,21 +8688,11 @@
       <w:r>
         <w:t xml:space="preserve"> are available in the </w:t>
       </w:r>
-      <w:r>
-        <w:fldChar w:fldCharType="begin"/>
-      </w:r>
-      <w:r>
-        <w:instrText xml:space="preserve"> REF ref_dicomm </w:instrText>
-      </w:r>
-      <w:r>
-        <w:fldChar w:fldCharType="separate"/>
-      </w:r>
-      <w:r>
-        <w:t>[DICOMM]</w:t>
-      </w:r>
-      <w:r>
-        <w:fldChar w:fldCharType="end"/>
-      </w:r>
+      <w:fldSimple w:instr=" REF ref_dicomm ">
+        <w:r>
+          <w:t>[DICOMM]</w:t>
+        </w:r>
+      </w:fldSimple>
       <w:r>
         <w:t xml:space="preserve"> specification.</w:t>
       </w:r>
@@ -8492,14 +8736,14 @@
       <w:pPr>
         <w:pStyle w:val="Heading4"/>
       </w:pPr>
-      <w:bookmarkStart w:id="57" w:name="_Toc471317167"/>
+      <w:bookmarkStart w:id="58" w:name="_Toc471317167"/>
       <w:r>
         <w:rPr>
           <w:rStyle w:val="LiteralText"/>
         </w:rPr>
         <w:t>DICommAppliance</w:t>
       </w:r>
-      <w:bookmarkEnd w:id="57"/>
+      <w:bookmarkEnd w:id="58"/>
     </w:p>
     <w:p>
       <w:r>
@@ -8732,7 +8976,7 @@
       <w:pPr>
         <w:pStyle w:val="Heading4"/>
       </w:pPr>
-      <w:bookmarkStart w:id="58" w:name="_Toc471317168"/>
+      <w:bookmarkStart w:id="59" w:name="_Toc471317168"/>
       <w:r>
         <w:rPr>
           <w:rStyle w:val="LiteralText"/>
@@ -8742,7 +8986,7 @@
       <w:r>
         <w:t xml:space="preserve"> and its subclasses</w:t>
       </w:r>
-      <w:bookmarkEnd w:id="58"/>
+      <w:bookmarkEnd w:id="59"/>
     </w:p>
     <w:p>
       <w:pPr>
@@ -8773,7 +9017,7 @@
                     </pic:cNvPicPr>
                   </pic:nvPicPr>
                   <pic:blipFill>
-                    <a:blip r:embed="rId18">
+                    <a:blip r:embed="rId19">
                       <a:extLst>
                         <a:ext uri="{28A0092B-C50C-407E-A947-70E740481C1C}">
                           <a14:useLocalDpi xmlns:a14="http://schemas.microsoft.com/office/drawing/2010/main" val="0"/>
@@ -8926,24 +9170,11 @@
       <w:r>
         <w:t xml:space="preserve">Connecting to a connected appliance via the </w:t>
       </w:r>
-      <w:r>
-        <w:fldChar w:fldCharType="begin"/>
-      </w:r>
-      <w:r>
-        <w:instrText xml:space="preserve"> REF r</w:instrText>
-      </w:r>
-      <w:r>
-        <w:instrText xml:space="preserve">ef_dicomm </w:instrText>
-      </w:r>
-      <w:r>
-        <w:fldChar w:fldCharType="separate"/>
-      </w:r>
-      <w:r>
-        <w:t>[DICOMM]</w:t>
-      </w:r>
-      <w:r>
-        <w:fldChar w:fldCharType="end"/>
-      </w:r>
+      <w:fldSimple w:instr=" REF ref_dicomm ">
+        <w:r>
+          <w:t>[DICOMM]</w:t>
+        </w:r>
+      </w:fldSimple>
       <w:r>
         <w:t xml:space="preserve"> protocol.</w:t>
       </w:r>
@@ -9019,21 +9250,11 @@
       <w:r>
         <w:t xml:space="preserve">The port-specific subclasses deal with making the parsed JSON data accessible to the rest of the app and as such they form the external interface. They will not be discussed in detail here, as they are mostly straightforward adaptations from </w:t>
       </w:r>
-      <w:r>
-        <w:fldChar w:fldCharType="begin"/>
-      </w:r>
-      <w:r>
-        <w:instrText xml:space="preserve"> REF ref_dicomm </w:instrText>
-      </w:r>
-      <w:r>
-        <w:fldChar w:fldCharType="separate"/>
-      </w:r>
-      <w:r>
-        <w:t>[DICOMM]</w:t>
-      </w:r>
-      <w:r>
-        <w:fldChar w:fldCharType="end"/>
-      </w:r>
+      <w:fldSimple w:instr=" REF ref_dicomm ">
+        <w:r>
+          <w:t>[DICOMM]</w:t>
+        </w:r>
+      </w:fldSimple>
       <w:r>
         <w:t xml:space="preserve">. </w:t>
       </w:r>
@@ -9051,16 +9272,16 @@
       <w:r>
         <w:t xml:space="preserve"> and </w:t>
       </w:r>
-      <w:bookmarkStart w:id="59" w:name="OLE_LINK26"/>
-      <w:bookmarkStart w:id="60" w:name="OLE_LINK27"/>
+      <w:bookmarkStart w:id="60" w:name="OLE_LINK26"/>
+      <w:bookmarkStart w:id="61" w:name="OLE_LINK27"/>
       <w:r>
         <w:rPr>
           <w:rStyle w:val="LiteralText"/>
         </w:rPr>
         <w:t>PushNotificationPort</w:t>
       </w:r>
-      <w:bookmarkEnd w:id="59"/>
       <w:bookmarkEnd w:id="60"/>
+      <w:bookmarkEnd w:id="61"/>
       <w:r>
         <w:t>, which handle the entire flow for enabling pairing and push notifications, including connections to CPP.</w:t>
       </w:r>
@@ -9116,21 +9337,11 @@
       <w:r>
         <w:t xml:space="preserve">” in terms of </w:t>
       </w:r>
-      <w:r>
-        <w:fldChar w:fldCharType="begin"/>
-      </w:r>
-      <w:r>
-        <w:instrText xml:space="preserve"> REF ref_dicomm </w:instrText>
-      </w:r>
-      <w:r>
-        <w:fldChar w:fldCharType="separate"/>
-      </w:r>
-      <w:r>
-        <w:t>[DICOMM]</w:t>
-      </w:r>
-      <w:r>
-        <w:fldChar w:fldCharType="end"/>
-      </w:r>
+      <w:fldSimple w:instr=" REF ref_dicomm ">
+        <w:r>
+          <w:t>[DICOMM]</w:t>
+        </w:r>
+      </w:fldSimple>
       <w:r>
         <w:t xml:space="preserve">. You can force such a reload by calling the </w:t>
       </w:r>
@@ -9211,7 +9422,7 @@
       </w:r>
     </w:p>
     <w:p>
-      <w:bookmarkStart w:id="61" w:name="_Ref274990307"/>
+      <w:bookmarkStart w:id="62" w:name="_Ref274990307"/>
       <w:r>
         <w:t xml:space="preserve">Some ports allow subscriptions to updates on the device. The caller of the API can have the port subscribe to updates by calling the </w:t>
       </w:r>
@@ -9277,21 +9488,11 @@
       <w:r>
         <w:t xml:space="preserve">As specified in </w:t>
       </w:r>
-      <w:r>
-        <w:fldChar w:fldCharType="begin"/>
-      </w:r>
-      <w:r>
-        <w:instrText xml:space="preserve"> REF ref_dicomm </w:instrText>
-      </w:r>
-      <w:r>
-        <w:fldChar w:fldCharType="separate"/>
-      </w:r>
-      <w:r>
-        <w:t>[DICOMM]</w:t>
-      </w:r>
-      <w:r>
-        <w:fldChar w:fldCharType="end"/>
-      </w:r>
+      <w:fldSimple w:instr=" REF ref_dicomm ">
+        <w:r>
+          <w:t>[DICOMM]</w:t>
+        </w:r>
+      </w:fldSimple>
       <w:r>
         <w:t xml:space="preserve"> “SUBSCRIBE” requests will time-out after a certain time. </w:t>
       </w:r>
@@ -9309,12 +9510,12 @@
       <w:pPr>
         <w:pStyle w:val="Heading5"/>
       </w:pPr>
-      <w:bookmarkStart w:id="62" w:name="_Ref284746722"/>
+      <w:bookmarkStart w:id="63" w:name="_Ref284746722"/>
       <w:r>
         <w:t>Sending Data</w:t>
       </w:r>
-      <w:bookmarkEnd w:id="61"/>
       <w:bookmarkEnd w:id="62"/>
+      <w:bookmarkEnd w:id="63"/>
     </w:p>
     <w:p>
       <w:r>
@@ -9347,21 +9548,11 @@
       <w:r>
         <w:t xml:space="preserve">” request in </w:t>
       </w:r>
-      <w:r>
-        <w:fldChar w:fldCharType="begin"/>
-      </w:r>
-      <w:r>
-        <w:instrText xml:space="preserve"> REF ref_dicomm </w:instrText>
-      </w:r>
-      <w:r>
-        <w:fldChar w:fldCharType="separate"/>
-      </w:r>
-      <w:r>
-        <w:t>[DICOMM]</w:t>
-      </w:r>
-      <w:r>
-        <w:fldChar w:fldCharType="end"/>
-      </w:r>
+      <w:fldSimple w:instr=" REF ref_dicomm ">
+        <w:r>
+          <w:t>[DICOMM]</w:t>
+        </w:r>
+      </w:fldSimple>
       <w:r>
         <w:t xml:space="preserve"> terminology, which will be sent as soon as possible after. If it failed the requested change will </w:t>
       </w:r>
@@ -9453,21 +9644,11 @@
       <w:r>
         <w:t xml:space="preserve">As seen in </w:t>
       </w:r>
-      <w:r>
-        <w:fldChar w:fldCharType="begin"/>
-      </w:r>
-      <w:r>
-        <w:instrText xml:space="preserve"> REF ref_dipra </w:instrText>
-      </w:r>
-      <w:r>
-        <w:fldChar w:fldCharType="separate"/>
-      </w:r>
-      <w:r>
-        <w:t>[DIPRA]</w:t>
-      </w:r>
-      <w:r>
-        <w:fldChar w:fldCharType="end"/>
-      </w:r>
+      <w:fldSimple w:instr=" REF ref_dipra ">
+        <w:r>
+          <w:t>[DIPRA]</w:t>
+        </w:r>
+      </w:fldSimple>
       <w:r>
         <w:t xml:space="preserve"> it is important that the performance of the connection is perceived as being high. </w:t>
       </w:r>
@@ -9480,21 +9661,11 @@
       <w:r>
         <w:t xml:space="preserve"> implements all the functionality necessary for the mechanism listed in </w:t>
       </w:r>
-      <w:r>
-        <w:fldChar w:fldCharType="begin"/>
-      </w:r>
-      <w:r>
-        <w:instrText xml:space="preserve"> REF ref_dipra </w:instrText>
-      </w:r>
-      <w:r>
-        <w:fldChar w:fldCharType="separate"/>
-      </w:r>
-      <w:r>
-        <w:t>[DIPRA]</w:t>
-      </w:r>
-      <w:r>
-        <w:fldChar w:fldCharType="end"/>
-      </w:r>
+      <w:fldSimple w:instr=" REF ref_dipra ">
+        <w:r>
+          <w:t>[DIPRA]</w:t>
+        </w:r>
+      </w:fldSimple>
       <w:r>
         <w:t xml:space="preserve"> in a way that is mostly invisible to the caller of the API. Performance of sending data is also covered in </w:t>
       </w:r>
@@ -9732,21 +9903,11 @@
       <w:r>
         <w:t xml:space="preserve"> Android architecture is not yet fully compliant with the UI/UX performance specifications from </w:t>
       </w:r>
-      <w:r>
-        <w:fldChar w:fldCharType="begin"/>
-      </w:r>
-      <w:r>
-        <w:instrText xml:space="preserve"> REF ref_dipra </w:instrText>
-      </w:r>
-      <w:r>
-        <w:fldChar w:fldCharType="separate"/>
-      </w:r>
-      <w:r>
-        <w:t>[DIPRA]</w:t>
-      </w:r>
-      <w:r>
-        <w:fldChar w:fldCharType="end"/>
-      </w:r>
+      <w:fldSimple w:instr=" REF ref_dipra ">
+        <w:r>
+          <w:t>[DIPRA]</w:t>
+        </w:r>
+      </w:fldSimple>
       <w:r>
         <w:t>. As such it doesn’</w:t>
       </w:r>
@@ -9804,7 +9965,7 @@
         <w:pStyle w:val="Heading4"/>
         <w:jc w:val="left"/>
       </w:pPr>
-      <w:bookmarkStart w:id="63" w:name="_Toc471317169"/>
+      <w:bookmarkStart w:id="64" w:name="_Toc471317169"/>
       <w:r>
         <w:rPr>
           <w:rStyle w:val="LiteralText"/>
@@ -9844,7 +10005,7 @@
         </w:rPr>
         <w:t>Port</w:t>
       </w:r>
-      <w:bookmarkEnd w:id="63"/>
+      <w:bookmarkEnd w:id="64"/>
     </w:p>
     <w:p>
       <w:r>
@@ -10449,17 +10610,17 @@
       <w:pPr>
         <w:pStyle w:val="Heading3"/>
       </w:pPr>
-      <w:bookmarkStart w:id="64" w:name="_Toc471317170"/>
+      <w:bookmarkStart w:id="65" w:name="_Toc471317170"/>
       <w:r>
         <w:t xml:space="preserve">Internals: </w:t>
       </w:r>
       <w:r>
         <w:t>Connecting to a connected appliance</w:t>
       </w:r>
-      <w:bookmarkEnd w:id="64"/>
-    </w:p>
-    <w:p>
-      <w:bookmarkStart w:id="65" w:name="_Ref279933935"/>
+      <w:bookmarkEnd w:id="65"/>
+    </w:p>
+    <w:p>
+      <w:bookmarkStart w:id="66" w:name="_Ref279933935"/>
       <w:r>
         <w:t xml:space="preserve">This section explains the internals of the local </w:t>
       </w:r>
@@ -10498,7 +10659,7 @@
                     </pic:cNvPicPr>
                   </pic:nvPicPr>
                   <pic:blipFill>
-                    <a:blip r:embed="rId19">
+                    <a:blip r:embed="rId20">
                       <a:extLst>
                         <a:ext uri="{28A0092B-C50C-407E-A947-70E740481C1C}">
                           <a14:useLocalDpi xmlns:a14="http://schemas.microsoft.com/office/drawing/2010/main" val="0"/>
@@ -10536,27 +10697,14 @@
       <w:r>
         <w:t xml:space="preserve">Figure </w:t>
       </w:r>
-      <w:r>
-        <w:fldChar w:fldCharType="begin"/>
-      </w:r>
-      <w:r>
-        <w:instrText xml:space="preserve"> SEQ Figure \* ARABIC </w:instrText>
-      </w:r>
-      <w:r>
-        <w:fldChar w:fldCharType="separate"/>
-      </w:r>
-      <w:r>
-        <w:rPr>
-          <w:noProof/>
-        </w:rPr>
-        <w:t>9</w:t>
-      </w:r>
-      <w:r>
-        <w:rPr>
-          <w:noProof/>
-        </w:rPr>
-        <w:fldChar w:fldCharType="end"/>
-      </w:r>
+      <w:fldSimple w:instr=" SEQ Figure \* ARABIC ">
+        <w:r>
+          <w:rPr>
+            <w:noProof/>
+          </w:rPr>
+          <w:t>9</w:t>
+        </w:r>
+      </w:fldSimple>
       <w:r>
         <w:t>: The class diagram for the strategies.</w:t>
       </w:r>
@@ -10764,14 +10912,14 @@
       <w:pPr>
         <w:pStyle w:val="Heading4"/>
       </w:pPr>
-      <w:bookmarkStart w:id="66" w:name="_Ref285173868"/>
-      <w:bookmarkStart w:id="67" w:name="_Toc471317171"/>
+      <w:bookmarkStart w:id="67" w:name="_Ref285173868"/>
+      <w:bookmarkStart w:id="68" w:name="_Toc471317171"/>
       <w:r>
         <w:t>Local and Remote Control</w:t>
       </w:r>
-      <w:bookmarkEnd w:id="65"/>
       <w:bookmarkEnd w:id="66"/>
       <w:bookmarkEnd w:id="67"/>
+      <w:bookmarkEnd w:id="68"/>
     </w:p>
     <w:p>
       <w:r>
@@ -10807,11 +10955,11 @@
       <w:pPr>
         <w:pStyle w:val="Heading3"/>
       </w:pPr>
-      <w:bookmarkStart w:id="68" w:name="_Toc471317172"/>
+      <w:bookmarkStart w:id="69" w:name="_Toc471317172"/>
       <w:r>
         <w:t>Design-in</w:t>
       </w:r>
-      <w:bookmarkEnd w:id="68"/>
+      <w:bookmarkEnd w:id="69"/>
       <w:r>
         <w:t xml:space="preserve"> </w:t>
       </w:r>
@@ -10842,7 +10990,7 @@
                     <pic:cNvPicPr/>
                   </pic:nvPicPr>
                   <pic:blipFill>
-                    <a:blip r:embed="rId20">
+                    <a:blip r:embed="rId21">
                       <a:extLst>
                         <a:ext uri="{28A0092B-C50C-407E-A947-70E740481C1C}">
                           <a14:useLocalDpi xmlns:a14="http://schemas.microsoft.com/office/drawing/2010/main" val="0"/>
@@ -10876,27 +11024,14 @@
       <w:r>
         <w:t xml:space="preserve">Figure </w:t>
       </w:r>
-      <w:r>
-        <w:fldChar w:fldCharType="begin"/>
-      </w:r>
-      <w:r>
-        <w:instrText xml:space="preserve"> SEQ Figure \* ARABIC </w:instrText>
-      </w:r>
-      <w:r>
-        <w:fldChar w:fldCharType="separate"/>
-      </w:r>
-      <w:r>
-        <w:rPr>
-          <w:noProof/>
-        </w:rPr>
-        <w:t>10</w:t>
-      </w:r>
-      <w:r>
-        <w:rPr>
-          <w:noProof/>
-        </w:rPr>
-        <w:fldChar w:fldCharType="end"/>
-      </w:r>
+      <w:fldSimple w:instr=" SEQ Figure \* ARABIC ">
+        <w:r>
+          <w:rPr>
+            <w:noProof/>
+          </w:rPr>
+          <w:t>10</w:t>
+        </w:r>
+      </w:fldSimple>
       <w:r>
         <w:t>:</w:t>
       </w:r>
@@ -11042,11 +11177,11 @@
       <w:pPr>
         <w:pStyle w:val="Heading2"/>
       </w:pPr>
-      <w:bookmarkStart w:id="69" w:name="_Toc471317173"/>
+      <w:bookmarkStart w:id="70" w:name="_Toc471317173"/>
       <w:r>
         <w:t>Discovery</w:t>
       </w:r>
-      <w:bookmarkEnd w:id="69"/>
+      <w:bookmarkEnd w:id="70"/>
       <w:r>
         <w:t xml:space="preserve"> </w:t>
       </w:r>
@@ -11055,17 +11190,51 @@
       <w:r>
         <w:t xml:space="preserve">The component allows you to discover DI Comm connected appliances on your network as defined in section 3.1.3 of </w:t>
       </w:r>
+      <w:fldSimple w:instr=" REF ref_dipra ">
+        <w:r>
+          <w:t>[DIPRA]</w:t>
+        </w:r>
+      </w:fldSimple>
+      <w:r>
+        <w:t>.</w:t>
+      </w:r>
+    </w:p>
+    <w:p>
+      <w:pPr>
+        <w:pStyle w:val="Heading3"/>
+      </w:pPr>
+      <w:bookmarkStart w:id="71" w:name="_Toc283284083"/>
+      <w:bookmarkStart w:id="72" w:name="_Toc471317174"/>
+      <w:r>
+        <w:t>External interfaces</w:t>
+      </w:r>
+      <w:bookmarkEnd w:id="71"/>
+      <w:bookmarkEnd w:id="72"/>
+    </w:p>
+    <w:p>
+      <w:r>
+        <w:t xml:space="preserve">The external interface to discovery is </w:t>
+      </w:r>
+      <w:r>
+        <w:rPr>
+          <w:rStyle w:val="LiteralText"/>
+        </w:rPr>
+        <w:t>DiscoveryManager</w:t>
+      </w:r>
+      <w:r>
+        <w:t xml:space="preserve">, which is described in </w:t>
+      </w:r>
       <w:r>
         <w:fldChar w:fldCharType="begin"/>
       </w:r>
       <w:r>
-        <w:instrText xml:space="preserve"> REF ref_dipra </w:instrText>
+        <w:instrText xml:space="preserve"> REF _Ref284749411 \r \h </w:instrText>
       </w:r>
       <w:r>
         <w:fldChar w:fldCharType="separate"/>
       </w:r>
       <w:r>
-        <w:t>[DIPRA]</w:t>
+        <w:t>2.1.1.1</w:t>
       </w:r>
       <w:r>
         <w:fldChar w:fldCharType="end"/>
@@ -11078,18 +11247,15 @@
       <w:pPr>
         <w:pStyle w:val="Heading3"/>
       </w:pPr>
-      <w:bookmarkStart w:id="70" w:name="_Toc283284083"/>
-      <w:bookmarkStart w:id="71" w:name="_Toc471317174"/>
-      <w:r>
-        <w:t>External interfaces</w:t>
-      </w:r>
-      <w:bookmarkEnd w:id="70"/>
-      <w:bookmarkEnd w:id="71"/>
-    </w:p>
-    <w:p>
-      <w:r>
-        <w:t xml:space="preserve">The external interface to discovery is </w:t>
-      </w:r>
+      <w:bookmarkStart w:id="73" w:name="_Toc283284084"/>
+      <w:bookmarkStart w:id="74" w:name="_Toc471317175"/>
+      <w:r>
+        <w:t>Static design</w:t>
+      </w:r>
+      <w:bookmarkEnd w:id="73"/>
+      <w:bookmarkEnd w:id="74"/>
+    </w:p>
+    <w:p>
       <w:r>
         <w:rPr>
           <w:rStyle w:val="LiteralText"/>
@@ -11097,47 +11263,6 @@
         <w:t>DiscoveryManager</w:t>
       </w:r>
       <w:r>
-        <w:t xml:space="preserve">, which is described in </w:t>
-      </w:r>
-      <w:r>
-        <w:fldChar w:fldCharType="begin"/>
-      </w:r>
-      <w:r>
-        <w:instrText xml:space="preserve"> REF _Ref284749411 \r \h </w:instrText>
-      </w:r>
-      <w:r>
-        <w:fldChar w:fldCharType="separate"/>
-      </w:r>
-      <w:r>
-        <w:t>2.1.1.1</w:t>
-      </w:r>
-      <w:r>
-        <w:fldChar w:fldCharType="end"/>
-      </w:r>
-      <w:r>
-        <w:t>.</w:t>
-      </w:r>
-    </w:p>
-    <w:p>
-      <w:pPr>
-        <w:pStyle w:val="Heading3"/>
-      </w:pPr>
-      <w:bookmarkStart w:id="72" w:name="_Toc283284084"/>
-      <w:bookmarkStart w:id="73" w:name="_Toc471317175"/>
-      <w:r>
-        <w:t>Static design</w:t>
-      </w:r>
-      <w:bookmarkEnd w:id="72"/>
-      <w:bookmarkEnd w:id="73"/>
-    </w:p>
-    <w:p>
-      <w:r>
-        <w:rPr>
-          <w:rStyle w:val="LiteralText"/>
-        </w:rPr>
-        <w:t>DiscoveryManager</w:t>
-      </w:r>
-      <w:r>
         <w:t xml:space="preserve"> uses the SSDP</w:t>
       </w:r>
       <w:r>
@@ -11151,15 +11276,15 @@
       <w:pPr>
         <w:pStyle w:val="Heading2"/>
       </w:pPr>
-      <w:bookmarkStart w:id="74" w:name="_Toc471317176"/>
+      <w:bookmarkStart w:id="75" w:name="_Toc471317176"/>
       <w:r>
         <w:t>Tests</w:t>
       </w:r>
-      <w:bookmarkEnd w:id="74"/>
-    </w:p>
-    <w:bookmarkEnd w:id="4"/>
+      <w:bookmarkEnd w:id="75"/>
+    </w:p>
     <w:bookmarkEnd w:id="5"/>
-    <w:bookmarkEnd w:id="17"/>
+    <w:bookmarkEnd w:id="6"/>
+    <w:bookmarkEnd w:id="18"/>
     <w:p>
       <w:r>
         <w:t>All existing unit test must be maintained and run regularly to ensure no regression occurs. While</w:t>
@@ -11174,12 +11299,12 @@
       <w:pPr>
         <w:pStyle w:val="Heading2"/>
       </w:pPr>
-      <w:bookmarkStart w:id="75" w:name="_Toc471317177"/>
+      <w:bookmarkStart w:id="76" w:name="_Toc471317177"/>
       <w:r>
         <w:lastRenderedPageBreak/>
         <w:t>overview</w:t>
       </w:r>
-      <w:bookmarkEnd w:id="75"/>
+      <w:bookmarkEnd w:id="76"/>
     </w:p>
     <w:p>
       <w:pPr>
@@ -11206,7 +11331,7 @@
                     <pic:cNvPicPr/>
                   </pic:nvPicPr>
                   <pic:blipFill rotWithShape="1">
-                    <a:blip r:embed="rId21">
+                    <a:blip r:embed="rId22">
                       <a:extLst>
                         <a:ext uri="{28A0092B-C50C-407E-A947-70E740481C1C}">
                           <a14:useLocalDpi xmlns:a14="http://schemas.microsoft.com/office/drawing/2010/main" val="0"/>
@@ -11247,27 +11372,14 @@
       <w:r>
         <w:t xml:space="preserve">Figure </w:t>
       </w:r>
-      <w:r>
-        <w:fldChar w:fldCharType="begin"/>
-      </w:r>
-      <w:r>
-        <w:instrText xml:space="preserve"> SEQ Figure \* ARABIC </w:instrText>
-      </w:r>
-      <w:r>
-        <w:fldChar w:fldCharType="separate"/>
-      </w:r>
-      <w:r>
-        <w:rPr>
-          <w:noProof/>
-        </w:rPr>
-        <w:t>11</w:t>
-      </w:r>
-      <w:r>
-        <w:rPr>
-          <w:noProof/>
-        </w:rPr>
-        <w:fldChar w:fldCharType="end"/>
-      </w:r>
+      <w:fldSimple w:instr=" SEQ Figure \* ARABIC ">
+        <w:r>
+          <w:rPr>
+            <w:noProof/>
+          </w:rPr>
+          <w:t>11</w:t>
+        </w:r>
+      </w:fldSimple>
       <w:r>
         <w:t>: Overview of entire DI Comm Android architecture</w:t>
       </w:r>
@@ -11276,12 +11388,12 @@
       <w:pPr>
         <w:pStyle w:val="Heading1"/>
       </w:pPr>
-      <w:bookmarkStart w:id="76" w:name="_Toc471317178"/>
+      <w:bookmarkStart w:id="77" w:name="_Toc471317178"/>
       <w:r>
         <w:lastRenderedPageBreak/>
         <w:t>Roadmap</w:t>
       </w:r>
-      <w:bookmarkEnd w:id="76"/>
+      <w:bookmarkEnd w:id="77"/>
     </w:p>
     <w:p>
       <w:pPr>
@@ -11320,7 +11432,7 @@
                     </pic:cNvPicPr>
                   </pic:nvPicPr>
                   <pic:blipFill>
-                    <a:blip r:embed="rId22">
+                    <a:blip r:embed="rId23">
                       <a:extLst>
                         <a:ext uri="{28A0092B-C50C-407E-A947-70E740481C1C}">
                           <a14:useLocalDpi xmlns:a14="http://schemas.microsoft.com/office/drawing/2010/main" val="0"/>
@@ -11359,27 +11471,14 @@
       <w:r>
         <w:t xml:space="preserve">Figure </w:t>
       </w:r>
-      <w:r>
-        <w:fldChar w:fldCharType="begin"/>
-      </w:r>
-      <w:r>
-        <w:instrText xml:space="preserve"> SEQ Figure \* ARABIC </w:instrText>
-      </w:r>
-      <w:r>
-        <w:fldChar w:fldCharType="separate"/>
-      </w:r>
-      <w:r>
-        <w:rPr>
-          <w:noProof/>
-        </w:rPr>
-        <w:t>12</w:t>
-      </w:r>
-      <w:r>
-        <w:rPr>
-          <w:noProof/>
-        </w:rPr>
-        <w:fldChar w:fldCharType="end"/>
-      </w:r>
+      <w:fldSimple w:instr=" SEQ Figure \* ARABIC ">
+        <w:r>
+          <w:rPr>
+            <w:noProof/>
+          </w:rPr>
+          <w:t>12</w:t>
+        </w:r>
+      </w:fldSimple>
       <w:r>
         <w:t>: Current architecture of Smart Air Android. Significant changes are necessary to make this architecture compliant with the reference design.</w:t>
       </w:r>
@@ -11476,7 +11575,7 @@
                     </pic:cNvPicPr>
                   </pic:nvPicPr>
                   <pic:blipFill>
-                    <a:blip r:embed="rId23">
+                    <a:blip r:embed="rId24">
                       <a:extLst>
                         <a:ext uri="{28A0092B-C50C-407E-A947-70E740481C1C}">
                           <a14:useLocalDpi xmlns:a14="http://schemas.microsoft.com/office/drawing/2010/main" val="0"/>
@@ -11514,27 +11613,14 @@
       <w:r>
         <w:t xml:space="preserve">Figure </w:t>
       </w:r>
-      <w:r>
-        <w:fldChar w:fldCharType="begin"/>
-      </w:r>
-      <w:r>
-        <w:instrText xml:space="preserve"> SEQ Figure \* ARABIC </w:instrText>
-      </w:r>
-      <w:r>
-        <w:fldChar w:fldCharType="separate"/>
-      </w:r>
-      <w:r>
-        <w:rPr>
-          <w:noProof/>
-        </w:rPr>
-        <w:t>13</w:t>
-      </w:r>
-      <w:r>
-        <w:rPr>
-          <w:noProof/>
-        </w:rPr>
-        <w:fldChar w:fldCharType="end"/>
-      </w:r>
+      <w:fldSimple w:instr=" SEQ Figure \* ARABIC ">
+        <w:r>
+          <w:rPr>
+            <w:noProof/>
+          </w:rPr>
+          <w:t>13</w:t>
+        </w:r>
+      </w:fldSimple>
       <w:r>
         <w:t>: NetworkNode object for DiComm Android architecture</w:t>
       </w:r>
@@ -14540,11 +14626,11 @@
       <w:pPr>
         <w:pStyle w:val="Appendix3"/>
       </w:pPr>
-      <w:bookmarkStart w:id="77" w:name="_Ref282244364"/>
+      <w:bookmarkStart w:id="78" w:name="_Ref282244364"/>
       <w:r>
         <w:t>Clean up remainders from singleton</w:t>
       </w:r>
-      <w:bookmarkEnd w:id="77"/>
+      <w:bookmarkEnd w:id="78"/>
     </w:p>
     <w:p>
       <w:r>
@@ -20604,7 +20690,7 @@
                     </pic:cNvPicPr>
                   </pic:nvPicPr>
                   <pic:blipFill>
-                    <a:blip r:embed="rId24">
+                    <a:blip r:embed="rId25">
                       <a:extLst>
                         <a:ext uri="{28A0092B-C50C-407E-A947-70E740481C1C}">
                           <a14:useLocalDpi xmlns:a14="http://schemas.microsoft.com/office/drawing/2010/main" val="0"/>
@@ -20640,32 +20726,19 @@
       <w:pPr>
         <w:pStyle w:val="Caption"/>
       </w:pPr>
-      <w:bookmarkStart w:id="78" w:name="_Ref282171410"/>
+      <w:bookmarkStart w:id="79" w:name="_Ref282171410"/>
       <w:r>
         <w:t xml:space="preserve">Figure </w:t>
       </w:r>
-      <w:r>
-        <w:fldChar w:fldCharType="begin"/>
-      </w:r>
-      <w:r>
-        <w:instrText xml:space="preserve"> SEQ Figure \* ARABIC </w:instrText>
-      </w:r>
-      <w:r>
-        <w:fldChar w:fldCharType="separate"/>
-      </w:r>
-      <w:r>
-        <w:rPr>
-          <w:noProof/>
-        </w:rPr>
-        <w:t>14</w:t>
-      </w:r>
-      <w:r>
-        <w:rPr>
-          <w:noProof/>
-        </w:rPr>
-        <w:fldChar w:fldCharType="end"/>
-      </w:r>
-      <w:bookmarkEnd w:id="78"/>
+      <w:fldSimple w:instr=" SEQ Figure \* ARABIC ">
+        <w:r>
+          <w:rPr>
+            <w:noProof/>
+          </w:rPr>
+          <w:t>14</w:t>
+        </w:r>
+      </w:fldSimple>
+      <w:bookmarkEnd w:id="79"/>
       <w:r>
         <w:t>: Proposed reusable architecture for Smart Air Android</w:t>
       </w:r>
@@ -20674,7 +20747,7 @@
       <w:pPr>
         <w:pStyle w:val="Appendix1"/>
       </w:pPr>
-      <w:bookmarkStart w:id="79" w:name="_Ref282239845"/>
+      <w:bookmarkStart w:id="80" w:name="_Ref282239845"/>
       <w:r>
         <w:lastRenderedPageBreak/>
         <w:t>Refactor request architecture</w:t>
@@ -20705,7 +20778,7 @@
                     <pic:cNvPicPr/>
                   </pic:nvPicPr>
                   <pic:blipFill>
-                    <a:blip r:embed="rId25">
+                    <a:blip r:embed="rId26">
                       <a:extLst>
                         <a:ext uri="{28A0092B-C50C-407E-A947-70E740481C1C}">
                           <a14:useLocalDpi xmlns:a14="http://schemas.microsoft.com/office/drawing/2010/main" val="0"/>
@@ -20739,27 +20812,14 @@
       <w:r>
         <w:t xml:space="preserve">Figure </w:t>
       </w:r>
-      <w:r>
-        <w:fldChar w:fldCharType="begin"/>
-      </w:r>
-      <w:r>
-        <w:instrText xml:space="preserve"> SEQ Figure \* ARABIC </w:instrText>
-      </w:r>
-      <w:r>
-        <w:fldChar w:fldCharType="separate"/>
-      </w:r>
-      <w:r>
-        <w:rPr>
-          <w:noProof/>
-        </w:rPr>
-        <w:t>15</w:t>
-      </w:r>
-      <w:r>
-        <w:rPr>
-          <w:noProof/>
-        </w:rPr>
-        <w:fldChar w:fldCharType="end"/>
-      </w:r>
+      <w:fldSimple w:instr=" SEQ Figure \* ARABIC ">
+        <w:r>
+          <w:rPr>
+            <w:noProof/>
+          </w:rPr>
+          <w:t>15</w:t>
+        </w:r>
+      </w:fldSimple>
       <w:r>
         <w:t xml:space="preserve">: Exitsing DIComm request architecture. </w:t>
       </w:r>
@@ -20827,7 +20887,7 @@
                     <pic:cNvPicPr/>
                   </pic:nvPicPr>
                   <pic:blipFill>
-                    <a:blip r:embed="rId19">
+                    <a:blip r:embed="rId20">
                       <a:extLst>
                         <a:ext uri="{28A0092B-C50C-407E-A947-70E740481C1C}">
                           <a14:useLocalDpi xmlns:a14="http://schemas.microsoft.com/office/drawing/2010/main" val="0"/>
@@ -20861,27 +20921,14 @@
       <w:r>
         <w:t xml:space="preserve">Figure </w:t>
       </w:r>
-      <w:r>
-        <w:fldChar w:fldCharType="begin"/>
-      </w:r>
-      <w:r>
-        <w:instrText xml:space="preserve"> SEQ Figure \* ARABIC </w:instrText>
-      </w:r>
-      <w:r>
-        <w:fldChar w:fldCharType="separate"/>
-      </w:r>
-      <w:r>
-        <w:rPr>
-          <w:noProof/>
-        </w:rPr>
-        <w:t>16</w:t>
-      </w:r>
-      <w:r>
-        <w:rPr>
-          <w:noProof/>
-        </w:rPr>
-        <w:fldChar w:fldCharType="end"/>
-      </w:r>
+      <w:fldSimple w:instr=" SEQ Figure \* ARABIC ">
+        <w:r>
+          <w:rPr>
+            <w:noProof/>
+          </w:rPr>
+          <w:t>16</w:t>
+        </w:r>
+      </w:fldSimple>
       <w:r>
         <w:t xml:space="preserve">: Proposed request architecture. </w:t>
       </w:r>
@@ -25519,7 +25566,7 @@
       <w:r>
         <w:t xml:space="preserve"> class. This will allow subscriptions to individual ports. </w:t>
       </w:r>
-      <w:bookmarkEnd w:id="79"/>
+      <w:bookmarkEnd w:id="80"/>
     </w:p>
     <w:p>
       <w:pPr>
@@ -29082,8 +29129,8 @@
     </w:tbl>
     <w:p/>
     <w:sectPr>
-      <w:headerReference w:type="default" r:id="rId26"/>
-      <w:footerReference w:type="default" r:id="rId27"/>
+      <w:headerReference w:type="default" r:id="rId27"/>
+      <w:footerReference w:type="default" r:id="rId28"/>
       <w:pgSz w:w="11907" w:h="16839" w:code="9"/>
       <w:pgMar w:top="1153" w:right="1701" w:bottom="1418" w:left="1276" w:header="720" w:footer="625" w:gutter="0"/>
       <w:cols w:space="720"/>
@@ -29208,33 +29255,17 @@
             </w:rPr>
             <w:t xml:space="preserve"> of </w:t>
           </w:r>
-          <w:r>
-            <w:fldChar w:fldCharType="begin"/>
-          </w:r>
-          <w:r>
-            <w:instrText xml:space="preserve"> NUMPAGES  \* Arabic  \* MERGEFORMAT </w:instrText>
-          </w:r>
-          <w:r>
-            <w:fldChar w:fldCharType="separate"/>
-          </w:r>
-          <w:r>
-            <w:rPr>
-              <w:rFonts w:ascii="Arial" w:hAnsi="Arial" w:cs="Arial"/>
-              <w:noProof/>
-              <w:sz w:val="16"/>
-              <w:szCs w:val="16"/>
-            </w:rPr>
-            <w:t>56</w:t>
-          </w:r>
-          <w:r>
-            <w:rPr>
-              <w:rFonts w:ascii="Arial" w:hAnsi="Arial" w:cs="Arial"/>
-              <w:noProof/>
-              <w:sz w:val="16"/>
-              <w:szCs w:val="16"/>
-            </w:rPr>
-            <w:fldChar w:fldCharType="end"/>
-          </w:r>
+          <w:fldSimple w:instr=" NUMPAGES  \* Arabic  \* MERGEFORMAT ">
+            <w:r>
+              <w:rPr>
+                <w:rFonts w:ascii="Arial" w:hAnsi="Arial" w:cs="Arial"/>
+                <w:noProof/>
+                <w:sz w:val="16"/>
+                <w:szCs w:val="16"/>
+              </w:rPr>
+              <w:t>57</w:t>
+            </w:r>
+          </w:fldSimple>
         </w:p>
       </w:tc>
       <w:tc>
@@ -29623,7 +29654,7 @@
   <w:abstractNum w:abstractNumId="0">
     <w:nsid w:val="FFFFFF7F"/>
     <w:multiLevelType w:val="singleLevel"/>
-    <w:tmpl w:val="305C99AE"/>
+    <w:tmpl w:val="F692C2AE"/>
     <w:lvl w:ilvl="0">
       <w:start w:val="1"/>
       <w:numFmt w:val="decimal"/>
@@ -29640,7 +29671,7 @@
   <w:abstractNum w:abstractNumId="1">
     <w:nsid w:val="FFFFFF83"/>
     <w:multiLevelType w:val="singleLevel"/>
-    <w:tmpl w:val="C0369254"/>
+    <w:tmpl w:val="00146D14"/>
     <w:lvl w:ilvl="0">
       <w:start w:val="1"/>
       <w:numFmt w:val="bullet"/>
@@ -29660,7 +29691,7 @@
   <w:abstractNum w:abstractNumId="2">
     <w:nsid w:val="FFFFFF88"/>
     <w:multiLevelType w:val="singleLevel"/>
-    <w:tmpl w:val="5A52761E"/>
+    <w:tmpl w:val="F35255E0"/>
     <w:lvl w:ilvl="0">
       <w:start w:val="1"/>
       <w:numFmt w:val="decimal"/>
@@ -29837,6 +29868,118 @@
     </w:lvl>
   </w:abstractNum>
   <w:abstractNum w:abstractNumId="5">
+    <w:nsid w:val="07C70B52"/>
+    <w:multiLevelType w:val="hybridMultilevel"/>
+    <w:tmpl w:val="F95E4F8E"/>
+    <w:lvl w:ilvl="0" w:tplc="13F605E2">
+      <w:numFmt w:val="bullet"/>
+      <w:lvlText w:val="-"/>
+      <w:lvlJc w:val="left"/>
+      <w:pPr>
+        <w:ind w:left="720" w:hanging="360"/>
+      </w:pPr>
+      <w:rPr>
+        <w:rFonts w:ascii="Calibri" w:eastAsia="Calibri" w:hAnsi="Calibri" w:cs="Times New Roman" w:hint="default"/>
+      </w:rPr>
+    </w:lvl>
+    <w:lvl w:ilvl="1" w:tplc="08090003" w:tentative="1">
+      <w:start w:val="1"/>
+      <w:numFmt w:val="bullet"/>
+      <w:lvlText w:val="o"/>
+      <w:lvlJc w:val="left"/>
+      <w:pPr>
+        <w:ind w:left="1440" w:hanging="360"/>
+      </w:pPr>
+      <w:rPr>
+        <w:rFonts w:ascii="Courier New" w:hAnsi="Courier New" w:cs="Courier New" w:hint="default"/>
+      </w:rPr>
+    </w:lvl>
+    <w:lvl w:ilvl="2" w:tplc="08090005" w:tentative="1">
+      <w:start w:val="1"/>
+      <w:numFmt w:val="bullet"/>
+      <w:lvlText w:val=""/>
+      <w:lvlJc w:val="left"/>
+      <w:pPr>
+        <w:ind w:left="2160" w:hanging="360"/>
+      </w:pPr>
+      <w:rPr>
+        <w:rFonts w:ascii="Wingdings" w:hAnsi="Wingdings" w:hint="default"/>
+      </w:rPr>
+    </w:lvl>
+    <w:lvl w:ilvl="3" w:tplc="08090001" w:tentative="1">
+      <w:start w:val="1"/>
+      <w:numFmt w:val="bullet"/>
+      <w:lvlText w:val=""/>
+      <w:lvlJc w:val="left"/>
+      <w:pPr>
+        <w:ind w:left="2880" w:hanging="360"/>
+      </w:pPr>
+      <w:rPr>
+        <w:rFonts w:ascii="Symbol" w:hAnsi="Symbol" w:hint="default"/>
+      </w:rPr>
+    </w:lvl>
+    <w:lvl w:ilvl="4" w:tplc="08090003" w:tentative="1">
+      <w:start w:val="1"/>
+      <w:numFmt w:val="bullet"/>
+      <w:lvlText w:val="o"/>
+      <w:lvlJc w:val="left"/>
+      <w:pPr>
+        <w:ind w:left="3600" w:hanging="360"/>
+      </w:pPr>
+      <w:rPr>
+        <w:rFonts w:ascii="Courier New" w:hAnsi="Courier New" w:cs="Courier New" w:hint="default"/>
+      </w:rPr>
+    </w:lvl>
+    <w:lvl w:ilvl="5" w:tplc="08090005" w:tentative="1">
+      <w:start w:val="1"/>
+      <w:numFmt w:val="bullet"/>
+      <w:lvlText w:val=""/>
+      <w:lvlJc w:val="left"/>
+      <w:pPr>
+        <w:ind w:left="4320" w:hanging="360"/>
+      </w:pPr>
+      <w:rPr>
+        <w:rFonts w:ascii="Wingdings" w:hAnsi="Wingdings" w:hint="default"/>
+      </w:rPr>
+    </w:lvl>
+    <w:lvl w:ilvl="6" w:tplc="08090001" w:tentative="1">
+      <w:start w:val="1"/>
+      <w:numFmt w:val="bullet"/>
+      <w:lvlText w:val=""/>
+      <w:lvlJc w:val="left"/>
+      <w:pPr>
+        <w:ind w:left="5040" w:hanging="360"/>
+      </w:pPr>
+      <w:rPr>
+        <w:rFonts w:ascii="Symbol" w:hAnsi="Symbol" w:hint="default"/>
+      </w:rPr>
+    </w:lvl>
+    <w:lvl w:ilvl="7" w:tplc="08090003" w:tentative="1">
+      <w:start w:val="1"/>
+      <w:numFmt w:val="bullet"/>
+      <w:lvlText w:val="o"/>
+      <w:lvlJc w:val="left"/>
+      <w:pPr>
+        <w:ind w:left="5760" w:hanging="360"/>
+      </w:pPr>
+      <w:rPr>
+        <w:rFonts w:ascii="Courier New" w:hAnsi="Courier New" w:cs="Courier New" w:hint="default"/>
+      </w:rPr>
+    </w:lvl>
+    <w:lvl w:ilvl="8" w:tplc="08090005" w:tentative="1">
+      <w:start w:val="1"/>
+      <w:numFmt w:val="bullet"/>
+      <w:lvlText w:val=""/>
+      <w:lvlJc w:val="left"/>
+      <w:pPr>
+        <w:ind w:left="6480" w:hanging="360"/>
+      </w:pPr>
+      <w:rPr>
+        <w:rFonts w:ascii="Wingdings" w:hAnsi="Wingdings" w:hint="default"/>
+      </w:rPr>
+    </w:lvl>
+  </w:abstractNum>
+  <w:abstractNum w:abstractNumId="6">
     <w:nsid w:val="107164A6"/>
     <w:multiLevelType w:val="hybridMultilevel"/>
     <w:tmpl w:val="F73A0712"/>
@@ -29949,7 +30092,7 @@
       </w:rPr>
     </w:lvl>
   </w:abstractNum>
-  <w:abstractNum w:abstractNumId="6">
+  <w:abstractNum w:abstractNumId="7">
     <w:nsid w:val="10A82866"/>
     <w:multiLevelType w:val="hybridMultilevel"/>
     <w:tmpl w:val="F342E902"/>
@@ -30062,7 +30205,7 @@
       </w:rPr>
     </w:lvl>
   </w:abstractNum>
-  <w:abstractNum w:abstractNumId="7">
+  <w:abstractNum w:abstractNumId="8">
     <w:nsid w:val="127541C4"/>
     <w:multiLevelType w:val="hybridMultilevel"/>
     <w:tmpl w:val="6D42E50C"/>
@@ -30175,7 +30318,7 @@
       </w:rPr>
     </w:lvl>
   </w:abstractNum>
-  <w:abstractNum w:abstractNumId="8">
+  <w:abstractNum w:abstractNumId="9">
     <w:nsid w:val="12A862DF"/>
     <w:multiLevelType w:val="hybridMultilevel"/>
     <w:tmpl w:val="84B0CC98"/>
@@ -30288,7 +30431,7 @@
       </w:rPr>
     </w:lvl>
   </w:abstractNum>
-  <w:abstractNum w:abstractNumId="9">
+  <w:abstractNum w:abstractNumId="10">
     <w:nsid w:val="13821942"/>
     <w:multiLevelType w:val="hybridMultilevel"/>
     <w:tmpl w:val="3B92B908"/>
@@ -30401,7 +30544,7 @@
       </w:rPr>
     </w:lvl>
   </w:abstractNum>
-  <w:abstractNum w:abstractNumId="10">
+  <w:abstractNum w:abstractNumId="11">
     <w:nsid w:val="145D5B7B"/>
     <w:multiLevelType w:val="hybridMultilevel"/>
     <w:tmpl w:val="A8D446B2"/>
@@ -30514,7 +30657,7 @@
       </w:rPr>
     </w:lvl>
   </w:abstractNum>
-  <w:abstractNum w:abstractNumId="11">
+  <w:abstractNum w:abstractNumId="12">
     <w:nsid w:val="16DF2967"/>
     <w:multiLevelType w:val="hybridMultilevel"/>
     <w:tmpl w:val="AA0E5DFE"/>
@@ -30627,7 +30770,7 @@
       </w:rPr>
     </w:lvl>
   </w:abstractNum>
-  <w:abstractNum w:abstractNumId="12">
+  <w:abstractNum w:abstractNumId="13">
     <w:nsid w:val="17276D80"/>
     <w:multiLevelType w:val="hybridMultilevel"/>
     <w:tmpl w:val="1D2CA2BC"/>
@@ -30740,7 +30883,7 @@
       </w:rPr>
     </w:lvl>
   </w:abstractNum>
-  <w:abstractNum w:abstractNumId="13">
+  <w:abstractNum w:abstractNumId="14">
     <w:nsid w:val="1A056AD2"/>
     <w:multiLevelType w:val="hybridMultilevel"/>
     <w:tmpl w:val="6F7C6B78"/>
@@ -30826,7 +30969,7 @@
       </w:pPr>
     </w:lvl>
   </w:abstractNum>
-  <w:abstractNum w:abstractNumId="14">
+  <w:abstractNum w:abstractNumId="15">
     <w:nsid w:val="1D737472"/>
     <w:multiLevelType w:val="hybridMultilevel"/>
     <w:tmpl w:val="ECD65B86"/>
@@ -30938,7 +31081,7 @@
       </w:rPr>
     </w:lvl>
   </w:abstractNum>
-  <w:abstractNum w:abstractNumId="15">
+  <w:abstractNum w:abstractNumId="16">
     <w:nsid w:val="1DE3462F"/>
     <w:multiLevelType w:val="hybridMultilevel"/>
     <w:tmpl w:val="2432161E"/>
@@ -31051,7 +31194,7 @@
       </w:rPr>
     </w:lvl>
   </w:abstractNum>
-  <w:abstractNum w:abstractNumId="16">
+  <w:abstractNum w:abstractNumId="17">
     <w:nsid w:val="1DE51891"/>
     <w:multiLevelType w:val="multilevel"/>
     <w:tmpl w:val="067E48AE"/>
@@ -31166,7 +31309,7 @@
       </w:rPr>
     </w:lvl>
   </w:abstractNum>
-  <w:abstractNum w:abstractNumId="17">
+  <w:abstractNum w:abstractNumId="18">
     <w:nsid w:val="1FC20240"/>
     <w:multiLevelType w:val="hybridMultilevel"/>
     <w:tmpl w:val="E1BA4ADE"/>
@@ -31279,7 +31422,7 @@
       </w:rPr>
     </w:lvl>
   </w:abstractNum>
-  <w:abstractNum w:abstractNumId="18">
+  <w:abstractNum w:abstractNumId="19">
     <w:nsid w:val="237E4827"/>
     <w:multiLevelType w:val="hybridMultilevel"/>
     <w:tmpl w:val="97529C62"/>
@@ -31392,7 +31535,7 @@
       </w:rPr>
     </w:lvl>
   </w:abstractNum>
-  <w:abstractNum w:abstractNumId="19">
+  <w:abstractNum w:abstractNumId="20">
     <w:nsid w:val="324126DF"/>
     <w:multiLevelType w:val="hybridMultilevel"/>
     <w:tmpl w:val="EC74B04E"/>
@@ -31505,7 +31648,7 @@
       </w:rPr>
     </w:lvl>
   </w:abstractNum>
-  <w:abstractNum w:abstractNumId="20">
+  <w:abstractNum w:abstractNumId="21">
     <w:nsid w:val="36274462"/>
     <w:multiLevelType w:val="hybridMultilevel"/>
     <w:tmpl w:val="B650C210"/>
@@ -31617,7 +31760,7 @@
       </w:rPr>
     </w:lvl>
   </w:abstractNum>
-  <w:abstractNum w:abstractNumId="21">
+  <w:abstractNum w:abstractNumId="22">
     <w:nsid w:val="405821EA"/>
     <w:multiLevelType w:val="hybridMultilevel"/>
     <w:tmpl w:val="83E0A632"/>
@@ -31730,7 +31873,7 @@
       </w:rPr>
     </w:lvl>
   </w:abstractNum>
-  <w:abstractNum w:abstractNumId="22">
+  <w:abstractNum w:abstractNumId="23">
     <w:nsid w:val="41BA2CFF"/>
     <w:multiLevelType w:val="multilevel"/>
     <w:tmpl w:val="608E83D2"/>
@@ -31847,7 +31990,7 @@
       </w:rPr>
     </w:lvl>
   </w:abstractNum>
-  <w:abstractNum w:abstractNumId="23">
+  <w:abstractNum w:abstractNumId="24">
     <w:nsid w:val="42F90482"/>
     <w:multiLevelType w:val="hybridMultilevel"/>
     <w:tmpl w:val="360A8C2C"/>
@@ -31960,7 +32103,7 @@
       </w:rPr>
     </w:lvl>
   </w:abstractNum>
-  <w:abstractNum w:abstractNumId="24">
+  <w:abstractNum w:abstractNumId="25">
     <w:nsid w:val="4669627A"/>
     <w:multiLevelType w:val="hybridMultilevel"/>
     <w:tmpl w:val="DC1838CC"/>
@@ -32073,7 +32216,7 @@
       </w:rPr>
     </w:lvl>
   </w:abstractNum>
-  <w:abstractNum w:abstractNumId="25">
+  <w:abstractNum w:abstractNumId="26">
     <w:nsid w:val="4E6C460D"/>
     <w:multiLevelType w:val="hybridMultilevel"/>
     <w:tmpl w:val="58F2C83E"/>
@@ -32186,7 +32329,7 @@
       </w:rPr>
     </w:lvl>
   </w:abstractNum>
-  <w:abstractNum w:abstractNumId="26">
+  <w:abstractNum w:abstractNumId="27">
     <w:nsid w:val="4E986D92"/>
     <w:multiLevelType w:val="hybridMultilevel"/>
     <w:tmpl w:val="61C4FFCE"/>
@@ -32299,7 +32442,7 @@
       </w:rPr>
     </w:lvl>
   </w:abstractNum>
-  <w:abstractNum w:abstractNumId="27">
+  <w:abstractNum w:abstractNumId="28">
     <w:nsid w:val="53360896"/>
     <w:multiLevelType w:val="hybridMultilevel"/>
     <w:tmpl w:val="2920384E"/>
@@ -32412,7 +32555,7 @@
       </w:rPr>
     </w:lvl>
   </w:abstractNum>
-  <w:abstractNum w:abstractNumId="28">
+  <w:abstractNum w:abstractNumId="29">
     <w:nsid w:val="56F12E5C"/>
     <w:multiLevelType w:val="multilevel"/>
     <w:tmpl w:val="DC5EAF82"/>
@@ -32527,7 +32670,7 @@
       </w:rPr>
     </w:lvl>
   </w:abstractNum>
-  <w:abstractNum w:abstractNumId="29">
+  <w:abstractNum w:abstractNumId="30">
     <w:nsid w:val="5F5642D7"/>
     <w:multiLevelType w:val="hybridMultilevel"/>
     <w:tmpl w:val="55B8F7FC"/>
@@ -32640,7 +32783,7 @@
       </w:rPr>
     </w:lvl>
   </w:abstractNum>
-  <w:abstractNum w:abstractNumId="30">
+  <w:abstractNum w:abstractNumId="31">
     <w:nsid w:val="5F840E8C"/>
     <w:multiLevelType w:val="hybridMultilevel"/>
     <w:tmpl w:val="A8D45E08"/>
@@ -32753,7 +32896,7 @@
       </w:rPr>
     </w:lvl>
   </w:abstractNum>
-  <w:abstractNum w:abstractNumId="31">
+  <w:abstractNum w:abstractNumId="32">
     <w:nsid w:val="63B268EF"/>
     <w:multiLevelType w:val="hybridMultilevel"/>
     <w:tmpl w:val="96BC3B26"/>
@@ -32865,7 +33008,7 @@
       </w:rPr>
     </w:lvl>
   </w:abstractNum>
-  <w:abstractNum w:abstractNumId="32">
+  <w:abstractNum w:abstractNumId="33">
     <w:nsid w:val="656D4423"/>
     <w:multiLevelType w:val="hybridMultilevel"/>
     <w:tmpl w:val="8D60035E"/>
@@ -32978,7 +33121,7 @@
       </w:rPr>
     </w:lvl>
   </w:abstractNum>
-  <w:abstractNum w:abstractNumId="33">
+  <w:abstractNum w:abstractNumId="34">
     <w:nsid w:val="67DC4361"/>
     <w:multiLevelType w:val="hybridMultilevel"/>
     <w:tmpl w:val="4C6060EE"/>
@@ -33091,7 +33234,7 @@
       </w:rPr>
     </w:lvl>
   </w:abstractNum>
-  <w:abstractNum w:abstractNumId="34">
+  <w:abstractNum w:abstractNumId="35">
     <w:nsid w:val="68F00534"/>
     <w:multiLevelType w:val="hybridMultilevel"/>
     <w:tmpl w:val="1F380A32"/>
@@ -33204,7 +33347,7 @@
       </w:rPr>
     </w:lvl>
   </w:abstractNum>
-  <w:abstractNum w:abstractNumId="35">
+  <w:abstractNum w:abstractNumId="36">
     <w:nsid w:val="6A714114"/>
     <w:multiLevelType w:val="hybridMultilevel"/>
     <w:tmpl w:val="BE625E6A"/>
@@ -33317,7 +33460,7 @@
       </w:rPr>
     </w:lvl>
   </w:abstractNum>
-  <w:abstractNum w:abstractNumId="36">
+  <w:abstractNum w:abstractNumId="37">
     <w:nsid w:val="6E143A47"/>
     <w:multiLevelType w:val="hybridMultilevel"/>
     <w:tmpl w:val="0A48D1B4"/>
@@ -33403,7 +33546,7 @@
       </w:pPr>
     </w:lvl>
   </w:abstractNum>
-  <w:abstractNum w:abstractNumId="37">
+  <w:abstractNum w:abstractNumId="38">
     <w:nsid w:val="6E447DDF"/>
     <w:multiLevelType w:val="hybridMultilevel"/>
     <w:tmpl w:val="47D41FAC"/>
@@ -33516,7 +33659,7 @@
       </w:rPr>
     </w:lvl>
   </w:abstractNum>
-  <w:abstractNum w:abstractNumId="38">
+  <w:abstractNum w:abstractNumId="39">
     <w:nsid w:val="6F1305BC"/>
     <w:multiLevelType w:val="hybridMultilevel"/>
     <w:tmpl w:val="BDF024BE"/>
@@ -33602,7 +33745,7 @@
       </w:pPr>
     </w:lvl>
   </w:abstractNum>
-  <w:abstractNum w:abstractNumId="39">
+  <w:abstractNum w:abstractNumId="40">
     <w:nsid w:val="7015236D"/>
     <w:multiLevelType w:val="hybridMultilevel"/>
     <w:tmpl w:val="8C46CFAE"/>
@@ -33688,7 +33831,7 @@
       </w:pPr>
     </w:lvl>
   </w:abstractNum>
-  <w:abstractNum w:abstractNumId="40">
+  <w:abstractNum w:abstractNumId="41">
     <w:nsid w:val="71F807F8"/>
     <w:multiLevelType w:val="hybridMultilevel"/>
     <w:tmpl w:val="A634AF42"/>
@@ -33801,7 +33944,7 @@
       </w:rPr>
     </w:lvl>
   </w:abstractNum>
-  <w:abstractNum w:abstractNumId="41">
+  <w:abstractNum w:abstractNumId="42">
     <w:nsid w:val="75E471BB"/>
     <w:multiLevelType w:val="hybridMultilevel"/>
     <w:tmpl w:val="DF76639E"/>
@@ -33914,7 +34057,7 @@
       </w:rPr>
     </w:lvl>
   </w:abstractNum>
-  <w:abstractNum w:abstractNumId="42">
+  <w:abstractNum w:abstractNumId="43">
     <w:nsid w:val="766C58F5"/>
     <w:multiLevelType w:val="hybridMultilevel"/>
     <w:tmpl w:val="372ACDC4"/>
@@ -34027,7 +34170,7 @@
       </w:rPr>
     </w:lvl>
   </w:abstractNum>
-  <w:abstractNum w:abstractNumId="43">
+  <w:abstractNum w:abstractNumId="44">
     <w:nsid w:val="779C7BAD"/>
     <w:multiLevelType w:val="hybridMultilevel"/>
     <w:tmpl w:val="BA943858"/>
@@ -34140,7 +34283,7 @@
       </w:rPr>
     </w:lvl>
   </w:abstractNum>
-  <w:abstractNum w:abstractNumId="44">
+  <w:abstractNum w:abstractNumId="45">
     <w:nsid w:val="7C756380"/>
     <w:multiLevelType w:val="hybridMultilevel"/>
     <w:tmpl w:val="03E4B23A"/>
@@ -34226,7 +34369,7 @@
       </w:pPr>
     </w:lvl>
   </w:abstractNum>
-  <w:abstractNum w:abstractNumId="45">
+  <w:abstractNum w:abstractNumId="46">
     <w:nsid w:val="7D4053F5"/>
     <w:multiLevelType w:val="hybridMultilevel"/>
     <w:tmpl w:val="69E4E294"/>
@@ -34339,7 +34482,7 @@
       </w:rPr>
     </w:lvl>
   </w:abstractNum>
-  <w:abstractNum w:abstractNumId="46">
+  <w:abstractNum w:abstractNumId="47">
     <w:nsid w:val="7EED16BF"/>
     <w:multiLevelType w:val="hybridMultilevel"/>
     <w:tmpl w:val="AC50F72E"/>
@@ -34453,133 +34596,133 @@
     </w:lvl>
   </w:abstractNum>
   <w:num w:numId="1">
-    <w:abstractNumId w:val="28"/>
+    <w:abstractNumId w:val="29"/>
   </w:num>
   <w:num w:numId="2">
     <w:abstractNumId w:val="3"/>
   </w:num>
   <w:num w:numId="3">
+    <w:abstractNumId w:val="23"/>
+  </w:num>
+  <w:num w:numId="4">
+    <w:abstractNumId w:val="42"/>
+  </w:num>
+  <w:num w:numId="5">
+    <w:abstractNumId w:val="38"/>
+  </w:num>
+  <w:num w:numId="6">
+    <w:abstractNumId w:val="25"/>
+  </w:num>
+  <w:num w:numId="7">
     <w:abstractNumId w:val="22"/>
   </w:num>
-  <w:num w:numId="4">
+  <w:num w:numId="8">
+    <w:abstractNumId w:val="20"/>
+  </w:num>
+  <w:num w:numId="9">
+    <w:abstractNumId w:val="12"/>
+  </w:num>
+  <w:num w:numId="10">
+    <w:abstractNumId w:val="35"/>
+  </w:num>
+  <w:num w:numId="11">
+    <w:abstractNumId w:val="21"/>
+  </w:num>
+  <w:num w:numId="12">
+    <w:abstractNumId w:val="15"/>
+  </w:num>
+  <w:num w:numId="13">
+    <w:abstractNumId w:val="16"/>
+  </w:num>
+  <w:num w:numId="14">
+    <w:abstractNumId w:val="19"/>
+  </w:num>
+  <w:num w:numId="15">
+    <w:abstractNumId w:val="43"/>
+  </w:num>
+  <w:num w:numId="16">
+    <w:abstractNumId w:val="27"/>
+  </w:num>
+  <w:num w:numId="17">
+    <w:abstractNumId w:val="47"/>
+  </w:num>
+  <w:num w:numId="18">
+    <w:abstractNumId w:val="6"/>
+  </w:num>
+  <w:num w:numId="19">
+    <w:abstractNumId w:val="28"/>
+  </w:num>
+  <w:num w:numId="20">
+    <w:abstractNumId w:val="13"/>
+  </w:num>
+  <w:num w:numId="21">
+    <w:abstractNumId w:val="36"/>
+  </w:num>
+  <w:num w:numId="22">
+    <w:abstractNumId w:val="10"/>
+  </w:num>
+  <w:num w:numId="23">
+    <w:abstractNumId w:val="17"/>
+  </w:num>
+  <w:num w:numId="24">
+    <w:abstractNumId w:val="24"/>
+  </w:num>
+  <w:num w:numId="25">
+    <w:abstractNumId w:val="26"/>
+  </w:num>
+  <w:num w:numId="26">
+    <w:abstractNumId w:val="9"/>
+  </w:num>
+  <w:num w:numId="27">
+    <w:abstractNumId w:val="34"/>
+  </w:num>
+  <w:num w:numId="28">
+    <w:abstractNumId w:val="7"/>
+  </w:num>
+  <w:num w:numId="29">
+    <w:abstractNumId w:val="44"/>
+  </w:num>
+  <w:num w:numId="30">
     <w:abstractNumId w:val="41"/>
   </w:num>
-  <w:num w:numId="5">
+  <w:num w:numId="31">
+    <w:abstractNumId w:val="31"/>
+  </w:num>
+  <w:num w:numId="32">
     <w:abstractNumId w:val="37"/>
   </w:num>
-  <w:num w:numId="6">
-    <w:abstractNumId w:val="24"/>
+  <w:num w:numId="33">
+    <w:abstractNumId w:val="46"/>
   </w:num>
-  <w:num w:numId="7">
-    <w:abstractNumId w:val="21"/>
+  <w:num w:numId="34">
+    <w:abstractNumId w:val="40"/>
   </w:num>
-  <w:num w:numId="8">
-    <w:abstractNumId w:val="19"/>
+  <w:num w:numId="35">
+    <w:abstractNumId w:val="33"/>
   </w:num>
-  <w:num w:numId="9">
+  <w:num w:numId="36">
+    <w:abstractNumId w:val="14"/>
+  </w:num>
+  <w:num w:numId="37">
+    <w:abstractNumId w:val="39"/>
+  </w:num>
+  <w:num w:numId="38">
     <w:abstractNumId w:val="11"/>
   </w:num>
-  <w:num w:numId="10">
-    <w:abstractNumId w:val="34"/>
+  <w:num w:numId="39">
+    <w:abstractNumId w:val="8"/>
   </w:num>
-  <w:num w:numId="11">
-    <w:abstractNumId w:val="20"/>
-  </w:num>
-  <w:num w:numId="12">
-    <w:abstractNumId w:val="14"/>
-  </w:num>
-  <w:num w:numId="13">
-    <w:abstractNumId w:val="15"/>
-  </w:num>
-  <w:num w:numId="14">
+  <w:num w:numId="40">
     <w:abstractNumId w:val="18"/>
   </w:num>
-  <w:num w:numId="15">
-    <w:abstractNumId w:val="42"/>
+  <w:num w:numId="41">
+    <w:abstractNumId w:val="32"/>
   </w:num>
-  <w:num w:numId="16">
-    <w:abstractNumId w:val="26"/>
-  </w:num>
-  <w:num w:numId="17">
-    <w:abstractNumId w:val="46"/>
-  </w:num>
-  <w:num w:numId="18">
-    <w:abstractNumId w:val="5"/>
-  </w:num>
-  <w:num w:numId="19">
-    <w:abstractNumId w:val="27"/>
-  </w:num>
-  <w:num w:numId="20">
-    <w:abstractNumId w:val="12"/>
-  </w:num>
-  <w:num w:numId="21">
-    <w:abstractNumId w:val="35"/>
-  </w:num>
-  <w:num w:numId="22">
-    <w:abstractNumId w:val="9"/>
-  </w:num>
-  <w:num w:numId="23">
-    <w:abstractNumId w:val="16"/>
-  </w:num>
-  <w:num w:numId="24">
-    <w:abstractNumId w:val="23"/>
-  </w:num>
-  <w:num w:numId="25">
-    <w:abstractNumId w:val="25"/>
-  </w:num>
-  <w:num w:numId="26">
-    <w:abstractNumId w:val="8"/>
-  </w:num>
-  <w:num w:numId="27">
-    <w:abstractNumId w:val="33"/>
-  </w:num>
-  <w:num w:numId="28">
-    <w:abstractNumId w:val="6"/>
-  </w:num>
-  <w:num w:numId="29">
-    <w:abstractNumId w:val="43"/>
-  </w:num>
-  <w:num w:numId="30">
-    <w:abstractNumId w:val="40"/>
-  </w:num>
-  <w:num w:numId="31">
-    <w:abstractNumId w:val="30"/>
-  </w:num>
-  <w:num w:numId="32">
-    <w:abstractNumId w:val="36"/>
-  </w:num>
-  <w:num w:numId="33">
+  <w:num w:numId="42">
     <w:abstractNumId w:val="45"/>
   </w:num>
-  <w:num w:numId="34">
-    <w:abstractNumId w:val="39"/>
-  </w:num>
-  <w:num w:numId="35">
-    <w:abstractNumId w:val="32"/>
-  </w:num>
-  <w:num w:numId="36">
-    <w:abstractNumId w:val="13"/>
-  </w:num>
-  <w:num w:numId="37">
-    <w:abstractNumId w:val="38"/>
-  </w:num>
-  <w:num w:numId="38">
-    <w:abstractNumId w:val="10"/>
-  </w:num>
-  <w:num w:numId="39">
-    <w:abstractNumId w:val="7"/>
-  </w:num>
-  <w:num w:numId="40">
-    <w:abstractNumId w:val="17"/>
-  </w:num>
-  <w:num w:numId="41">
-    <w:abstractNumId w:val="31"/>
-  </w:num>
-  <w:num w:numId="42">
-    <w:abstractNumId w:val="44"/>
-  </w:num>
   <w:num w:numId="43">
-    <w:abstractNumId w:val="29"/>
+    <w:abstractNumId w:val="30"/>
   </w:num>
   <w:num w:numId="44">
     <w:abstractNumId w:val="2"/>
@@ -34592,6 +34735,9 @@
   </w:num>
   <w:num w:numId="47">
     <w:abstractNumId w:val="4"/>
+  </w:num>
+  <w:num w:numId="48">
+    <w:abstractNumId w:val="5"/>
   </w:num>
   <w:numIdMacAtCleanup w:val="42"/>
 </w:numbering>
@@ -37404,7 +37550,7 @@
 </file>
 
 <file path=customXml/itemProps5.xml><?xml version="1.0" encoding="utf-8"?>
-<ds:datastoreItem xmlns:ds="http://schemas.openxmlformats.org/officeDocument/2006/customXml" ds:itemID="{B4B64308-1EA4-664A-AFCA-F6B11E3A3AD5}">
+<ds:datastoreItem xmlns:ds="http://schemas.openxmlformats.org/officeDocument/2006/customXml" ds:itemID="{12217E60-D3D1-A141-BE96-E42789856013}">
   <ds:schemaRefs>
     <ds:schemaRef ds:uri="http://schemas.openxmlformats.org/officeDocument/2006/bibliography"/>
   </ds:schemaRefs>

</xml_diff>